<commit_message>
Learning diary - MongoDb Module
</commit_message>
<xml_diff>
--- a/full-stack learning diary.docx
+++ b/full-stack learning diary.docx
@@ -14,7 +14,6 @@
           <w:lang w:val="en-US"/>
         </w:rPr>
       </w:pPr>
-      <w:proofErr w:type="spellStart"/>
       <w:r>
         <w:rPr>
           <w:rFonts w:ascii="Times New Roman" w:hAnsi="Times New Roman" w:cs="Times New Roman"/>
@@ -23,53 +22,8 @@
           <w:szCs w:val="24"/>
           <w:lang w:val="en-US"/>
         </w:rPr>
-        <w:t>Lappeenrannan</w:t>
-      </w:r>
-      <w:proofErr w:type="spellEnd"/>
-      <w:r>
-        <w:rPr>
-          <w:rFonts w:ascii="Times New Roman" w:hAnsi="Times New Roman" w:cs="Times New Roman"/>
-          <w:b w:val="0"/>
-          <w:sz w:val="24"/>
-          <w:szCs w:val="24"/>
-          <w:lang w:val="en-US"/>
-        </w:rPr>
-        <w:t xml:space="preserve"> </w:t>
-      </w:r>
-      <w:proofErr w:type="spellStart"/>
-      <w:r>
-        <w:rPr>
-          <w:rFonts w:ascii="Times New Roman" w:hAnsi="Times New Roman" w:cs="Times New Roman"/>
-          <w:b w:val="0"/>
-          <w:sz w:val="24"/>
-          <w:szCs w:val="24"/>
-          <w:lang w:val="en-US"/>
-        </w:rPr>
-        <w:t>teknillinen</w:t>
-      </w:r>
-      <w:proofErr w:type="spellEnd"/>
-      <w:r>
-        <w:rPr>
-          <w:rFonts w:ascii="Times New Roman" w:hAnsi="Times New Roman" w:cs="Times New Roman"/>
-          <w:b w:val="0"/>
-          <w:sz w:val="24"/>
-          <w:szCs w:val="24"/>
-          <w:lang w:val="en-US"/>
-        </w:rPr>
-        <w:t xml:space="preserve"> </w:t>
-      </w:r>
-      <w:proofErr w:type="spellStart"/>
-      <w:r>
-        <w:rPr>
-          <w:rFonts w:ascii="Times New Roman" w:hAnsi="Times New Roman" w:cs="Times New Roman"/>
-          <w:b w:val="0"/>
-          <w:sz w:val="24"/>
-          <w:szCs w:val="24"/>
-          <w:lang w:val="en-US"/>
-        </w:rPr>
-        <w:t>yliopisto</w:t>
-      </w:r>
-      <w:proofErr w:type="spellEnd"/>
+        <w:t>Lappeenrannan teknillinen yliopisto</w:t>
+      </w:r>
     </w:p>
     <w:p>
       <w:pPr>
@@ -670,49 +624,7 @@
         <w:rPr>
           <w:lang w:val="en-US"/>
         </w:rPr>
-        <w:t xml:space="preserve"> with Node. The first task was to create a json package file, which can be done using “</w:t>
-      </w:r>
-      <w:proofErr w:type="spellStart"/>
-      <w:r>
-        <w:rPr>
-          <w:lang w:val="en-US"/>
-        </w:rPr>
-        <w:t>npm</w:t>
-      </w:r>
-      <w:proofErr w:type="spellEnd"/>
-      <w:r>
-        <w:rPr>
-          <w:lang w:val="en-US"/>
-        </w:rPr>
-        <w:t xml:space="preserve"> </w:t>
-      </w:r>
-      <w:proofErr w:type="spellStart"/>
-      <w:r>
-        <w:rPr>
-          <w:lang w:val="en-US"/>
-        </w:rPr>
-        <w:t>init</w:t>
-      </w:r>
-      <w:proofErr w:type="spellEnd"/>
-      <w:r>
-        <w:rPr>
-          <w:lang w:val="en-US"/>
-        </w:rPr>
-        <w:t>” terminal command. That json package file lists used to describe the project module versions, name, used dependencies and main file among other information. It can be used to install modules (as the needed dependencies are listed in the json) if they are lost are used on a different machine by typing “</w:t>
-      </w:r>
-      <w:proofErr w:type="spellStart"/>
-      <w:r>
-        <w:rPr>
-          <w:lang w:val="en-US"/>
-        </w:rPr>
-        <w:t>npm</w:t>
-      </w:r>
-      <w:proofErr w:type="spellEnd"/>
-      <w:r>
-        <w:rPr>
-          <w:lang w:val="en-US"/>
-        </w:rPr>
-        <w:t xml:space="preserve"> install”.</w:t>
+        <w:t xml:space="preserve"> with Node. The first task was to create a json package file, which can be done using “npm init” terminal command. That json package file lists used to describe the project module versions, name, used dependencies and main file among other information. It can be used to install modules (as the needed dependencies are listed in the json) if they are lost are used on a different machine by typing “npm install”.</w:t>
       </w:r>
     </w:p>
     <w:p>
@@ -743,49 +655,7 @@
           <w:lang w:val="en-US"/>
         </w:rPr>
         <w:lastRenderedPageBreak/>
-        <w:t xml:space="preserve">I also learned about different dependencies, such as </w:t>
-      </w:r>
-      <w:proofErr w:type="spellStart"/>
-      <w:r>
-        <w:rPr>
-          <w:lang w:val="en-US"/>
-        </w:rPr>
-        <w:t>uuid</w:t>
-      </w:r>
-      <w:proofErr w:type="spellEnd"/>
-      <w:r>
-        <w:rPr>
-          <w:lang w:val="en-US"/>
-        </w:rPr>
-        <w:t xml:space="preserve"> and </w:t>
-      </w:r>
-      <w:proofErr w:type="spellStart"/>
-      <w:r>
-        <w:rPr>
-          <w:lang w:val="en-US"/>
-        </w:rPr>
-        <w:t>nodemon</w:t>
-      </w:r>
-      <w:proofErr w:type="spellEnd"/>
-      <w:r>
-        <w:rPr>
-          <w:lang w:val="en-US"/>
-        </w:rPr>
-        <w:t xml:space="preserve">, which is so called dev dependency. </w:t>
-      </w:r>
-      <w:proofErr w:type="spellStart"/>
-      <w:r>
-        <w:rPr>
-          <w:lang w:val="en-US"/>
-        </w:rPr>
-        <w:t>Nodemon</w:t>
-      </w:r>
-      <w:proofErr w:type="spellEnd"/>
-      <w:r>
-        <w:rPr>
-          <w:lang w:val="en-US"/>
-        </w:rPr>
-        <w:t xml:space="preserve"> is </w:t>
+        <w:t xml:space="preserve">I also learned about different dependencies, such as uuid and nodemon, which is so called dev dependency. Nodemon is </w:t>
       </w:r>
       <w:r>
         <w:rPr>
@@ -805,35 +675,7 @@
         <w:rPr>
           <w:lang w:val="en-US"/>
         </w:rPr>
-        <w:t xml:space="preserve">During the video, the instructor introduced some basic modules, such as path, fs, </w:t>
-      </w:r>
-      <w:proofErr w:type="spellStart"/>
-      <w:r>
-        <w:rPr>
-          <w:lang w:val="en-US"/>
-        </w:rPr>
-        <w:t>os</w:t>
-      </w:r>
-      <w:proofErr w:type="spellEnd"/>
-      <w:r>
-        <w:rPr>
-          <w:lang w:val="en-US"/>
-        </w:rPr>
-        <w:t xml:space="preserve">, </w:t>
-      </w:r>
-      <w:proofErr w:type="spellStart"/>
-      <w:r>
-        <w:rPr>
-          <w:lang w:val="en-US"/>
-        </w:rPr>
-        <w:t>url</w:t>
-      </w:r>
-      <w:proofErr w:type="spellEnd"/>
-      <w:r>
-        <w:rPr>
-          <w:lang w:val="en-US"/>
-        </w:rPr>
-        <w:t xml:space="preserve">, events and logger provided with some coding examples of how to use them. While following through the coding examples, I tried my best to learn any new syntax used. At first the use of gravis (`) and function arrow (=&gt;) felt weird, but I did some googling and found out </w:t>
+        <w:t xml:space="preserve">During the video, the instructor introduced some basic modules, such as path, fs, os, url, events and logger provided with some coding examples of how to use them. While following through the coding examples, I tried my best to learn any new syntax used. At first the use of gravis (`) and function arrow (=&gt;) felt weird, but I did some googling and found out </w:t>
       </w:r>
       <w:r>
         <w:rPr>
@@ -919,97 +761,41 @@
         <w:rPr>
           <w:lang w:val="en-US"/>
         </w:rPr>
-        <w:t xml:space="preserve">I learned how to load different kinds of files to the server, such as html, </w:t>
-      </w:r>
-      <w:proofErr w:type="spellStart"/>
-      <w:r>
-        <w:rPr>
-          <w:lang w:val="en-US"/>
-        </w:rPr>
-        <w:t>css</w:t>
-      </w:r>
-      <w:proofErr w:type="spellEnd"/>
-      <w:r>
-        <w:rPr>
-          <w:lang w:val="en-US"/>
-        </w:rPr>
-        <w:t xml:space="preserve"> or json. However, on my node.js version it did not quite work as expected – the html file contents were on the site as they are in the file. To display the file correctly, I had to use an alternative way to change the “Content-Type” in the header. </w:t>
-      </w:r>
-    </w:p>
-    <w:p>
-      <w:pPr>
-        <w:pStyle w:val="Leipteksti"/>
-        <w:rPr>
-          <w:lang w:val="en-US"/>
-        </w:rPr>
-      </w:pPr>
-      <w:r>
-        <w:rPr>
-          <w:lang w:val="en-US"/>
-        </w:rPr>
-        <w:t xml:space="preserve">I also learned that the “script” part of the </w:t>
-      </w:r>
-      <w:proofErr w:type="spellStart"/>
-      <w:r>
-        <w:rPr>
-          <w:lang w:val="en-US"/>
-        </w:rPr>
-        <w:t>package.json</w:t>
-      </w:r>
-      <w:proofErr w:type="spellEnd"/>
-      <w:r>
-        <w:rPr>
-          <w:lang w:val="en-US"/>
-        </w:rPr>
-        <w:t xml:space="preserve"> file could be altered</w:t>
-      </w:r>
-      <w:r>
-        <w:rPr>
-          <w:lang w:val="en-US"/>
-        </w:rPr>
-        <w:t xml:space="preserve"> for example to run it in “dev” mode using </w:t>
-      </w:r>
-      <w:proofErr w:type="spellStart"/>
-      <w:r>
-        <w:rPr>
-          <w:lang w:val="en-US"/>
-        </w:rPr>
-        <w:t>nodemon</w:t>
-      </w:r>
-      <w:proofErr w:type="spellEnd"/>
-      <w:r>
-        <w:rPr>
-          <w:lang w:val="en-US"/>
-        </w:rPr>
-        <w:t xml:space="preserve"> to keep the server running while doing changes to the source code.</w:t>
-      </w:r>
-    </w:p>
-    <w:p>
-      <w:pPr>
-        <w:pStyle w:val="Leipteksti"/>
-        <w:rPr>
-          <w:lang w:val="en-US"/>
-        </w:rPr>
-      </w:pPr>
-      <w:r>
-        <w:rPr>
-          <w:lang w:val="en-US"/>
-        </w:rPr>
-        <w:t xml:space="preserve">In the end of the node.js introduction video when Heroku was introduced I faced some difficulties. As I already had a GitHub repository, I did not want to create a new one for Heroku, so I tried to pair my existing repository with Heroku app. How ever as my node.js module files were not in the root of the repository I could not deploy the app as there was some other files such as this diary which caused errors. Finally, after some time googling, I found a way to run apps from subdirectories using custom Heroku </w:t>
-      </w:r>
-      <w:proofErr w:type="spellStart"/>
-      <w:r>
-        <w:rPr>
-          <w:lang w:val="en-US"/>
-        </w:rPr>
-        <w:t>buildpacks</w:t>
-      </w:r>
-      <w:proofErr w:type="spellEnd"/>
-      <w:r>
-        <w:rPr>
-          <w:lang w:val="en-US"/>
-        </w:rPr>
-        <w:t xml:space="preserve">. </w:t>
+        <w:t xml:space="preserve">I learned how to load different kinds of files to the server, such as html, css or json. However, on my node.js version it did not quite work as expected – the html file contents were on the site as they are in the file. To display the file correctly, I had to use an alternative way to change the “Content-Type” in the header. </w:t>
+      </w:r>
+    </w:p>
+    <w:p>
+      <w:pPr>
+        <w:pStyle w:val="Leipteksti"/>
+        <w:rPr>
+          <w:lang w:val="en-US"/>
+        </w:rPr>
+      </w:pPr>
+      <w:r>
+        <w:rPr>
+          <w:lang w:val="en-US"/>
+        </w:rPr>
+        <w:t>I also learned that the “script” part of the package.json file could be altered</w:t>
+      </w:r>
+      <w:r>
+        <w:rPr>
+          <w:lang w:val="en-US"/>
+        </w:rPr>
+        <w:t xml:space="preserve"> for example to run it in “dev” mode using nodemon to keep the server running while doing changes to the source code.</w:t>
+      </w:r>
+    </w:p>
+    <w:p>
+      <w:pPr>
+        <w:pStyle w:val="Leipteksti"/>
+        <w:rPr>
+          <w:lang w:val="en-US"/>
+        </w:rPr>
+      </w:pPr>
+      <w:r>
+        <w:rPr>
+          <w:lang w:val="en-US"/>
+        </w:rPr>
+        <w:t xml:space="preserve">In the end of the node.js introduction video when Heroku was introduced I faced some difficulties. As I already had a GitHub repository, I did not want to create a new one for Heroku, so I tried to pair my existing repository with Heroku app. How ever as my node.js module files were not in the root of the repository I could not deploy the app as there was some other files such as this diary which caused errors. Finally, after some time googling, I found a way to run apps from subdirectories using custom Heroku buildpacks. </w:t>
       </w:r>
     </w:p>
     <w:p>
@@ -1031,21 +817,7 @@
             <w:rStyle w:val="Hyperlinkki"/>
             <w:lang w:val="en-US"/>
           </w:rPr>
-          <w:t>https://stackoverflo</w:t>
-        </w:r>
-        <w:r>
-          <w:rPr>
-            <w:rStyle w:val="Hyperlinkki"/>
-            <w:lang w:val="en-US"/>
-          </w:rPr>
-          <w:t>w</w:t>
-        </w:r>
-        <w:r>
-          <w:rPr>
-            <w:rStyle w:val="Hyperlinkki"/>
-            <w:lang w:val="en-US"/>
-          </w:rPr>
-          <w:t>.com/a/53221996</w:t>
+          <w:t>https://stackoverflow.com/a/53221996</w:t>
         </w:r>
       </w:hyperlink>
     </w:p>
@@ -1083,6 +855,742 @@
       <w:pPr>
         <w:pStyle w:val="Leipteksti"/>
         <w:rPr>
+          <w:b/>
+          <w:bCs/>
+          <w:lang w:val="en-US"/>
+        </w:rPr>
+      </w:pPr>
+      <w:r>
+        <w:rPr>
+          <w:b/>
+          <w:bCs/>
+          <w:lang w:val="en-US"/>
+        </w:rPr>
+        <w:lastRenderedPageBreak/>
+        <w:t>8.7.2021 – MongoDb</w:t>
+      </w:r>
+    </w:p>
+    <w:p>
+      <w:pPr>
+        <w:pStyle w:val="Leipteksti"/>
+        <w:rPr>
+          <w:lang w:val="en-US"/>
+        </w:rPr>
+      </w:pPr>
+      <w:r>
+        <w:rPr>
+          <w:lang w:val="en-US"/>
+        </w:rPr>
+        <w:t xml:space="preserve">I started the mongoDb module. I learned that mongoDb is a NoSQL database, which means that there is no need to map out any data structures before setting up the database, i.e., they store data differently than relational databases. </w:t>
+      </w:r>
+    </w:p>
+    <w:p>
+      <w:pPr>
+        <w:pStyle w:val="Leipteksti"/>
+        <w:rPr>
+          <w:lang w:val="en-US"/>
+        </w:rPr>
+      </w:pPr>
+      <w:r>
+        <w:rPr>
+          <w:lang w:val="en-US"/>
+        </w:rPr>
+        <w:t>In the beginning of the video after installing mongoDb community server I came across some problems related to mongoDb compass, which I could not solve even after reinstallations and googling. However, the mongoDb itself was working as intended, so I continued with the introduction video</w:t>
+      </w:r>
+      <w:r>
+        <w:rPr>
+          <w:lang w:val="en-US"/>
+        </w:rPr>
+        <w:t xml:space="preserve"> as compass is just a more user-friendly alternative to the command line version.</w:t>
+      </w:r>
+    </w:p>
+    <w:p>
+      <w:pPr>
+        <w:pStyle w:val="Leipteksti"/>
+        <w:rPr>
+          <w:lang w:val="en-US"/>
+        </w:rPr>
+      </w:pPr>
+      <w:r>
+        <w:rPr>
+          <w:noProof/>
+        </w:rPr>
+        <w:drawing>
+          <wp:inline distT="0" distB="0" distL="0" distR="0" wp14:anchorId="0EBC99E6" wp14:editId="3E26DD71">
+            <wp:extent cx="5579745" cy="996950"/>
+            <wp:effectExtent l="0" t="0" r="1905" b="0"/>
+            <wp:docPr id="1" name="Kuva 1"/>
+            <wp:cNvGraphicFramePr>
+              <a:graphicFrameLocks xmlns:a="http://schemas.openxmlformats.org/drawingml/2006/main" noChangeAspect="1"/>
+            </wp:cNvGraphicFramePr>
+            <a:graphic xmlns:a="http://schemas.openxmlformats.org/drawingml/2006/main">
+              <a:graphicData uri="http://schemas.openxmlformats.org/drawingml/2006/picture">
+                <pic:pic xmlns:pic="http://schemas.openxmlformats.org/drawingml/2006/picture">
+                  <pic:nvPicPr>
+                    <pic:cNvPr id="0" name="Picture 1"/>
+                    <pic:cNvPicPr>
+                      <a:picLocks noChangeAspect="1" noChangeArrowheads="1"/>
+                    </pic:cNvPicPr>
+                  </pic:nvPicPr>
+                  <pic:blipFill>
+                    <a:blip r:embed="rId11" cstate="print">
+                      <a:extLst>
+                        <a:ext uri="{28A0092B-C50C-407E-A947-70E740481C1C}">
+                          <a14:useLocalDpi xmlns:a14="http://schemas.microsoft.com/office/drawing/2010/main" val="0"/>
+                        </a:ext>
+                      </a:extLst>
+                    </a:blip>
+                    <a:srcRect/>
+                    <a:stretch>
+                      <a:fillRect/>
+                    </a:stretch>
+                  </pic:blipFill>
+                  <pic:spPr bwMode="auto">
+                    <a:xfrm>
+                      <a:off x="0" y="0"/>
+                      <a:ext cx="5579745" cy="996950"/>
+                    </a:xfrm>
+                    <a:prstGeom prst="rect">
+                      <a:avLst/>
+                    </a:prstGeom>
+                    <a:noFill/>
+                    <a:ln>
+                      <a:noFill/>
+                    </a:ln>
+                  </pic:spPr>
+                </pic:pic>
+              </a:graphicData>
+            </a:graphic>
+          </wp:inline>
+        </w:drawing>
+      </w:r>
+    </w:p>
+    <w:p>
+      <w:pPr>
+        <w:pStyle w:val="Leipteksti"/>
+        <w:rPr>
+          <w:lang w:val="en-US"/>
+        </w:rPr>
+      </w:pPr>
+      <w:r>
+        <w:rPr>
+          <w:lang w:val="en-US"/>
+        </w:rPr>
+        <w:t xml:space="preserve">The error in the upper right corner, I still could create dbs but they were not displayed in the compass. On the other hand, show dbs command displayed all of them. </w:t>
+      </w:r>
+    </w:p>
+    <w:p>
+      <w:pPr>
+        <w:pStyle w:val="Leipteksti"/>
+        <w:rPr>
+          <w:lang w:val="en-US"/>
+        </w:rPr>
+      </w:pPr>
+    </w:p>
+    <w:p>
+      <w:pPr>
+        <w:pStyle w:val="Leipteksti"/>
+        <w:rPr>
+          <w:b/>
+          <w:bCs/>
+          <w:lang w:val="en-US"/>
+        </w:rPr>
+      </w:pPr>
+      <w:r>
+        <w:rPr>
+          <w:b/>
+          <w:bCs/>
+          <w:lang w:val="en-US"/>
+        </w:rPr>
+        <w:t>9.7.2021 – MongoDb</w:t>
+      </w:r>
+    </w:p>
+    <w:p>
+      <w:pPr>
+        <w:pStyle w:val="Leipteksti"/>
+        <w:rPr>
+          <w:lang w:val="en-US"/>
+        </w:rPr>
+      </w:pPr>
+      <w:r>
+        <w:rPr>
+          <w:lang w:val="en-US"/>
+        </w:rPr>
+        <w:t xml:space="preserve">The main thing I learned during the end of this module was the basic </w:t>
+      </w:r>
+      <w:r>
+        <w:rPr>
+          <w:lang w:val="en-US"/>
+        </w:rPr>
+        <w:t>usage</w:t>
+      </w:r>
+      <w:r>
+        <w:rPr>
+          <w:lang w:val="en-US"/>
+        </w:rPr>
+        <w:t xml:space="preserve"> of mongoDb:</w:t>
+      </w:r>
+    </w:p>
+    <w:p>
+      <w:pPr>
+        <w:pStyle w:val="Leipteksti"/>
+        <w:rPr>
+          <w:lang w:val="en-US"/>
+        </w:rPr>
+      </w:pPr>
+      <w:r>
+        <w:rPr>
+          <w:b/>
+          <w:bCs/>
+          <w:lang w:val="en-US"/>
+        </w:rPr>
+        <w:t>Insertions:</w:t>
+      </w:r>
+      <w:r>
+        <w:rPr>
+          <w:lang w:val="en-US"/>
+        </w:rPr>
+        <w:t xml:space="preserve"> I learned that one could insert datatypes such as arrays</w:t>
+      </w:r>
+      <w:r>
+        <w:rPr>
+          <w:lang w:val="en-US"/>
+        </w:rPr>
+        <w:t xml:space="preserve">, </w:t>
+      </w:r>
+      <w:r>
+        <w:rPr>
+          <w:lang w:val="en-US"/>
+        </w:rPr>
+        <w:t xml:space="preserve">embedded </w:t>
+      </w:r>
+      <w:r>
+        <w:rPr>
+          <w:lang w:val="en-US"/>
+        </w:rPr>
+        <w:t>objects,</w:t>
+      </w:r>
+      <w:r>
+        <w:rPr>
+          <w:lang w:val="en-US"/>
+        </w:rPr>
+        <w:t xml:space="preserve"> or even embedded document</w:t>
+      </w:r>
+      <w:r>
+        <w:rPr>
+          <w:lang w:val="en-US"/>
+        </w:rPr>
+        <w:t>s</w:t>
+      </w:r>
+      <w:r>
+        <w:rPr>
+          <w:lang w:val="en-US"/>
+        </w:rPr>
+        <w:t>. Also, there can be rows that do not have all the same attributes.</w:t>
+      </w:r>
+    </w:p>
+    <w:p>
+      <w:pPr>
+        <w:pStyle w:val="Leipteksti"/>
+        <w:rPr>
+          <w:lang w:val="en-US"/>
+        </w:rPr>
+      </w:pPr>
+      <w:r>
+        <w:rPr>
+          <w:b/>
+          <w:bCs/>
+          <w:lang w:val="en-US"/>
+        </w:rPr>
+        <w:t>Queries:</w:t>
+      </w:r>
+      <w:r>
+        <w:rPr>
+          <w:lang w:val="en-US"/>
+        </w:rPr>
+        <w:t xml:space="preserve"> </w:t>
+      </w:r>
+      <w:r>
+        <w:rPr>
+          <w:lang w:val="en-US"/>
+        </w:rPr>
+        <w:t>I found out that the queries work similar to SQL. However, the video did not cover how to use “find” command to find rows with arrays or embedded objects.</w:t>
+      </w:r>
+    </w:p>
+    <w:p>
+      <w:pPr>
+        <w:pStyle w:val="Leipteksti"/>
+        <w:rPr>
+          <w:lang w:val="en-US"/>
+        </w:rPr>
+      </w:pPr>
+      <w:r>
+        <w:rPr>
+          <w:noProof/>
+        </w:rPr>
+        <w:drawing>
+          <wp:anchor distT="0" distB="0" distL="114300" distR="114300" simplePos="0" relativeHeight="251658240" behindDoc="0" locked="0" layoutInCell="1" allowOverlap="1" wp14:anchorId="183F8FF9" wp14:editId="5C0D2FAC">
+            <wp:simplePos x="1257300" y="6896100"/>
+            <wp:positionH relativeFrom="margin">
+              <wp:align>left</wp:align>
+            </wp:positionH>
+            <wp:positionV relativeFrom="paragraph">
+              <wp:align>top</wp:align>
+            </wp:positionV>
+            <wp:extent cx="2000250" cy="1343660"/>
+            <wp:effectExtent l="0" t="0" r="0" b="8890"/>
+            <wp:wrapSquare wrapText="bothSides"/>
+            <wp:docPr id="2" name="Kuva 2"/>
+            <wp:cNvGraphicFramePr>
+              <a:graphicFrameLocks xmlns:a="http://schemas.openxmlformats.org/drawingml/2006/main" noChangeAspect="1"/>
+            </wp:cNvGraphicFramePr>
+            <a:graphic xmlns:a="http://schemas.openxmlformats.org/drawingml/2006/main">
+              <a:graphicData uri="http://schemas.openxmlformats.org/drawingml/2006/picture">
+                <pic:pic xmlns:pic="http://schemas.openxmlformats.org/drawingml/2006/picture">
+                  <pic:nvPicPr>
+                    <pic:cNvPr id="1" name=""/>
+                    <pic:cNvPicPr/>
+                  </pic:nvPicPr>
+                  <pic:blipFill>
+                    <a:blip r:embed="rId12" cstate="print">
+                      <a:extLst>
+                        <a:ext uri="{28A0092B-C50C-407E-A947-70E740481C1C}">
+                          <a14:useLocalDpi xmlns:a14="http://schemas.microsoft.com/office/drawing/2010/main" val="0"/>
+                        </a:ext>
+                      </a:extLst>
+                    </a:blip>
+                    <a:stretch>
+                      <a:fillRect/>
+                    </a:stretch>
+                  </pic:blipFill>
+                  <pic:spPr>
+                    <a:xfrm>
+                      <a:off x="0" y="0"/>
+                      <a:ext cx="2006060" cy="1348083"/>
+                    </a:xfrm>
+                    <a:prstGeom prst="rect">
+                      <a:avLst/>
+                    </a:prstGeom>
+                  </pic:spPr>
+                </pic:pic>
+              </a:graphicData>
+            </a:graphic>
+            <wp14:sizeRelH relativeFrom="margin">
+              <wp14:pctWidth>0</wp14:pctWidth>
+            </wp14:sizeRelH>
+            <wp14:sizeRelV relativeFrom="margin">
+              <wp14:pctHeight>0</wp14:pctHeight>
+            </wp14:sizeRelV>
+          </wp:anchor>
+        </w:drawing>
+      </w:r>
+    </w:p>
+    <w:p>
+      <w:pPr>
+        <w:rPr>
+          <w:lang w:val="en-US"/>
+        </w:rPr>
+      </w:pPr>
+      <w:r>
+        <w:rPr>
+          <w:lang w:val="en-US"/>
+        </w:rPr>
+        <w:t xml:space="preserve">I found out that the following commands </w:t>
+      </w:r>
+      <w:r>
+        <w:rPr>
+          <w:lang w:val="en-US"/>
+        </w:rPr>
+        <w:t>can be</w:t>
+      </w:r>
+      <w:r>
+        <w:rPr>
+          <w:lang w:val="en-US"/>
+        </w:rPr>
+        <w:t xml:space="preserve"> used for that</w:t>
+      </w:r>
+      <w:r>
+        <w:rPr>
+          <w:lang w:val="en-US"/>
+        </w:rPr>
+        <w:t xml:space="preserve"> (“value” is replaced with actual value)</w:t>
+      </w:r>
+      <w:r>
+        <w:rPr>
+          <w:lang w:val="en-US"/>
+        </w:rPr>
+        <w:t>:</w:t>
+      </w:r>
+    </w:p>
+    <w:p>
+      <w:pPr>
+        <w:rPr>
+          <w:lang w:val="en-US"/>
+        </w:rPr>
+      </w:pPr>
+      <w:r>
+        <w:rPr>
+          <w:lang w:val="en-US"/>
+        </w:rPr>
+        <w:br/>
+        <w:t>“db.posts.find({tags: “</w:t>
+      </w:r>
+      <w:r>
+        <w:rPr>
+          <w:lang w:val="en-US"/>
+        </w:rPr>
+        <w:t>value</w:t>
+      </w:r>
+      <w:r>
+        <w:rPr>
+          <w:lang w:val="en-US"/>
+        </w:rPr>
+        <w:t>”})”</w:t>
+      </w:r>
+    </w:p>
+    <w:p>
+      <w:pPr>
+        <w:rPr>
+          <w:lang w:val="en-US"/>
+        </w:rPr>
+      </w:pPr>
+      <w:r>
+        <w:rPr>
+          <w:lang w:val="en-US"/>
+        </w:rPr>
+        <w:t>and</w:t>
+      </w:r>
+    </w:p>
+    <w:p>
+      <w:pPr>
+        <w:rPr>
+          <w:lang w:val="en-US"/>
+        </w:rPr>
+      </w:pPr>
+      <w:r>
+        <w:rPr>
+          <w:lang w:val="en-US"/>
+        </w:rPr>
+        <w:t>“db.posts.find({</w:t>
+      </w:r>
+      <w:r>
+        <w:rPr>
+          <w:lang w:val="en-US"/>
+        </w:rPr>
+        <w:t>user: {name: “value”, status: “value”}</w:t>
+      </w:r>
+      <w:r>
+        <w:rPr>
+          <w:lang w:val="en-US"/>
+        </w:rPr>
+        <w:t>})</w:t>
+      </w:r>
+    </w:p>
+    <w:p>
+      <w:pPr>
+        <w:rPr>
+          <w:lang w:val="en-US"/>
+        </w:rPr>
+      </w:pPr>
+    </w:p>
+    <w:p>
+      <w:pPr>
+        <w:rPr>
+          <w:lang w:val="en-US"/>
+        </w:rPr>
+      </w:pPr>
+      <w:r>
+        <w:rPr>
+          <w:lang w:val="en-US"/>
+        </w:rPr>
+        <w:t xml:space="preserve">For finding from embedded documents $elemMatch could be used: </w:t>
+      </w:r>
+    </w:p>
+    <w:p>
+      <w:pPr>
+        <w:rPr>
+          <w:lang w:val="en-US"/>
+        </w:rPr>
+      </w:pPr>
+      <w:r>
+        <w:rPr>
+          <w:lang w:val="en-US"/>
+        </w:rPr>
+        <w:t>db.posts.find({comments: {$elemMatch: { user: ‘Mary Williams’ }}})</w:t>
+      </w:r>
+    </w:p>
+    <w:p>
+      <w:pPr>
+        <w:rPr>
+          <w:lang w:val="en-US"/>
+        </w:rPr>
+      </w:pPr>
+    </w:p>
+    <w:p>
+      <w:pPr>
+        <w:rPr>
+          <w:lang w:val="en-US"/>
+        </w:rPr>
+      </w:pPr>
+      <w:r>
+        <w:rPr>
+          <w:lang w:val="en-US"/>
+        </w:rPr>
+        <w:t>For searching rows (after indexing, finds posts starting with “Post O…” – Similar to SQL command …like “Post O%”):</w:t>
+      </w:r>
+    </w:p>
+    <w:p>
+      <w:pPr>
+        <w:rPr>
+          <w:lang w:val="en-US"/>
+        </w:rPr>
+      </w:pPr>
+      <w:r>
+        <w:rPr>
+          <w:lang w:val="en-US"/>
+        </w:rPr>
+        <w:t xml:space="preserve">db.posts.find({ $text: { $search: “\”Post O\””} }) </w:t>
+      </w:r>
+    </w:p>
+    <w:p>
+      <w:pPr>
+        <w:rPr>
+          <w:lang w:val="en-US"/>
+        </w:rPr>
+      </w:pPr>
+      <w:r>
+        <w:rPr>
+          <w:lang w:val="en-US"/>
+        </w:rPr>
+        <w:lastRenderedPageBreak/>
+        <w:t xml:space="preserve">Other query commands were pretty similar to SQL ones (sort, count, findOne) except the “forEach()” function, which could be used for example to concatenate the results with strings. </w:t>
+      </w:r>
+    </w:p>
+    <w:p>
+      <w:pPr>
+        <w:rPr>
+          <w:lang w:val="en-US"/>
+        </w:rPr>
+      </w:pPr>
+    </w:p>
+    <w:p>
+      <w:pPr>
+        <w:rPr>
+          <w:lang w:val="en-US"/>
+        </w:rPr>
+      </w:pPr>
+      <w:r>
+        <w:rPr>
+          <w:b/>
+          <w:bCs/>
+          <w:lang w:val="en-US"/>
+        </w:rPr>
+        <w:t>Updates:</w:t>
+      </w:r>
+      <w:r>
+        <w:rPr>
+          <w:lang w:val="en-US"/>
+        </w:rPr>
+        <w:t xml:space="preserve"> I learned that generally the update function alters the row so that it only has those values that are updated. To update only certain attributes “$set” must be used, so that the other attributes are not removed.  </w:t>
+      </w:r>
+    </w:p>
+    <w:p>
+      <w:pPr>
+        <w:rPr>
+          <w:lang w:val="en-US"/>
+        </w:rPr>
+      </w:pPr>
+    </w:p>
+    <w:p>
+      <w:pPr>
+        <w:rPr>
+          <w:lang w:val="en-US"/>
+        </w:rPr>
+      </w:pPr>
+    </w:p>
+    <w:p>
+      <w:pPr>
+        <w:rPr>
+          <w:lang w:val="en-US"/>
+        </w:rPr>
+      </w:pPr>
+      <w:r>
+        <w:rPr>
+          <w:lang w:val="en-US"/>
+        </w:rPr>
+        <w:t xml:space="preserve">At the end of this introduction </w:t>
+      </w:r>
+      <w:r>
+        <w:rPr>
+          <w:lang w:val="en-US"/>
+        </w:rPr>
+        <w:t>video,</w:t>
+      </w:r>
+      <w:r>
+        <w:rPr>
+          <w:lang w:val="en-US"/>
+        </w:rPr>
+        <w:t xml:space="preserve"> I also created a mongoDb atlas </w:t>
+      </w:r>
+      <w:r>
+        <w:rPr>
+          <w:lang w:val="en-US"/>
+        </w:rPr>
+        <w:t>cluster</w:t>
+      </w:r>
+      <w:r>
+        <w:rPr>
+          <w:lang w:val="en-US"/>
+        </w:rPr>
+        <w:t xml:space="preserve"> database and collection and populated it with some rows.</w:t>
+      </w:r>
+    </w:p>
+    <w:p>
+      <w:pPr>
+        <w:rPr>
+          <w:lang w:val="en-US"/>
+        </w:rPr>
+      </w:pPr>
+      <w:r>
+        <w:rPr>
+          <w:noProof/>
+        </w:rPr>
+        <w:drawing>
+          <wp:inline distT="0" distB="0" distL="0" distR="0" wp14:anchorId="6A21AEE4" wp14:editId="3A9847A8">
+            <wp:extent cx="3752850" cy="1878774"/>
+            <wp:effectExtent l="0" t="0" r="0" b="7620"/>
+            <wp:docPr id="3" name="Kuva 3"/>
+            <wp:cNvGraphicFramePr>
+              <a:graphicFrameLocks xmlns:a="http://schemas.openxmlformats.org/drawingml/2006/main" noChangeAspect="1"/>
+            </wp:cNvGraphicFramePr>
+            <a:graphic xmlns:a="http://schemas.openxmlformats.org/drawingml/2006/main">
+              <a:graphicData uri="http://schemas.openxmlformats.org/drawingml/2006/picture">
+                <pic:pic xmlns:pic="http://schemas.openxmlformats.org/drawingml/2006/picture">
+                  <pic:nvPicPr>
+                    <pic:cNvPr id="1" name=""/>
+                    <pic:cNvPicPr/>
+                  </pic:nvPicPr>
+                  <pic:blipFill>
+                    <a:blip r:embed="rId13"/>
+                    <a:stretch>
+                      <a:fillRect/>
+                    </a:stretch>
+                  </pic:blipFill>
+                  <pic:spPr>
+                    <a:xfrm>
+                      <a:off x="0" y="0"/>
+                      <a:ext cx="3760274" cy="1882491"/>
+                    </a:xfrm>
+                    <a:prstGeom prst="rect">
+                      <a:avLst/>
+                    </a:prstGeom>
+                  </pic:spPr>
+                </pic:pic>
+              </a:graphicData>
+            </a:graphic>
+          </wp:inline>
+        </w:drawing>
+      </w:r>
+    </w:p>
+    <w:p>
+      <w:pPr>
+        <w:rPr>
+          <w:lang w:val="en-US"/>
+        </w:rPr>
+      </w:pPr>
+      <w:r>
+        <w:rPr>
+          <w:lang w:val="en-US"/>
+        </w:rPr>
+        <w:t>End of MongoDb Module.</w:t>
+      </w:r>
+    </w:p>
+    <w:p>
+      <w:pPr>
+        <w:rPr>
+          <w:lang w:val="en-US"/>
+        </w:rPr>
+      </w:pPr>
+    </w:p>
+    <w:p>
+      <w:pPr>
+        <w:rPr>
+          <w:lang w:val="en-US"/>
+        </w:rPr>
+      </w:pPr>
+    </w:p>
+    <w:p>
+      <w:pPr>
+        <w:rPr>
+          <w:lang w:val="en-US"/>
+        </w:rPr>
+      </w:pPr>
+    </w:p>
+    <w:p>
+      <w:pPr>
+        <w:rPr>
+          <w:lang w:val="en-US"/>
+        </w:rPr>
+      </w:pPr>
+    </w:p>
+    <w:p>
+      <w:pPr>
+        <w:pStyle w:val="Leipteksti"/>
+        <w:rPr>
+          <w:lang w:val="en-US"/>
+        </w:rPr>
+      </w:pPr>
+    </w:p>
+    <w:p>
+      <w:pPr>
+        <w:pStyle w:val="Leipteksti"/>
+        <w:rPr>
+          <w:lang w:val="en-US"/>
+        </w:rPr>
+      </w:pPr>
+      <w:r>
+        <w:rPr>
+          <w:lang w:val="en-US"/>
+        </w:rPr>
+        <w:br w:type="textWrapping" w:clear="all"/>
+      </w:r>
+    </w:p>
+    <w:p>
+      <w:pPr>
+        <w:pStyle w:val="Leipteksti"/>
+        <w:rPr>
+          <w:lang w:val="en-US"/>
+        </w:rPr>
+      </w:pPr>
+    </w:p>
+    <w:p>
+      <w:pPr>
+        <w:pStyle w:val="Leipteksti"/>
+        <w:rPr>
+          <w:lang w:val="en-US"/>
+        </w:rPr>
+      </w:pPr>
+    </w:p>
+    <w:p>
+      <w:pPr>
+        <w:pStyle w:val="Leipteksti"/>
+        <w:rPr>
+          <w:lang w:val="en-US"/>
+        </w:rPr>
+      </w:pPr>
+    </w:p>
+    <w:p>
+      <w:pPr>
+        <w:pStyle w:val="Leipteksti"/>
+        <w:rPr>
+          <w:lang w:val="en-US"/>
+        </w:rPr>
+      </w:pPr>
+    </w:p>
+    <w:p>
+      <w:pPr>
+        <w:pStyle w:val="Leipteksti"/>
+        <w:rPr>
           <w:lang w:val="en-US"/>
         </w:rPr>
       </w:pPr>
@@ -1319,8 +1827,8 @@
       </w:r>
     </w:p>
     <w:sectPr>
-      <w:headerReference w:type="default" r:id="rId11"/>
-      <w:footerReference w:type="default" r:id="rId12"/>
+      <w:headerReference w:type="default" r:id="rId14"/>
+      <w:footerReference w:type="default" r:id="rId15"/>
       <w:pgSz w:w="11906" w:h="16838"/>
       <w:pgMar w:top="1701" w:right="1134" w:bottom="1701" w:left="1985" w:header="720" w:footer="720" w:gutter="0"/>
       <w:cols w:space="720"/>
@@ -3787,15 +4295,6 @@
 </file>
 
 <file path=customXml/item2.xml><?xml version="1.0" encoding="utf-8"?>
-<p:properties xmlns:p="http://schemas.microsoft.com/office/2006/metadata/properties" xmlns:xsi="http://www.w3.org/2001/XMLSchema-instance" xmlns:pc="http://schemas.microsoft.com/office/infopath/2007/PartnerControls">
-  <documentManagement>
-    <PublishingExpirationDate xmlns="http://schemas.microsoft.com/sharepoint/v3" xsi:nil="true"/>
-    <PublishingStartDate xmlns="http://schemas.microsoft.com/sharepoint/v3" xsi:nil="true"/>
-  </documentManagement>
-</p:properties>
-</file>
-
-<file path=customXml/item3.xml><?xml version="1.0" encoding="utf-8"?>
 <ct:contentTypeSchema xmlns:ct="http://schemas.microsoft.com/office/2006/metadata/contentType" xmlns:ma="http://schemas.microsoft.com/office/2006/metadata/properties/metaAttributes" ct:_="" ma:_="" ma:contentTypeName="Asiakirja" ma:contentTypeID="0x01010017418C401CCB2042A3A99A19F43F356D" ma:contentTypeVersion="1" ma:contentTypeDescription="Luo uusi asiakirja." ma:contentTypeScope="" ma:versionID="f4b075d3ca74a5dbaed73e767a156aa0">
   <xsd:schema xmlns:xsd="http://www.w3.org/2001/XMLSchema" xmlns:p="http://schemas.microsoft.com/office/2006/metadata/properties" xmlns:ns1="http://schemas.microsoft.com/sharepoint/v3" targetNamespace="http://schemas.microsoft.com/office/2006/metadata/properties" ma:root="true" ma:fieldsID="4340a008e99365d80b71206bae222996" ns1:_="">
     <xsd:import namespace="http://schemas.microsoft.com/sharepoint/v3"/>
@@ -3861,6 +4360,15 @@
 </ct:contentTypeSchema>
 </file>
 
+<file path=customXml/item3.xml><?xml version="1.0" encoding="utf-8"?>
+<p:properties xmlns:p="http://schemas.microsoft.com/office/2006/metadata/properties" xmlns:xsi="http://www.w3.org/2001/XMLSchema-instance" xmlns:pc="http://schemas.microsoft.com/office/infopath/2007/PartnerControls">
+  <documentManagement>
+    <PublishingExpirationDate xmlns="http://schemas.microsoft.com/sharepoint/v3" xsi:nil="true"/>
+    <PublishingStartDate xmlns="http://schemas.microsoft.com/sharepoint/v3" xsi:nil="true"/>
+  </documentManagement>
+</p:properties>
+</file>
+
 <file path=customXml/itemProps1.xml><?xml version="1.0" encoding="utf-8"?>
 <ds:datastoreItem xmlns:ds="http://schemas.openxmlformats.org/officeDocument/2006/customXml" ds:itemID="{13FBD2FA-5696-460D-A278-9A302A0F72AE}">
   <ds:schemaRefs>
@@ -3870,16 +4378,6 @@
 </file>
 
 <file path=customXml/itemProps2.xml><?xml version="1.0" encoding="utf-8"?>
-<ds:datastoreItem xmlns:ds="http://schemas.openxmlformats.org/officeDocument/2006/customXml" ds:itemID="{FA8F0064-303C-446D-896E-46EEB9A79DC3}">
-  <ds:schemaRefs>
-    <ds:schemaRef ds:uri="http://schemas.microsoft.com/office/2006/metadata/properties"/>
-    <ds:schemaRef ds:uri="http://schemas.microsoft.com/office/infopath/2007/PartnerControls"/>
-    <ds:schemaRef ds:uri="http://schemas.microsoft.com/sharepoint/v3"/>
-  </ds:schemaRefs>
-</ds:datastoreItem>
-</file>
-
-<file path=customXml/itemProps3.xml><?xml version="1.0" encoding="utf-8"?>
 <ds:datastoreItem xmlns:ds="http://schemas.openxmlformats.org/officeDocument/2006/customXml" ds:itemID="{B9A87442-5A7B-46FD-BD28-170CE9B7256F}">
   <ds:schemaRefs>
     <ds:schemaRef ds:uri="http://schemas.microsoft.com/office/2006/metadata/contentType"/>
@@ -3894,4 +4392,14 @@
     <ds:schemaRef ds:uri="http://schemas.microsoft.com/office/internal/2005/internalDocumentation"/>
   </ds:schemaRefs>
 </ds:datastoreItem>
+</file>
+
+<file path=customXml/itemProps3.xml><?xml version="1.0" encoding="utf-8"?>
+<ds:datastoreItem xmlns:ds="http://schemas.openxmlformats.org/officeDocument/2006/customXml" ds:itemID="{FA8F0064-303C-446D-896E-46EEB9A79DC3}">
+  <ds:schemaRefs>
+    <ds:schemaRef ds:uri="http://schemas.microsoft.com/office/2006/metadata/properties"/>
+    <ds:schemaRef ds:uri="http://schemas.microsoft.com/office/infopath/2007/PartnerControls"/>
+    <ds:schemaRef ds:uri="http://schemas.microsoft.com/sharepoint/v3"/>
+  </ds:schemaRefs>
+</ds:datastoreItem>
 </file>
</xml_diff>

<commit_message>
Learning diary - ExpressJS Module
</commit_message>
<xml_diff>
--- a/full-stack learning diary.docx
+++ b/full-stack learning diary.docx
@@ -14,6 +14,7 @@
           <w:lang w:val="en-US"/>
         </w:rPr>
       </w:pPr>
+      <w:proofErr w:type="spellStart"/>
       <w:r>
         <w:rPr>
           <w:rFonts w:ascii="Times New Roman" w:hAnsi="Times New Roman" w:cs="Times New Roman"/>
@@ -22,13 +23,10 @@
           <w:szCs w:val="24"/>
           <w:lang w:val="en-US"/>
         </w:rPr>
-        <w:t>Lappeenrannan teknillinen yliopisto</w:t>
-      </w:r>
-    </w:p>
-    <w:p>
-      <w:pPr>
-        <w:pStyle w:val="Otsikko"/>
-        <w:jc w:val="both"/>
+        <w:t>Lappeenrannan</w:t>
+      </w:r>
+      <w:proofErr w:type="spellEnd"/>
+      <w:r>
         <w:rPr>
           <w:rFonts w:ascii="Times New Roman" w:hAnsi="Times New Roman" w:cs="Times New Roman"/>
           <w:b w:val="0"/>
@@ -36,7 +34,9 @@
           <w:szCs w:val="24"/>
           <w:lang w:val="en-US"/>
         </w:rPr>
-      </w:pPr>
+        <w:t xml:space="preserve"> </w:t>
+      </w:r>
+      <w:proofErr w:type="spellStart"/>
       <w:r>
         <w:rPr>
           <w:rFonts w:ascii="Times New Roman" w:hAnsi="Times New Roman" w:cs="Times New Roman"/>
@@ -45,13 +45,10 @@
           <w:szCs w:val="24"/>
           <w:lang w:val="en-US"/>
         </w:rPr>
-        <w:t>School of Business and Management</w:t>
-      </w:r>
-    </w:p>
-    <w:p>
-      <w:pPr>
-        <w:pStyle w:val="Otsikko"/>
-        <w:jc w:val="both"/>
+        <w:t>teknillinen</w:t>
+      </w:r>
+      <w:proofErr w:type="spellEnd"/>
+      <w:r>
         <w:rPr>
           <w:rFonts w:ascii="Times New Roman" w:hAnsi="Times New Roman" w:cs="Times New Roman"/>
           <w:b w:val="0"/>
@@ -59,12 +56,61 @@
           <w:szCs w:val="24"/>
           <w:lang w:val="en-US"/>
         </w:rPr>
-      </w:pPr>
+        <w:t xml:space="preserve"> </w:t>
+      </w:r>
+      <w:proofErr w:type="spellStart"/>
+      <w:r>
+        <w:rPr>
+          <w:rFonts w:ascii="Times New Roman" w:hAnsi="Times New Roman" w:cs="Times New Roman"/>
+          <w:b w:val="0"/>
+          <w:sz w:val="24"/>
+          <w:szCs w:val="24"/>
+          <w:lang w:val="en-US"/>
+        </w:rPr>
+        <w:t>yliopisto</w:t>
+      </w:r>
+      <w:proofErr w:type="spellEnd"/>
     </w:p>
     <w:p>
       <w:pPr>
         <w:pStyle w:val="Otsikko"/>
-        <w:jc w:val="left"/>
+        <w:jc w:val="both"/>
+        <w:rPr>
+          <w:rFonts w:ascii="Times New Roman" w:hAnsi="Times New Roman" w:cs="Times New Roman"/>
+          <w:b w:val="0"/>
+          <w:sz w:val="24"/>
+          <w:szCs w:val="24"/>
+          <w:lang w:val="en-US"/>
+        </w:rPr>
+      </w:pPr>
+      <w:r>
+        <w:rPr>
+          <w:rFonts w:ascii="Times New Roman" w:hAnsi="Times New Roman" w:cs="Times New Roman"/>
+          <w:b w:val="0"/>
+          <w:sz w:val="24"/>
+          <w:szCs w:val="24"/>
+          <w:lang w:val="en-US"/>
+        </w:rPr>
+        <w:t>School of Business and Management</w:t>
+      </w:r>
+    </w:p>
+    <w:p>
+      <w:pPr>
+        <w:pStyle w:val="Otsikko"/>
+        <w:jc w:val="both"/>
+        <w:rPr>
+          <w:rFonts w:ascii="Times New Roman" w:hAnsi="Times New Roman" w:cs="Times New Roman"/>
+          <w:b w:val="0"/>
+          <w:sz w:val="24"/>
+          <w:szCs w:val="24"/>
+          <w:lang w:val="en-US"/>
+        </w:rPr>
+      </w:pPr>
+    </w:p>
+    <w:p>
+      <w:pPr>
+        <w:pStyle w:val="Otsikko"/>
+        <w:jc w:val="both"/>
         <w:rPr>
           <w:rFonts w:ascii="Times New Roman" w:hAnsi="Times New Roman"/>
           <w:b w:val="0"/>
@@ -77,7 +123,7 @@
     <w:p>
       <w:pPr>
         <w:pStyle w:val="Otsikko"/>
-        <w:jc w:val="left"/>
+        <w:jc w:val="both"/>
         <w:rPr>
           <w:sz w:val="24"/>
           <w:szCs w:val="24"/>
@@ -88,7 +134,7 @@
     <w:p>
       <w:pPr>
         <w:pStyle w:val="Otsikko"/>
-        <w:jc w:val="left"/>
+        <w:jc w:val="both"/>
         <w:rPr>
           <w:sz w:val="24"/>
           <w:szCs w:val="24"/>
@@ -99,7 +145,7 @@
     <w:p>
       <w:pPr>
         <w:pStyle w:val="Otsikko"/>
-        <w:jc w:val="left"/>
+        <w:jc w:val="both"/>
         <w:rPr>
           <w:sz w:val="24"/>
           <w:szCs w:val="24"/>
@@ -110,7 +156,7 @@
     <w:p>
       <w:pPr>
         <w:pStyle w:val="Otsikko"/>
-        <w:jc w:val="left"/>
+        <w:jc w:val="both"/>
         <w:rPr>
           <w:sz w:val="24"/>
           <w:szCs w:val="24"/>
@@ -154,7 +200,7 @@
     <w:p>
       <w:pPr>
         <w:pStyle w:val="Otsikko"/>
-        <w:jc w:val="left"/>
+        <w:jc w:val="both"/>
         <w:rPr>
           <w:rFonts w:ascii="Times New Roman" w:hAnsi="Times New Roman" w:cs="Times New Roman"/>
           <w:b w:val="0"/>
@@ -167,7 +213,7 @@
     <w:p>
       <w:pPr>
         <w:pStyle w:val="Otsikko"/>
-        <w:jc w:val="left"/>
+        <w:jc w:val="both"/>
         <w:rPr>
           <w:rFonts w:ascii="Times New Roman" w:hAnsi="Times New Roman" w:cs="Times New Roman"/>
           <w:sz w:val="24"/>
@@ -206,7 +252,7 @@
     <w:p>
       <w:pPr>
         <w:pStyle w:val="Otsikko"/>
-        <w:jc w:val="left"/>
+        <w:jc w:val="both"/>
         <w:rPr>
           <w:rFonts w:ascii="Times New Roman" w:hAnsi="Times New Roman" w:cs="Times New Roman"/>
           <w:b w:val="0"/>
@@ -219,7 +265,7 @@
     <w:p>
       <w:pPr>
         <w:pStyle w:val="Otsikko"/>
-        <w:jc w:val="left"/>
+        <w:jc w:val="both"/>
         <w:rPr>
           <w:rFonts w:ascii="Times New Roman" w:hAnsi="Times New Roman" w:cs="Times New Roman"/>
           <w:b w:val="0"/>
@@ -232,7 +278,7 @@
     <w:p>
       <w:pPr>
         <w:pStyle w:val="Otsikko"/>
-        <w:jc w:val="left"/>
+        <w:jc w:val="both"/>
         <w:rPr>
           <w:rFonts w:ascii="Times New Roman" w:hAnsi="Times New Roman" w:cs="Times New Roman"/>
           <w:lang w:val="en-US"/>
@@ -267,7 +313,7 @@
           <w:ilvl w:val="0"/>
           <w:numId w:val="0"/>
         </w:numPr>
-        <w:jc w:val="left"/>
+        <w:jc w:val="both"/>
         <w:rPr>
           <w:sz w:val="24"/>
           <w:szCs w:val="24"/>
@@ -277,34 +323,44 @@
     </w:p>
     <w:p>
       <w:pPr>
-        <w:rPr>
-          <w:lang w:val="en-US"/>
-        </w:rPr>
-      </w:pPr>
-    </w:p>
-    <w:p>
-      <w:pPr>
-        <w:rPr>
-          <w:lang w:val="en-US"/>
-        </w:rPr>
-      </w:pPr>
-    </w:p>
-    <w:p>
-      <w:pPr>
-        <w:rPr>
-          <w:lang w:val="en-US"/>
-        </w:rPr>
-      </w:pPr>
-    </w:p>
-    <w:p>
-      <w:pPr>
-        <w:rPr>
-          <w:lang w:val="en-US"/>
-        </w:rPr>
-      </w:pPr>
-    </w:p>
-    <w:p>
-      <w:pPr>
+        <w:spacing w:line="360" w:lineRule="auto"/>
+        <w:jc w:val="both"/>
+        <w:rPr>
+          <w:lang w:val="en-US"/>
+        </w:rPr>
+      </w:pPr>
+    </w:p>
+    <w:p>
+      <w:pPr>
+        <w:spacing w:line="360" w:lineRule="auto"/>
+        <w:jc w:val="both"/>
+        <w:rPr>
+          <w:lang w:val="en-US"/>
+        </w:rPr>
+      </w:pPr>
+    </w:p>
+    <w:p>
+      <w:pPr>
+        <w:spacing w:line="360" w:lineRule="auto"/>
+        <w:jc w:val="both"/>
+        <w:rPr>
+          <w:lang w:val="en-US"/>
+        </w:rPr>
+      </w:pPr>
+    </w:p>
+    <w:p>
+      <w:pPr>
+        <w:spacing w:line="360" w:lineRule="auto"/>
+        <w:jc w:val="both"/>
+        <w:rPr>
+          <w:lang w:val="en-US"/>
+        </w:rPr>
+      </w:pPr>
+    </w:p>
+    <w:p>
+      <w:pPr>
+        <w:spacing w:line="360" w:lineRule="auto"/>
+        <w:jc w:val="both"/>
         <w:rPr>
           <w:lang w:val="en-US"/>
         </w:rPr>
@@ -314,6 +370,7 @@
       <w:pPr>
         <w:pStyle w:val="Hakemistonotsikko"/>
         <w:spacing w:line="360" w:lineRule="auto"/>
+        <w:jc w:val="both"/>
         <w:rPr>
           <w:lang w:val="en-US"/>
         </w:rPr>
@@ -323,6 +380,7 @@
       <w:pPr>
         <w:pStyle w:val="Hakemistonotsikko"/>
         <w:spacing w:line="360" w:lineRule="auto"/>
+        <w:jc w:val="both"/>
         <w:rPr>
           <w:lang w:val="en-US"/>
         </w:rPr>
@@ -331,6 +389,8 @@
     <w:p>
       <w:pPr>
         <w:pStyle w:val="Hakemistonotsikko"/>
+        <w:spacing w:line="360" w:lineRule="auto"/>
+        <w:jc w:val="both"/>
         <w:rPr>
           <w:lang w:val="en-US"/>
         </w:rPr>
@@ -624,7 +684,49 @@
         <w:rPr>
           <w:lang w:val="en-US"/>
         </w:rPr>
-        <w:t xml:space="preserve"> with Node. The first task was to create a json package file, which can be done using “npm init” terminal command. That json package file lists used to describe the project module versions, name, used dependencies and main file among other information. It can be used to install modules (as the needed dependencies are listed in the json) if they are lost are used on a different machine by typing “npm install”.</w:t>
+        <w:t xml:space="preserve"> with Node. The first task was to create a json package file, which can be done using “</w:t>
+      </w:r>
+      <w:proofErr w:type="spellStart"/>
+      <w:r>
+        <w:rPr>
+          <w:lang w:val="en-US"/>
+        </w:rPr>
+        <w:t>npm</w:t>
+      </w:r>
+      <w:proofErr w:type="spellEnd"/>
+      <w:r>
+        <w:rPr>
+          <w:lang w:val="en-US"/>
+        </w:rPr>
+        <w:t xml:space="preserve"> </w:t>
+      </w:r>
+      <w:proofErr w:type="spellStart"/>
+      <w:r>
+        <w:rPr>
+          <w:lang w:val="en-US"/>
+        </w:rPr>
+        <w:t>init</w:t>
+      </w:r>
+      <w:proofErr w:type="spellEnd"/>
+      <w:r>
+        <w:rPr>
+          <w:lang w:val="en-US"/>
+        </w:rPr>
+        <w:t>” terminal command. That json package file lists used to describe the project module versions, name, used dependencies and main file among other information. It can be used to install modules (as the needed dependencies are listed in the json) if they are lost are used on a different machine by typing “</w:t>
+      </w:r>
+      <w:proofErr w:type="spellStart"/>
+      <w:r>
+        <w:rPr>
+          <w:lang w:val="en-US"/>
+        </w:rPr>
+        <w:t>npm</w:t>
+      </w:r>
+      <w:proofErr w:type="spellEnd"/>
+      <w:r>
+        <w:rPr>
+          <w:lang w:val="en-US"/>
+        </w:rPr>
+        <w:t xml:space="preserve"> install”.</w:t>
       </w:r>
     </w:p>
     <w:p>
@@ -655,7 +757,49 @@
           <w:lang w:val="en-US"/>
         </w:rPr>
         <w:lastRenderedPageBreak/>
-        <w:t xml:space="preserve">I also learned about different dependencies, such as uuid and nodemon, which is so called dev dependency. Nodemon is </w:t>
+        <w:t xml:space="preserve">I also learned about different dependencies, such as </w:t>
+      </w:r>
+      <w:proofErr w:type="spellStart"/>
+      <w:r>
+        <w:rPr>
+          <w:lang w:val="en-US"/>
+        </w:rPr>
+        <w:t>uuid</w:t>
+      </w:r>
+      <w:proofErr w:type="spellEnd"/>
+      <w:r>
+        <w:rPr>
+          <w:lang w:val="en-US"/>
+        </w:rPr>
+        <w:t xml:space="preserve"> and </w:t>
+      </w:r>
+      <w:proofErr w:type="spellStart"/>
+      <w:r>
+        <w:rPr>
+          <w:lang w:val="en-US"/>
+        </w:rPr>
+        <w:t>nodemon</w:t>
+      </w:r>
+      <w:proofErr w:type="spellEnd"/>
+      <w:r>
+        <w:rPr>
+          <w:lang w:val="en-US"/>
+        </w:rPr>
+        <w:t xml:space="preserve">, which is so called dev dependency. </w:t>
+      </w:r>
+      <w:proofErr w:type="spellStart"/>
+      <w:r>
+        <w:rPr>
+          <w:lang w:val="en-US"/>
+        </w:rPr>
+        <w:t>Nodemon</w:t>
+      </w:r>
+      <w:proofErr w:type="spellEnd"/>
+      <w:r>
+        <w:rPr>
+          <w:lang w:val="en-US"/>
+        </w:rPr>
+        <w:t xml:space="preserve"> is </w:t>
       </w:r>
       <w:r>
         <w:rPr>
@@ -675,7 +819,35 @@
         <w:rPr>
           <w:lang w:val="en-US"/>
         </w:rPr>
-        <w:t xml:space="preserve">During the video, the instructor introduced some basic modules, such as path, fs, os, url, events and logger provided with some coding examples of how to use them. While following through the coding examples, I tried my best to learn any new syntax used. At first the use of gravis (`) and function arrow (=&gt;) felt weird, but I did some googling and found out </w:t>
+        <w:t xml:space="preserve">During the video, the instructor introduced some basic modules, such as path, fs, </w:t>
+      </w:r>
+      <w:proofErr w:type="spellStart"/>
+      <w:r>
+        <w:rPr>
+          <w:lang w:val="en-US"/>
+        </w:rPr>
+        <w:t>os</w:t>
+      </w:r>
+      <w:proofErr w:type="spellEnd"/>
+      <w:r>
+        <w:rPr>
+          <w:lang w:val="en-US"/>
+        </w:rPr>
+        <w:t xml:space="preserve">, </w:t>
+      </w:r>
+      <w:proofErr w:type="spellStart"/>
+      <w:r>
+        <w:rPr>
+          <w:lang w:val="en-US"/>
+        </w:rPr>
+        <w:t>url</w:t>
+      </w:r>
+      <w:proofErr w:type="spellEnd"/>
+      <w:r>
+        <w:rPr>
+          <w:lang w:val="en-US"/>
+        </w:rPr>
+        <w:t xml:space="preserve">, events and logger provided with some coding examples of how to use them. While following through the coding examples, I tried my best to learn any new syntax used. At first the use of gravis (`) and function arrow (=&gt;) felt weird, but I did some googling and found out </w:t>
       </w:r>
       <w:r>
         <w:rPr>
@@ -761,7 +933,21 @@
         <w:rPr>
           <w:lang w:val="en-US"/>
         </w:rPr>
-        <w:t xml:space="preserve">I learned how to load different kinds of files to the server, such as html, css or json. However, on my node.js version it did not quite work as expected – the html file contents were on the site as they are in the file. To display the file correctly, I had to use an alternative way to change the “Content-Type” in the header. </w:t>
+        <w:t xml:space="preserve">I learned how to load different kinds of files to the server, such as html, </w:t>
+      </w:r>
+      <w:proofErr w:type="spellStart"/>
+      <w:r>
+        <w:rPr>
+          <w:lang w:val="en-US"/>
+        </w:rPr>
+        <w:t>css</w:t>
+      </w:r>
+      <w:proofErr w:type="spellEnd"/>
+      <w:r>
+        <w:rPr>
+          <w:lang w:val="en-US"/>
+        </w:rPr>
+        <w:t xml:space="preserve"> or json. However, on my node.js version it did not quite work as expected – the html file contents were on the site as they are in the file. To display the file correctly, I had to use an alternative way to change the “Content-Type” in the header. </w:t>
       </w:r>
     </w:p>
     <w:p>
@@ -775,13 +961,41 @@
         <w:rPr>
           <w:lang w:val="en-US"/>
         </w:rPr>
-        <w:t>I also learned that the “script” part of the package.json file could be altered</w:t>
-      </w:r>
-      <w:r>
-        <w:rPr>
-          <w:lang w:val="en-US"/>
-        </w:rPr>
-        <w:t xml:space="preserve"> for example to run it in “dev” mode using nodemon to keep the server running while doing changes to the source code.</w:t>
+        <w:t xml:space="preserve">I also learned that the “script” part of the </w:t>
+      </w:r>
+      <w:proofErr w:type="spellStart"/>
+      <w:r>
+        <w:rPr>
+          <w:lang w:val="en-US"/>
+        </w:rPr>
+        <w:t>package.json</w:t>
+      </w:r>
+      <w:proofErr w:type="spellEnd"/>
+      <w:r>
+        <w:rPr>
+          <w:lang w:val="en-US"/>
+        </w:rPr>
+        <w:t xml:space="preserve"> file could be altered</w:t>
+      </w:r>
+      <w:r>
+        <w:rPr>
+          <w:lang w:val="en-US"/>
+        </w:rPr>
+        <w:t xml:space="preserve"> for example to run it in “dev” mode using </w:t>
+      </w:r>
+      <w:proofErr w:type="spellStart"/>
+      <w:r>
+        <w:rPr>
+          <w:lang w:val="en-US"/>
+        </w:rPr>
+        <w:t>nodemon</w:t>
+      </w:r>
+      <w:proofErr w:type="spellEnd"/>
+      <w:r>
+        <w:rPr>
+          <w:lang w:val="en-US"/>
+        </w:rPr>
+        <w:t xml:space="preserve"> to keep the server running while doing changes to the source code.</w:t>
       </w:r>
     </w:p>
     <w:p>
@@ -795,7 +1009,35 @@
         <w:rPr>
           <w:lang w:val="en-US"/>
         </w:rPr>
-        <w:t xml:space="preserve">In the end of the node.js introduction video when Heroku was introduced I faced some difficulties. As I already had a GitHub repository, I did not want to create a new one for Heroku, so I tried to pair my existing repository with Heroku app. How ever as my node.js module files were not in the root of the repository I could not deploy the app as there was some other files such as this diary which caused errors. Finally, after some time googling, I found a way to run apps from subdirectories using custom Heroku buildpacks. </w:t>
+        <w:t xml:space="preserve">In the end of the node.js introduction video when Heroku was introduced I faced some difficulties. As I already had a GitHub repository, I did not want to create a new one for Heroku, so I tried to pair my existing repository with Heroku app. </w:t>
+      </w:r>
+      <w:proofErr w:type="gramStart"/>
+      <w:r>
+        <w:rPr>
+          <w:lang w:val="en-US"/>
+        </w:rPr>
+        <w:t>However</w:t>
+      </w:r>
+      <w:proofErr w:type="gramEnd"/>
+      <w:r>
+        <w:rPr>
+          <w:lang w:val="en-US"/>
+        </w:rPr>
+        <w:t xml:space="preserve"> as my node.js module files were not in the root of the repository I could not deploy the app as there was some other files such as this diary which caused errors. Finally, after some time googling, I found a way to run apps from subdirectories using custom Heroku </w:t>
+      </w:r>
+      <w:proofErr w:type="spellStart"/>
+      <w:r>
+        <w:rPr>
+          <w:lang w:val="en-US"/>
+        </w:rPr>
+        <w:t>buildpacks</w:t>
+      </w:r>
+      <w:proofErr w:type="spellEnd"/>
+      <w:r>
+        <w:rPr>
+          <w:lang w:val="en-US"/>
+        </w:rPr>
+        <w:t xml:space="preserve">. </w:t>
       </w:r>
     </w:p>
     <w:p>
@@ -976,7 +1218,37 @@
         <w:rPr>
           <w:lang w:val="en-US"/>
         </w:rPr>
-        <w:t xml:space="preserve">The error in the upper right corner, I still could create dbs but they were not displayed in the compass. On the other hand, show dbs command displayed all of them. </w:t>
+        <w:t xml:space="preserve">The error in the upper right corner, I still could create </w:t>
+      </w:r>
+      <w:proofErr w:type="spellStart"/>
+      <w:proofErr w:type="gramStart"/>
+      <w:r>
+        <w:rPr>
+          <w:lang w:val="en-US"/>
+        </w:rPr>
+        <w:t>dbs</w:t>
+      </w:r>
+      <w:proofErr w:type="spellEnd"/>
+      <w:proofErr w:type="gramEnd"/>
+      <w:r>
+        <w:rPr>
+          <w:lang w:val="en-US"/>
+        </w:rPr>
+        <w:t xml:space="preserve"> but they were not displayed in the compass. On the other hand, show </w:t>
+      </w:r>
+      <w:proofErr w:type="spellStart"/>
+      <w:r>
+        <w:rPr>
+          <w:lang w:val="en-US"/>
+        </w:rPr>
+        <w:t>dbs</w:t>
+      </w:r>
+      <w:proofErr w:type="spellEnd"/>
+      <w:r>
+        <w:rPr>
+          <w:lang w:val="en-US"/>
+        </w:rPr>
+        <w:t xml:space="preserve"> command displayed all of them. </w:t>
       </w:r>
     </w:p>
     <w:p>
@@ -1009,84 +1281,28 @@
       <w:pPr>
         <w:pStyle w:val="Leipteksti"/>
         <w:rPr>
-          <w:lang w:val="en-US"/>
-        </w:rPr>
-      </w:pPr>
-      <w:r>
-        <w:rPr>
-          <w:lang w:val="en-US"/>
-        </w:rPr>
-        <w:t xml:space="preserve">The main thing I learned during the end of this module was the basic </w:t>
-      </w:r>
-      <w:r>
-        <w:rPr>
-          <w:lang w:val="en-US"/>
-        </w:rPr>
-        <w:t>usage</w:t>
-      </w:r>
-      <w:r>
-        <w:rPr>
-          <w:lang w:val="en-US"/>
-        </w:rPr>
-        <w:t xml:space="preserve"> of mongoDb:</w:t>
-      </w:r>
-    </w:p>
-    <w:p>
-      <w:pPr>
-        <w:pStyle w:val="Leipteksti"/>
-        <w:rPr>
-          <w:lang w:val="en-US"/>
-        </w:rPr>
-      </w:pPr>
-      <w:r>
-        <w:rPr>
           <w:b/>
           <w:bCs/>
           <w:lang w:val="en-US"/>
         </w:rPr>
-        <w:t>Insertions:</w:t>
-      </w:r>
-      <w:r>
-        <w:rPr>
-          <w:lang w:val="en-US"/>
-        </w:rPr>
-        <w:t xml:space="preserve"> I learned that one could insert datatypes such as arrays</w:t>
-      </w:r>
-      <w:r>
-        <w:rPr>
-          <w:lang w:val="en-US"/>
-        </w:rPr>
-        <w:t xml:space="preserve">, </w:t>
-      </w:r>
-      <w:r>
-        <w:rPr>
-          <w:lang w:val="en-US"/>
-        </w:rPr>
-        <w:t xml:space="preserve">embedded </w:t>
-      </w:r>
-      <w:r>
-        <w:rPr>
-          <w:lang w:val="en-US"/>
-        </w:rPr>
-        <w:t>objects,</w:t>
-      </w:r>
-      <w:r>
-        <w:rPr>
-          <w:lang w:val="en-US"/>
-        </w:rPr>
-        <w:t xml:space="preserve"> or even embedded document</w:t>
-      </w:r>
-      <w:r>
-        <w:rPr>
-          <w:lang w:val="en-US"/>
-        </w:rPr>
-        <w:t>s</w:t>
-      </w:r>
-      <w:r>
-        <w:rPr>
-          <w:lang w:val="en-US"/>
-        </w:rPr>
-        <w:t>. Also, there can be rows that do not have all the same attributes.</w:t>
+      </w:pPr>
+      <w:r>
+        <w:rPr>
+          <w:lang w:val="en-US"/>
+        </w:rPr>
+        <w:t xml:space="preserve">The main thing I learned during the end of this module was the basic </w:t>
+      </w:r>
+      <w:r>
+        <w:rPr>
+          <w:lang w:val="en-US"/>
+        </w:rPr>
+        <w:t>usage</w:t>
+      </w:r>
+      <w:r>
+        <w:rPr>
+          <w:lang w:val="en-US"/>
+        </w:rPr>
+        <w:t xml:space="preserve"> of mongoDb:</w:t>
       </w:r>
     </w:p>
     <w:p>
@@ -1102,6 +1318,64 @@
           <w:bCs/>
           <w:lang w:val="en-US"/>
         </w:rPr>
+        <w:t>Insertions:</w:t>
+      </w:r>
+      <w:r>
+        <w:rPr>
+          <w:lang w:val="en-US"/>
+        </w:rPr>
+        <w:t xml:space="preserve"> I learned that one could insert datatypes such as arrays</w:t>
+      </w:r>
+      <w:r>
+        <w:rPr>
+          <w:lang w:val="en-US"/>
+        </w:rPr>
+        <w:t xml:space="preserve">, </w:t>
+      </w:r>
+      <w:r>
+        <w:rPr>
+          <w:lang w:val="en-US"/>
+        </w:rPr>
+        <w:t xml:space="preserve">embedded </w:t>
+      </w:r>
+      <w:r>
+        <w:rPr>
+          <w:lang w:val="en-US"/>
+        </w:rPr>
+        <w:t>objects,</w:t>
+      </w:r>
+      <w:r>
+        <w:rPr>
+          <w:lang w:val="en-US"/>
+        </w:rPr>
+        <w:t xml:space="preserve"> or even embedded document</w:t>
+      </w:r>
+      <w:r>
+        <w:rPr>
+          <w:lang w:val="en-US"/>
+        </w:rPr>
+        <w:t>s</w:t>
+      </w:r>
+      <w:r>
+        <w:rPr>
+          <w:lang w:val="en-US"/>
+        </w:rPr>
+        <w:t>. Also, there can be rows that do not have all the same attributes.</w:t>
+      </w:r>
+    </w:p>
+    <w:p>
+      <w:pPr>
+        <w:pStyle w:val="Leipteksti"/>
+        <w:rPr>
+          <w:lang w:val="en-US"/>
+        </w:rPr>
+      </w:pPr>
+      <w:r>
+        <w:rPr>
+          <w:b/>
+          <w:bCs/>
+          <w:lang w:val="en-US"/>
+        </w:rPr>
         <w:t>Queries:</w:t>
       </w:r>
       <w:r>
@@ -1114,7 +1388,21 @@
         <w:rPr>
           <w:lang w:val="en-US"/>
         </w:rPr>
-        <w:t>I found out that the queries work similar to SQL. However, the video did not cover how to use “find” command to find rows with arrays or embedded objects.</w:t>
+        <w:t xml:space="preserve">I found out that the queries work </w:t>
+      </w:r>
+      <w:proofErr w:type="gramStart"/>
+      <w:r>
+        <w:rPr>
+          <w:lang w:val="en-US"/>
+        </w:rPr>
+        <w:t>similar to</w:t>
+      </w:r>
+      <w:proofErr w:type="gramEnd"/>
+      <w:r>
+        <w:rPr>
+          <w:lang w:val="en-US"/>
+        </w:rPr>
+        <w:t xml:space="preserve"> SQL. However, the video did not cover how to use “find” command to find rows with arrays or embedded objects.</w:t>
       </w:r>
     </w:p>
     <w:p>
@@ -1187,6 +1475,8 @@
     </w:p>
     <w:p>
       <w:pPr>
+        <w:spacing w:line="360" w:lineRule="auto"/>
+        <w:jc w:val="both"/>
         <w:rPr>
           <w:lang w:val="en-US"/>
         </w:rPr>
@@ -1224,15 +1514,16 @@
     </w:p>
     <w:p>
       <w:pPr>
-        <w:rPr>
-          <w:lang w:val="en-US"/>
-        </w:rPr>
-      </w:pPr>
-      <w:r>
-        <w:rPr>
-          <w:lang w:val="en-US"/>
-        </w:rPr>
-        <w:br/>
+        <w:spacing w:line="360" w:lineRule="auto"/>
+        <w:jc w:val="both"/>
+        <w:rPr>
+          <w:lang w:val="en-US"/>
+        </w:rPr>
+      </w:pPr>
+      <w:r>
+        <w:rPr>
+          <w:lang w:val="en-US"/>
+        </w:rPr>
         <w:t>“db.posts.find({tags: “</w:t>
       </w:r>
       <w:r>
@@ -1250,6 +1541,8 @@
     </w:p>
     <w:p>
       <w:pPr>
+        <w:spacing w:line="360" w:lineRule="auto"/>
+        <w:jc w:val="both"/>
         <w:rPr>
           <w:lang w:val="en-US"/>
         </w:rPr>
@@ -1263,6 +1556,8 @@
     </w:p>
     <w:p>
       <w:pPr>
+        <w:spacing w:line="360" w:lineRule="auto"/>
+        <w:jc w:val="both"/>
         <w:rPr>
           <w:lang w:val="en-US"/>
         </w:rPr>
@@ -1288,59 +1583,100 @@
     </w:p>
     <w:p>
       <w:pPr>
-        <w:rPr>
-          <w:lang w:val="en-US"/>
-        </w:rPr>
-      </w:pPr>
-    </w:p>
-    <w:p>
-      <w:pPr>
-        <w:rPr>
-          <w:lang w:val="en-US"/>
-        </w:rPr>
-      </w:pPr>
-      <w:r>
-        <w:rPr>
-          <w:lang w:val="en-US"/>
-        </w:rPr>
-        <w:t xml:space="preserve">For finding from embedded documents $elemMatch could be used: </w:t>
-      </w:r>
-    </w:p>
-    <w:p>
-      <w:pPr>
-        <w:rPr>
-          <w:lang w:val="en-US"/>
-        </w:rPr>
-      </w:pPr>
-      <w:r>
-        <w:rPr>
-          <w:lang w:val="en-US"/>
-        </w:rPr>
-        <w:t>db.posts.find({comments: {$elemMatch: { user: ‘Mary Williams’ }}})</w:t>
-      </w:r>
-    </w:p>
-    <w:p>
-      <w:pPr>
-        <w:rPr>
-          <w:lang w:val="en-US"/>
-        </w:rPr>
-      </w:pPr>
-    </w:p>
-    <w:p>
-      <w:pPr>
-        <w:rPr>
-          <w:lang w:val="en-US"/>
-        </w:rPr>
-      </w:pPr>
-      <w:r>
-        <w:rPr>
-          <w:lang w:val="en-US"/>
-        </w:rPr>
+        <w:spacing w:line="360" w:lineRule="auto"/>
+        <w:jc w:val="both"/>
+        <w:rPr>
+          <w:lang w:val="en-US"/>
+        </w:rPr>
+      </w:pPr>
+    </w:p>
+    <w:p>
+      <w:pPr>
+        <w:spacing w:line="360" w:lineRule="auto"/>
+        <w:jc w:val="both"/>
+        <w:rPr>
+          <w:lang w:val="en-US"/>
+        </w:rPr>
+      </w:pPr>
+      <w:r>
+        <w:rPr>
+          <w:lang w:val="en-US"/>
+        </w:rPr>
+        <w:t>For finding from embedded documents $</w:t>
+      </w:r>
+      <w:proofErr w:type="spellStart"/>
+      <w:r>
+        <w:rPr>
+          <w:lang w:val="en-US"/>
+        </w:rPr>
+        <w:t>elemMatch</w:t>
+      </w:r>
+      <w:proofErr w:type="spellEnd"/>
+      <w:r>
+        <w:rPr>
+          <w:lang w:val="en-US"/>
+        </w:rPr>
+        <w:t xml:space="preserve"> could be used: </w:t>
+      </w:r>
+    </w:p>
+    <w:p>
+      <w:pPr>
+        <w:spacing w:line="360" w:lineRule="auto"/>
+        <w:jc w:val="both"/>
+        <w:rPr>
+          <w:lang w:val="en-US"/>
+        </w:rPr>
+      </w:pPr>
+      <w:r>
+        <w:rPr>
+          <w:lang w:val="en-US"/>
+        </w:rPr>
+        <w:t>db.posts.find({comments: {$</w:t>
+      </w:r>
+      <w:proofErr w:type="spellStart"/>
+      <w:r>
+        <w:rPr>
+          <w:lang w:val="en-US"/>
+        </w:rPr>
+        <w:t>elemMatch</w:t>
+      </w:r>
+      <w:proofErr w:type="spellEnd"/>
+      <w:r>
+        <w:rPr>
+          <w:lang w:val="en-US"/>
+        </w:rPr>
+        <w:t>: { user: ‘Mary Williams’ }}})</w:t>
+      </w:r>
+    </w:p>
+    <w:p>
+      <w:pPr>
+        <w:spacing w:line="360" w:lineRule="auto"/>
+        <w:jc w:val="both"/>
+        <w:rPr>
+          <w:lang w:val="en-US"/>
+        </w:rPr>
+      </w:pPr>
+    </w:p>
+    <w:p>
+      <w:pPr>
+        <w:spacing w:line="360" w:lineRule="auto"/>
+        <w:jc w:val="both"/>
+        <w:rPr>
+          <w:lang w:val="en-US"/>
+        </w:rPr>
+      </w:pPr>
+      <w:r>
+        <w:rPr>
+          <w:lang w:val="en-US"/>
+        </w:rPr>
+        <w:lastRenderedPageBreak/>
         <w:t>For searching rows (after indexing, finds posts starting with “Post O…” – Similar to SQL command …like “Post O%”):</w:t>
       </w:r>
     </w:p>
     <w:p>
       <w:pPr>
+        <w:spacing w:line="360" w:lineRule="auto"/>
+        <w:jc w:val="both"/>
         <w:rPr>
           <w:lang w:val="en-US"/>
         </w:rPr>
@@ -1354,27 +1690,74 @@
     </w:p>
     <w:p>
       <w:pPr>
-        <w:rPr>
-          <w:lang w:val="en-US"/>
-        </w:rPr>
-      </w:pPr>
-      <w:r>
-        <w:rPr>
-          <w:lang w:val="en-US"/>
-        </w:rPr>
-        <w:lastRenderedPageBreak/>
-        <w:t xml:space="preserve">Other query commands were pretty similar to SQL ones (sort, count, findOne) except the “forEach()” function, which could be used for example to concatenate the results with strings. </w:t>
-      </w:r>
-    </w:p>
-    <w:p>
-      <w:pPr>
-        <w:rPr>
-          <w:lang w:val="en-US"/>
-        </w:rPr>
-      </w:pPr>
-    </w:p>
-    <w:p>
-      <w:pPr>
+        <w:spacing w:line="360" w:lineRule="auto"/>
+        <w:jc w:val="both"/>
+        <w:rPr>
+          <w:lang w:val="en-US"/>
+        </w:rPr>
+      </w:pPr>
+      <w:r>
+        <w:rPr>
+          <w:lang w:val="en-US"/>
+        </w:rPr>
+        <w:t xml:space="preserve">Other query commands were pretty </w:t>
+      </w:r>
+      <w:proofErr w:type="gramStart"/>
+      <w:r>
+        <w:rPr>
+          <w:lang w:val="en-US"/>
+        </w:rPr>
+        <w:t>similar to</w:t>
+      </w:r>
+      <w:proofErr w:type="gramEnd"/>
+      <w:r>
+        <w:rPr>
+          <w:lang w:val="en-US"/>
+        </w:rPr>
+        <w:t xml:space="preserve"> SQL ones (sort, count, </w:t>
+      </w:r>
+      <w:proofErr w:type="spellStart"/>
+      <w:r>
+        <w:rPr>
+          <w:lang w:val="en-US"/>
+        </w:rPr>
+        <w:t>findOne</w:t>
+      </w:r>
+      <w:proofErr w:type="spellEnd"/>
+      <w:r>
+        <w:rPr>
+          <w:lang w:val="en-US"/>
+        </w:rPr>
+        <w:t>) except the “</w:t>
+      </w:r>
+      <w:proofErr w:type="spellStart"/>
+      <w:r>
+        <w:rPr>
+          <w:lang w:val="en-US"/>
+        </w:rPr>
+        <w:t>forEach</w:t>
+      </w:r>
+      <w:proofErr w:type="spellEnd"/>
+      <w:r>
+        <w:rPr>
+          <w:lang w:val="en-US"/>
+        </w:rPr>
+        <w:t xml:space="preserve">()” function, which could be used for example to concatenate the results with strings. </w:t>
+      </w:r>
+    </w:p>
+    <w:p>
+      <w:pPr>
+        <w:spacing w:line="360" w:lineRule="auto"/>
+        <w:jc w:val="both"/>
+        <w:rPr>
+          <w:lang w:val="en-US"/>
+        </w:rPr>
+      </w:pPr>
+    </w:p>
+    <w:p>
+      <w:pPr>
+        <w:spacing w:line="360" w:lineRule="auto"/>
+        <w:jc w:val="both"/>
         <w:rPr>
           <w:lang w:val="en-US"/>
         </w:rPr>
@@ -1396,20 +1779,17 @@
     </w:p>
     <w:p>
       <w:pPr>
-        <w:rPr>
-          <w:lang w:val="en-US"/>
-        </w:rPr>
-      </w:pPr>
-    </w:p>
-    <w:p>
-      <w:pPr>
-        <w:rPr>
-          <w:lang w:val="en-US"/>
-        </w:rPr>
-      </w:pPr>
-    </w:p>
-    <w:p>
-      <w:pPr>
+        <w:spacing w:line="360" w:lineRule="auto"/>
+        <w:jc w:val="both"/>
+        <w:rPr>
+          <w:lang w:val="en-US"/>
+        </w:rPr>
+      </w:pPr>
+    </w:p>
+    <w:p>
+      <w:pPr>
+        <w:spacing w:line="360" w:lineRule="auto"/>
+        <w:jc w:val="both"/>
         <w:rPr>
           <w:lang w:val="en-US"/>
         </w:rPr>
@@ -1447,6 +1827,8 @@
     </w:p>
     <w:p>
       <w:pPr>
+        <w:spacing w:line="360" w:lineRule="auto"/>
+        <w:jc w:val="both"/>
         <w:rPr>
           <w:lang w:val="en-US"/>
         </w:rPr>
@@ -1456,9 +1838,9 @@
           <w:noProof/>
         </w:rPr>
         <w:drawing>
-          <wp:inline distT="0" distB="0" distL="0" distR="0" wp14:anchorId="6A21AEE4" wp14:editId="3A9847A8">
-            <wp:extent cx="3752850" cy="1878774"/>
-            <wp:effectExtent l="0" t="0" r="0" b="7620"/>
+          <wp:inline distT="0" distB="0" distL="0" distR="0" wp14:anchorId="6A21AEE4" wp14:editId="1461A7C5">
+            <wp:extent cx="3805237" cy="1905001"/>
+            <wp:effectExtent l="0" t="0" r="5080" b="0"/>
             <wp:docPr id="3" name="Kuva 3"/>
             <wp:cNvGraphicFramePr>
               <a:graphicFrameLocks xmlns:a="http://schemas.openxmlformats.org/drawingml/2006/main" noChangeAspect="1"/>
@@ -1479,7 +1861,7 @@
                   <pic:spPr>
                     <a:xfrm>
                       <a:off x="0" y="0"/>
-                      <a:ext cx="3760274" cy="1882491"/>
+                      <a:ext cx="3819095" cy="1911939"/>
                     </a:xfrm>
                     <a:prstGeom prst="rect">
                       <a:avLst/>
@@ -1494,6 +1876,8 @@
     </w:p>
     <w:p>
       <w:pPr>
+        <w:spacing w:line="360" w:lineRule="auto"/>
+        <w:jc w:val="both"/>
         <w:rPr>
           <w:lang w:val="en-US"/>
         </w:rPr>
@@ -1507,31 +1891,31 @@
     </w:p>
     <w:p>
       <w:pPr>
-        <w:rPr>
-          <w:lang w:val="en-US"/>
-        </w:rPr>
-      </w:pPr>
-    </w:p>
-    <w:p>
-      <w:pPr>
-        <w:rPr>
-          <w:lang w:val="en-US"/>
-        </w:rPr>
-      </w:pPr>
-    </w:p>
-    <w:p>
-      <w:pPr>
-        <w:rPr>
-          <w:lang w:val="en-US"/>
-        </w:rPr>
-      </w:pPr>
-    </w:p>
-    <w:p>
-      <w:pPr>
-        <w:rPr>
-          <w:lang w:val="en-US"/>
-        </w:rPr>
-      </w:pPr>
+        <w:spacing w:line="360" w:lineRule="auto"/>
+        <w:jc w:val="both"/>
+        <w:rPr>
+          <w:lang w:val="en-US"/>
+        </w:rPr>
+      </w:pPr>
+    </w:p>
+    <w:p>
+      <w:pPr>
+        <w:spacing w:line="360" w:lineRule="auto"/>
+        <w:jc w:val="both"/>
+        <w:rPr>
+          <w:b/>
+          <w:bCs/>
+          <w:lang w:val="en-US"/>
+        </w:rPr>
+      </w:pPr>
+      <w:r>
+        <w:rPr>
+          <w:b/>
+          <w:bCs/>
+          <w:lang w:val="en-US"/>
+        </w:rPr>
+        <w:t>12.7.2021 – ExpressJS</w:t>
+      </w:r>
     </w:p>
     <w:p>
       <w:pPr>
@@ -1540,6 +1924,12 @@
           <w:lang w:val="en-US"/>
         </w:rPr>
       </w:pPr>
+      <w:r>
+        <w:rPr>
+          <w:lang w:val="en-US"/>
+        </w:rPr>
+        <w:t>In the beginning of the video, I learned that ExpressJS is a back-end web framework for Node. It can be used with various front-end frameworks to create full-stack applications. Also, the video introduced postman, which was later used during the module. For example, Postman can be used for creating http requests and to examine the results.</w:t>
+      </w:r>
     </w:p>
     <w:p>
       <w:pPr>
@@ -1552,7 +1942,127 @@
         <w:rPr>
           <w:lang w:val="en-US"/>
         </w:rPr>
-        <w:br w:type="textWrapping" w:clear="all"/>
+        <w:t>The coding part started the same way as in NodeJS module, first the project was initialized using “</w:t>
+      </w:r>
+      <w:proofErr w:type="spellStart"/>
+      <w:r>
+        <w:rPr>
+          <w:lang w:val="en-US"/>
+        </w:rPr>
+        <w:t>npm</w:t>
+      </w:r>
+      <w:proofErr w:type="spellEnd"/>
+      <w:r>
+        <w:rPr>
+          <w:lang w:val="en-US"/>
+        </w:rPr>
+        <w:t xml:space="preserve"> </w:t>
+      </w:r>
+      <w:proofErr w:type="spellStart"/>
+      <w:r>
+        <w:rPr>
+          <w:lang w:val="en-US"/>
+        </w:rPr>
+        <w:t>init</w:t>
+      </w:r>
+      <w:proofErr w:type="spellEnd"/>
+      <w:r>
+        <w:rPr>
+          <w:lang w:val="en-US"/>
+        </w:rPr>
+        <w:t xml:space="preserve">” and later express and </w:t>
+      </w:r>
+      <w:proofErr w:type="spellStart"/>
+      <w:r>
+        <w:rPr>
+          <w:lang w:val="en-US"/>
+        </w:rPr>
+        <w:t>nodemon</w:t>
+      </w:r>
+      <w:proofErr w:type="spellEnd"/>
+      <w:r>
+        <w:rPr>
+          <w:lang w:val="en-US"/>
+        </w:rPr>
+        <w:t xml:space="preserve"> modules were installed using “</w:t>
+      </w:r>
+      <w:proofErr w:type="spellStart"/>
+      <w:r>
+        <w:rPr>
+          <w:lang w:val="en-US"/>
+        </w:rPr>
+        <w:t>npm</w:t>
+      </w:r>
+      <w:proofErr w:type="spellEnd"/>
+      <w:r>
+        <w:rPr>
+          <w:lang w:val="en-US"/>
+        </w:rPr>
+        <w:t xml:space="preserve"> install” command. In the beginning the coding examples were just basically redoing the tasks done in </w:t>
+      </w:r>
+      <w:proofErr w:type="spellStart"/>
+      <w:r>
+        <w:rPr>
+          <w:lang w:val="en-US"/>
+        </w:rPr>
+        <w:t>nodeJS</w:t>
+      </w:r>
+      <w:proofErr w:type="spellEnd"/>
+      <w:r>
+        <w:rPr>
+          <w:lang w:val="en-US"/>
+        </w:rPr>
+        <w:t xml:space="preserve"> module, but with </w:t>
+      </w:r>
+      <w:proofErr w:type="spellStart"/>
+      <w:r>
+        <w:rPr>
+          <w:lang w:val="en-US"/>
+        </w:rPr>
+        <w:t>expressJS</w:t>
+      </w:r>
+      <w:proofErr w:type="spellEnd"/>
+      <w:r>
+        <w:rPr>
+          <w:lang w:val="en-US"/>
+        </w:rPr>
+        <w:t xml:space="preserve"> which made the tasks much easier. For example, with </w:t>
+      </w:r>
+      <w:proofErr w:type="spellStart"/>
+      <w:r>
+        <w:rPr>
+          <w:lang w:val="en-US"/>
+        </w:rPr>
+        <w:t>expressJS</w:t>
+      </w:r>
+      <w:proofErr w:type="spellEnd"/>
+      <w:r>
+        <w:rPr>
+          <w:lang w:val="en-US"/>
+        </w:rPr>
+        <w:t xml:space="preserve"> there is no need to mess with the http header manually (at least not yet), also the </w:t>
+      </w:r>
+      <w:r>
+        <w:rPr>
+          <w:lang w:val="en-US"/>
+        </w:rPr>
+        <w:lastRenderedPageBreak/>
+        <w:t>file loading can be done easily with static folders so that for example when “</w:t>
+      </w:r>
+      <w:hyperlink r:id="rId14" w:history="1">
+        <w:r>
+          <w:rPr>
+            <w:rStyle w:val="Hyperlinkki"/>
+            <w:lang w:val="en-US"/>
+          </w:rPr>
+          <w:t>http://url/site.html</w:t>
+        </w:r>
+      </w:hyperlink>
+      <w:r>
+        <w:rPr>
+          <w:lang w:val="en-US"/>
+        </w:rPr>
+        <w:t>” is entered, the “site.html” file is loaded automatically.</w:t>
       </w:r>
     </w:p>
     <w:p>
@@ -1562,6 +2072,32 @@
           <w:lang w:val="en-US"/>
         </w:rPr>
       </w:pPr>
+      <w:r>
+        <w:rPr>
+          <w:lang w:val="en-US"/>
+        </w:rPr>
+        <w:t>I also learned to create middleware and routers. Middleware can be used to execute tasks automatically for example, when a request is made.</w:t>
+      </w:r>
+      <w:r>
+        <w:rPr>
+          <w:lang w:val="en-US"/>
+        </w:rPr>
+        <w:t xml:space="preserve"> Router can be used to execute different middleware or routes, when a particular condition is met (request type, </w:t>
+      </w:r>
+      <w:proofErr w:type="spellStart"/>
+      <w:r>
+        <w:rPr>
+          <w:lang w:val="en-US"/>
+        </w:rPr>
+        <w:t>url</w:t>
+      </w:r>
+      <w:proofErr w:type="spellEnd"/>
+      <w:r>
+        <w:rPr>
+          <w:lang w:val="en-US"/>
+        </w:rPr>
+        <w:t>, etc.).</w:t>
+      </w:r>
     </w:p>
     <w:p>
       <w:pPr>
@@ -1571,264 +2107,9 @@
         </w:rPr>
       </w:pPr>
     </w:p>
-    <w:p>
-      <w:pPr>
-        <w:pStyle w:val="Leipteksti"/>
-        <w:rPr>
-          <w:lang w:val="en-US"/>
-        </w:rPr>
-      </w:pPr>
-    </w:p>
-    <w:p>
-      <w:pPr>
-        <w:pStyle w:val="Leipteksti"/>
-        <w:rPr>
-          <w:lang w:val="en-US"/>
-        </w:rPr>
-      </w:pPr>
-    </w:p>
-    <w:p>
-      <w:pPr>
-        <w:pStyle w:val="Leipteksti"/>
-        <w:rPr>
-          <w:lang w:val="en-US"/>
-        </w:rPr>
-      </w:pPr>
-    </w:p>
-    <w:p>
-      <w:pPr>
-        <w:pStyle w:val="Leipteksti"/>
-        <w:rPr>
-          <w:b/>
-          <w:lang w:val="en-US"/>
-        </w:rPr>
-      </w:pPr>
-      <w:r>
-        <w:rPr>
-          <w:lang w:val="en-US"/>
-        </w:rPr>
-        <w:br w:type="page"/>
-      </w:r>
-      <w:r>
-        <w:rPr>
-          <w:b/>
-          <w:lang w:val="en-US"/>
-        </w:rPr>
-        <w:lastRenderedPageBreak/>
-        <w:t>EXAMPLE STYLE 2</w:t>
-      </w:r>
-    </w:p>
-    <w:p>
-      <w:pPr>
-        <w:pStyle w:val="Leipteksti"/>
-        <w:rPr>
-          <w:b/>
-          <w:lang w:val="en-US"/>
-        </w:rPr>
-      </w:pPr>
-    </w:p>
-    <w:p>
-      <w:pPr>
-        <w:pStyle w:val="Leipteksti"/>
-        <w:rPr>
-          <w:lang w:val="en-US"/>
-        </w:rPr>
-      </w:pPr>
-      <w:r>
-        <w:rPr>
-          <w:lang w:val="en-US"/>
-        </w:rPr>
-        <w:t>10.9.2018</w:t>
-      </w:r>
-    </w:p>
-    <w:p>
-      <w:pPr>
-        <w:pStyle w:val="Leipteksti"/>
-        <w:rPr>
-          <w:lang w:val="en-US"/>
-        </w:rPr>
-      </w:pPr>
-    </w:p>
-    <w:p>
-      <w:pPr>
-        <w:pStyle w:val="Leipteksti"/>
-        <w:rPr>
-          <w:lang w:val="en-US"/>
-        </w:rPr>
-      </w:pPr>
-      <w:r>
-        <w:rPr>
-          <w:lang w:val="en-US"/>
-        </w:rPr>
-        <w:t>I learned about,</w:t>
-      </w:r>
-    </w:p>
-    <w:p>
-      <w:pPr>
-        <w:pStyle w:val="Leipteksti"/>
-        <w:rPr>
-          <w:lang w:val="en-US"/>
-        </w:rPr>
-      </w:pPr>
-    </w:p>
-    <w:p>
-      <w:pPr>
-        <w:pStyle w:val="Leipteksti"/>
-        <w:rPr>
-          <w:lang w:val="en-US"/>
-        </w:rPr>
-      </w:pPr>
-      <w:r>
-        <w:rPr>
-          <w:lang w:val="en-US"/>
-        </w:rPr>
-        <w:t>version control, but mostly it was just refreshing my memory. What I learned was…</w:t>
-      </w:r>
-    </w:p>
-    <w:p>
-      <w:pPr>
-        <w:pStyle w:val="Leipteksti"/>
-        <w:rPr>
-          <w:lang w:val="en-US"/>
-        </w:rPr>
-      </w:pPr>
-    </w:p>
-    <w:p>
-      <w:pPr>
-        <w:pStyle w:val="Leipteksti"/>
-        <w:rPr>
-          <w:lang w:val="en-US"/>
-        </w:rPr>
-      </w:pPr>
-      <w:r>
-        <w:rPr>
-          <w:lang w:val="en-US"/>
-        </w:rPr>
-        <w:t>how to develop as a becoming software professional. I find &lt;something&gt; interesting, because…</w:t>
-      </w:r>
-    </w:p>
-    <w:p>
-      <w:pPr>
-        <w:pStyle w:val="Leipteksti"/>
-        <w:rPr>
-          <w:lang w:val="en-US"/>
-        </w:rPr>
-      </w:pPr>
-    </w:p>
-    <w:p>
-      <w:pPr>
-        <w:pStyle w:val="Leipteksti"/>
-        <w:rPr>
-          <w:lang w:val="en-US"/>
-        </w:rPr>
-      </w:pPr>
-      <w:r>
-        <w:rPr>
-          <w:lang w:val="en-US"/>
-        </w:rPr>
-        <w:t>how to set up Atom environment with addons. There was one problem that took me a lot of time to solve. The problem was about …</w:t>
-      </w:r>
-    </w:p>
-    <w:p>
-      <w:pPr>
-        <w:pStyle w:val="Leipteksti"/>
-        <w:rPr>
-          <w:lang w:val="en-US"/>
-        </w:rPr>
-      </w:pPr>
-    </w:p>
-    <w:p>
-      <w:pPr>
-        <w:pStyle w:val="Leipteksti"/>
-        <w:rPr>
-          <w:lang w:val="en-US"/>
-        </w:rPr>
-      </w:pPr>
-      <w:r>
-        <w:rPr>
-          <w:lang w:val="en-US"/>
-        </w:rPr>
-        <w:t>Etc.</w:t>
-      </w:r>
-    </w:p>
-    <w:p>
-      <w:pPr>
-        <w:pStyle w:val="Leipteksti"/>
-        <w:rPr>
-          <w:lang w:val="en-US"/>
-        </w:rPr>
-      </w:pPr>
-    </w:p>
-    <w:p>
-      <w:pPr>
-        <w:pStyle w:val="Leipteksti"/>
-        <w:rPr>
-          <w:b/>
-          <w:lang w:val="en-US"/>
-        </w:rPr>
-      </w:pPr>
-      <w:r>
-        <w:rPr>
-          <w:b/>
-          <w:lang w:val="en-US"/>
-        </w:rPr>
-        <w:t>EXAMPLE STYLE 3</w:t>
-      </w:r>
-    </w:p>
-    <w:p>
-      <w:pPr>
-        <w:pStyle w:val="Leipteksti"/>
-        <w:rPr>
-          <w:b/>
-          <w:lang w:val="en-US"/>
-        </w:rPr>
-      </w:pPr>
-    </w:p>
-    <w:p>
-      <w:pPr>
-        <w:pStyle w:val="Leipteksti"/>
-        <w:rPr>
-          <w:lang w:val="en-US"/>
-        </w:rPr>
-      </w:pPr>
-      <w:r>
-        <w:rPr>
-          <w:lang w:val="en-US"/>
-        </w:rPr>
-        <w:t>Freeform.</w:t>
-      </w:r>
-    </w:p>
-    <w:p>
-      <w:pPr>
-        <w:pStyle w:val="Leipteksti"/>
-        <w:rPr>
-          <w:lang w:val="en-US"/>
-        </w:rPr>
-      </w:pPr>
-    </w:p>
-    <w:p>
-      <w:pPr>
-        <w:pStyle w:val="Leipteksti"/>
-        <w:rPr>
-          <w:lang w:val="en-US"/>
-        </w:rPr>
-      </w:pPr>
-      <w:r>
-        <w:rPr>
-          <w:lang w:val="en-US"/>
-        </w:rPr>
-        <w:t xml:space="preserve">Something else, but reasonable. </w:t>
-      </w:r>
-      <w:r>
-        <w:rPr>
-          <w:lang w:val="en-US"/>
-        </w:rPr>
-        <w:t>You must document what you have done, learned and when this have happened.</w:t>
-      </w:r>
-    </w:p>
     <w:sectPr>
-      <w:headerReference w:type="default" r:id="rId14"/>
-      <w:footerReference w:type="default" r:id="rId15"/>
+      <w:headerReference w:type="default" r:id="rId15"/>
+      <w:footerReference w:type="default" r:id="rId16"/>
       <w:pgSz w:w="11906" w:h="16838"/>
       <w:pgMar w:top="1701" w:right="1134" w:bottom="1701" w:left="1985" w:header="720" w:footer="720" w:gutter="0"/>
       <w:cols w:space="720"/>
@@ -4295,6 +4576,15 @@
 </file>
 
 <file path=customXml/item2.xml><?xml version="1.0" encoding="utf-8"?>
+<p:properties xmlns:p="http://schemas.microsoft.com/office/2006/metadata/properties" xmlns:xsi="http://www.w3.org/2001/XMLSchema-instance" xmlns:pc="http://schemas.microsoft.com/office/infopath/2007/PartnerControls">
+  <documentManagement>
+    <PublishingExpirationDate xmlns="http://schemas.microsoft.com/sharepoint/v3" xsi:nil="true"/>
+    <PublishingStartDate xmlns="http://schemas.microsoft.com/sharepoint/v3" xsi:nil="true"/>
+  </documentManagement>
+</p:properties>
+</file>
+
+<file path=customXml/item3.xml><?xml version="1.0" encoding="utf-8"?>
 <ct:contentTypeSchema xmlns:ct="http://schemas.microsoft.com/office/2006/metadata/contentType" xmlns:ma="http://schemas.microsoft.com/office/2006/metadata/properties/metaAttributes" ct:_="" ma:_="" ma:contentTypeName="Asiakirja" ma:contentTypeID="0x01010017418C401CCB2042A3A99A19F43F356D" ma:contentTypeVersion="1" ma:contentTypeDescription="Luo uusi asiakirja." ma:contentTypeScope="" ma:versionID="f4b075d3ca74a5dbaed73e767a156aa0">
   <xsd:schema xmlns:xsd="http://www.w3.org/2001/XMLSchema" xmlns:p="http://schemas.microsoft.com/office/2006/metadata/properties" xmlns:ns1="http://schemas.microsoft.com/sharepoint/v3" targetNamespace="http://schemas.microsoft.com/office/2006/metadata/properties" ma:root="true" ma:fieldsID="4340a008e99365d80b71206bae222996" ns1:_="">
     <xsd:import namespace="http://schemas.microsoft.com/sharepoint/v3"/>
@@ -4360,15 +4650,6 @@
 </ct:contentTypeSchema>
 </file>
 
-<file path=customXml/item3.xml><?xml version="1.0" encoding="utf-8"?>
-<p:properties xmlns:p="http://schemas.microsoft.com/office/2006/metadata/properties" xmlns:xsi="http://www.w3.org/2001/XMLSchema-instance" xmlns:pc="http://schemas.microsoft.com/office/infopath/2007/PartnerControls">
-  <documentManagement>
-    <PublishingExpirationDate xmlns="http://schemas.microsoft.com/sharepoint/v3" xsi:nil="true"/>
-    <PublishingStartDate xmlns="http://schemas.microsoft.com/sharepoint/v3" xsi:nil="true"/>
-  </documentManagement>
-</p:properties>
-</file>
-
 <file path=customXml/itemProps1.xml><?xml version="1.0" encoding="utf-8"?>
 <ds:datastoreItem xmlns:ds="http://schemas.openxmlformats.org/officeDocument/2006/customXml" ds:itemID="{13FBD2FA-5696-460D-A278-9A302A0F72AE}">
   <ds:schemaRefs>
@@ -4378,6 +4659,16 @@
 </file>
 
 <file path=customXml/itemProps2.xml><?xml version="1.0" encoding="utf-8"?>
+<ds:datastoreItem xmlns:ds="http://schemas.openxmlformats.org/officeDocument/2006/customXml" ds:itemID="{FA8F0064-303C-446D-896E-46EEB9A79DC3}">
+  <ds:schemaRefs>
+    <ds:schemaRef ds:uri="http://schemas.microsoft.com/office/2006/metadata/properties"/>
+    <ds:schemaRef ds:uri="http://schemas.microsoft.com/office/infopath/2007/PartnerControls"/>
+    <ds:schemaRef ds:uri="http://schemas.microsoft.com/sharepoint/v3"/>
+  </ds:schemaRefs>
+</ds:datastoreItem>
+</file>
+
+<file path=customXml/itemProps3.xml><?xml version="1.0" encoding="utf-8"?>
 <ds:datastoreItem xmlns:ds="http://schemas.openxmlformats.org/officeDocument/2006/customXml" ds:itemID="{B9A87442-5A7B-46FD-BD28-170CE9B7256F}">
   <ds:schemaRefs>
     <ds:schemaRef ds:uri="http://schemas.microsoft.com/office/2006/metadata/contentType"/>
@@ -4392,14 +4683,4 @@
     <ds:schemaRef ds:uri="http://schemas.microsoft.com/office/internal/2005/internalDocumentation"/>
   </ds:schemaRefs>
 </ds:datastoreItem>
-</file>
-
-<file path=customXml/itemProps3.xml><?xml version="1.0" encoding="utf-8"?>
-<ds:datastoreItem xmlns:ds="http://schemas.openxmlformats.org/officeDocument/2006/customXml" ds:itemID="{FA8F0064-303C-446D-896E-46EEB9A79DC3}">
-  <ds:schemaRefs>
-    <ds:schemaRef ds:uri="http://schemas.microsoft.com/office/2006/metadata/properties"/>
-    <ds:schemaRef ds:uri="http://schemas.microsoft.com/office/infopath/2007/PartnerControls"/>
-    <ds:schemaRef ds:uri="http://schemas.microsoft.com/sharepoint/v3"/>
-  </ds:schemaRefs>
-</ds:datastoreItem>
 </file>
</xml_diff>

<commit_message>
Angular - Tour of Heroes initial app structure
</commit_message>
<xml_diff>
--- a/full-stack learning diary.docx
+++ b/full-stack learning diary.docx
@@ -14,7 +14,6 @@
           <w:lang w:val="en-US"/>
         </w:rPr>
       </w:pPr>
-      <w:proofErr w:type="spellStart"/>
       <w:r>
         <w:rPr>
           <w:rFonts w:ascii="Times New Roman" w:hAnsi="Times New Roman" w:cs="Times New Roman"/>
@@ -23,53 +22,8 @@
           <w:szCs w:val="24"/>
           <w:lang w:val="en-US"/>
         </w:rPr>
-        <w:t>Lappeenrannan</w:t>
-      </w:r>
-      <w:proofErr w:type="spellEnd"/>
-      <w:r>
-        <w:rPr>
-          <w:rFonts w:ascii="Times New Roman" w:hAnsi="Times New Roman" w:cs="Times New Roman"/>
-          <w:b w:val="0"/>
-          <w:sz w:val="24"/>
-          <w:szCs w:val="24"/>
-          <w:lang w:val="en-US"/>
-        </w:rPr>
-        <w:t xml:space="preserve"> </w:t>
-      </w:r>
-      <w:proofErr w:type="spellStart"/>
-      <w:r>
-        <w:rPr>
-          <w:rFonts w:ascii="Times New Roman" w:hAnsi="Times New Roman" w:cs="Times New Roman"/>
-          <w:b w:val="0"/>
-          <w:sz w:val="24"/>
-          <w:szCs w:val="24"/>
-          <w:lang w:val="en-US"/>
-        </w:rPr>
-        <w:t>teknillinen</w:t>
-      </w:r>
-      <w:proofErr w:type="spellEnd"/>
-      <w:r>
-        <w:rPr>
-          <w:rFonts w:ascii="Times New Roman" w:hAnsi="Times New Roman" w:cs="Times New Roman"/>
-          <w:b w:val="0"/>
-          <w:sz w:val="24"/>
-          <w:szCs w:val="24"/>
-          <w:lang w:val="en-US"/>
-        </w:rPr>
-        <w:t xml:space="preserve"> </w:t>
-      </w:r>
-      <w:proofErr w:type="spellStart"/>
-      <w:r>
-        <w:rPr>
-          <w:rFonts w:ascii="Times New Roman" w:hAnsi="Times New Roman" w:cs="Times New Roman"/>
-          <w:b w:val="0"/>
-          <w:sz w:val="24"/>
-          <w:szCs w:val="24"/>
-          <w:lang w:val="en-US"/>
-        </w:rPr>
-        <w:t>yliopisto</w:t>
-      </w:r>
-      <w:proofErr w:type="spellEnd"/>
+        <w:t>Lappeenrannan teknillinen yliopisto</w:t>
+      </w:r>
     </w:p>
     <w:p>
       <w:pPr>
@@ -684,49 +638,7 @@
         <w:rPr>
           <w:lang w:val="en-US"/>
         </w:rPr>
-        <w:t xml:space="preserve"> with Node. The first task was to create a json package file, which can be done using “</w:t>
-      </w:r>
-      <w:proofErr w:type="spellStart"/>
-      <w:r>
-        <w:rPr>
-          <w:lang w:val="en-US"/>
-        </w:rPr>
-        <w:t>npm</w:t>
-      </w:r>
-      <w:proofErr w:type="spellEnd"/>
-      <w:r>
-        <w:rPr>
-          <w:lang w:val="en-US"/>
-        </w:rPr>
-        <w:t xml:space="preserve"> </w:t>
-      </w:r>
-      <w:proofErr w:type="spellStart"/>
-      <w:r>
-        <w:rPr>
-          <w:lang w:val="en-US"/>
-        </w:rPr>
-        <w:t>init</w:t>
-      </w:r>
-      <w:proofErr w:type="spellEnd"/>
-      <w:r>
-        <w:rPr>
-          <w:lang w:val="en-US"/>
-        </w:rPr>
-        <w:t>” terminal command. That json package file lists used to describe the project module versions, name, used dependencies and main file among other information. It can be used to install modules (as the needed dependencies are listed in the json) if they are lost are used on a different machine by typing “</w:t>
-      </w:r>
-      <w:proofErr w:type="spellStart"/>
-      <w:r>
-        <w:rPr>
-          <w:lang w:val="en-US"/>
-        </w:rPr>
-        <w:t>npm</w:t>
-      </w:r>
-      <w:proofErr w:type="spellEnd"/>
-      <w:r>
-        <w:rPr>
-          <w:lang w:val="en-US"/>
-        </w:rPr>
-        <w:t xml:space="preserve"> install”.</w:t>
+        <w:t xml:space="preserve"> with Node. The first task was to create a json package file, which can be done using “npm init” terminal command. That json package file lists used to describe the project module versions, name, used dependencies and main file among other information. It can be used to install modules (as the needed dependencies are listed in the json) if they are lost are used on a different machine by typing “npm install”.</w:t>
       </w:r>
     </w:p>
     <w:p>
@@ -777,35 +689,7 @@
         <w:rPr>
           <w:lang w:val="en-US"/>
         </w:rPr>
-        <w:t xml:space="preserve">During the video, the instructor introduced some basic modules, such as path, fs, </w:t>
-      </w:r>
-      <w:proofErr w:type="spellStart"/>
-      <w:r>
-        <w:rPr>
-          <w:lang w:val="en-US"/>
-        </w:rPr>
-        <w:t>os</w:t>
-      </w:r>
-      <w:proofErr w:type="spellEnd"/>
-      <w:r>
-        <w:rPr>
-          <w:lang w:val="en-US"/>
-        </w:rPr>
-        <w:t xml:space="preserve">, </w:t>
-      </w:r>
-      <w:proofErr w:type="spellStart"/>
-      <w:r>
-        <w:rPr>
-          <w:lang w:val="en-US"/>
-        </w:rPr>
-        <w:t>url</w:t>
-      </w:r>
-      <w:proofErr w:type="spellEnd"/>
-      <w:r>
-        <w:rPr>
-          <w:lang w:val="en-US"/>
-        </w:rPr>
-        <w:t xml:space="preserve">, events and logger provided with some coding examples of how to use them. While following through the coding examples, I tried my best to learn any new syntax used. At first the use of gravis (`) and function arrow (=&gt;) felt weird, but I did some googling and found out </w:t>
+        <w:t xml:space="preserve">During the video, the instructor introduced some basic modules, such as path, fs, os, url, events and logger provided with some coding examples of how to use them. While following through the coding examples, I tried my best to learn any new syntax used. At first the use of gravis (`) and function arrow (=&gt;) felt weird, but I did some googling and found out </w:t>
       </w:r>
       <w:r>
         <w:rPr>
@@ -891,21 +775,7 @@
         <w:rPr>
           <w:lang w:val="en-US"/>
         </w:rPr>
-        <w:t xml:space="preserve">I learned how to load different kinds of files to the server, such as html, </w:t>
-      </w:r>
-      <w:proofErr w:type="spellStart"/>
-      <w:r>
-        <w:rPr>
-          <w:lang w:val="en-US"/>
-        </w:rPr>
-        <w:t>css</w:t>
-      </w:r>
-      <w:proofErr w:type="spellEnd"/>
-      <w:r>
-        <w:rPr>
-          <w:lang w:val="en-US"/>
-        </w:rPr>
-        <w:t xml:space="preserve"> or json. However, on my node.js version it did not quite work as expected – the html file contents were on the site as they are in the file. To display the file correctly, I had to use an alternative way to change the “Content-Type” in the header. </w:t>
+        <w:t xml:space="preserve">I learned how to load different kinds of files to the server, such as html, css or json. However, on my node.js version it did not quite work as expected – the html file contents were on the site as they are in the file. To display the file correctly, I had to use an alternative way to change the “Content-Type” in the header. </w:t>
       </w:r>
     </w:p>
     <w:p>
@@ -1484,21 +1354,7 @@
         <w:rPr>
           <w:lang w:val="en-US"/>
         </w:rPr>
-        <w:t>For finding from embedded documents $</w:t>
-      </w:r>
-      <w:proofErr w:type="spellStart"/>
-      <w:r>
-        <w:rPr>
-          <w:lang w:val="en-US"/>
-        </w:rPr>
-        <w:t>elemMatch</w:t>
-      </w:r>
-      <w:proofErr w:type="spellEnd"/>
-      <w:r>
-        <w:rPr>
-          <w:lang w:val="en-US"/>
-        </w:rPr>
-        <w:t xml:space="preserve"> could be used: </w:t>
+        <w:t xml:space="preserve">For finding from embedded documents $elemMatch could be used: </w:t>
       </w:r>
     </w:p>
     <w:p>
@@ -1509,33 +1365,11 @@
           <w:lang w:val="en-US"/>
         </w:rPr>
       </w:pPr>
-      <w:proofErr w:type="spellStart"/>
-      <w:r>
-        <w:rPr>
-          <w:lang w:val="en-US"/>
-        </w:rPr>
-        <w:t>db.posts.find</w:t>
-      </w:r>
-      <w:proofErr w:type="spellEnd"/>
-      <w:r>
-        <w:rPr>
-          <w:lang w:val="en-US"/>
-        </w:rPr>
-        <w:t>({comments: {$</w:t>
-      </w:r>
-      <w:proofErr w:type="spellStart"/>
-      <w:r>
-        <w:rPr>
-          <w:lang w:val="en-US"/>
-        </w:rPr>
-        <w:t>elemMatch</w:t>
-      </w:r>
-      <w:proofErr w:type="spellEnd"/>
-      <w:r>
-        <w:rPr>
-          <w:lang w:val="en-US"/>
-        </w:rPr>
-        <w:t>: { user: ‘Mary Williams’ }}})</w:t>
+      <w:r>
+        <w:rPr>
+          <w:lang w:val="en-US"/>
+        </w:rPr>
+        <w:t>db.posts.find({comments: {$elemMatch: { user: ‘Mary Williams’ }}})</w:t>
       </w:r>
     </w:p>
     <w:p>
@@ -1590,35 +1424,7 @@
         <w:rPr>
           <w:lang w:val="en-US"/>
         </w:rPr>
-        <w:t xml:space="preserve">Other query commands were pretty similar to SQL ones (sort, count, </w:t>
-      </w:r>
-      <w:proofErr w:type="spellStart"/>
-      <w:r>
-        <w:rPr>
-          <w:lang w:val="en-US"/>
-        </w:rPr>
-        <w:t>findOne</w:t>
-      </w:r>
-      <w:proofErr w:type="spellEnd"/>
-      <w:r>
-        <w:rPr>
-          <w:lang w:val="en-US"/>
-        </w:rPr>
-        <w:t>) except the “</w:t>
-      </w:r>
-      <w:proofErr w:type="spellStart"/>
-      <w:r>
-        <w:rPr>
-          <w:lang w:val="en-US"/>
-        </w:rPr>
-        <w:t>forEach</w:t>
-      </w:r>
-      <w:proofErr w:type="spellEnd"/>
-      <w:r>
-        <w:rPr>
-          <w:lang w:val="en-US"/>
-        </w:rPr>
-        <w:t xml:space="preserve">()” function, which could be used for example to concatenate the results with strings. </w:t>
+        <w:t xml:space="preserve">Other query commands were pretty similar to SQL ones (sort, count, findOne) except the “forEach()” function, which could be used for example to concatenate the results with strings. </w:t>
       </w:r>
     </w:p>
     <w:p>
@@ -1818,91 +1624,7 @@
         <w:rPr>
           <w:lang w:val="en-US"/>
         </w:rPr>
-        <w:t>The coding part started the same way as in NodeJS module, first the project was initialized using “</w:t>
-      </w:r>
-      <w:proofErr w:type="spellStart"/>
-      <w:r>
-        <w:rPr>
-          <w:lang w:val="en-US"/>
-        </w:rPr>
-        <w:t>npm</w:t>
-      </w:r>
-      <w:proofErr w:type="spellEnd"/>
-      <w:r>
-        <w:rPr>
-          <w:lang w:val="en-US"/>
-        </w:rPr>
-        <w:t xml:space="preserve"> </w:t>
-      </w:r>
-      <w:proofErr w:type="spellStart"/>
-      <w:r>
-        <w:rPr>
-          <w:lang w:val="en-US"/>
-        </w:rPr>
-        <w:t>init</w:t>
-      </w:r>
-      <w:proofErr w:type="spellEnd"/>
-      <w:r>
-        <w:rPr>
-          <w:lang w:val="en-US"/>
-        </w:rPr>
-        <w:t>” and later express and nodemon modules were installed using “</w:t>
-      </w:r>
-      <w:proofErr w:type="spellStart"/>
-      <w:r>
-        <w:rPr>
-          <w:lang w:val="en-US"/>
-        </w:rPr>
-        <w:t>npm</w:t>
-      </w:r>
-      <w:proofErr w:type="spellEnd"/>
-      <w:r>
-        <w:rPr>
-          <w:lang w:val="en-US"/>
-        </w:rPr>
-        <w:t xml:space="preserve"> install” command. In the beginning the coding examples were just basically redoing the tasks done in </w:t>
-      </w:r>
-      <w:proofErr w:type="spellStart"/>
-      <w:r>
-        <w:rPr>
-          <w:lang w:val="en-US"/>
-        </w:rPr>
-        <w:t>nodeJS</w:t>
-      </w:r>
-      <w:proofErr w:type="spellEnd"/>
-      <w:r>
-        <w:rPr>
-          <w:lang w:val="en-US"/>
-        </w:rPr>
-        <w:t xml:space="preserve"> module, but with </w:t>
-      </w:r>
-      <w:proofErr w:type="spellStart"/>
-      <w:r>
-        <w:rPr>
-          <w:lang w:val="en-US"/>
-        </w:rPr>
-        <w:t>expressJS</w:t>
-      </w:r>
-      <w:proofErr w:type="spellEnd"/>
-      <w:r>
-        <w:rPr>
-          <w:lang w:val="en-US"/>
-        </w:rPr>
-        <w:t xml:space="preserve"> which made the tasks much easier. For example, with </w:t>
-      </w:r>
-      <w:proofErr w:type="spellStart"/>
-      <w:r>
-        <w:rPr>
-          <w:lang w:val="en-US"/>
-        </w:rPr>
-        <w:t>expressJS</w:t>
-      </w:r>
-      <w:proofErr w:type="spellEnd"/>
-      <w:r>
-        <w:rPr>
-          <w:lang w:val="en-US"/>
-        </w:rPr>
-        <w:t xml:space="preserve"> there is no need to mess with the http header manually (at least not yet), also the </w:t>
+        <w:t xml:space="preserve">The coding part started the same way as in NodeJS module, first the project was initialized using “npm init” and later express and nodemon modules were installed using “npm install” command. In the beginning the coding examples were just basically redoing the tasks done in nodeJS module, but with expressJS which made the tasks much easier. For example, with expressJS there is no need to mess with the http header manually (at least not yet), also the </w:t>
       </w:r>
       <w:r>
         <w:rPr>
@@ -1944,21 +1666,7 @@
         <w:rPr>
           <w:lang w:val="en-US"/>
         </w:rPr>
-        <w:t xml:space="preserve"> Router can be used to execute different middleware or routes, when a particular condition is met (request type, </w:t>
-      </w:r>
-      <w:proofErr w:type="spellStart"/>
-      <w:r>
-        <w:rPr>
-          <w:lang w:val="en-US"/>
-        </w:rPr>
-        <w:t>url</w:t>
-      </w:r>
-      <w:proofErr w:type="spellEnd"/>
-      <w:r>
-        <w:rPr>
-          <w:lang w:val="en-US"/>
-        </w:rPr>
-        <w:t>, etc.).</w:t>
+        <w:t xml:space="preserve"> Router can be used to execute different middleware or routes, when a particular condition is met (request type, url, etc.).</w:t>
       </w:r>
     </w:p>
     <w:p>
@@ -1998,21 +1706,7 @@
         <w:rPr>
           <w:lang w:val="en-US"/>
         </w:rPr>
-        <w:t xml:space="preserve">Today I learned more about </w:t>
-      </w:r>
-      <w:proofErr w:type="spellStart"/>
-      <w:r>
-        <w:rPr>
-          <w:lang w:val="en-US"/>
-        </w:rPr>
-        <w:t>expressJS</w:t>
-      </w:r>
-      <w:proofErr w:type="spellEnd"/>
-      <w:r>
-        <w:rPr>
-          <w:lang w:val="en-US"/>
-        </w:rPr>
-        <w:t xml:space="preserve"> framework. During the introduction video I learned to do different http requests, such as GET, POST and DELETE. Postman application was a handy tool for creating appropriate requests to test the newly written code for handling those requests. I used </w:t>
+        <w:t xml:space="preserve">Today I learned more about expressJS framework. During the introduction video I learned to do different http requests, such as GET, POST and DELETE. Postman application was a handy tool for creating appropriate requests to test the newly written code for handling those requests. I used </w:t>
       </w:r>
       <w:r>
         <w:rPr>
@@ -2151,19 +1845,89 @@
         <w:rPr>
           <w:lang w:val="en-US"/>
         </w:rPr>
-        <w:t xml:space="preserve">End of </w:t>
-      </w:r>
-      <w:r>
-        <w:rPr>
-          <w:lang w:val="en-US"/>
-        </w:rPr>
-        <w:t>ExpressJS</w:t>
-      </w:r>
-      <w:r>
-        <w:rPr>
-          <w:lang w:val="en-US"/>
-        </w:rPr>
-        <w:t xml:space="preserve"> Module.</w:t>
+        <w:t>End of ExpressJS Module.</w:t>
+      </w:r>
+    </w:p>
+    <w:p>
+      <w:pPr>
+        <w:spacing w:line="360" w:lineRule="auto"/>
+        <w:jc w:val="both"/>
+        <w:rPr>
+          <w:lang w:val="en-US"/>
+        </w:rPr>
+      </w:pPr>
+    </w:p>
+    <w:p>
+      <w:pPr>
+        <w:spacing w:line="360" w:lineRule="auto"/>
+        <w:jc w:val="both"/>
+        <w:rPr>
+          <w:b/>
+          <w:bCs/>
+          <w:lang w:val="en-US"/>
+        </w:rPr>
+      </w:pPr>
+      <w:r>
+        <w:rPr>
+          <w:b/>
+          <w:bCs/>
+          <w:lang w:val="en-US"/>
+        </w:rPr>
+        <w:t xml:space="preserve">16.7.2021 – Angular </w:t>
+      </w:r>
+    </w:p>
+    <w:p>
+      <w:pPr>
+        <w:spacing w:line="360" w:lineRule="auto"/>
+        <w:jc w:val="both"/>
+        <w:rPr>
+          <w:lang w:val="en-US"/>
+        </w:rPr>
+      </w:pPr>
+      <w:r>
+        <w:rPr>
+          <w:lang w:val="en-US"/>
+        </w:rPr>
+        <w:t>I started the module by getting some basic information about angular, such as what is it and what is it used for. Angular is a front-end framework used for building web applications and it uses typescript.</w:t>
+      </w:r>
+    </w:p>
+    <w:p>
+      <w:pPr>
+        <w:pStyle w:val="Leipteksti"/>
+        <w:rPr>
+          <w:lang w:val="en-US"/>
+        </w:rPr>
+      </w:pPr>
+      <w:r>
+        <w:rPr>
+          <w:lang w:val="en-US"/>
+        </w:rPr>
+        <w:t>Next I started the angular.io tour of heroes tutorial</w:t>
+      </w:r>
+      <w:r>
+        <w:rPr>
+          <w:lang w:val="en-US"/>
+        </w:rPr>
+        <w:t xml:space="preserve"> introduction, from which I learned how to set up the development environment (installed the CLI, initial workspace and a running sample app to check that everything is working).</w:t>
+      </w:r>
+      <w:r>
+        <w:rPr>
+          <w:lang w:val="en-US"/>
+        </w:rPr>
+        <w:t xml:space="preserve"> After creating a tour of heroes application </w:t>
+      </w:r>
+      <w:r>
+        <w:rPr>
+          <w:lang w:val="en-US"/>
+        </w:rPr>
+        <w:lastRenderedPageBreak/>
+        <w:t>skeleton, I typed “code . &amp;&amp; ng open --serve”, which opened up vs code and the compiled app in browser. To my understanding the command ng serve is similar to nodemon, so that there is no need to restart the server between changes.</w:t>
+      </w:r>
+      <w:r>
+        <w:rPr>
+          <w:lang w:val="en-US"/>
+        </w:rPr>
+        <w:t xml:space="preserve"> Later I only did some tweaks to the html, css and ts files to change the appearance.</w:t>
       </w:r>
     </w:p>
     <w:p>
@@ -4658,21 +4422,21 @@
 </file>
 
 <file path=customXml/item1.xml><?xml version="1.0" encoding="utf-8"?>
+<?mso-contentType ?>
+<FormTemplates xmlns="http://schemas.microsoft.com/sharepoint/v3/contenttype/forms">
+  <Display>DocumentLibraryForm</Display>
+  <Edit>DocumentLibraryForm</Edit>
+  <New>DocumentLibraryForm</New>
+</FormTemplates>
+</file>
+
+<file path=customXml/item2.xml><?xml version="1.0" encoding="utf-8"?>
 <p:properties xmlns:p="http://schemas.microsoft.com/office/2006/metadata/properties" xmlns:xsi="http://www.w3.org/2001/XMLSchema-instance" xmlns:pc="http://schemas.microsoft.com/office/infopath/2007/PartnerControls">
   <documentManagement>
     <PublishingExpirationDate xmlns="http://schemas.microsoft.com/sharepoint/v3" xsi:nil="true"/>
     <PublishingStartDate xmlns="http://schemas.microsoft.com/sharepoint/v3" xsi:nil="true"/>
   </documentManagement>
 </p:properties>
-</file>
-
-<file path=customXml/item2.xml><?xml version="1.0" encoding="utf-8"?>
-<?mso-contentType ?>
-<FormTemplates xmlns="http://schemas.microsoft.com/sharepoint/v3/contenttype/forms">
-  <Display>DocumentLibraryForm</Display>
-  <Edit>DocumentLibraryForm</Edit>
-  <New>DocumentLibraryForm</New>
-</FormTemplates>
 </file>
 
 <file path=customXml/item3.xml><?xml version="1.0" encoding="utf-8"?>
@@ -4742,19 +4506,19 @@
 </file>
 
 <file path=customXml/itemProps1.xml><?xml version="1.0" encoding="utf-8"?>
+<ds:datastoreItem xmlns:ds="http://schemas.openxmlformats.org/officeDocument/2006/customXml" ds:itemID="{13FBD2FA-5696-460D-A278-9A302A0F72AE}">
+  <ds:schemaRefs>
+    <ds:schemaRef ds:uri="http://schemas.microsoft.com/sharepoint/v3/contenttype/forms"/>
+  </ds:schemaRefs>
+</ds:datastoreItem>
+</file>
+
+<file path=customXml/itemProps2.xml><?xml version="1.0" encoding="utf-8"?>
 <ds:datastoreItem xmlns:ds="http://schemas.openxmlformats.org/officeDocument/2006/customXml" ds:itemID="{FA8F0064-303C-446D-896E-46EEB9A79DC3}">
   <ds:schemaRefs>
     <ds:schemaRef ds:uri="http://schemas.microsoft.com/office/2006/metadata/properties"/>
     <ds:schemaRef ds:uri="http://schemas.microsoft.com/office/infopath/2007/PartnerControls"/>
     <ds:schemaRef ds:uri="http://schemas.microsoft.com/sharepoint/v3"/>
-  </ds:schemaRefs>
-</ds:datastoreItem>
-</file>
-
-<file path=customXml/itemProps2.xml><?xml version="1.0" encoding="utf-8"?>
-<ds:datastoreItem xmlns:ds="http://schemas.openxmlformats.org/officeDocument/2006/customXml" ds:itemID="{13FBD2FA-5696-460D-A278-9A302A0F72AE}">
-  <ds:schemaRefs>
-    <ds:schemaRef ds:uri="http://schemas.microsoft.com/sharepoint/v3/contenttype/forms"/>
   </ds:schemaRefs>
 </ds:datastoreItem>
 </file>

</xml_diff>

<commit_message>
MEAN stack project initialized
</commit_message>
<xml_diff>
--- a/full-stack learning diary.docx
+++ b/full-stack learning diary.docx
@@ -14,6 +14,7 @@
           <w:lang w:val="en-US"/>
         </w:rPr>
       </w:pPr>
+      <w:proofErr w:type="spellStart"/>
       <w:r>
         <w:rPr>
           <w:rFonts w:ascii="Times New Roman" w:hAnsi="Times New Roman" w:cs="Times New Roman"/>
@@ -22,8 +23,53 @@
           <w:szCs w:val="24"/>
           <w:lang w:val="en-US"/>
         </w:rPr>
-        <w:t>Lappeenrannan teknillinen yliopisto</w:t>
-      </w:r>
+        <w:t>Lappeenrannan</w:t>
+      </w:r>
+      <w:proofErr w:type="spellEnd"/>
+      <w:r>
+        <w:rPr>
+          <w:rFonts w:ascii="Times New Roman" w:hAnsi="Times New Roman" w:cs="Times New Roman"/>
+          <w:b w:val="0"/>
+          <w:sz w:val="24"/>
+          <w:szCs w:val="24"/>
+          <w:lang w:val="en-US"/>
+        </w:rPr>
+        <w:t xml:space="preserve"> </w:t>
+      </w:r>
+      <w:proofErr w:type="spellStart"/>
+      <w:r>
+        <w:rPr>
+          <w:rFonts w:ascii="Times New Roman" w:hAnsi="Times New Roman" w:cs="Times New Roman"/>
+          <w:b w:val="0"/>
+          <w:sz w:val="24"/>
+          <w:szCs w:val="24"/>
+          <w:lang w:val="en-US"/>
+        </w:rPr>
+        <w:t>teknillinen</w:t>
+      </w:r>
+      <w:proofErr w:type="spellEnd"/>
+      <w:r>
+        <w:rPr>
+          <w:rFonts w:ascii="Times New Roman" w:hAnsi="Times New Roman" w:cs="Times New Roman"/>
+          <w:b w:val="0"/>
+          <w:sz w:val="24"/>
+          <w:szCs w:val="24"/>
+          <w:lang w:val="en-US"/>
+        </w:rPr>
+        <w:t xml:space="preserve"> </w:t>
+      </w:r>
+      <w:proofErr w:type="spellStart"/>
+      <w:r>
+        <w:rPr>
+          <w:rFonts w:ascii="Times New Roman" w:hAnsi="Times New Roman" w:cs="Times New Roman"/>
+          <w:b w:val="0"/>
+          <w:sz w:val="24"/>
+          <w:szCs w:val="24"/>
+          <w:lang w:val="en-US"/>
+        </w:rPr>
+        <w:t>yliopisto</w:t>
+      </w:r>
+      <w:proofErr w:type="spellEnd"/>
     </w:p>
     <w:p>
       <w:pPr>
@@ -638,7 +684,49 @@
         <w:rPr>
           <w:lang w:val="en-US"/>
         </w:rPr>
-        <w:t xml:space="preserve"> with Node. The first task was to create a json package file, which can be done using “npm init” terminal command. That json package file lists used to describe the project module versions, name, used dependencies and main file among other information. It can be used to install modules (as the needed dependencies are listed in the json) if they are lost are used on a different machine by typing “npm install”.</w:t>
+        <w:t xml:space="preserve"> with Node. The first task was to create a json package file, which can be done using “</w:t>
+      </w:r>
+      <w:proofErr w:type="spellStart"/>
+      <w:r>
+        <w:rPr>
+          <w:lang w:val="en-US"/>
+        </w:rPr>
+        <w:t>npm</w:t>
+      </w:r>
+      <w:proofErr w:type="spellEnd"/>
+      <w:r>
+        <w:rPr>
+          <w:lang w:val="en-US"/>
+        </w:rPr>
+        <w:t xml:space="preserve"> </w:t>
+      </w:r>
+      <w:proofErr w:type="spellStart"/>
+      <w:r>
+        <w:rPr>
+          <w:lang w:val="en-US"/>
+        </w:rPr>
+        <w:t>init</w:t>
+      </w:r>
+      <w:proofErr w:type="spellEnd"/>
+      <w:r>
+        <w:rPr>
+          <w:lang w:val="en-US"/>
+        </w:rPr>
+        <w:t>” terminal command. That json package file lists used to describe the project module versions, name, used dependencies and main file among other information. It can be used to install modules (as the needed dependencies are listed in the json) if they are lost are used on a different machine by typing “</w:t>
+      </w:r>
+      <w:proofErr w:type="spellStart"/>
+      <w:r>
+        <w:rPr>
+          <w:lang w:val="en-US"/>
+        </w:rPr>
+        <w:t>npm</w:t>
+      </w:r>
+      <w:proofErr w:type="spellEnd"/>
+      <w:r>
+        <w:rPr>
+          <w:lang w:val="en-US"/>
+        </w:rPr>
+        <w:t xml:space="preserve"> install”.</w:t>
       </w:r>
     </w:p>
     <w:p>
@@ -669,7 +757,49 @@
           <w:lang w:val="en-US"/>
         </w:rPr>
         <w:lastRenderedPageBreak/>
-        <w:t xml:space="preserve">I also learned about different dependencies, such as uuid and nodemon, which is so called dev dependency. Nodemon is </w:t>
+        <w:t xml:space="preserve">I also learned about different dependencies, such as </w:t>
+      </w:r>
+      <w:proofErr w:type="spellStart"/>
+      <w:r>
+        <w:rPr>
+          <w:lang w:val="en-US"/>
+        </w:rPr>
+        <w:t>uuid</w:t>
+      </w:r>
+      <w:proofErr w:type="spellEnd"/>
+      <w:r>
+        <w:rPr>
+          <w:lang w:val="en-US"/>
+        </w:rPr>
+        <w:t xml:space="preserve"> and </w:t>
+      </w:r>
+      <w:proofErr w:type="spellStart"/>
+      <w:r>
+        <w:rPr>
+          <w:lang w:val="en-US"/>
+        </w:rPr>
+        <w:t>nodemon</w:t>
+      </w:r>
+      <w:proofErr w:type="spellEnd"/>
+      <w:r>
+        <w:rPr>
+          <w:lang w:val="en-US"/>
+        </w:rPr>
+        <w:t xml:space="preserve">, which is so called dev dependency. </w:t>
+      </w:r>
+      <w:proofErr w:type="spellStart"/>
+      <w:r>
+        <w:rPr>
+          <w:lang w:val="en-US"/>
+        </w:rPr>
+        <w:t>Nodemon</w:t>
+      </w:r>
+      <w:proofErr w:type="spellEnd"/>
+      <w:r>
+        <w:rPr>
+          <w:lang w:val="en-US"/>
+        </w:rPr>
+        <w:t xml:space="preserve"> is </w:t>
       </w:r>
       <w:r>
         <w:rPr>
@@ -689,7 +819,35 @@
         <w:rPr>
           <w:lang w:val="en-US"/>
         </w:rPr>
-        <w:t xml:space="preserve">During the video, the instructor introduced some basic modules, such as path, fs, os, url, events and logger provided with some coding examples of how to use them. While following through the coding examples, I tried my best to learn any new syntax used. At first the use of gravis (`) and function arrow (=&gt;) felt weird, but I did some googling and found out </w:t>
+        <w:t xml:space="preserve">During the video, the instructor introduced some basic modules, such as path, fs, </w:t>
+      </w:r>
+      <w:proofErr w:type="spellStart"/>
+      <w:r>
+        <w:rPr>
+          <w:lang w:val="en-US"/>
+        </w:rPr>
+        <w:t>os</w:t>
+      </w:r>
+      <w:proofErr w:type="spellEnd"/>
+      <w:r>
+        <w:rPr>
+          <w:lang w:val="en-US"/>
+        </w:rPr>
+        <w:t xml:space="preserve">, </w:t>
+      </w:r>
+      <w:proofErr w:type="spellStart"/>
+      <w:r>
+        <w:rPr>
+          <w:lang w:val="en-US"/>
+        </w:rPr>
+        <w:t>url</w:t>
+      </w:r>
+      <w:proofErr w:type="spellEnd"/>
+      <w:r>
+        <w:rPr>
+          <w:lang w:val="en-US"/>
+        </w:rPr>
+        <w:t xml:space="preserve">, events and logger provided with some coding examples of how to use them. While following through the coding examples, I tried my best to learn any new syntax used. At first the use of gravis (`) and function arrow (=&gt;) felt weird, but I did some googling and found out </w:t>
       </w:r>
       <w:r>
         <w:rPr>
@@ -775,27 +933,69 @@
         <w:rPr>
           <w:lang w:val="en-US"/>
         </w:rPr>
-        <w:t xml:space="preserve">I learned how to load different kinds of files to the server, such as html, css or json. However, on my node.js version it did not quite work as expected – the html file contents were on the site as they are in the file. To display the file correctly, I had to use an alternative way to change the “Content-Type” in the header. </w:t>
-      </w:r>
-    </w:p>
-    <w:p>
-      <w:pPr>
-        <w:pStyle w:val="Leipteksti"/>
-        <w:rPr>
-          <w:lang w:val="en-US"/>
-        </w:rPr>
-      </w:pPr>
-      <w:r>
-        <w:rPr>
-          <w:lang w:val="en-US"/>
-        </w:rPr>
-        <w:t>I also learned that the “script” part of the package.json file could be altered</w:t>
-      </w:r>
-      <w:r>
-        <w:rPr>
-          <w:lang w:val="en-US"/>
-        </w:rPr>
-        <w:t xml:space="preserve"> for example to run it in “dev” mode using nodemon to keep the server running while doing changes to the source code.</w:t>
+        <w:t xml:space="preserve">I learned how to load different kinds of files to the server, such as html, </w:t>
+      </w:r>
+      <w:proofErr w:type="spellStart"/>
+      <w:r>
+        <w:rPr>
+          <w:lang w:val="en-US"/>
+        </w:rPr>
+        <w:t>css</w:t>
+      </w:r>
+      <w:proofErr w:type="spellEnd"/>
+      <w:r>
+        <w:rPr>
+          <w:lang w:val="en-US"/>
+        </w:rPr>
+        <w:t xml:space="preserve"> or json. However, on my node.js version it did not quite work as expected – the html file contents were on the site as they are in the file. To display the file correctly, I had to use an alternative way to change the “Content-Type” in the header. </w:t>
+      </w:r>
+    </w:p>
+    <w:p>
+      <w:pPr>
+        <w:pStyle w:val="Leipteksti"/>
+        <w:rPr>
+          <w:lang w:val="en-US"/>
+        </w:rPr>
+      </w:pPr>
+      <w:r>
+        <w:rPr>
+          <w:lang w:val="en-US"/>
+        </w:rPr>
+        <w:t xml:space="preserve">I also learned that the “script” part of the </w:t>
+      </w:r>
+      <w:proofErr w:type="spellStart"/>
+      <w:r>
+        <w:rPr>
+          <w:lang w:val="en-US"/>
+        </w:rPr>
+        <w:t>package.json</w:t>
+      </w:r>
+      <w:proofErr w:type="spellEnd"/>
+      <w:r>
+        <w:rPr>
+          <w:lang w:val="en-US"/>
+        </w:rPr>
+        <w:t xml:space="preserve"> file could be altered</w:t>
+      </w:r>
+      <w:r>
+        <w:rPr>
+          <w:lang w:val="en-US"/>
+        </w:rPr>
+        <w:t xml:space="preserve"> for example to run it in “dev” mode using </w:t>
+      </w:r>
+      <w:proofErr w:type="spellStart"/>
+      <w:r>
+        <w:rPr>
+          <w:lang w:val="en-US"/>
+        </w:rPr>
+        <w:t>nodemon</w:t>
+      </w:r>
+      <w:proofErr w:type="spellEnd"/>
+      <w:r>
+        <w:rPr>
+          <w:lang w:val="en-US"/>
+        </w:rPr>
+        <w:t xml:space="preserve"> to keep the server running while doing changes to the source code.</w:t>
       </w:r>
     </w:p>
     <w:p>
@@ -821,7 +1021,21 @@
         <w:rPr>
           <w:lang w:val="en-US"/>
         </w:rPr>
-        <w:t xml:space="preserve"> as my node.js module files were not in the root of the repository I could not deploy the app as there was some other files such as this diary which caused errors. Finally, after some time googling, I found a way to run apps from subdirectories using custom Heroku buildpacks. </w:t>
+        <w:t xml:space="preserve"> as my node.js module files were not in the root of the repository I could not deploy the app as there was some other files such as this diary which caused errors. Finally, after some time googling, I found a way to run apps from subdirectories using custom Heroku </w:t>
+      </w:r>
+      <w:proofErr w:type="spellStart"/>
+      <w:r>
+        <w:rPr>
+          <w:lang w:val="en-US"/>
+        </w:rPr>
+        <w:t>buildpacks</w:t>
+      </w:r>
+      <w:proofErr w:type="spellEnd"/>
+      <w:r>
+        <w:rPr>
+          <w:lang w:val="en-US"/>
+        </w:rPr>
+        <w:t xml:space="preserve">. </w:t>
       </w:r>
     </w:p>
     <w:p>
@@ -893,35 +1107,115 @@
           <w:lang w:val="en-US"/>
         </w:rPr>
         <w:lastRenderedPageBreak/>
-        <w:t>8.7.2021 – MongoDb</w:t>
-      </w:r>
-    </w:p>
-    <w:p>
-      <w:pPr>
-        <w:pStyle w:val="Leipteksti"/>
-        <w:rPr>
-          <w:lang w:val="en-US"/>
-        </w:rPr>
-      </w:pPr>
-      <w:r>
-        <w:rPr>
-          <w:lang w:val="en-US"/>
-        </w:rPr>
-        <w:t xml:space="preserve">I started the mongoDb module. I learned that mongoDb is a NoSQL database, which means that there is no need to map out any data structures before setting up the database, i.e., they store data differently than relational databases. </w:t>
-      </w:r>
-    </w:p>
-    <w:p>
-      <w:pPr>
-        <w:pStyle w:val="Leipteksti"/>
-        <w:rPr>
-          <w:lang w:val="en-US"/>
-        </w:rPr>
-      </w:pPr>
-      <w:r>
-        <w:rPr>
-          <w:lang w:val="en-US"/>
-        </w:rPr>
-        <w:t>In the beginning of the video after installing mongoDb community server I came across some problems related to mongoDb compass, which I could not solve even after reinstallations and googling. However, the mongoDb itself was working as intended, so I continued with the introduction video</w:t>
+        <w:t xml:space="preserve">8.7.2021 – </w:t>
+      </w:r>
+      <w:proofErr w:type="spellStart"/>
+      <w:r>
+        <w:rPr>
+          <w:b/>
+          <w:bCs/>
+          <w:lang w:val="en-US"/>
+        </w:rPr>
+        <w:t>MongoDb</w:t>
+      </w:r>
+      <w:proofErr w:type="spellEnd"/>
+    </w:p>
+    <w:p>
+      <w:pPr>
+        <w:pStyle w:val="Leipteksti"/>
+        <w:rPr>
+          <w:lang w:val="en-US"/>
+        </w:rPr>
+      </w:pPr>
+      <w:r>
+        <w:rPr>
+          <w:lang w:val="en-US"/>
+        </w:rPr>
+        <w:t xml:space="preserve">I started the </w:t>
+      </w:r>
+      <w:proofErr w:type="spellStart"/>
+      <w:r>
+        <w:rPr>
+          <w:lang w:val="en-US"/>
+        </w:rPr>
+        <w:t>mongoDb</w:t>
+      </w:r>
+      <w:proofErr w:type="spellEnd"/>
+      <w:r>
+        <w:rPr>
+          <w:lang w:val="en-US"/>
+        </w:rPr>
+        <w:t xml:space="preserve"> module. I learned that </w:t>
+      </w:r>
+      <w:proofErr w:type="spellStart"/>
+      <w:r>
+        <w:rPr>
+          <w:lang w:val="en-US"/>
+        </w:rPr>
+        <w:t>mongoDb</w:t>
+      </w:r>
+      <w:proofErr w:type="spellEnd"/>
+      <w:r>
+        <w:rPr>
+          <w:lang w:val="en-US"/>
+        </w:rPr>
+        <w:t xml:space="preserve"> is a NoSQL database, which means that there is no need to map out any data structures before setting up the database, i.e., they store data differently than relational databases. </w:t>
+      </w:r>
+    </w:p>
+    <w:p>
+      <w:pPr>
+        <w:pStyle w:val="Leipteksti"/>
+        <w:rPr>
+          <w:lang w:val="en-US"/>
+        </w:rPr>
+      </w:pPr>
+      <w:r>
+        <w:rPr>
+          <w:lang w:val="en-US"/>
+        </w:rPr>
+        <w:t xml:space="preserve">In the beginning of the video after installing </w:t>
+      </w:r>
+      <w:proofErr w:type="spellStart"/>
+      <w:r>
+        <w:rPr>
+          <w:lang w:val="en-US"/>
+        </w:rPr>
+        <w:t>mongoDb</w:t>
+      </w:r>
+      <w:proofErr w:type="spellEnd"/>
+      <w:r>
+        <w:rPr>
+          <w:lang w:val="en-US"/>
+        </w:rPr>
+        <w:t xml:space="preserve"> community server I came across some problems related to </w:t>
+      </w:r>
+      <w:proofErr w:type="spellStart"/>
+      <w:r>
+        <w:rPr>
+          <w:lang w:val="en-US"/>
+        </w:rPr>
+        <w:t>mongoDb</w:t>
+      </w:r>
+      <w:proofErr w:type="spellEnd"/>
+      <w:r>
+        <w:rPr>
+          <w:lang w:val="en-US"/>
+        </w:rPr>
+        <w:t xml:space="preserve"> compass, which I could not solve even after reinstallations and googling. However, the </w:t>
+      </w:r>
+      <w:proofErr w:type="spellStart"/>
+      <w:r>
+        <w:rPr>
+          <w:lang w:val="en-US"/>
+        </w:rPr>
+        <w:t>mongoDb</w:t>
+      </w:r>
+      <w:proofErr w:type="spellEnd"/>
+      <w:r>
+        <w:rPr>
+          <w:lang w:val="en-US"/>
+        </w:rPr>
+        <w:t xml:space="preserve"> itself was working as intended, so I continued with the introduction video</w:t>
       </w:r>
       <w:r>
         <w:rPr>
@@ -1004,17 +1298,39 @@
         </w:rPr>
         <w:t xml:space="preserve">The error in the upper right corner, I still could create </w:t>
       </w:r>
-      <w:r>
-        <w:rPr>
-          <w:lang w:val="en-US"/>
-        </w:rPr>
-        <w:t>dbs,</w:t>
-      </w:r>
-      <w:r>
-        <w:rPr>
-          <w:lang w:val="en-US"/>
-        </w:rPr>
-        <w:t xml:space="preserve"> but they were not displayed in the compass. On the other hand, show dbs command displayed all of them. </w:t>
+      <w:proofErr w:type="spellStart"/>
+      <w:r>
+        <w:rPr>
+          <w:lang w:val="en-US"/>
+        </w:rPr>
+        <w:t>dbs</w:t>
+      </w:r>
+      <w:proofErr w:type="spellEnd"/>
+      <w:r>
+        <w:rPr>
+          <w:lang w:val="en-US"/>
+        </w:rPr>
+        <w:t>,</w:t>
+      </w:r>
+      <w:r>
+        <w:rPr>
+          <w:lang w:val="en-US"/>
+        </w:rPr>
+        <w:t xml:space="preserve"> but they were not displayed in the compass. On the other hand, show </w:t>
+      </w:r>
+      <w:proofErr w:type="spellStart"/>
+      <w:r>
+        <w:rPr>
+          <w:lang w:val="en-US"/>
+        </w:rPr>
+        <w:t>dbs</w:t>
+      </w:r>
+      <w:proofErr w:type="spellEnd"/>
+      <w:r>
+        <w:rPr>
+          <w:lang w:val="en-US"/>
+        </w:rPr>
+        <w:t xml:space="preserve"> command displayed all of them. </w:t>
       </w:r>
     </w:p>
     <w:p>
@@ -1040,93 +1356,59 @@
           <w:bCs/>
           <w:lang w:val="en-US"/>
         </w:rPr>
-        <w:t>9.7.2021 – MongoDb</w:t>
-      </w:r>
-    </w:p>
-    <w:p>
-      <w:pPr>
-        <w:pStyle w:val="Leipteksti"/>
+        <w:t xml:space="preserve">9.7.2021 – </w:t>
+      </w:r>
+      <w:proofErr w:type="spellStart"/>
+      <w:r>
         <w:rPr>
           <w:b/>
           <w:bCs/>
           <w:lang w:val="en-US"/>
         </w:rPr>
-      </w:pPr>
-      <w:r>
-        <w:rPr>
-          <w:lang w:val="en-US"/>
-        </w:rPr>
-        <w:t xml:space="preserve">The main thing I learned during the end of this module was the basic </w:t>
-      </w:r>
-      <w:r>
-        <w:rPr>
-          <w:lang w:val="en-US"/>
-        </w:rPr>
-        <w:t>usage</w:t>
-      </w:r>
-      <w:r>
-        <w:rPr>
-          <w:lang w:val="en-US"/>
-        </w:rPr>
-        <w:t xml:space="preserve"> of mongoDb:</w:t>
-      </w:r>
-    </w:p>
-    <w:p>
-      <w:pPr>
-        <w:pStyle w:val="Leipteksti"/>
-        <w:rPr>
-          <w:lang w:val="en-US"/>
-        </w:rPr>
-      </w:pPr>
-      <w:r>
+        <w:t>MongoDb</w:t>
+      </w:r>
+      <w:proofErr w:type="spellEnd"/>
+    </w:p>
+    <w:p>
+      <w:pPr>
+        <w:pStyle w:val="Leipteksti"/>
         <w:rPr>
           <w:b/>
           <w:bCs/>
           <w:lang w:val="en-US"/>
         </w:rPr>
-        <w:t>Insertions:</w:t>
-      </w:r>
-      <w:r>
-        <w:rPr>
-          <w:lang w:val="en-US"/>
-        </w:rPr>
-        <w:t xml:space="preserve"> I learned that one could insert datatypes such as arrays</w:t>
-      </w:r>
-      <w:r>
-        <w:rPr>
-          <w:lang w:val="en-US"/>
-        </w:rPr>
-        <w:t xml:space="preserve">, </w:t>
-      </w:r>
-      <w:r>
-        <w:rPr>
-          <w:lang w:val="en-US"/>
-        </w:rPr>
-        <w:t xml:space="preserve">embedded </w:t>
-      </w:r>
-      <w:r>
-        <w:rPr>
-          <w:lang w:val="en-US"/>
-        </w:rPr>
-        <w:t>objects,</w:t>
-      </w:r>
-      <w:r>
-        <w:rPr>
-          <w:lang w:val="en-US"/>
-        </w:rPr>
-        <w:t xml:space="preserve"> or even embedded document</w:t>
-      </w:r>
-      <w:r>
-        <w:rPr>
-          <w:lang w:val="en-US"/>
-        </w:rPr>
-        <w:t>s</w:t>
-      </w:r>
-      <w:r>
-        <w:rPr>
-          <w:lang w:val="en-US"/>
-        </w:rPr>
-        <w:t>. Also, there can be rows that do not have all the same attributes.</w:t>
+      </w:pPr>
+      <w:r>
+        <w:rPr>
+          <w:lang w:val="en-US"/>
+        </w:rPr>
+        <w:t xml:space="preserve">The main thing I learned during the end of this module was the basic </w:t>
+      </w:r>
+      <w:r>
+        <w:rPr>
+          <w:lang w:val="en-US"/>
+        </w:rPr>
+        <w:t>usage</w:t>
+      </w:r>
+      <w:r>
+        <w:rPr>
+          <w:lang w:val="en-US"/>
+        </w:rPr>
+        <w:t xml:space="preserve"> of </w:t>
+      </w:r>
+      <w:proofErr w:type="spellStart"/>
+      <w:r>
+        <w:rPr>
+          <w:lang w:val="en-US"/>
+        </w:rPr>
+        <w:t>mongoDb</w:t>
+      </w:r>
+      <w:proofErr w:type="spellEnd"/>
+      <w:r>
+        <w:rPr>
+          <w:lang w:val="en-US"/>
+        </w:rPr>
+        <w:t>:</w:t>
       </w:r>
     </w:p>
     <w:p>
@@ -1142,6 +1424,64 @@
           <w:bCs/>
           <w:lang w:val="en-US"/>
         </w:rPr>
+        <w:t>Insertions:</w:t>
+      </w:r>
+      <w:r>
+        <w:rPr>
+          <w:lang w:val="en-US"/>
+        </w:rPr>
+        <w:t xml:space="preserve"> I learned that one could insert datatypes such as arrays</w:t>
+      </w:r>
+      <w:r>
+        <w:rPr>
+          <w:lang w:val="en-US"/>
+        </w:rPr>
+        <w:t xml:space="preserve">, </w:t>
+      </w:r>
+      <w:r>
+        <w:rPr>
+          <w:lang w:val="en-US"/>
+        </w:rPr>
+        <w:t xml:space="preserve">embedded </w:t>
+      </w:r>
+      <w:r>
+        <w:rPr>
+          <w:lang w:val="en-US"/>
+        </w:rPr>
+        <w:t>objects,</w:t>
+      </w:r>
+      <w:r>
+        <w:rPr>
+          <w:lang w:val="en-US"/>
+        </w:rPr>
+        <w:t xml:space="preserve"> or even embedded document</w:t>
+      </w:r>
+      <w:r>
+        <w:rPr>
+          <w:lang w:val="en-US"/>
+        </w:rPr>
+        <w:t>s</w:t>
+      </w:r>
+      <w:r>
+        <w:rPr>
+          <w:lang w:val="en-US"/>
+        </w:rPr>
+        <w:t>. Also, there can be rows that do not have all the same attributes.</w:t>
+      </w:r>
+    </w:p>
+    <w:p>
+      <w:pPr>
+        <w:pStyle w:val="Leipteksti"/>
+        <w:rPr>
+          <w:lang w:val="en-US"/>
+        </w:rPr>
+      </w:pPr>
+      <w:r>
+        <w:rPr>
+          <w:b/>
+          <w:bCs/>
+          <w:lang w:val="en-US"/>
+        </w:rPr>
         <w:t>Queries:</w:t>
       </w:r>
       <w:r>
@@ -1154,7 +1494,21 @@
         <w:rPr>
           <w:lang w:val="en-US"/>
         </w:rPr>
-        <w:t>I found out that the queries work similar to SQL. However, the video did not cover how to use “find” command to find rows with arrays or embedded objects.</w:t>
+        <w:t xml:space="preserve">I found out that the queries work </w:t>
+      </w:r>
+      <w:proofErr w:type="gramStart"/>
+      <w:r>
+        <w:rPr>
+          <w:lang w:val="en-US"/>
+        </w:rPr>
+        <w:t>similar to</w:t>
+      </w:r>
+      <w:proofErr w:type="gramEnd"/>
+      <w:r>
+        <w:rPr>
+          <w:lang w:val="en-US"/>
+        </w:rPr>
+        <w:t xml:space="preserve"> SQL. However, the video did not cover how to use “find” command to find rows with arrays or embedded objects.</w:t>
       </w:r>
     </w:p>
     <w:p>
@@ -1276,7 +1630,21 @@
         <w:rPr>
           <w:lang w:val="en-US"/>
         </w:rPr>
-        <w:t>“db.posts.find({tags: “</w:t>
+        <w:t>“</w:t>
+      </w:r>
+      <w:proofErr w:type="spellStart"/>
+      <w:r>
+        <w:rPr>
+          <w:lang w:val="en-US"/>
+        </w:rPr>
+        <w:t>db.posts.find</w:t>
+      </w:r>
+      <w:proofErr w:type="spellEnd"/>
+      <w:r>
+        <w:rPr>
+          <w:lang w:val="en-US"/>
+        </w:rPr>
+        <w:t>({tags: “</w:t>
       </w:r>
       <w:r>
         <w:rPr>
@@ -1318,7 +1686,21 @@
         <w:rPr>
           <w:lang w:val="en-US"/>
         </w:rPr>
-        <w:t>“db.posts.find({</w:t>
+        <w:t>“</w:t>
+      </w:r>
+      <w:proofErr w:type="spellStart"/>
+      <w:r>
+        <w:rPr>
+          <w:lang w:val="en-US"/>
+        </w:rPr>
+        <w:t>db.posts.find</w:t>
+      </w:r>
+      <w:proofErr w:type="spellEnd"/>
+      <w:r>
+        <w:rPr>
+          <w:lang w:val="en-US"/>
+        </w:rPr>
+        <w:t>({</w:t>
       </w:r>
       <w:r>
         <w:rPr>
@@ -1354,7 +1736,21 @@
         <w:rPr>
           <w:lang w:val="en-US"/>
         </w:rPr>
-        <w:t xml:space="preserve">For finding from embedded documents $elemMatch could be used: </w:t>
+        <w:t>For finding from embedded documents $</w:t>
+      </w:r>
+      <w:proofErr w:type="spellStart"/>
+      <w:r>
+        <w:rPr>
+          <w:lang w:val="en-US"/>
+        </w:rPr>
+        <w:t>elemMatch</w:t>
+      </w:r>
+      <w:proofErr w:type="spellEnd"/>
+      <w:r>
+        <w:rPr>
+          <w:lang w:val="en-US"/>
+        </w:rPr>
+        <w:t xml:space="preserve"> could be used: </w:t>
       </w:r>
     </w:p>
     <w:p>
@@ -1365,11 +1761,33 @@
           <w:lang w:val="en-US"/>
         </w:rPr>
       </w:pPr>
-      <w:r>
-        <w:rPr>
-          <w:lang w:val="en-US"/>
-        </w:rPr>
-        <w:t>db.posts.find({comments: {$elemMatch: { user: ‘Mary Williams’ }}})</w:t>
+      <w:proofErr w:type="spellStart"/>
+      <w:r>
+        <w:rPr>
+          <w:lang w:val="en-US"/>
+        </w:rPr>
+        <w:t>db.posts.find</w:t>
+      </w:r>
+      <w:proofErr w:type="spellEnd"/>
+      <w:r>
+        <w:rPr>
+          <w:lang w:val="en-US"/>
+        </w:rPr>
+        <w:t>({comments: {$</w:t>
+      </w:r>
+      <w:proofErr w:type="spellStart"/>
+      <w:r>
+        <w:rPr>
+          <w:lang w:val="en-US"/>
+        </w:rPr>
+        <w:t>elemMatch</w:t>
+      </w:r>
+      <w:proofErr w:type="spellEnd"/>
+      <w:r>
+        <w:rPr>
+          <w:lang w:val="en-US"/>
+        </w:rPr>
+        <w:t>: { user: ‘Mary Williams’ }}})</w:t>
       </w:r>
     </w:p>
     <w:p>
@@ -1405,11 +1823,19 @@
           <w:lang w:val="en-US"/>
         </w:rPr>
       </w:pPr>
-      <w:r>
-        <w:rPr>
-          <w:lang w:val="en-US"/>
-        </w:rPr>
-        <w:t xml:space="preserve">db.posts.find({ $text: { $search: “\”Post O\””} }) </w:t>
+      <w:proofErr w:type="spellStart"/>
+      <w:r>
+        <w:rPr>
+          <w:lang w:val="en-US"/>
+        </w:rPr>
+        <w:t>db.posts.find</w:t>
+      </w:r>
+      <w:proofErr w:type="spellEnd"/>
+      <w:r>
+        <w:rPr>
+          <w:lang w:val="en-US"/>
+        </w:rPr>
+        <w:t xml:space="preserve">({ $text: { $search: “\”Post O\””} }) </w:t>
       </w:r>
     </w:p>
     <w:p>
@@ -1424,7 +1850,49 @@
         <w:rPr>
           <w:lang w:val="en-US"/>
         </w:rPr>
-        <w:t xml:space="preserve">Other query commands were pretty similar to SQL ones (sort, count, findOne) except the “forEach()” function, which could be used for example to concatenate the results with strings. </w:t>
+        <w:t xml:space="preserve">Other query commands were pretty </w:t>
+      </w:r>
+      <w:proofErr w:type="gramStart"/>
+      <w:r>
+        <w:rPr>
+          <w:lang w:val="en-US"/>
+        </w:rPr>
+        <w:t>similar to</w:t>
+      </w:r>
+      <w:proofErr w:type="gramEnd"/>
+      <w:r>
+        <w:rPr>
+          <w:lang w:val="en-US"/>
+        </w:rPr>
+        <w:t xml:space="preserve"> SQL ones (sort, count, </w:t>
+      </w:r>
+      <w:proofErr w:type="spellStart"/>
+      <w:r>
+        <w:rPr>
+          <w:lang w:val="en-US"/>
+        </w:rPr>
+        <w:t>findOne</w:t>
+      </w:r>
+      <w:proofErr w:type="spellEnd"/>
+      <w:r>
+        <w:rPr>
+          <w:lang w:val="en-US"/>
+        </w:rPr>
+        <w:t>) except the “</w:t>
+      </w:r>
+      <w:proofErr w:type="spellStart"/>
+      <w:r>
+        <w:rPr>
+          <w:lang w:val="en-US"/>
+        </w:rPr>
+        <w:t>forEach</w:t>
+      </w:r>
+      <w:proofErr w:type="spellEnd"/>
+      <w:r>
+        <w:rPr>
+          <w:lang w:val="en-US"/>
+        </w:rPr>
+        <w:t xml:space="preserve">()” function, which could be used for example to concatenate the results with strings. </w:t>
       </w:r>
     </w:p>
     <w:p>
@@ -1492,7 +1960,21 @@
         <w:rPr>
           <w:lang w:val="en-US"/>
         </w:rPr>
-        <w:t xml:space="preserve"> I also created a mongoDb atlas </w:t>
+        <w:t xml:space="preserve"> I also created a </w:t>
+      </w:r>
+      <w:proofErr w:type="spellStart"/>
+      <w:r>
+        <w:rPr>
+          <w:lang w:val="en-US"/>
+        </w:rPr>
+        <w:t>mongoDb</w:t>
+      </w:r>
+      <w:proofErr w:type="spellEnd"/>
+      <w:r>
+        <w:rPr>
+          <w:lang w:val="en-US"/>
+        </w:rPr>
+        <w:t xml:space="preserve"> atlas </w:t>
       </w:r>
       <w:r>
         <w:rPr>
@@ -1568,7 +2050,21 @@
         <w:rPr>
           <w:lang w:val="en-US"/>
         </w:rPr>
-        <w:t>End of MongoDb Module.</w:t>
+        <w:t xml:space="preserve">End of </w:t>
+      </w:r>
+      <w:proofErr w:type="spellStart"/>
+      <w:r>
+        <w:rPr>
+          <w:lang w:val="en-US"/>
+        </w:rPr>
+        <w:t>MongoDb</w:t>
+      </w:r>
+      <w:proofErr w:type="spellEnd"/>
+      <w:r>
+        <w:rPr>
+          <w:lang w:val="en-US"/>
+        </w:rPr>
+        <w:t xml:space="preserve"> Module.</w:t>
       </w:r>
     </w:p>
     <w:p>
@@ -1596,35 +2092,157 @@
           <w:bCs/>
           <w:lang w:val="en-US"/>
         </w:rPr>
-        <w:t>12.7.2021 – ExpressJS</w:t>
-      </w:r>
-    </w:p>
-    <w:p>
-      <w:pPr>
-        <w:pStyle w:val="Leipteksti"/>
-        <w:rPr>
-          <w:lang w:val="en-US"/>
-        </w:rPr>
-      </w:pPr>
-      <w:r>
-        <w:rPr>
-          <w:lang w:val="en-US"/>
-        </w:rPr>
-        <w:t>In the beginning of the video, I learned that ExpressJS is a back-end web framework for Node. It can be used with various front-end frameworks to create full-stack applications. Also, the video introduced postman, which was later used during the module. For example, Postman can be used for creating http requests and to examine the results.</w:t>
-      </w:r>
-    </w:p>
-    <w:p>
-      <w:pPr>
-        <w:pStyle w:val="Leipteksti"/>
-        <w:rPr>
-          <w:lang w:val="en-US"/>
-        </w:rPr>
-      </w:pPr>
-      <w:r>
-        <w:rPr>
-          <w:lang w:val="en-US"/>
-        </w:rPr>
-        <w:t xml:space="preserve">The coding part started the same way as in NodeJS module, first the project was initialized using “npm init” and later express and nodemon modules were installed using “npm install” command. In the beginning the coding examples were just basically redoing the tasks done in nodeJS module, but with expressJS which made the tasks much easier. For example, with expressJS there is no need to mess with the http header manually (at least not yet), also the </w:t>
+        <w:t xml:space="preserve">12.7.2021 – </w:t>
+      </w:r>
+      <w:proofErr w:type="spellStart"/>
+      <w:r>
+        <w:rPr>
+          <w:b/>
+          <w:bCs/>
+          <w:lang w:val="en-US"/>
+        </w:rPr>
+        <w:t>ExpressJS</w:t>
+      </w:r>
+      <w:proofErr w:type="spellEnd"/>
+    </w:p>
+    <w:p>
+      <w:pPr>
+        <w:pStyle w:val="Leipteksti"/>
+        <w:rPr>
+          <w:lang w:val="en-US"/>
+        </w:rPr>
+      </w:pPr>
+      <w:r>
+        <w:rPr>
+          <w:lang w:val="en-US"/>
+        </w:rPr>
+        <w:t xml:space="preserve">In the beginning of the video, I learned that </w:t>
+      </w:r>
+      <w:proofErr w:type="spellStart"/>
+      <w:r>
+        <w:rPr>
+          <w:lang w:val="en-US"/>
+        </w:rPr>
+        <w:t>ExpressJS</w:t>
+      </w:r>
+      <w:proofErr w:type="spellEnd"/>
+      <w:r>
+        <w:rPr>
+          <w:lang w:val="en-US"/>
+        </w:rPr>
+        <w:t xml:space="preserve"> is a back-end web framework for Node. It can be used with various front-end frameworks to create full-stack applications. Also, the video introduced postman, which was later used during the module. For example, Postman can be used for creating http requests and to examine the results.</w:t>
+      </w:r>
+    </w:p>
+    <w:p>
+      <w:pPr>
+        <w:pStyle w:val="Leipteksti"/>
+        <w:rPr>
+          <w:lang w:val="en-US"/>
+        </w:rPr>
+      </w:pPr>
+      <w:r>
+        <w:rPr>
+          <w:lang w:val="en-US"/>
+        </w:rPr>
+        <w:t>The coding part started the same way as in NodeJS module, first the project was initialized using “</w:t>
+      </w:r>
+      <w:proofErr w:type="spellStart"/>
+      <w:r>
+        <w:rPr>
+          <w:lang w:val="en-US"/>
+        </w:rPr>
+        <w:t>npm</w:t>
+      </w:r>
+      <w:proofErr w:type="spellEnd"/>
+      <w:r>
+        <w:rPr>
+          <w:lang w:val="en-US"/>
+        </w:rPr>
+        <w:t xml:space="preserve"> </w:t>
+      </w:r>
+      <w:proofErr w:type="spellStart"/>
+      <w:r>
+        <w:rPr>
+          <w:lang w:val="en-US"/>
+        </w:rPr>
+        <w:t>init</w:t>
+      </w:r>
+      <w:proofErr w:type="spellEnd"/>
+      <w:r>
+        <w:rPr>
+          <w:lang w:val="en-US"/>
+        </w:rPr>
+        <w:t xml:space="preserve">” and later express and </w:t>
+      </w:r>
+      <w:proofErr w:type="spellStart"/>
+      <w:r>
+        <w:rPr>
+          <w:lang w:val="en-US"/>
+        </w:rPr>
+        <w:t>nodemon</w:t>
+      </w:r>
+      <w:proofErr w:type="spellEnd"/>
+      <w:r>
+        <w:rPr>
+          <w:lang w:val="en-US"/>
+        </w:rPr>
+        <w:t xml:space="preserve"> modules were installed using “</w:t>
+      </w:r>
+      <w:proofErr w:type="spellStart"/>
+      <w:r>
+        <w:rPr>
+          <w:lang w:val="en-US"/>
+        </w:rPr>
+        <w:t>npm</w:t>
+      </w:r>
+      <w:proofErr w:type="spellEnd"/>
+      <w:r>
+        <w:rPr>
+          <w:lang w:val="en-US"/>
+        </w:rPr>
+        <w:t xml:space="preserve"> install” command. In the beginning the coding examples were just basically redoing the tasks done in </w:t>
+      </w:r>
+      <w:proofErr w:type="spellStart"/>
+      <w:r>
+        <w:rPr>
+          <w:lang w:val="en-US"/>
+        </w:rPr>
+        <w:t>nodeJS</w:t>
+      </w:r>
+      <w:proofErr w:type="spellEnd"/>
+      <w:r>
+        <w:rPr>
+          <w:lang w:val="en-US"/>
+        </w:rPr>
+        <w:t xml:space="preserve"> module, but with </w:t>
+      </w:r>
+      <w:proofErr w:type="spellStart"/>
+      <w:r>
+        <w:rPr>
+          <w:lang w:val="en-US"/>
+        </w:rPr>
+        <w:t>expressJS</w:t>
+      </w:r>
+      <w:proofErr w:type="spellEnd"/>
+      <w:r>
+        <w:rPr>
+          <w:lang w:val="en-US"/>
+        </w:rPr>
+        <w:t xml:space="preserve"> which made the tasks much easier. For example, with </w:t>
+      </w:r>
+      <w:proofErr w:type="spellStart"/>
+      <w:r>
+        <w:rPr>
+          <w:lang w:val="en-US"/>
+        </w:rPr>
+        <w:t>expressJS</w:t>
+      </w:r>
+      <w:proofErr w:type="spellEnd"/>
+      <w:r>
+        <w:rPr>
+          <w:lang w:val="en-US"/>
+        </w:rPr>
+        <w:t xml:space="preserve"> there is no need to mess with the http header manually (at least not yet), also the </w:t>
       </w:r>
       <w:r>
         <w:rPr>
@@ -1666,7 +2284,21 @@
         <w:rPr>
           <w:lang w:val="en-US"/>
         </w:rPr>
-        <w:t xml:space="preserve"> Router can be used to execute different middleware or routes, when a particular condition is met (request type, url, etc.).</w:t>
+        <w:t xml:space="preserve"> Router can be used to execute different middleware or routes, when a particular condition is met (request type, </w:t>
+      </w:r>
+      <w:proofErr w:type="spellStart"/>
+      <w:r>
+        <w:rPr>
+          <w:lang w:val="en-US"/>
+        </w:rPr>
+        <w:t>url</w:t>
+      </w:r>
+      <w:proofErr w:type="spellEnd"/>
+      <w:r>
+        <w:rPr>
+          <w:lang w:val="en-US"/>
+        </w:rPr>
+        <w:t>, etc.).</w:t>
       </w:r>
     </w:p>
     <w:p>
@@ -1692,21 +2324,45 @@
           <w:bCs/>
           <w:lang w:val="en-US"/>
         </w:rPr>
-        <w:t>13.7.2021 – ExpressJS</w:t>
-      </w:r>
-    </w:p>
-    <w:p>
-      <w:pPr>
-        <w:pStyle w:val="Leipteksti"/>
-        <w:rPr>
-          <w:lang w:val="en-US"/>
-        </w:rPr>
-      </w:pPr>
-      <w:r>
-        <w:rPr>
-          <w:lang w:val="en-US"/>
-        </w:rPr>
-        <w:t xml:space="preserve">Today I learned more about expressJS framework. During the introduction video I learned to do different http requests, such as GET, POST and DELETE. Postman application was a handy tool for creating appropriate requests to test the newly written code for handling those requests. I used </w:t>
+        <w:t xml:space="preserve">13.7.2021 – </w:t>
+      </w:r>
+      <w:proofErr w:type="spellStart"/>
+      <w:r>
+        <w:rPr>
+          <w:b/>
+          <w:bCs/>
+          <w:lang w:val="en-US"/>
+        </w:rPr>
+        <w:t>ExpressJS</w:t>
+      </w:r>
+      <w:proofErr w:type="spellEnd"/>
+    </w:p>
+    <w:p>
+      <w:pPr>
+        <w:pStyle w:val="Leipteksti"/>
+        <w:rPr>
+          <w:lang w:val="en-US"/>
+        </w:rPr>
+      </w:pPr>
+      <w:r>
+        <w:rPr>
+          <w:lang w:val="en-US"/>
+        </w:rPr>
+        <w:t xml:space="preserve">Today I learned more about </w:t>
+      </w:r>
+      <w:proofErr w:type="spellStart"/>
+      <w:r>
+        <w:rPr>
+          <w:lang w:val="en-US"/>
+        </w:rPr>
+        <w:t>expressJS</w:t>
+      </w:r>
+      <w:proofErr w:type="spellEnd"/>
+      <w:r>
+        <w:rPr>
+          <w:lang w:val="en-US"/>
+        </w:rPr>
+        <w:t xml:space="preserve"> framework. During the introduction video I learned to do different http requests, such as GET, POST and DELETE. Postman application was a handy tool for creating appropriate requests to test the newly written code for handling those requests. I used </w:t>
       </w:r>
       <w:r>
         <w:rPr>
@@ -1854,7 +2510,21 @@
         <w:rPr>
           <w:lang w:val="en-US"/>
         </w:rPr>
-        <w:t xml:space="preserve"> I followed through the video and tried to learn some more. At least now I know how to iterate using &lt;ul&gt;, &lt;li&gt; and #each tags and do some basic html.</w:t>
+        <w:t xml:space="preserve"> I followed through the video and tried to learn some more. At least now I know how to iterate using &lt;ul&gt;, &lt;li&gt; and #each </w:t>
+      </w:r>
+      <w:proofErr w:type="gramStart"/>
+      <w:r>
+        <w:rPr>
+          <w:lang w:val="en-US"/>
+        </w:rPr>
+        <w:t>tags</w:t>
+      </w:r>
+      <w:proofErr w:type="gramEnd"/>
+      <w:r>
+        <w:rPr>
+          <w:lang w:val="en-US"/>
+        </w:rPr>
+        <w:t xml:space="preserve"> and do some basic html.</w:t>
       </w:r>
     </w:p>
     <w:p>
@@ -1869,7 +2539,21 @@
         <w:rPr>
           <w:lang w:val="en-US"/>
         </w:rPr>
-        <w:t>End of ExpressJS Module.</w:t>
+        <w:t xml:space="preserve">End of </w:t>
+      </w:r>
+      <w:proofErr w:type="spellStart"/>
+      <w:r>
+        <w:rPr>
+          <w:lang w:val="en-US"/>
+        </w:rPr>
+        <w:t>ExpressJS</w:t>
+      </w:r>
+      <w:proofErr w:type="spellEnd"/>
+      <w:r>
+        <w:rPr>
+          <w:lang w:val="en-US"/>
+        </w:rPr>
+        <w:t xml:space="preserve"> Module.</w:t>
       </w:r>
     </w:p>
     <w:p>
@@ -1922,11 +2606,19 @@
           <w:lang w:val="en-US"/>
         </w:rPr>
       </w:pPr>
-      <w:r>
-        <w:rPr>
-          <w:lang w:val="en-US"/>
-        </w:rPr>
-        <w:t>Next I started the angular.io tour of heroes tutorial</w:t>
+      <w:proofErr w:type="gramStart"/>
+      <w:r>
+        <w:rPr>
+          <w:lang w:val="en-US"/>
+        </w:rPr>
+        <w:t>Next</w:t>
+      </w:r>
+      <w:proofErr w:type="gramEnd"/>
+      <w:r>
+        <w:rPr>
+          <w:lang w:val="en-US"/>
+        </w:rPr>
+        <w:t xml:space="preserve"> I started the angular.io tour of heroes tutorial</w:t>
       </w:r>
       <w:r>
         <w:rPr>
@@ -1938,20 +2630,90 @@
         <w:rPr>
           <w:lang w:val="en-US"/>
         </w:rPr>
-        <w:t xml:space="preserve"> After creating a tour of heroes application </w:t>
+        <w:t xml:space="preserve"> After creating a tour of </w:t>
+      </w:r>
+      <w:proofErr w:type="gramStart"/>
+      <w:r>
+        <w:rPr>
+          <w:lang w:val="en-US"/>
+        </w:rPr>
+        <w:t>heroes</w:t>
+      </w:r>
+      <w:proofErr w:type="gramEnd"/>
+      <w:r>
+        <w:rPr>
+          <w:lang w:val="en-US"/>
+        </w:rPr>
+        <w:t xml:space="preserve"> application </w:t>
       </w:r>
       <w:r>
         <w:rPr>
           <w:lang w:val="en-US"/>
         </w:rPr>
         <w:lastRenderedPageBreak/>
-        <w:t>skeleton, I typed “code . &amp;&amp; ng open --serve”, which opened up vs code and the compiled app in browser. To my understanding the command ng serve is similar to nodemon, so that there is no need to restart the server between changes.</w:t>
-      </w:r>
-      <w:r>
-        <w:rPr>
-          <w:lang w:val="en-US"/>
-        </w:rPr>
-        <w:t xml:space="preserve"> Later I only did some tweaks to the html, css and ts files to change the appearance.</w:t>
+        <w:t xml:space="preserve">skeleton, I typed “code . &amp;&amp; ng open --serve”, which opened up vs code and the compiled app in browser. To my understanding the command ng serve is </w:t>
+      </w:r>
+      <w:proofErr w:type="gramStart"/>
+      <w:r>
+        <w:rPr>
+          <w:lang w:val="en-US"/>
+        </w:rPr>
+        <w:t>similar to</w:t>
+      </w:r>
+      <w:proofErr w:type="gramEnd"/>
+      <w:r>
+        <w:rPr>
+          <w:lang w:val="en-US"/>
+        </w:rPr>
+        <w:t xml:space="preserve"> </w:t>
+      </w:r>
+      <w:proofErr w:type="spellStart"/>
+      <w:r>
+        <w:rPr>
+          <w:lang w:val="en-US"/>
+        </w:rPr>
+        <w:t>nodemon</w:t>
+      </w:r>
+      <w:proofErr w:type="spellEnd"/>
+      <w:r>
+        <w:rPr>
+          <w:lang w:val="en-US"/>
+        </w:rPr>
+        <w:t>, so that there is no need to restart the server between changes.</w:t>
+      </w:r>
+      <w:r>
+        <w:rPr>
+          <w:lang w:val="en-US"/>
+        </w:rPr>
+        <w:t xml:space="preserve"> Later I only did some tweaks to the html, </w:t>
+      </w:r>
+      <w:proofErr w:type="spellStart"/>
+      <w:r>
+        <w:rPr>
+          <w:lang w:val="en-US"/>
+        </w:rPr>
+        <w:t>css</w:t>
+      </w:r>
+      <w:proofErr w:type="spellEnd"/>
+      <w:r>
+        <w:rPr>
+          <w:lang w:val="en-US"/>
+        </w:rPr>
+        <w:t xml:space="preserve"> and </w:t>
+      </w:r>
+      <w:proofErr w:type="spellStart"/>
+      <w:r>
+        <w:rPr>
+          <w:lang w:val="en-US"/>
+        </w:rPr>
+        <w:t>ts</w:t>
+      </w:r>
+      <w:proofErr w:type="spellEnd"/>
+      <w:r>
+        <w:rPr>
+          <w:lang w:val="en-US"/>
+        </w:rPr>
+        <w:t xml:space="preserve"> files to change the appearance.</w:t>
       </w:r>
     </w:p>
     <w:p>
@@ -1991,7 +2753,21 @@
         <w:rPr>
           <w:lang w:val="en-US"/>
         </w:rPr>
-        <w:t xml:space="preserve">Today I finished parts 1-4 of the tour of heroes tutorial. </w:t>
+        <w:t xml:space="preserve">Today I finished parts 1-4 of the tour of </w:t>
+      </w:r>
+      <w:proofErr w:type="gramStart"/>
+      <w:r>
+        <w:rPr>
+          <w:lang w:val="en-US"/>
+        </w:rPr>
+        <w:t>heroes</w:t>
+      </w:r>
+      <w:proofErr w:type="gramEnd"/>
+      <w:r>
+        <w:rPr>
+          <w:lang w:val="en-US"/>
+        </w:rPr>
+        <w:t xml:space="preserve"> tutorial. </w:t>
       </w:r>
     </w:p>
     <w:p>
@@ -2042,7 +2818,63 @@
         <w:rPr>
           <w:lang w:val="en-US"/>
         </w:rPr>
-        <w:t xml:space="preserve"> When generating new components, the CLI automatically declares that newly generated component to the app.module file. I learned to display different components by adding the element selectors to template files (e.g. app.component). There are also some angular built-in pipes, which can be used to format the displayed data (for example. | uppercase). Lastly, I learned to use angular two-way data binding, so that data is linked in a way that if one is modified so is the other. [(ngModel)] is used for two-way data binding.</w:t>
+        <w:t xml:space="preserve"> When generating new components, the CLI automatically declares that newly generated component to the </w:t>
+      </w:r>
+      <w:proofErr w:type="spellStart"/>
+      <w:r>
+        <w:rPr>
+          <w:lang w:val="en-US"/>
+        </w:rPr>
+        <w:t>app.module</w:t>
+      </w:r>
+      <w:proofErr w:type="spellEnd"/>
+      <w:r>
+        <w:rPr>
+          <w:lang w:val="en-US"/>
+        </w:rPr>
+        <w:t xml:space="preserve"> file. I learned to display different components by adding the element selectors to template files (</w:t>
+      </w:r>
+      <w:proofErr w:type="gramStart"/>
+      <w:r>
+        <w:rPr>
+          <w:lang w:val="en-US"/>
+        </w:rPr>
+        <w:t>e.g.</w:t>
+      </w:r>
+      <w:proofErr w:type="gramEnd"/>
+      <w:r>
+        <w:rPr>
+          <w:lang w:val="en-US"/>
+        </w:rPr>
+        <w:t xml:space="preserve"> </w:t>
+      </w:r>
+      <w:proofErr w:type="spellStart"/>
+      <w:r>
+        <w:rPr>
+          <w:lang w:val="en-US"/>
+        </w:rPr>
+        <w:t>app.component</w:t>
+      </w:r>
+      <w:proofErr w:type="spellEnd"/>
+      <w:r>
+        <w:rPr>
+          <w:lang w:val="en-US"/>
+        </w:rPr>
+        <w:t>). There are also some angular built-in pipes, which can be used to format the displayed data (for example. | uppercase). Lastly, I learned to use angular two-way data binding, so that data is linked in a way that if one is modified so is the other. [(</w:t>
+      </w:r>
+      <w:proofErr w:type="spellStart"/>
+      <w:r>
+        <w:rPr>
+          <w:lang w:val="en-US"/>
+        </w:rPr>
+        <w:t>ngModel</w:t>
+      </w:r>
+      <w:proofErr w:type="spellEnd"/>
+      <w:r>
+        <w:rPr>
+          <w:lang w:val="en-US"/>
+        </w:rPr>
+        <w:t>)] is used for two-way data binding.</w:t>
       </w:r>
     </w:p>
     <w:p>
@@ -2091,17 +2923,53 @@
         </w:rPr>
         <w:t xml:space="preserve"> </w:t>
       </w:r>
-      <w:r>
-        <w:rPr>
-          <w:lang w:val="en-US"/>
-        </w:rPr>
-        <w:t>i learned to iterate a list of objects</w:t>
-      </w:r>
-      <w:r>
-        <w:rPr>
-          <w:lang w:val="en-US"/>
-        </w:rPr>
-        <w:t xml:space="preserve"> using *ngFor to display list objects on the html page. I also learned to style individual objects using CSS files. After displaying the heroes, it was time to implement click event handlers, which was pretty easy but didn’t quite work as expected</w:t>
+      <w:proofErr w:type="spellStart"/>
+      <w:r>
+        <w:rPr>
+          <w:lang w:val="en-US"/>
+        </w:rPr>
+        <w:t>i</w:t>
+      </w:r>
+      <w:proofErr w:type="spellEnd"/>
+      <w:r>
+        <w:rPr>
+          <w:lang w:val="en-US"/>
+        </w:rPr>
+        <w:t xml:space="preserve"> learned to iterate a list of objects</w:t>
+      </w:r>
+      <w:r>
+        <w:rPr>
+          <w:lang w:val="en-US"/>
+        </w:rPr>
+        <w:t xml:space="preserve"> using *</w:t>
+      </w:r>
+      <w:proofErr w:type="spellStart"/>
+      <w:r>
+        <w:rPr>
+          <w:lang w:val="en-US"/>
+        </w:rPr>
+        <w:t>ngFor</w:t>
+      </w:r>
+      <w:proofErr w:type="spellEnd"/>
+      <w:r>
+        <w:rPr>
+          <w:lang w:val="en-US"/>
+        </w:rPr>
+        <w:t xml:space="preserve"> to display list objects on the html page. I also learned to style individual objects using CSS files. After displaying the heroes, it was time to implement click event handlers, which was </w:t>
+      </w:r>
+      <w:proofErr w:type="gramStart"/>
+      <w:r>
+        <w:rPr>
+          <w:lang w:val="en-US"/>
+        </w:rPr>
+        <w:t>pretty easy</w:t>
+      </w:r>
+      <w:proofErr w:type="gramEnd"/>
+      <w:r>
+        <w:rPr>
+          <w:lang w:val="en-US"/>
+        </w:rPr>
+        <w:t xml:space="preserve"> but didn’t quite work as expected</w:t>
       </w:r>
       <w:r>
         <w:rPr>
@@ -2113,7 +2981,21 @@
         <w:rPr>
           <w:lang w:val="en-US"/>
         </w:rPr>
-        <w:t xml:space="preserve">. Turned out that *ngIf can be used for conditional statements in html, and in this </w:t>
+        <w:t>. Turned out that *</w:t>
+      </w:r>
+      <w:proofErr w:type="spellStart"/>
+      <w:r>
+        <w:rPr>
+          <w:lang w:val="en-US"/>
+        </w:rPr>
+        <w:t>ngIf</w:t>
+      </w:r>
+      <w:proofErr w:type="spellEnd"/>
+      <w:r>
+        <w:rPr>
+          <w:lang w:val="en-US"/>
+        </w:rPr>
+        <w:t xml:space="preserve"> can be used for conditional statements in html, and in this </w:t>
       </w:r>
       <w:r>
         <w:rPr>
@@ -2237,11 +3119,47 @@
         </w:rPr>
         <w:t xml:space="preserve">. </w:t>
       </w:r>
-      <w:r>
-        <w:rPr>
-          <w:lang w:val="en-US"/>
-        </w:rPr>
-        <w:t>Angular’s HttpClient returns RxJS observable data, in which case “of()” function is used.</w:t>
+      <w:proofErr w:type="spellStart"/>
+      <w:r>
+        <w:rPr>
+          <w:lang w:val="en-US"/>
+        </w:rPr>
+        <w:t>Angular’s</w:t>
+      </w:r>
+      <w:proofErr w:type="spellEnd"/>
+      <w:r>
+        <w:rPr>
+          <w:lang w:val="en-US"/>
+        </w:rPr>
+        <w:t xml:space="preserve"> </w:t>
+      </w:r>
+      <w:proofErr w:type="spellStart"/>
+      <w:r>
+        <w:rPr>
+          <w:lang w:val="en-US"/>
+        </w:rPr>
+        <w:t>HttpClient</w:t>
+      </w:r>
+      <w:proofErr w:type="spellEnd"/>
+      <w:r>
+        <w:rPr>
+          <w:lang w:val="en-US"/>
+        </w:rPr>
+        <w:t xml:space="preserve"> returns </w:t>
+      </w:r>
+      <w:proofErr w:type="spellStart"/>
+      <w:r>
+        <w:rPr>
+          <w:lang w:val="en-US"/>
+        </w:rPr>
+        <w:t>RxJS</w:t>
+      </w:r>
+      <w:proofErr w:type="spellEnd"/>
+      <w:r>
+        <w:rPr>
+          <w:lang w:val="en-US"/>
+        </w:rPr>
+        <w:t xml:space="preserve"> observable data, in which case “of()” function is used.</w:t>
       </w:r>
     </w:p>
     <w:p>
@@ -2301,20 +3219,6 @@
         </w:rPr>
         <w:lastRenderedPageBreak/>
         <w:t>20.7.2021 – Angular</w:t>
-      </w:r>
-    </w:p>
-    <w:p>
-      <w:pPr>
-        <w:pStyle w:val="Leipteksti"/>
-        <w:rPr>
-          <w:lang w:val="en-US"/>
-        </w:rPr>
-      </w:pPr>
-      <w:r>
-        <w:rPr>
-          <w:lang w:val="en-US"/>
-        </w:rPr>
-        <w:t>I finished the tour of heroes introduction parts 5 and 6.</w:t>
       </w:r>
     </w:p>
     <w:p>
@@ -2359,7 +3263,35 @@
         <w:rPr>
           <w:lang w:val="en-US"/>
         </w:rPr>
-        <w:t xml:space="preserve"> first, I learned to generate new modules using the CLI, with generated imports to app.module file and without generating a new folder in the src/app folder by using flags “--module=app --flat".</w:t>
+        <w:t xml:space="preserve"> first, I learned to generate new modules using the CLI, with generated imports to </w:t>
+      </w:r>
+      <w:proofErr w:type="spellStart"/>
+      <w:r>
+        <w:rPr>
+          <w:lang w:val="en-US"/>
+        </w:rPr>
+        <w:t>app.module</w:t>
+      </w:r>
+      <w:proofErr w:type="spellEnd"/>
+      <w:r>
+        <w:rPr>
+          <w:lang w:val="en-US"/>
+        </w:rPr>
+        <w:t xml:space="preserve"> file and without generating a new folder in the </w:t>
+      </w:r>
+      <w:proofErr w:type="spellStart"/>
+      <w:r>
+        <w:rPr>
+          <w:lang w:val="en-US"/>
+        </w:rPr>
+        <w:t>src</w:t>
+      </w:r>
+      <w:proofErr w:type="spellEnd"/>
+      <w:r>
+        <w:rPr>
+          <w:lang w:val="en-US"/>
+        </w:rPr>
+        <w:t>/app folder by using flags “--module=app --flat".</w:t>
       </w:r>
     </w:p>
     <w:p>
@@ -2381,12 +3313,14 @@
         </w:rPr>
         <w:t>“</w:t>
       </w:r>
+      <w:proofErr w:type="spellStart"/>
       <w:r>
         <w:rPr>
           <w:lang w:val="en-US"/>
         </w:rPr>
         <w:t>routerLink</w:t>
       </w:r>
+      <w:proofErr w:type="spellEnd"/>
       <w:r>
         <w:rPr>
           <w:lang w:val="en-US"/>
@@ -2397,7 +3331,21 @@
         <w:rPr>
           <w:lang w:val="en-US"/>
         </w:rPr>
-        <w:t xml:space="preserve"> anchor elements for navigation between the components. Angulars’ </w:t>
+        <w:t xml:space="preserve"> anchor elements for navigation between the components. </w:t>
+      </w:r>
+      <w:proofErr w:type="spellStart"/>
+      <w:r>
+        <w:rPr>
+          <w:lang w:val="en-US"/>
+        </w:rPr>
+        <w:t>Angulars</w:t>
+      </w:r>
+      <w:proofErr w:type="spellEnd"/>
+      <w:r>
+        <w:rPr>
+          <w:lang w:val="en-US"/>
+        </w:rPr>
+        <w:t xml:space="preserve">’ </w:t>
       </w:r>
       <w:r>
         <w:rPr>
@@ -2405,6 +3353,7 @@
         </w:rPr>
         <w:t>“</w:t>
       </w:r>
+      <w:proofErr w:type="spellStart"/>
       <w:r>
         <w:rPr>
           <w:lang w:val="en-US"/>
@@ -2423,6 +3372,7 @@
         </w:rPr>
         <w:t>atedRoute</w:t>
       </w:r>
+      <w:proofErr w:type="spellEnd"/>
       <w:r>
         <w:rPr>
           <w:lang w:val="en-US"/>
@@ -2506,7 +3456,35 @@
         <w:rPr>
           <w:lang w:val="en-US"/>
         </w:rPr>
-        <w:t xml:space="preserve">For simulating the HTTP requests “HttpClientModule” was used together with “In-memory Web API”-module, which mimics a server by altering in-memory data store instead of a server and returns http responses to the “HttpClientModule”. For that </w:t>
+        <w:t>For simulating the HTTP requests “</w:t>
+      </w:r>
+      <w:proofErr w:type="spellStart"/>
+      <w:r>
+        <w:rPr>
+          <w:lang w:val="en-US"/>
+        </w:rPr>
+        <w:t>HttpClientModule</w:t>
+      </w:r>
+      <w:proofErr w:type="spellEnd"/>
+      <w:r>
+        <w:rPr>
+          <w:lang w:val="en-US"/>
+        </w:rPr>
+        <w:t>” was used together with “In-memory Web API”-module, which mimics a server by altering in-memory data store instead of a server and returns http responses to the “</w:t>
+      </w:r>
+      <w:proofErr w:type="spellStart"/>
+      <w:r>
+        <w:rPr>
+          <w:lang w:val="en-US"/>
+        </w:rPr>
+        <w:t>HttpClientModule</w:t>
+      </w:r>
+      <w:proofErr w:type="spellEnd"/>
+      <w:r>
+        <w:rPr>
+          <w:lang w:val="en-US"/>
+        </w:rPr>
+        <w:t xml:space="preserve">”. For that </w:t>
       </w:r>
       <w:r>
         <w:rPr>
@@ -2544,49 +3522,127 @@
         <w:rPr>
           <w:lang w:val="en-US"/>
         </w:rPr>
-        <w:t xml:space="preserve"> is made. For example, when getting an individual hero (id=1) the following line of code can be used “this.http.get&lt;Hero&gt;(‘api/heroes/1’)” which returns an Observable variable.</w:t>
-      </w:r>
-    </w:p>
-    <w:p>
-      <w:pPr>
-        <w:pStyle w:val="Leipteksti"/>
-        <w:rPr>
-          <w:lang w:val="en-US"/>
-        </w:rPr>
-      </w:pPr>
-      <w:r>
-        <w:rPr>
-          <w:lang w:val="en-US"/>
-        </w:rPr>
-        <w:t>For updating, creating and deleting heroes, I needed to alter the html files of the responsible components by creating buttons, input fields etc. The requests itself were done similar to the GET request, but the request type was changed and also delete, post, put requests needed a second parameter – the http options in which the header content type was set to application/json.</w:t>
-      </w:r>
-    </w:p>
-    <w:p>
-      <w:pPr>
-        <w:pStyle w:val="Leipteksti"/>
-        <w:rPr>
-          <w:lang w:val="en-US"/>
-        </w:rPr>
-      </w:pPr>
-      <w:r>
-        <w:rPr>
-          <w:lang w:val="en-US"/>
-        </w:rPr>
-        <w:t>Lastly I learned to implement a search function, which did “live” searching so that when a term is typed the data is searched at certain intervals.</w:t>
-      </w:r>
-    </w:p>
-    <w:p>
-      <w:pPr>
-        <w:pStyle w:val="Leipteksti"/>
-        <w:rPr>
-          <w:lang w:val="en-US"/>
-        </w:rPr>
-      </w:pPr>
-      <w:r>
-        <w:rPr>
-          <w:lang w:val="en-US"/>
-        </w:rPr>
-        <w:t xml:space="preserve">For all of the above mentioned there was also </w:t>
+        <w:t xml:space="preserve"> is made. For example, when getting an individual hero (id=1) the following line of code can be used “</w:t>
+      </w:r>
+      <w:proofErr w:type="spellStart"/>
+      <w:r>
+        <w:rPr>
+          <w:lang w:val="en-US"/>
+        </w:rPr>
+        <w:t>this.http.get</w:t>
+      </w:r>
+      <w:proofErr w:type="spellEnd"/>
+      <w:r>
+        <w:rPr>
+          <w:lang w:val="en-US"/>
+        </w:rPr>
+        <w:t>&lt;Hero&gt;(‘</w:t>
+      </w:r>
+      <w:proofErr w:type="spellStart"/>
+      <w:r>
+        <w:rPr>
+          <w:lang w:val="en-US"/>
+        </w:rPr>
+        <w:t>api</w:t>
+      </w:r>
+      <w:proofErr w:type="spellEnd"/>
+      <w:r>
+        <w:rPr>
+          <w:lang w:val="en-US"/>
+        </w:rPr>
+        <w:t>/heroes/1’)” which returns an Observable variable.</w:t>
+      </w:r>
+    </w:p>
+    <w:p>
+      <w:pPr>
+        <w:pStyle w:val="Leipteksti"/>
+        <w:rPr>
+          <w:lang w:val="en-US"/>
+        </w:rPr>
+      </w:pPr>
+      <w:r>
+        <w:rPr>
+          <w:lang w:val="en-US"/>
+        </w:rPr>
+        <w:t xml:space="preserve">For updating, </w:t>
+      </w:r>
+      <w:proofErr w:type="gramStart"/>
+      <w:r>
+        <w:rPr>
+          <w:lang w:val="en-US"/>
+        </w:rPr>
+        <w:t>creating</w:t>
+      </w:r>
+      <w:proofErr w:type="gramEnd"/>
+      <w:r>
+        <w:rPr>
+          <w:lang w:val="en-US"/>
+        </w:rPr>
+        <w:t xml:space="preserve"> and deleting heroes, I needed to alter the html files of the responsible components by creating buttons, input fields etc. The requests itself were done </w:t>
+      </w:r>
+      <w:proofErr w:type="gramStart"/>
+      <w:r>
+        <w:rPr>
+          <w:lang w:val="en-US"/>
+        </w:rPr>
+        <w:t>similar to</w:t>
+      </w:r>
+      <w:proofErr w:type="gramEnd"/>
+      <w:r>
+        <w:rPr>
+          <w:lang w:val="en-US"/>
+        </w:rPr>
+        <w:t xml:space="preserve"> the GET request, but the request type was changed and also delete, post, put requests needed a second parameter – the http options in which the header content type was set to application/json.</w:t>
+      </w:r>
+    </w:p>
+    <w:p>
+      <w:pPr>
+        <w:pStyle w:val="Leipteksti"/>
+        <w:rPr>
+          <w:lang w:val="en-US"/>
+        </w:rPr>
+      </w:pPr>
+      <w:proofErr w:type="gramStart"/>
+      <w:r>
+        <w:rPr>
+          <w:lang w:val="en-US"/>
+        </w:rPr>
+        <w:t>Lastly</w:t>
+      </w:r>
+      <w:proofErr w:type="gramEnd"/>
+      <w:r>
+        <w:rPr>
+          <w:lang w:val="en-US"/>
+        </w:rPr>
+        <w:t xml:space="preserve"> I learned to implement a search function, which did “live” searching so that when a term is typed the data is searched at certain intervals.</w:t>
+      </w:r>
+    </w:p>
+    <w:p>
+      <w:pPr>
+        <w:pStyle w:val="Leipteksti"/>
+        <w:rPr>
+          <w:lang w:val="en-US"/>
+        </w:rPr>
+      </w:pPr>
+      <w:r>
+        <w:rPr>
+          <w:lang w:val="en-US"/>
+        </w:rPr>
+        <w:t xml:space="preserve">For </w:t>
+      </w:r>
+      <w:proofErr w:type="gramStart"/>
+      <w:r>
+        <w:rPr>
+          <w:lang w:val="en-US"/>
+        </w:rPr>
+        <w:t>all of</w:t>
+      </w:r>
+      <w:proofErr w:type="gramEnd"/>
+      <w:r>
+        <w:rPr>
+          <w:lang w:val="en-US"/>
+        </w:rPr>
+        <w:t xml:space="preserve"> the above mentioned there was also </w:t>
       </w:r>
       <w:r>
         <w:rPr>
@@ -2606,7 +3662,21 @@
         <w:rPr>
           <w:lang w:val="en-US"/>
         </w:rPr>
-        <w:t xml:space="preserve">After finishing the introduction, I did some minor tweaks to the site appearance by editing the css files. </w:t>
+        <w:t xml:space="preserve">After finishing the introduction, I did some minor tweaks to the site appearance by editing the </w:t>
+      </w:r>
+      <w:proofErr w:type="spellStart"/>
+      <w:r>
+        <w:rPr>
+          <w:lang w:val="en-US"/>
+        </w:rPr>
+        <w:t>css</w:t>
+      </w:r>
+      <w:proofErr w:type="spellEnd"/>
+      <w:r>
+        <w:rPr>
+          <w:lang w:val="en-US"/>
+        </w:rPr>
+        <w:t xml:space="preserve"> files. </w:t>
       </w:r>
       <w:r>
         <w:rPr>
@@ -2614,20 +3684,641 @@
         </w:rPr>
         <w:t>So far this was the most challenging module, but after all I think that this was very educational.</w:t>
       </w:r>
-    </w:p>
-    <w:p>
-      <w:pPr>
-        <w:pStyle w:val="Leipteksti"/>
-        <w:rPr>
-          <w:lang w:val="en-US"/>
-        </w:rPr>
-      </w:pPr>
-      <w:r>
-        <w:rPr>
+      <w:r>
+        <w:rPr>
+          <w:lang w:val="en-US"/>
+        </w:rPr>
+        <w:t xml:space="preserve"> </w:t>
+      </w:r>
+    </w:p>
+    <w:p>
+      <w:pPr>
+        <w:pStyle w:val="Leipteksti"/>
+        <w:rPr>
+          <w:lang w:val="en-US"/>
+        </w:rPr>
+      </w:pPr>
+      <w:r>
+        <w:rPr>
+          <w:lang w:val="en-US"/>
+        </w:rPr>
+        <w:t>End of Angular module.</w:t>
+      </w:r>
+    </w:p>
+    <w:p>
+      <w:pPr>
+        <w:pStyle w:val="Leipteksti"/>
+        <w:rPr>
+          <w:b/>
+          <w:bCs/>
+          <w:lang w:val="en-US"/>
+        </w:rPr>
+      </w:pPr>
+      <w:r>
+        <w:rPr>
+          <w:b/>
+          <w:bCs/>
           <w:lang w:val="en-US"/>
         </w:rPr>
         <w:lastRenderedPageBreak/>
-        <w:t>End of Angular module.</w:t>
+        <w:t>22.7.2021 – MEAN Stack project</w:t>
+      </w:r>
+    </w:p>
+    <w:p>
+      <w:pPr>
+        <w:pStyle w:val="Leipteksti"/>
+        <w:rPr>
+          <w:lang w:val="en-US"/>
+        </w:rPr>
+      </w:pPr>
+      <w:r>
+        <w:rPr>
+          <w:lang w:val="en-US"/>
+        </w:rPr>
+        <w:t>Today I started working towards the course project, which is a MEAN stack app consisting of the previously learned frameworks (</w:t>
+      </w:r>
+      <w:proofErr w:type="spellStart"/>
+      <w:r>
+        <w:rPr>
+          <w:lang w:val="en-US"/>
+        </w:rPr>
+        <w:t>MongoDb</w:t>
+      </w:r>
+      <w:proofErr w:type="spellEnd"/>
+      <w:r>
+        <w:rPr>
+          <w:lang w:val="en-US"/>
+        </w:rPr>
+        <w:t xml:space="preserve">, </w:t>
+      </w:r>
+      <w:proofErr w:type="spellStart"/>
+      <w:r>
+        <w:rPr>
+          <w:lang w:val="en-US"/>
+        </w:rPr>
+        <w:t>ExpressJS</w:t>
+      </w:r>
+      <w:proofErr w:type="spellEnd"/>
+      <w:r>
+        <w:rPr>
+          <w:lang w:val="en-US"/>
+        </w:rPr>
+        <w:t>, Angular, NodeJS). The initial application is going to be built according to the MEAN Stack project video series, but the application will be expanded and refined further.</w:t>
+      </w:r>
+    </w:p>
+    <w:p>
+      <w:pPr>
+        <w:pStyle w:val="Leipteksti"/>
+        <w:rPr>
+          <w:lang w:val="en-US"/>
+        </w:rPr>
+      </w:pPr>
+      <w:r>
+        <w:rPr>
+          <w:lang w:val="en-US"/>
+        </w:rPr>
+        <w:t xml:space="preserve">I started by watching the </w:t>
+      </w:r>
+      <w:r>
+        <w:rPr>
+          <w:lang w:val="en-US"/>
+        </w:rPr>
+        <w:t>two</w:t>
+      </w:r>
+      <w:r>
+        <w:rPr>
+          <w:lang w:val="en-US"/>
+        </w:rPr>
+        <w:t xml:space="preserve"> first MEAN stack tutorial videos. The first video mostly covered </w:t>
+      </w:r>
+      <w:r>
+        <w:rPr>
+          <w:lang w:val="en-US"/>
+        </w:rPr>
+        <w:t xml:space="preserve">the basic information of the project, such as used frameworks </w:t>
+      </w:r>
+      <w:r>
+        <w:rPr>
+          <w:lang w:val="en-US"/>
+        </w:rPr>
+        <w:t>etc</w:t>
+      </w:r>
+      <w:r>
+        <w:rPr>
+          <w:lang w:val="en-US"/>
+        </w:rPr>
+        <w:t>. The following technologies will be used:</w:t>
+      </w:r>
+    </w:p>
+    <w:tbl>
+      <w:tblPr>
+        <w:tblStyle w:val="TaulukkoRuudukko"/>
+        <w:tblW w:w="0" w:type="auto"/>
+        <w:tblLook w:val="04A0" w:firstRow="1" w:lastRow="0" w:firstColumn="1" w:lastColumn="0" w:noHBand="0" w:noVBand="1"/>
+      </w:tblPr>
+      <w:tblGrid>
+        <w:gridCol w:w="3964"/>
+        <w:gridCol w:w="3686"/>
+      </w:tblGrid>
+      <w:tr>
+        <w:tc>
+          <w:tcPr>
+            <w:tcW w:w="3964" w:type="dxa"/>
+            <w:tcBorders>
+              <w:top w:val="single" w:sz="12" w:space="0" w:color="auto"/>
+              <w:left w:val="single" w:sz="12" w:space="0" w:color="auto"/>
+              <w:bottom w:val="single" w:sz="12" w:space="0" w:color="auto"/>
+              <w:right w:val="single" w:sz="12" w:space="0" w:color="auto"/>
+            </w:tcBorders>
+          </w:tcPr>
+          <w:p>
+            <w:pPr>
+              <w:pStyle w:val="Leipteksti"/>
+              <w:rPr>
+                <w:b/>
+                <w:bCs/>
+                <w:sz w:val="22"/>
+                <w:szCs w:val="22"/>
+                <w:lang w:val="en-US"/>
+              </w:rPr>
+            </w:pPr>
+            <w:r>
+              <w:rPr>
+                <w:b/>
+                <w:bCs/>
+                <w:sz w:val="22"/>
+                <w:szCs w:val="22"/>
+                <w:lang w:val="en-US"/>
+              </w:rPr>
+              <w:t>Back-end</w:t>
+            </w:r>
+          </w:p>
+        </w:tc>
+        <w:tc>
+          <w:tcPr>
+            <w:tcW w:w="3686" w:type="dxa"/>
+            <w:tcBorders>
+              <w:top w:val="single" w:sz="12" w:space="0" w:color="auto"/>
+              <w:left w:val="single" w:sz="12" w:space="0" w:color="auto"/>
+              <w:bottom w:val="single" w:sz="12" w:space="0" w:color="auto"/>
+              <w:right w:val="single" w:sz="12" w:space="0" w:color="auto"/>
+            </w:tcBorders>
+          </w:tcPr>
+          <w:p>
+            <w:pPr>
+              <w:pStyle w:val="Leipteksti"/>
+              <w:rPr>
+                <w:b/>
+                <w:bCs/>
+                <w:sz w:val="22"/>
+                <w:szCs w:val="22"/>
+                <w:lang w:val="en-US"/>
+              </w:rPr>
+            </w:pPr>
+            <w:r>
+              <w:rPr>
+                <w:b/>
+                <w:bCs/>
+                <w:sz w:val="22"/>
+                <w:szCs w:val="22"/>
+                <w:lang w:val="en-US"/>
+              </w:rPr>
+              <w:t>Front-end</w:t>
+            </w:r>
+          </w:p>
+        </w:tc>
+      </w:tr>
+      <w:tr>
+        <w:tc>
+          <w:tcPr>
+            <w:tcW w:w="3964" w:type="dxa"/>
+            <w:tcBorders>
+              <w:top w:val="single" w:sz="12" w:space="0" w:color="auto"/>
+              <w:left w:val="single" w:sz="12" w:space="0" w:color="auto"/>
+              <w:right w:val="single" w:sz="12" w:space="0" w:color="auto"/>
+            </w:tcBorders>
+          </w:tcPr>
+          <w:p>
+            <w:pPr>
+              <w:pStyle w:val="Leipteksti"/>
+              <w:rPr>
+                <w:sz w:val="22"/>
+                <w:szCs w:val="22"/>
+                <w:lang w:val="en-US"/>
+              </w:rPr>
+            </w:pPr>
+            <w:proofErr w:type="spellStart"/>
+            <w:r>
+              <w:rPr>
+                <w:sz w:val="22"/>
+                <w:szCs w:val="22"/>
+                <w:lang w:val="en-US"/>
+              </w:rPr>
+              <w:t>NodeJs</w:t>
+            </w:r>
+            <w:proofErr w:type="spellEnd"/>
+            <w:r>
+              <w:rPr>
+                <w:sz w:val="22"/>
+                <w:szCs w:val="22"/>
+                <w:lang w:val="en-US"/>
+              </w:rPr>
+              <w:t xml:space="preserve">, </w:t>
+            </w:r>
+            <w:proofErr w:type="spellStart"/>
+            <w:r>
+              <w:rPr>
+                <w:sz w:val="22"/>
+                <w:szCs w:val="22"/>
+                <w:lang w:val="en-US"/>
+              </w:rPr>
+              <w:t>ExpressJs</w:t>
+            </w:r>
+            <w:proofErr w:type="spellEnd"/>
+            <w:r>
+              <w:rPr>
+                <w:sz w:val="22"/>
+                <w:szCs w:val="22"/>
+                <w:lang w:val="en-US"/>
+              </w:rPr>
+              <w:t xml:space="preserve"> (Restful API)</w:t>
+            </w:r>
+          </w:p>
+        </w:tc>
+        <w:tc>
+          <w:tcPr>
+            <w:tcW w:w="3686" w:type="dxa"/>
+            <w:tcBorders>
+              <w:top w:val="single" w:sz="12" w:space="0" w:color="auto"/>
+              <w:left w:val="single" w:sz="12" w:space="0" w:color="auto"/>
+              <w:right w:val="single" w:sz="12" w:space="0" w:color="auto"/>
+            </w:tcBorders>
+          </w:tcPr>
+          <w:p>
+            <w:pPr>
+              <w:pStyle w:val="Leipteksti"/>
+              <w:rPr>
+                <w:sz w:val="22"/>
+                <w:szCs w:val="22"/>
+                <w:lang w:val="en-US"/>
+              </w:rPr>
+            </w:pPr>
+            <w:r>
+              <w:rPr>
+                <w:sz w:val="22"/>
+                <w:szCs w:val="22"/>
+                <w:lang w:val="en-US"/>
+              </w:rPr>
+              <w:t>Angular 2 / Angular CLI</w:t>
+            </w:r>
+          </w:p>
+        </w:tc>
+      </w:tr>
+      <w:tr>
+        <w:tc>
+          <w:tcPr>
+            <w:tcW w:w="3964" w:type="dxa"/>
+            <w:tcBorders>
+              <w:left w:val="single" w:sz="12" w:space="0" w:color="auto"/>
+              <w:right w:val="single" w:sz="12" w:space="0" w:color="auto"/>
+            </w:tcBorders>
+          </w:tcPr>
+          <w:p>
+            <w:pPr>
+              <w:pStyle w:val="Leipteksti"/>
+              <w:rPr>
+                <w:sz w:val="22"/>
+                <w:szCs w:val="22"/>
+                <w:lang w:val="en-US"/>
+              </w:rPr>
+            </w:pPr>
+            <w:proofErr w:type="spellStart"/>
+            <w:r>
+              <w:rPr>
+                <w:sz w:val="22"/>
+                <w:szCs w:val="22"/>
+                <w:lang w:val="en-US"/>
+              </w:rPr>
+              <w:t>passportJs</w:t>
+            </w:r>
+            <w:proofErr w:type="spellEnd"/>
+            <w:r>
+              <w:rPr>
+                <w:sz w:val="22"/>
+                <w:szCs w:val="22"/>
+                <w:lang w:val="en-US"/>
+              </w:rPr>
+              <w:t>, JWT (Authentication methods)</w:t>
+            </w:r>
+          </w:p>
+        </w:tc>
+        <w:tc>
+          <w:tcPr>
+            <w:tcW w:w="3686" w:type="dxa"/>
+            <w:tcBorders>
+              <w:left w:val="single" w:sz="12" w:space="0" w:color="auto"/>
+              <w:right w:val="single" w:sz="12" w:space="0" w:color="auto"/>
+            </w:tcBorders>
+          </w:tcPr>
+          <w:p>
+            <w:pPr>
+              <w:pStyle w:val="Leipteksti"/>
+              <w:rPr>
+                <w:sz w:val="22"/>
+                <w:szCs w:val="22"/>
+                <w:lang w:val="en-US"/>
+              </w:rPr>
+            </w:pPr>
+            <w:r>
+              <w:rPr>
+                <w:sz w:val="22"/>
+                <w:szCs w:val="22"/>
+                <w:lang w:val="en-US"/>
+              </w:rPr>
+              <w:t>Angular Router Module</w:t>
+            </w:r>
+          </w:p>
+        </w:tc>
+      </w:tr>
+      <w:tr>
+        <w:tc>
+          <w:tcPr>
+            <w:tcW w:w="3964" w:type="dxa"/>
+            <w:tcBorders>
+              <w:left w:val="single" w:sz="12" w:space="0" w:color="auto"/>
+              <w:right w:val="single" w:sz="12" w:space="0" w:color="auto"/>
+            </w:tcBorders>
+          </w:tcPr>
+          <w:p>
+            <w:pPr>
+              <w:pStyle w:val="Leipteksti"/>
+              <w:rPr>
+                <w:sz w:val="22"/>
+                <w:szCs w:val="22"/>
+                <w:lang w:val="en-US"/>
+              </w:rPr>
+            </w:pPr>
+            <w:r>
+              <w:rPr>
+                <w:sz w:val="22"/>
+                <w:szCs w:val="22"/>
+                <w:lang w:val="en-US"/>
+              </w:rPr>
+              <w:t>CORS (Cross origin resource sharing, This is needed as front-end, and back-end are on different ports)</w:t>
+            </w:r>
+          </w:p>
+        </w:tc>
+        <w:tc>
+          <w:tcPr>
+            <w:tcW w:w="3686" w:type="dxa"/>
+            <w:tcBorders>
+              <w:left w:val="single" w:sz="12" w:space="0" w:color="auto"/>
+              <w:right w:val="single" w:sz="12" w:space="0" w:color="auto"/>
+            </w:tcBorders>
+          </w:tcPr>
+          <w:p>
+            <w:pPr>
+              <w:pStyle w:val="Leipteksti"/>
+              <w:rPr>
+                <w:sz w:val="22"/>
+                <w:szCs w:val="22"/>
+                <w:lang w:val="en-US"/>
+              </w:rPr>
+            </w:pPr>
+            <w:r>
+              <w:rPr>
+                <w:sz w:val="22"/>
+                <w:szCs w:val="22"/>
+                <w:lang w:val="en-US"/>
+              </w:rPr>
+              <w:t>Angular2-JWT</w:t>
+            </w:r>
+          </w:p>
+        </w:tc>
+      </w:tr>
+      <w:tr>
+        <w:tc>
+          <w:tcPr>
+            <w:tcW w:w="3964" w:type="dxa"/>
+            <w:tcBorders>
+              <w:left w:val="single" w:sz="12" w:space="0" w:color="auto"/>
+              <w:right w:val="single" w:sz="12" w:space="0" w:color="auto"/>
+            </w:tcBorders>
+          </w:tcPr>
+          <w:p>
+            <w:pPr>
+              <w:pStyle w:val="Leipteksti"/>
+              <w:rPr>
+                <w:sz w:val="22"/>
+                <w:szCs w:val="22"/>
+                <w:lang w:val="en-US"/>
+              </w:rPr>
+            </w:pPr>
+            <w:r>
+              <w:rPr>
+                <w:sz w:val="22"/>
+                <w:szCs w:val="22"/>
+                <w:lang w:val="en-US"/>
+              </w:rPr>
+              <w:t>Mongoose ODM (Modeling the app data)</w:t>
+            </w:r>
+          </w:p>
+        </w:tc>
+        <w:tc>
+          <w:tcPr>
+            <w:tcW w:w="3686" w:type="dxa"/>
+            <w:tcBorders>
+              <w:left w:val="single" w:sz="12" w:space="0" w:color="auto"/>
+              <w:right w:val="single" w:sz="12" w:space="0" w:color="auto"/>
+            </w:tcBorders>
+          </w:tcPr>
+          <w:p>
+            <w:pPr>
+              <w:pStyle w:val="Leipteksti"/>
+              <w:rPr>
+                <w:sz w:val="22"/>
+                <w:szCs w:val="22"/>
+                <w:lang w:val="en-US"/>
+              </w:rPr>
+            </w:pPr>
+            <w:r>
+              <w:rPr>
+                <w:sz w:val="22"/>
+                <w:szCs w:val="22"/>
+                <w:lang w:val="en-US"/>
+              </w:rPr>
+              <w:t>Auth Guard</w:t>
+            </w:r>
+          </w:p>
+        </w:tc>
+      </w:tr>
+      <w:tr>
+        <w:tc>
+          <w:tcPr>
+            <w:tcW w:w="3964" w:type="dxa"/>
+            <w:tcBorders>
+              <w:left w:val="single" w:sz="12" w:space="0" w:color="auto"/>
+              <w:bottom w:val="single" w:sz="4" w:space="0" w:color="auto"/>
+              <w:right w:val="single" w:sz="12" w:space="0" w:color="auto"/>
+            </w:tcBorders>
+          </w:tcPr>
+          <w:p>
+            <w:pPr>
+              <w:pStyle w:val="Leipteksti"/>
+              <w:rPr>
+                <w:sz w:val="22"/>
+                <w:szCs w:val="22"/>
+                <w:lang w:val="en-US"/>
+              </w:rPr>
+            </w:pPr>
+          </w:p>
+        </w:tc>
+        <w:tc>
+          <w:tcPr>
+            <w:tcW w:w="3686" w:type="dxa"/>
+            <w:tcBorders>
+              <w:left w:val="single" w:sz="12" w:space="0" w:color="auto"/>
+              <w:right w:val="single" w:sz="12" w:space="0" w:color="auto"/>
+            </w:tcBorders>
+          </w:tcPr>
+          <w:p>
+            <w:pPr>
+              <w:pStyle w:val="Leipteksti"/>
+              <w:rPr>
+                <w:sz w:val="22"/>
+                <w:szCs w:val="22"/>
+                <w:lang w:val="en-US"/>
+              </w:rPr>
+            </w:pPr>
+            <w:r>
+              <w:rPr>
+                <w:sz w:val="22"/>
+                <w:szCs w:val="22"/>
+                <w:lang w:val="en-US"/>
+              </w:rPr>
+              <w:t>Angular Flash message module</w:t>
+            </w:r>
+          </w:p>
+        </w:tc>
+      </w:tr>
+      <w:tr>
+        <w:trPr>
+          <w:trHeight w:val="40"/>
+        </w:trPr>
+        <w:tc>
+          <w:tcPr>
+            <w:tcW w:w="3964" w:type="dxa"/>
+            <w:tcBorders>
+              <w:left w:val="single" w:sz="12" w:space="0" w:color="auto"/>
+              <w:bottom w:val="single" w:sz="12" w:space="0" w:color="auto"/>
+              <w:right w:val="single" w:sz="12" w:space="0" w:color="auto"/>
+            </w:tcBorders>
+          </w:tcPr>
+          <w:p>
+            <w:pPr>
+              <w:pStyle w:val="Leipteksti"/>
+              <w:rPr>
+                <w:sz w:val="22"/>
+                <w:szCs w:val="22"/>
+                <w:lang w:val="en-US"/>
+              </w:rPr>
+            </w:pPr>
+          </w:p>
+        </w:tc>
+        <w:tc>
+          <w:tcPr>
+            <w:tcW w:w="3686" w:type="dxa"/>
+            <w:tcBorders>
+              <w:left w:val="single" w:sz="12" w:space="0" w:color="auto"/>
+              <w:bottom w:val="single" w:sz="12" w:space="0" w:color="auto"/>
+              <w:right w:val="single" w:sz="12" w:space="0" w:color="auto"/>
+            </w:tcBorders>
+          </w:tcPr>
+          <w:p>
+            <w:pPr>
+              <w:pStyle w:val="Leipteksti"/>
+              <w:rPr>
+                <w:sz w:val="22"/>
+                <w:szCs w:val="22"/>
+                <w:lang w:val="en-US"/>
+              </w:rPr>
+            </w:pPr>
+            <w:r>
+              <w:rPr>
+                <w:sz w:val="22"/>
+                <w:szCs w:val="22"/>
+                <w:lang w:val="en-US"/>
+              </w:rPr>
+              <w:t>Heroku</w:t>
+            </w:r>
+          </w:p>
+        </w:tc>
+      </w:tr>
+    </w:tbl>
+    <w:p>
+      <w:pPr>
+        <w:pStyle w:val="Leipteksti"/>
+        <w:rPr>
+          <w:lang w:val="en-US"/>
+        </w:rPr>
+      </w:pPr>
+      <w:r>
+        <w:rPr>
+          <w:lang w:val="en-US"/>
+        </w:rPr>
+        <w:t xml:space="preserve">During the second video, I mostly set up the environment, initialized the application and its dependencies manually and using </w:t>
+      </w:r>
+      <w:proofErr w:type="spellStart"/>
+      <w:r>
+        <w:rPr>
+          <w:lang w:val="en-US"/>
+        </w:rPr>
+        <w:t>npm</w:t>
+      </w:r>
+      <w:proofErr w:type="spellEnd"/>
+      <w:r>
+        <w:rPr>
+          <w:lang w:val="en-US"/>
+        </w:rPr>
+        <w:t xml:space="preserve"> commands. I first used body-parser module as </w:t>
+      </w:r>
+      <w:r>
+        <w:rPr>
+          <w:lang w:val="en-US"/>
+        </w:rPr>
+        <w:t>it was used in the video</w:t>
+      </w:r>
+      <w:r>
+        <w:rPr>
+          <w:lang w:val="en-US"/>
+        </w:rPr>
+        <w:t>, but after some research turned out that express has body-parses as a built-in module from version 4.16+, so I uninstalled body-parse</w:t>
+      </w:r>
+      <w:r>
+        <w:rPr>
+          <w:lang w:val="en-US"/>
+        </w:rPr>
+        <w:t>r</w:t>
+      </w:r>
+      <w:r>
+        <w:rPr>
+          <w:lang w:val="en-US"/>
+        </w:rPr>
+        <w:t xml:space="preserve"> module using </w:t>
+      </w:r>
+      <w:proofErr w:type="spellStart"/>
+      <w:r>
+        <w:rPr>
+          <w:lang w:val="en-US"/>
+        </w:rPr>
+        <w:t>npm</w:t>
+      </w:r>
+      <w:proofErr w:type="spellEnd"/>
+      <w:r>
+        <w:rPr>
+          <w:lang w:val="en-US"/>
+        </w:rPr>
+        <w:t>. I also learned to connect mongoose database to the application and to create a config file for that purpose.</w:t>
       </w:r>
     </w:p>
     <w:p>
@@ -3104,6 +4795,119 @@
     </w:lvl>
   </w:abstractNum>
   <w:abstractNum w:abstractNumId="3" w15:restartNumberingAfterBreak="0">
+    <w:nsid w:val="52432869"/>
+    <w:multiLevelType w:val="hybridMultilevel"/>
+    <w:tmpl w:val="EEFE4606"/>
+    <w:lvl w:ilvl="0" w:tplc="A3129502">
+      <w:start w:val="22"/>
+      <w:numFmt w:val="bullet"/>
+      <w:lvlText w:val="-"/>
+      <w:lvlJc w:val="left"/>
+      <w:pPr>
+        <w:ind w:left="720" w:hanging="360"/>
+      </w:pPr>
+      <w:rPr>
+        <w:rFonts w:ascii="Times New Roman" w:eastAsia="Times New Roman" w:hAnsi="Times New Roman" w:cs="Times New Roman" w:hint="default"/>
+      </w:rPr>
+    </w:lvl>
+    <w:lvl w:ilvl="1" w:tplc="040B0003" w:tentative="1">
+      <w:start w:val="1"/>
+      <w:numFmt w:val="bullet"/>
+      <w:lvlText w:val="o"/>
+      <w:lvlJc w:val="left"/>
+      <w:pPr>
+        <w:ind w:left="1440" w:hanging="360"/>
+      </w:pPr>
+      <w:rPr>
+        <w:rFonts w:ascii="Courier New" w:hAnsi="Courier New" w:cs="Courier New" w:hint="default"/>
+      </w:rPr>
+    </w:lvl>
+    <w:lvl w:ilvl="2" w:tplc="040B0005" w:tentative="1">
+      <w:start w:val="1"/>
+      <w:numFmt w:val="bullet"/>
+      <w:lvlText w:val=""/>
+      <w:lvlJc w:val="left"/>
+      <w:pPr>
+        <w:ind w:left="2160" w:hanging="360"/>
+      </w:pPr>
+      <w:rPr>
+        <w:rFonts w:ascii="Wingdings" w:hAnsi="Wingdings" w:hint="default"/>
+      </w:rPr>
+    </w:lvl>
+    <w:lvl w:ilvl="3" w:tplc="040B0001" w:tentative="1">
+      <w:start w:val="1"/>
+      <w:numFmt w:val="bullet"/>
+      <w:lvlText w:val=""/>
+      <w:lvlJc w:val="left"/>
+      <w:pPr>
+        <w:ind w:left="2880" w:hanging="360"/>
+      </w:pPr>
+      <w:rPr>
+        <w:rFonts w:ascii="Symbol" w:hAnsi="Symbol" w:hint="default"/>
+      </w:rPr>
+    </w:lvl>
+    <w:lvl w:ilvl="4" w:tplc="040B0003" w:tentative="1">
+      <w:start w:val="1"/>
+      <w:numFmt w:val="bullet"/>
+      <w:lvlText w:val="o"/>
+      <w:lvlJc w:val="left"/>
+      <w:pPr>
+        <w:ind w:left="3600" w:hanging="360"/>
+      </w:pPr>
+      <w:rPr>
+        <w:rFonts w:ascii="Courier New" w:hAnsi="Courier New" w:cs="Courier New" w:hint="default"/>
+      </w:rPr>
+    </w:lvl>
+    <w:lvl w:ilvl="5" w:tplc="040B0005" w:tentative="1">
+      <w:start w:val="1"/>
+      <w:numFmt w:val="bullet"/>
+      <w:lvlText w:val=""/>
+      <w:lvlJc w:val="left"/>
+      <w:pPr>
+        <w:ind w:left="4320" w:hanging="360"/>
+      </w:pPr>
+      <w:rPr>
+        <w:rFonts w:ascii="Wingdings" w:hAnsi="Wingdings" w:hint="default"/>
+      </w:rPr>
+    </w:lvl>
+    <w:lvl w:ilvl="6" w:tplc="040B0001" w:tentative="1">
+      <w:start w:val="1"/>
+      <w:numFmt w:val="bullet"/>
+      <w:lvlText w:val=""/>
+      <w:lvlJc w:val="left"/>
+      <w:pPr>
+        <w:ind w:left="5040" w:hanging="360"/>
+      </w:pPr>
+      <w:rPr>
+        <w:rFonts w:ascii="Symbol" w:hAnsi="Symbol" w:hint="default"/>
+      </w:rPr>
+    </w:lvl>
+    <w:lvl w:ilvl="7" w:tplc="040B0003" w:tentative="1">
+      <w:start w:val="1"/>
+      <w:numFmt w:val="bullet"/>
+      <w:lvlText w:val="o"/>
+      <w:lvlJc w:val="left"/>
+      <w:pPr>
+        <w:ind w:left="5760" w:hanging="360"/>
+      </w:pPr>
+      <w:rPr>
+        <w:rFonts w:ascii="Courier New" w:hAnsi="Courier New" w:cs="Courier New" w:hint="default"/>
+      </w:rPr>
+    </w:lvl>
+    <w:lvl w:ilvl="8" w:tplc="040B0005" w:tentative="1">
+      <w:start w:val="1"/>
+      <w:numFmt w:val="bullet"/>
+      <w:lvlText w:val=""/>
+      <w:lvlJc w:val="left"/>
+      <w:pPr>
+        <w:ind w:left="6480" w:hanging="360"/>
+      </w:pPr>
+      <w:rPr>
+        <w:rFonts w:ascii="Wingdings" w:hAnsi="Wingdings" w:hint="default"/>
+      </w:rPr>
+    </w:lvl>
+  </w:abstractNum>
+  <w:abstractNum w:abstractNumId="4" w15:restartNumberingAfterBreak="0">
     <w:nsid w:val="5E9F3BDB"/>
     <w:multiLevelType w:val="hybridMultilevel"/>
     <w:tmpl w:val="2524393A"/>
@@ -3219,7 +5023,7 @@
       </w:pPr>
     </w:lvl>
   </w:abstractNum>
-  <w:abstractNum w:abstractNumId="4" w15:restartNumberingAfterBreak="0">
+  <w:abstractNum w:abstractNumId="5" w15:restartNumberingAfterBreak="0">
     <w:nsid w:val="7411730C"/>
     <w:multiLevelType w:val="hybridMultilevel"/>
     <w:tmpl w:val="220EE75A"/>
@@ -3335,7 +5139,7 @@
       </w:pPr>
     </w:lvl>
   </w:abstractNum>
-  <w:abstractNum w:abstractNumId="5" w15:restartNumberingAfterBreak="0">
+  <w:abstractNum w:abstractNumId="6" w15:restartNumberingAfterBreak="0">
     <w:nsid w:val="75702816"/>
     <w:multiLevelType w:val="hybridMultilevel"/>
     <w:tmpl w:val="43CEABBE"/>
@@ -3451,7 +5255,7 @@
       </w:pPr>
     </w:lvl>
   </w:abstractNum>
-  <w:abstractNum w:abstractNumId="6" w15:restartNumberingAfterBreak="0">
+  <w:abstractNum w:abstractNumId="7" w15:restartNumberingAfterBreak="0">
     <w:nsid w:val="7B275709"/>
     <w:multiLevelType w:val="hybridMultilevel"/>
     <w:tmpl w:val="49C43494"/>
@@ -3567,7 +5371,7 @@
       </w:pPr>
     </w:lvl>
   </w:abstractNum>
-  <w:abstractNum w:abstractNumId="7" w15:restartNumberingAfterBreak="0">
+  <w:abstractNum w:abstractNumId="8" w15:restartNumberingAfterBreak="0">
     <w:nsid w:val="7C981A45"/>
     <w:multiLevelType w:val="multilevel"/>
     <w:tmpl w:val="034853E2"/>
@@ -3690,28 +5494,31 @@
     </w:lvl>
   </w:abstractNum>
   <w:num w:numId="1">
-    <w:abstractNumId w:val="5"/>
+    <w:abstractNumId w:val="6"/>
   </w:num>
   <w:num w:numId="2">
     <w:abstractNumId w:val="1"/>
   </w:num>
   <w:num w:numId="3">
-    <w:abstractNumId w:val="7"/>
+    <w:abstractNumId w:val="8"/>
   </w:num>
   <w:num w:numId="4">
     <w:abstractNumId w:val="0"/>
   </w:num>
   <w:num w:numId="5">
-    <w:abstractNumId w:val="4"/>
+    <w:abstractNumId w:val="5"/>
   </w:num>
   <w:num w:numId="6">
-    <w:abstractNumId w:val="6"/>
+    <w:abstractNumId w:val="7"/>
   </w:num>
   <w:num w:numId="7">
-    <w:abstractNumId w:val="3"/>
+    <w:abstractNumId w:val="4"/>
   </w:num>
   <w:num w:numId="8">
     <w:abstractNumId w:val="2"/>
+  </w:num>
+  <w:num w:numId="9">
+    <w:abstractNumId w:val="3"/>
   </w:num>
 </w:numbering>
 </file>
@@ -5130,21 +6937,21 @@
 </file>
 
 <file path=customXml/item1.xml><?xml version="1.0" encoding="utf-8"?>
+<?mso-contentType ?>
+<FormTemplates xmlns="http://schemas.microsoft.com/sharepoint/v3/contenttype/forms">
+  <Display>DocumentLibraryForm</Display>
+  <Edit>DocumentLibraryForm</Edit>
+  <New>DocumentLibraryForm</New>
+</FormTemplates>
+</file>
+
+<file path=customXml/item2.xml><?xml version="1.0" encoding="utf-8"?>
 <p:properties xmlns:p="http://schemas.microsoft.com/office/2006/metadata/properties" xmlns:xsi="http://www.w3.org/2001/XMLSchema-instance" xmlns:pc="http://schemas.microsoft.com/office/infopath/2007/PartnerControls">
   <documentManagement>
     <PublishingExpirationDate xmlns="http://schemas.microsoft.com/sharepoint/v3" xsi:nil="true"/>
     <PublishingStartDate xmlns="http://schemas.microsoft.com/sharepoint/v3" xsi:nil="true"/>
   </documentManagement>
 </p:properties>
-</file>
-
-<file path=customXml/item2.xml><?xml version="1.0" encoding="utf-8"?>
-<?mso-contentType ?>
-<FormTemplates xmlns="http://schemas.microsoft.com/sharepoint/v3/contenttype/forms">
-  <Display>DocumentLibraryForm</Display>
-  <Edit>DocumentLibraryForm</Edit>
-  <New>DocumentLibraryForm</New>
-</FormTemplates>
 </file>
 
 <file path=customXml/item3.xml><?xml version="1.0" encoding="utf-8"?>
@@ -5214,19 +7021,19 @@
 </file>
 
 <file path=customXml/itemProps1.xml><?xml version="1.0" encoding="utf-8"?>
+<ds:datastoreItem xmlns:ds="http://schemas.openxmlformats.org/officeDocument/2006/customXml" ds:itemID="{13FBD2FA-5696-460D-A278-9A302A0F72AE}">
+  <ds:schemaRefs>
+    <ds:schemaRef ds:uri="http://schemas.microsoft.com/sharepoint/v3/contenttype/forms"/>
+  </ds:schemaRefs>
+</ds:datastoreItem>
+</file>
+
+<file path=customXml/itemProps2.xml><?xml version="1.0" encoding="utf-8"?>
 <ds:datastoreItem xmlns:ds="http://schemas.openxmlformats.org/officeDocument/2006/customXml" ds:itemID="{FA8F0064-303C-446D-896E-46EEB9A79DC3}">
   <ds:schemaRefs>
     <ds:schemaRef ds:uri="http://schemas.microsoft.com/office/2006/metadata/properties"/>
     <ds:schemaRef ds:uri="http://schemas.microsoft.com/office/infopath/2007/PartnerControls"/>
     <ds:schemaRef ds:uri="http://schemas.microsoft.com/sharepoint/v3"/>
-  </ds:schemaRefs>
-</ds:datastoreItem>
-</file>
-
-<file path=customXml/itemProps2.xml><?xml version="1.0" encoding="utf-8"?>
-<ds:datastoreItem xmlns:ds="http://schemas.openxmlformats.org/officeDocument/2006/customXml" ds:itemID="{13FBD2FA-5696-460D-A278-9A302A0F72AE}">
-  <ds:schemaRefs>
-    <ds:schemaRef ds:uri="http://schemas.microsoft.com/sharepoint/v3/contenttype/forms"/>
   </ds:schemaRefs>
 </ds:datastoreItem>
 </file>

</xml_diff>

<commit_message>
MEAN stack project - Angular skeleton
</commit_message>
<xml_diff>
--- a/full-stack learning diary.docx
+++ b/full-stack learning diary.docx
@@ -1494,21 +1494,7 @@
         <w:rPr>
           <w:lang w:val="en-US"/>
         </w:rPr>
-        <w:t xml:space="preserve">I found out that the queries work </w:t>
-      </w:r>
-      <w:proofErr w:type="gramStart"/>
-      <w:r>
-        <w:rPr>
-          <w:lang w:val="en-US"/>
-        </w:rPr>
-        <w:t>similar to</w:t>
-      </w:r>
-      <w:proofErr w:type="gramEnd"/>
-      <w:r>
-        <w:rPr>
-          <w:lang w:val="en-US"/>
-        </w:rPr>
-        <w:t xml:space="preserve"> SQL. However, the video did not cover how to use “find” command to find rows with arrays or embedded objects.</w:t>
+        <w:t>I found out that the queries work similar to SQL. However, the video did not cover how to use “find” command to find rows with arrays or embedded objects.</w:t>
       </w:r>
     </w:p>
     <w:p>
@@ -1850,21 +1836,7 @@
         <w:rPr>
           <w:lang w:val="en-US"/>
         </w:rPr>
-        <w:t xml:space="preserve">Other query commands were pretty </w:t>
-      </w:r>
-      <w:proofErr w:type="gramStart"/>
-      <w:r>
-        <w:rPr>
-          <w:lang w:val="en-US"/>
-        </w:rPr>
-        <w:t>similar to</w:t>
-      </w:r>
-      <w:proofErr w:type="gramEnd"/>
-      <w:r>
-        <w:rPr>
-          <w:lang w:val="en-US"/>
-        </w:rPr>
-        <w:t xml:space="preserve"> SQL ones (sort, count, </w:t>
+        <w:t xml:space="preserve">Other query commands were pretty similar to SQL ones (sort, count, </w:t>
       </w:r>
       <w:proofErr w:type="spellStart"/>
       <w:r>
@@ -2510,21 +2482,7 @@
         <w:rPr>
           <w:lang w:val="en-US"/>
         </w:rPr>
-        <w:t xml:space="preserve"> I followed through the video and tried to learn some more. At least now I know how to iterate using &lt;ul&gt;, &lt;li&gt; and #each </w:t>
-      </w:r>
-      <w:proofErr w:type="gramStart"/>
-      <w:r>
-        <w:rPr>
-          <w:lang w:val="en-US"/>
-        </w:rPr>
-        <w:t>tags</w:t>
-      </w:r>
-      <w:proofErr w:type="gramEnd"/>
-      <w:r>
-        <w:rPr>
-          <w:lang w:val="en-US"/>
-        </w:rPr>
-        <w:t xml:space="preserve"> and do some basic html.</w:t>
+        <w:t xml:space="preserve"> I followed through the video and tried to learn some more. At least now I know how to iterate using &lt;ul&gt;, &lt;li&gt; and #each tags and do some basic html.</w:t>
       </w:r>
     </w:p>
     <w:p>
@@ -2606,19 +2564,11 @@
           <w:lang w:val="en-US"/>
         </w:rPr>
       </w:pPr>
-      <w:proofErr w:type="gramStart"/>
-      <w:r>
-        <w:rPr>
-          <w:lang w:val="en-US"/>
-        </w:rPr>
-        <w:t>Next</w:t>
-      </w:r>
-      <w:proofErr w:type="gramEnd"/>
-      <w:r>
-        <w:rPr>
-          <w:lang w:val="en-US"/>
-        </w:rPr>
-        <w:t xml:space="preserve"> I started the angular.io tour of heroes tutorial</w:t>
+      <w:r>
+        <w:rPr>
+          <w:lang w:val="en-US"/>
+        </w:rPr>
+        <w:t>Next I started the angular.io tour of heroes tutorial</w:t>
       </w:r>
       <w:r>
         <w:rPr>
@@ -2630,42 +2580,14 @@
         <w:rPr>
           <w:lang w:val="en-US"/>
         </w:rPr>
-        <w:t xml:space="preserve"> After creating a tour of </w:t>
-      </w:r>
-      <w:proofErr w:type="gramStart"/>
-      <w:r>
-        <w:rPr>
-          <w:lang w:val="en-US"/>
-        </w:rPr>
-        <w:t>heroes</w:t>
-      </w:r>
-      <w:proofErr w:type="gramEnd"/>
-      <w:r>
-        <w:rPr>
-          <w:lang w:val="en-US"/>
-        </w:rPr>
-        <w:t xml:space="preserve"> application </w:t>
+        <w:t xml:space="preserve"> After creating a tour of heroes application </w:t>
       </w:r>
       <w:r>
         <w:rPr>
           <w:lang w:val="en-US"/>
         </w:rPr>
         <w:lastRenderedPageBreak/>
-        <w:t xml:space="preserve">skeleton, I typed “code . &amp;&amp; ng open --serve”, which opened up vs code and the compiled app in browser. To my understanding the command ng serve is </w:t>
-      </w:r>
-      <w:proofErr w:type="gramStart"/>
-      <w:r>
-        <w:rPr>
-          <w:lang w:val="en-US"/>
-        </w:rPr>
-        <w:t>similar to</w:t>
-      </w:r>
-      <w:proofErr w:type="gramEnd"/>
-      <w:r>
-        <w:rPr>
-          <w:lang w:val="en-US"/>
-        </w:rPr>
-        <w:t xml:space="preserve"> </w:t>
+        <w:t xml:space="preserve">skeleton, I typed “code . &amp;&amp; ng open --serve”, which opened up vs code and the compiled app in browser. To my understanding the command ng serve is similar to </w:t>
       </w:r>
       <w:proofErr w:type="spellStart"/>
       <w:r>
@@ -2753,21 +2675,7 @@
         <w:rPr>
           <w:lang w:val="en-US"/>
         </w:rPr>
-        <w:t xml:space="preserve">Today I finished parts 1-4 of the tour of </w:t>
-      </w:r>
-      <w:proofErr w:type="gramStart"/>
-      <w:r>
-        <w:rPr>
-          <w:lang w:val="en-US"/>
-        </w:rPr>
-        <w:t>heroes</w:t>
-      </w:r>
-      <w:proofErr w:type="gramEnd"/>
-      <w:r>
-        <w:rPr>
-          <w:lang w:val="en-US"/>
-        </w:rPr>
-        <w:t xml:space="preserve"> tutorial. </w:t>
+        <w:t xml:space="preserve">Today I finished parts 1-4 of the tour of heroes tutorial. </w:t>
       </w:r>
     </w:p>
     <w:p>
@@ -2832,21 +2740,7 @@
         <w:rPr>
           <w:lang w:val="en-US"/>
         </w:rPr>
-        <w:t xml:space="preserve"> file. I learned to display different components by adding the element selectors to template files (</w:t>
-      </w:r>
-      <w:proofErr w:type="gramStart"/>
-      <w:r>
-        <w:rPr>
-          <w:lang w:val="en-US"/>
-        </w:rPr>
-        <w:t>e.g.</w:t>
-      </w:r>
-      <w:proofErr w:type="gramEnd"/>
-      <w:r>
-        <w:rPr>
-          <w:lang w:val="en-US"/>
-        </w:rPr>
-        <w:t xml:space="preserve"> </w:t>
+        <w:t xml:space="preserve"> file. I learned to display different components by adding the element selectors to template files (e.g. </w:t>
       </w:r>
       <w:proofErr w:type="spellStart"/>
       <w:r>
@@ -2955,21 +2849,7 @@
         <w:rPr>
           <w:lang w:val="en-US"/>
         </w:rPr>
-        <w:t xml:space="preserve"> to display list objects on the html page. I also learned to style individual objects using CSS files. After displaying the heroes, it was time to implement click event handlers, which was </w:t>
-      </w:r>
-      <w:proofErr w:type="gramStart"/>
-      <w:r>
-        <w:rPr>
-          <w:lang w:val="en-US"/>
-        </w:rPr>
-        <w:t>pretty easy</w:t>
-      </w:r>
-      <w:proofErr w:type="gramEnd"/>
-      <w:r>
-        <w:rPr>
-          <w:lang w:val="en-US"/>
-        </w:rPr>
-        <w:t xml:space="preserve"> but didn’t quite work as expected</w:t>
+        <w:t xml:space="preserve"> to display list objects on the html page. I also learned to style individual objects using CSS files. After displaying the heroes, it was time to implement click event handlers, which was pretty easy but didn’t quite work as expected</w:t>
       </w:r>
       <w:r>
         <w:rPr>
@@ -3564,85 +3444,35 @@
         <w:rPr>
           <w:lang w:val="en-US"/>
         </w:rPr>
-        <w:t xml:space="preserve">For updating, </w:t>
-      </w:r>
-      <w:proofErr w:type="gramStart"/>
-      <w:r>
-        <w:rPr>
-          <w:lang w:val="en-US"/>
-        </w:rPr>
-        <w:t>creating</w:t>
-      </w:r>
-      <w:proofErr w:type="gramEnd"/>
-      <w:r>
-        <w:rPr>
-          <w:lang w:val="en-US"/>
-        </w:rPr>
-        <w:t xml:space="preserve"> and deleting heroes, I needed to alter the html files of the responsible components by creating buttons, input fields etc. The requests itself were done </w:t>
-      </w:r>
-      <w:proofErr w:type="gramStart"/>
-      <w:r>
-        <w:rPr>
-          <w:lang w:val="en-US"/>
-        </w:rPr>
-        <w:t>similar to</w:t>
-      </w:r>
-      <w:proofErr w:type="gramEnd"/>
-      <w:r>
-        <w:rPr>
-          <w:lang w:val="en-US"/>
-        </w:rPr>
-        <w:t xml:space="preserve"> the GET request, but the request type was changed and also delete, post, put requests needed a second parameter – the http options in which the header content type was set to application/json.</w:t>
-      </w:r>
-    </w:p>
-    <w:p>
-      <w:pPr>
-        <w:pStyle w:val="Leipteksti"/>
-        <w:rPr>
-          <w:lang w:val="en-US"/>
-        </w:rPr>
-      </w:pPr>
-      <w:proofErr w:type="gramStart"/>
-      <w:r>
-        <w:rPr>
-          <w:lang w:val="en-US"/>
-        </w:rPr>
-        <w:t>Lastly</w:t>
-      </w:r>
-      <w:proofErr w:type="gramEnd"/>
-      <w:r>
-        <w:rPr>
-          <w:lang w:val="en-US"/>
-        </w:rPr>
-        <w:t xml:space="preserve"> I learned to implement a search function, which did “live” searching so that when a term is typed the data is searched at certain intervals.</w:t>
-      </w:r>
-    </w:p>
-    <w:p>
-      <w:pPr>
-        <w:pStyle w:val="Leipteksti"/>
-        <w:rPr>
-          <w:lang w:val="en-US"/>
-        </w:rPr>
-      </w:pPr>
-      <w:r>
-        <w:rPr>
-          <w:lang w:val="en-US"/>
-        </w:rPr>
-        <w:t xml:space="preserve">For </w:t>
-      </w:r>
-      <w:proofErr w:type="gramStart"/>
-      <w:r>
-        <w:rPr>
-          <w:lang w:val="en-US"/>
-        </w:rPr>
-        <w:t>all of</w:t>
-      </w:r>
-      <w:proofErr w:type="gramEnd"/>
-      <w:r>
-        <w:rPr>
-          <w:lang w:val="en-US"/>
-        </w:rPr>
-        <w:t xml:space="preserve"> the above mentioned there was also </w:t>
+        <w:t>For updating, creating and deleting heroes, I needed to alter the html files of the responsible components by creating buttons, input fields etc. The requests itself were done similar to the GET request, but the request type was changed and also delete, post, put requests needed a second parameter – the http options in which the header content type was set to application/json.</w:t>
+      </w:r>
+    </w:p>
+    <w:p>
+      <w:pPr>
+        <w:pStyle w:val="Leipteksti"/>
+        <w:rPr>
+          <w:lang w:val="en-US"/>
+        </w:rPr>
+      </w:pPr>
+      <w:r>
+        <w:rPr>
+          <w:lang w:val="en-US"/>
+        </w:rPr>
+        <w:t>Lastly I learned to implement a search function, which did “live” searching so that when a term is typed the data is searched at certain intervals.</w:t>
+      </w:r>
+    </w:p>
+    <w:p>
+      <w:pPr>
+        <w:pStyle w:val="Leipteksti"/>
+        <w:rPr>
+          <w:lang w:val="en-US"/>
+        </w:rPr>
+      </w:pPr>
+      <w:r>
+        <w:rPr>
+          <w:lang w:val="en-US"/>
+        </w:rPr>
+        <w:t xml:space="preserve">For all of the above mentioned there was also </w:t>
       </w:r>
       <w:r>
         <w:rPr>
@@ -4333,6 +4163,316 @@
       <w:pPr>
         <w:pStyle w:val="Leipteksti"/>
         <w:rPr>
+          <w:b/>
+          <w:bCs/>
+          <w:lang w:val="en-US"/>
+        </w:rPr>
+      </w:pPr>
+      <w:r>
+        <w:rPr>
+          <w:b/>
+          <w:bCs/>
+          <w:lang w:val="en-US"/>
+        </w:rPr>
+        <w:t>23.7.2021 – MEAN Stack project</w:t>
+      </w:r>
+    </w:p>
+    <w:p>
+      <w:pPr>
+        <w:pStyle w:val="Leipteksti"/>
+        <w:rPr>
+          <w:lang w:val="en-US"/>
+        </w:rPr>
+      </w:pPr>
+      <w:r>
+        <w:rPr>
+          <w:lang w:val="en-US"/>
+        </w:rPr>
+        <w:t xml:space="preserve">In the part 3 I created a user schema for the database which I had set up yesterday. I also created my first successful database “row”, I was surprised of how easy it is to use </w:t>
+      </w:r>
+      <w:proofErr w:type="spellStart"/>
+      <w:r>
+        <w:rPr>
+          <w:lang w:val="en-US"/>
+        </w:rPr>
+        <w:t>mongoDb</w:t>
+      </w:r>
+      <w:proofErr w:type="spellEnd"/>
+      <w:r>
+        <w:rPr>
+          <w:lang w:val="en-US"/>
+        </w:rPr>
+        <w:t xml:space="preserve"> together with those other frameworks especially compared to SQL for example. I also learned to use </w:t>
+      </w:r>
+      <w:proofErr w:type="spellStart"/>
+      <w:r>
+        <w:rPr>
+          <w:lang w:val="en-US"/>
+        </w:rPr>
+        <w:t>bcrypt</w:t>
+      </w:r>
+      <w:proofErr w:type="spellEnd"/>
+      <w:r>
+        <w:rPr>
+          <w:lang w:val="en-US"/>
+        </w:rPr>
+        <w:t xml:space="preserve"> for hashing passwords with salt. I have previous experiences of using sha256+salt</w:t>
+      </w:r>
+      <w:r>
+        <w:rPr>
+          <w:lang w:val="en-US"/>
+        </w:rPr>
+        <w:t xml:space="preserve"> and compared to that, </w:t>
+      </w:r>
+      <w:proofErr w:type="spellStart"/>
+      <w:r>
+        <w:rPr>
+          <w:lang w:val="en-US"/>
+        </w:rPr>
+        <w:t>bcrypt</w:t>
+      </w:r>
+      <w:proofErr w:type="spellEnd"/>
+      <w:r>
+        <w:rPr>
+          <w:lang w:val="en-US"/>
+        </w:rPr>
+        <w:t xml:space="preserve"> seemed easier to use, though I am not sure about the security aspect.</w:t>
+      </w:r>
+      <w:r>
+        <w:rPr>
+          <w:lang w:val="en-US"/>
+        </w:rPr>
+        <w:t xml:space="preserve"> </w:t>
+      </w:r>
+    </w:p>
+    <w:p>
+      <w:pPr>
+        <w:pStyle w:val="Leipteksti"/>
+        <w:rPr>
+          <w:lang w:val="en-US"/>
+        </w:rPr>
+      </w:pPr>
+      <w:r>
+        <w:rPr>
+          <w:lang w:val="en-US"/>
+        </w:rPr>
+        <w:t xml:space="preserve">Part 4 mostly covered the authentication from which I learned the usage of passport and </w:t>
+      </w:r>
+      <w:proofErr w:type="spellStart"/>
+      <w:r>
+        <w:rPr>
+          <w:lang w:val="en-US"/>
+        </w:rPr>
+        <w:t>JsonWebToken</w:t>
+      </w:r>
+      <w:proofErr w:type="spellEnd"/>
+      <w:r>
+        <w:rPr>
+          <w:lang w:val="en-US"/>
+        </w:rPr>
+        <w:t xml:space="preserve"> modules. There were some errors in some lines of code, which I had to fix. For example, I had to examine the JWT payload used in the passport module used for </w:t>
+      </w:r>
+      <w:r>
+        <w:rPr>
+          <w:lang w:val="en-US"/>
+        </w:rPr>
+        <w:lastRenderedPageBreak/>
+        <w:t>authentication, as it was not working. I also noticed some deprecation warnings concerning mongo (</w:t>
+      </w:r>
+      <w:proofErr w:type="spellStart"/>
+      <w:r>
+        <w:rPr>
+          <w:lang w:val="en-US"/>
+        </w:rPr>
+        <w:t>url</w:t>
+      </w:r>
+      <w:proofErr w:type="spellEnd"/>
+      <w:r>
+        <w:rPr>
+          <w:lang w:val="en-US"/>
+        </w:rPr>
+        <w:t xml:space="preserve"> parser and server discover</w:t>
+      </w:r>
+      <w:r>
+        <w:rPr>
+          <w:lang w:val="en-US"/>
+        </w:rPr>
+        <w:t xml:space="preserve"> &amp; monitoring engine)</w:t>
+      </w:r>
+      <w:r>
+        <w:rPr>
+          <w:lang w:val="en-US"/>
+        </w:rPr>
+        <w:t xml:space="preserve">, </w:t>
+      </w:r>
+      <w:r>
+        <w:rPr>
+          <w:lang w:val="en-US"/>
+        </w:rPr>
+        <w:t xml:space="preserve">which I got rid of by altering the </w:t>
+      </w:r>
+      <w:proofErr w:type="spellStart"/>
+      <w:r>
+        <w:rPr>
+          <w:lang w:val="en-US"/>
+        </w:rPr>
+        <w:t>mongoose.connect</w:t>
+      </w:r>
+      <w:proofErr w:type="spellEnd"/>
+      <w:r>
+        <w:rPr>
+          <w:lang w:val="en-US"/>
+        </w:rPr>
+        <w:t>() parameters.</w:t>
+      </w:r>
+    </w:p>
+    <w:p>
+      <w:pPr>
+        <w:pStyle w:val="Leipteksti"/>
+        <w:rPr>
+          <w:lang w:val="en-US"/>
+        </w:rPr>
+      </w:pPr>
+      <w:r>
+        <w:rPr>
+          <w:lang w:val="en-US"/>
+        </w:rPr>
+        <w:t xml:space="preserve">I began the part 5 by reinstalling Angular-CLI as guided in Moodle. </w:t>
+      </w:r>
+    </w:p>
+    <w:p>
+      <w:pPr>
+        <w:pStyle w:val="Leipteksti"/>
+        <w:rPr>
+          <w:lang w:val="en-US"/>
+        </w:rPr>
+      </w:pPr>
+      <w:r>
+        <w:rPr>
+          <w:lang w:val="en-US"/>
+        </w:rPr>
+        <w:t>After creating the angular skeleton app, I tried running it, but It couldn’t compile:</w:t>
+      </w:r>
+      <w:r>
+        <w:rPr>
+          <w:lang w:val="en-US"/>
+        </w:rPr>
+        <w:br/>
+      </w:r>
+      <w:r>
+        <w:rPr>
+          <w:noProof/>
+        </w:rPr>
+        <w:drawing>
+          <wp:inline distT="0" distB="0" distL="0" distR="0" wp14:anchorId="69165F1A" wp14:editId="7696D6B5">
+            <wp:extent cx="5579745" cy="332105"/>
+            <wp:effectExtent l="0" t="0" r="1905" b="0"/>
+            <wp:docPr id="5" name="Kuva 5"/>
+            <wp:cNvGraphicFramePr>
+              <a:graphicFrameLocks xmlns:a="http://schemas.openxmlformats.org/drawingml/2006/main" noChangeAspect="1"/>
+            </wp:cNvGraphicFramePr>
+            <a:graphic xmlns:a="http://schemas.openxmlformats.org/drawingml/2006/main">
+              <a:graphicData uri="http://schemas.openxmlformats.org/drawingml/2006/picture">
+                <pic:pic xmlns:pic="http://schemas.openxmlformats.org/drawingml/2006/picture">
+                  <pic:nvPicPr>
+                    <pic:cNvPr id="1" name=""/>
+                    <pic:cNvPicPr/>
+                  </pic:nvPicPr>
+                  <pic:blipFill>
+                    <a:blip r:embed="rId16"/>
+                    <a:stretch>
+                      <a:fillRect/>
+                    </a:stretch>
+                  </pic:blipFill>
+                  <pic:spPr>
+                    <a:xfrm>
+                      <a:off x="0" y="0"/>
+                      <a:ext cx="5579745" cy="332105"/>
+                    </a:xfrm>
+                    <a:prstGeom prst="rect">
+                      <a:avLst/>
+                    </a:prstGeom>
+                  </pic:spPr>
+                </pic:pic>
+              </a:graphicData>
+            </a:graphic>
+          </wp:inline>
+        </w:drawing>
+      </w:r>
+    </w:p>
+    <w:p>
+      <w:pPr>
+        <w:pStyle w:val="Leipteksti"/>
+        <w:rPr>
+          <w:lang w:val="en-US"/>
+        </w:rPr>
+      </w:pPr>
+      <w:r>
+        <w:rPr>
+          <w:lang w:val="en-US"/>
+        </w:rPr>
+        <w:t xml:space="preserve">I got that fixed by following this </w:t>
+      </w:r>
+      <w:hyperlink r:id="rId17" w:history="1">
+        <w:proofErr w:type="spellStart"/>
+        <w:r>
+          <w:rPr>
+            <w:rStyle w:val="Hyperlinkki"/>
+            <w:lang w:val="en-US"/>
+          </w:rPr>
+          <w:t>stackoverflow</w:t>
+        </w:r>
+        <w:proofErr w:type="spellEnd"/>
+      </w:hyperlink>
+      <w:r>
+        <w:rPr>
+          <w:lang w:val="en-US"/>
+        </w:rPr>
+        <w:t xml:space="preserve"> answer.</w:t>
+      </w:r>
+    </w:p>
+    <w:p>
+      <w:pPr>
+        <w:pStyle w:val="Leipteksti"/>
+        <w:rPr>
+          <w:lang w:val="en-US"/>
+        </w:rPr>
+      </w:pPr>
+      <w:r>
+        <w:rPr>
+          <w:lang w:val="en-US"/>
+        </w:rPr>
+        <w:t>This part was mostly creating components and setting up routes for them. During this part I learned more about the usage of bootstrap themes and how to implement a navbar. Turned out I couldn’t use newer than bootstrap 3 version “themes” for this project as they wouldn’t display correctly.</w:t>
+      </w:r>
+    </w:p>
+    <w:p>
+      <w:pPr>
+        <w:pStyle w:val="Leipteksti"/>
+        <w:rPr>
+          <w:lang w:val="en-US"/>
+        </w:rPr>
+      </w:pPr>
+    </w:p>
+    <w:p>
+      <w:pPr>
+        <w:pStyle w:val="Leipteksti"/>
+        <w:rPr>
+          <w:lang w:val="en-US"/>
+        </w:rPr>
+      </w:pPr>
+    </w:p>
+    <w:p>
+      <w:pPr>
+        <w:pStyle w:val="Leipteksti"/>
+        <w:rPr>
+          <w:lang w:val="en-US"/>
+        </w:rPr>
+      </w:pPr>
+    </w:p>
+    <w:p>
+      <w:pPr>
+        <w:pStyle w:val="Leipteksti"/>
+        <w:rPr>
           <w:lang w:val="en-US"/>
         </w:rPr>
       </w:pPr>
@@ -4362,8 +4502,8 @@
       </w:pPr>
     </w:p>
     <w:sectPr>
-      <w:headerReference w:type="default" r:id="rId16"/>
-      <w:footerReference w:type="default" r:id="rId17"/>
+      <w:headerReference w:type="default" r:id="rId18"/>
+      <w:footerReference w:type="default" r:id="rId19"/>
       <w:pgSz w:w="11906" w:h="16838"/>
       <w:pgMar w:top="1701" w:right="1134" w:bottom="1701" w:left="1985" w:header="720" w:footer="720" w:gutter="0"/>
       <w:cols w:space="720"/>
@@ -6937,21 +7077,21 @@
 </file>
 
 <file path=customXml/item1.xml><?xml version="1.0" encoding="utf-8"?>
+<p:properties xmlns:p="http://schemas.microsoft.com/office/2006/metadata/properties" xmlns:xsi="http://www.w3.org/2001/XMLSchema-instance" xmlns:pc="http://schemas.microsoft.com/office/infopath/2007/PartnerControls">
+  <documentManagement>
+    <PublishingExpirationDate xmlns="http://schemas.microsoft.com/sharepoint/v3" xsi:nil="true"/>
+    <PublishingStartDate xmlns="http://schemas.microsoft.com/sharepoint/v3" xsi:nil="true"/>
+  </documentManagement>
+</p:properties>
+</file>
+
+<file path=customXml/item2.xml><?xml version="1.0" encoding="utf-8"?>
 <?mso-contentType ?>
 <FormTemplates xmlns="http://schemas.microsoft.com/sharepoint/v3/contenttype/forms">
   <Display>DocumentLibraryForm</Display>
   <Edit>DocumentLibraryForm</Edit>
   <New>DocumentLibraryForm</New>
 </FormTemplates>
-</file>
-
-<file path=customXml/item2.xml><?xml version="1.0" encoding="utf-8"?>
-<p:properties xmlns:p="http://schemas.microsoft.com/office/2006/metadata/properties" xmlns:xsi="http://www.w3.org/2001/XMLSchema-instance" xmlns:pc="http://schemas.microsoft.com/office/infopath/2007/PartnerControls">
-  <documentManagement>
-    <PublishingExpirationDate xmlns="http://schemas.microsoft.com/sharepoint/v3" xsi:nil="true"/>
-    <PublishingStartDate xmlns="http://schemas.microsoft.com/sharepoint/v3" xsi:nil="true"/>
-  </documentManagement>
-</p:properties>
 </file>
 
 <file path=customXml/item3.xml><?xml version="1.0" encoding="utf-8"?>
@@ -7021,19 +7161,19 @@
 </file>
 
 <file path=customXml/itemProps1.xml><?xml version="1.0" encoding="utf-8"?>
-<ds:datastoreItem xmlns:ds="http://schemas.openxmlformats.org/officeDocument/2006/customXml" ds:itemID="{13FBD2FA-5696-460D-A278-9A302A0F72AE}">
+<ds:datastoreItem xmlns:ds="http://schemas.openxmlformats.org/officeDocument/2006/customXml" ds:itemID="{FA8F0064-303C-446D-896E-46EEB9A79DC3}">
   <ds:schemaRefs>
-    <ds:schemaRef ds:uri="http://schemas.microsoft.com/sharepoint/v3/contenttype/forms"/>
+    <ds:schemaRef ds:uri="http://schemas.microsoft.com/office/2006/metadata/properties"/>
+    <ds:schemaRef ds:uri="http://schemas.microsoft.com/office/infopath/2007/PartnerControls"/>
+    <ds:schemaRef ds:uri="http://schemas.microsoft.com/sharepoint/v3"/>
   </ds:schemaRefs>
 </ds:datastoreItem>
 </file>
 
 <file path=customXml/itemProps2.xml><?xml version="1.0" encoding="utf-8"?>
-<ds:datastoreItem xmlns:ds="http://schemas.openxmlformats.org/officeDocument/2006/customXml" ds:itemID="{FA8F0064-303C-446D-896E-46EEB9A79DC3}">
+<ds:datastoreItem xmlns:ds="http://schemas.openxmlformats.org/officeDocument/2006/customXml" ds:itemID="{13FBD2FA-5696-460D-A278-9A302A0F72AE}">
   <ds:schemaRefs>
-    <ds:schemaRef ds:uri="http://schemas.microsoft.com/office/2006/metadata/properties"/>
-    <ds:schemaRef ds:uri="http://schemas.microsoft.com/office/infopath/2007/PartnerControls"/>
-    <ds:schemaRef ds:uri="http://schemas.microsoft.com/sharepoint/v3"/>
+    <ds:schemaRef ds:uri="http://schemas.microsoft.com/sharepoint/v3/contenttype/forms"/>
   </ds:schemaRefs>
 </ds:datastoreItem>
 </file>

</xml_diff>

<commit_message>
MEAN project - working registration and login/out
</commit_message>
<xml_diff>
--- a/full-stack learning diary.docx
+++ b/full-stack learning diary.docx
@@ -4452,6 +4452,177 @@
           <w:lang w:val="en-US"/>
         </w:rPr>
       </w:pPr>
+      <w:r>
+        <w:rPr>
+          <w:lang w:val="en-US"/>
+        </w:rPr>
+        <w:t xml:space="preserve">During the sixth part I created the layout for registration component, consisting of input fields for different user attributes and a submit button. During that I used </w:t>
+      </w:r>
+      <w:proofErr w:type="spellStart"/>
+      <w:r>
+        <w:rPr>
+          <w:lang w:val="en-US"/>
+        </w:rPr>
+        <w:t>ngModel</w:t>
+      </w:r>
+      <w:proofErr w:type="spellEnd"/>
+      <w:r>
+        <w:rPr>
+          <w:lang w:val="en-US"/>
+        </w:rPr>
+        <w:t xml:space="preserve"> to map out the fields, so that they can be used on the typescript side (</w:t>
+      </w:r>
+      <w:proofErr w:type="spellStart"/>
+      <w:r>
+        <w:rPr>
+          <w:lang w:val="en-US"/>
+        </w:rPr>
+        <w:t>this.email</w:t>
+      </w:r>
+      <w:proofErr w:type="spellEnd"/>
+      <w:r>
+        <w:rPr>
+          <w:lang w:val="en-US"/>
+        </w:rPr>
+        <w:t xml:space="preserve"> for example). In addition to that I created a validation service, which checks that all fields are filled, and that email field is valid. Email is checked with the help of test()-function and regular expressions. In case the required fields are not filled, or email is invalid I learned to use </w:t>
+      </w:r>
+      <w:proofErr w:type="spellStart"/>
+      <w:r>
+        <w:rPr>
+          <w:lang w:val="en-US"/>
+        </w:rPr>
+        <w:t>FlashMessagesModule</w:t>
+      </w:r>
+      <w:proofErr w:type="spellEnd"/>
+      <w:r>
+        <w:rPr>
+          <w:lang w:val="en-US"/>
+        </w:rPr>
+        <w:t xml:space="preserve"> to show popup messages/warnings for example.</w:t>
+      </w:r>
+    </w:p>
+    <w:p>
+      <w:pPr>
+        <w:pStyle w:val="Leipteksti"/>
+        <w:rPr>
+          <w:lang w:val="en-US"/>
+        </w:rPr>
+      </w:pPr>
+      <w:r>
+        <w:rPr>
+          <w:lang w:val="en-US"/>
+        </w:rPr>
+        <w:t xml:space="preserve">I will implement a check for password later so that the password matches the minimum requirements to the </w:t>
+      </w:r>
+      <w:proofErr w:type="spellStart"/>
+      <w:r>
+        <w:rPr>
+          <w:lang w:val="en-US"/>
+        </w:rPr>
+        <w:t>validateService</w:t>
+      </w:r>
+      <w:proofErr w:type="spellEnd"/>
+      <w:r>
+        <w:rPr>
+          <w:lang w:val="en-US"/>
+        </w:rPr>
+        <w:t>.</w:t>
+      </w:r>
+    </w:p>
+    <w:p>
+      <w:pPr>
+        <w:pStyle w:val="Leipteksti"/>
+        <w:rPr>
+          <w:lang w:val="en-US"/>
+        </w:rPr>
+      </w:pPr>
+    </w:p>
+    <w:p>
+      <w:pPr>
+        <w:pStyle w:val="Leipteksti"/>
+        <w:rPr>
+          <w:b/>
+          <w:bCs/>
+          <w:lang w:val="en-US"/>
+        </w:rPr>
+      </w:pPr>
+      <w:r>
+        <w:rPr>
+          <w:b/>
+          <w:bCs/>
+          <w:lang w:val="en-US"/>
+        </w:rPr>
+        <w:t>26.7.2021 – MEAN stack project</w:t>
+      </w:r>
+    </w:p>
+    <w:p>
+      <w:pPr>
+        <w:pStyle w:val="Leipteksti"/>
+        <w:rPr>
+          <w:lang w:val="en-US"/>
+        </w:rPr>
+      </w:pPr>
+      <w:r>
+        <w:rPr>
+          <w:lang w:val="en-US"/>
+        </w:rPr>
+        <w:t xml:space="preserve">During part 7 </w:t>
+      </w:r>
+      <w:r>
+        <w:rPr>
+          <w:lang w:val="en-US"/>
+        </w:rPr>
+        <w:t xml:space="preserve">and 8 </w:t>
+      </w:r>
+      <w:r>
+        <w:rPr>
+          <w:lang w:val="en-US"/>
+        </w:rPr>
+        <w:t>of the project video series, I learned to “connect” back-end with front-end. It was done by using a service (called “auth” in this case), which sends http requests to the running back-end server. For example, when registering an account, the front-end side creates a user, which is then sent as a http request parameter to the running back-end server (</w:t>
+      </w:r>
+      <w:hyperlink r:id="rId18" w:history="1">
+        <w:r>
+          <w:rPr>
+            <w:rStyle w:val="Hyperlinkki"/>
+            <w:lang w:val="en-US"/>
+          </w:rPr>
+          <w:t>http://localhost:port/users/register</w:t>
+        </w:r>
+      </w:hyperlink>
+      <w:r>
+        <w:rPr>
+          <w:lang w:val="en-US"/>
+        </w:rPr>
+        <w:t>)</w:t>
+      </w:r>
+      <w:r>
+        <w:rPr>
+          <w:lang w:val="en-US"/>
+        </w:rPr>
+        <w:t>. When the back-end server receives the request, it completes the request accordingly, in this case creates a new user and adds it to the database. Back-end then returns a status (success: true/false in this case) which can be compared on the front-end side to react accordingly.</w:t>
+      </w:r>
+    </w:p>
+    <w:p>
+      <w:pPr>
+        <w:pStyle w:val="Leipteksti"/>
+        <w:rPr>
+          <w:lang w:val="en-US"/>
+        </w:rPr>
+      </w:pPr>
+      <w:r>
+        <w:rPr>
+          <w:lang w:val="en-US"/>
+        </w:rPr>
+        <w:t>By learning to connect back-end and front-end I could create functioning registration and login screens in addition to logout.</w:t>
+      </w:r>
+    </w:p>
+    <w:p>
+      <w:pPr>
+        <w:pStyle w:val="Leipteksti"/>
+        <w:rPr>
+          <w:lang w:val="en-US"/>
+        </w:rPr>
+      </w:pPr>
     </w:p>
     <w:p>
       <w:pPr>
@@ -4502,8 +4673,8 @@
       </w:pPr>
     </w:p>
     <w:sectPr>
-      <w:headerReference w:type="default" r:id="rId18"/>
-      <w:footerReference w:type="default" r:id="rId19"/>
+      <w:headerReference w:type="default" r:id="rId19"/>
+      <w:footerReference w:type="default" r:id="rId20"/>
       <w:pgSz w:w="11906" w:h="16838"/>
       <w:pgMar w:top="1701" w:right="1134" w:bottom="1701" w:left="1985" w:header="720" w:footer="720" w:gutter="0"/>
       <w:cols w:space="720"/>

</xml_diff>

<commit_message>
MEAN project - Authentication
</commit_message>
<xml_diff>
--- a/full-stack learning diary.docx
+++ b/full-stack learning diary.docx
@@ -4614,6 +4614,62 @@
           <w:lang w:val="en-US"/>
         </w:rPr>
         <w:t>By learning to connect back-end and front-end I could create functioning registration and login screens in addition to logout.</w:t>
+      </w:r>
+    </w:p>
+    <w:p>
+      <w:pPr>
+        <w:pStyle w:val="Leipteksti"/>
+        <w:rPr>
+          <w:lang w:val="en-US"/>
+        </w:rPr>
+      </w:pPr>
+      <w:r>
+        <w:rPr>
+          <w:lang w:val="en-US"/>
+        </w:rPr>
+        <w:lastRenderedPageBreak/>
+        <w:t>During the 9</w:t>
+      </w:r>
+      <w:r>
+        <w:rPr>
+          <w:vertAlign w:val="superscript"/>
+          <w:lang w:val="en-US"/>
+        </w:rPr>
+        <w:t>th</w:t>
+      </w:r>
+      <w:r>
+        <w:rPr>
+          <w:lang w:val="en-US"/>
+        </w:rPr>
+        <w:t xml:space="preserve"> video I learned to create authenticated requests by sending the authorization (</w:t>
+      </w:r>
+      <w:proofErr w:type="spellStart"/>
+      <w:r>
+        <w:rPr>
+          <w:lang w:val="en-US"/>
+        </w:rPr>
+        <w:t>token_id</w:t>
+      </w:r>
+      <w:proofErr w:type="spellEnd"/>
+      <w:r>
+        <w:rPr>
+          <w:lang w:val="en-US"/>
+        </w:rPr>
+        <w:t>) tokens via the header of http requests. Also, I learned to create “authentication guard” which was used to hide/unhide html elements when user is(/not) logged in.</w:t>
+      </w:r>
+    </w:p>
+    <w:p>
+      <w:pPr>
+        <w:pStyle w:val="Leipteksti"/>
+        <w:rPr>
+          <w:lang w:val="en-US"/>
+        </w:rPr>
+      </w:pPr>
+      <w:r>
+        <w:rPr>
+          <w:lang w:val="en-US"/>
+        </w:rPr>
+        <w:t>Lastly, I learned to compile angular apps using command “ng build” so that the front-end could be accessible by just running back-end server.</w:t>
       </w:r>
     </w:p>
     <w:p>
@@ -7248,21 +7304,21 @@
 </file>
 
 <file path=customXml/item1.xml><?xml version="1.0" encoding="utf-8"?>
+<?mso-contentType ?>
+<FormTemplates xmlns="http://schemas.microsoft.com/sharepoint/v3/contenttype/forms">
+  <Display>DocumentLibraryForm</Display>
+  <Edit>DocumentLibraryForm</Edit>
+  <New>DocumentLibraryForm</New>
+</FormTemplates>
+</file>
+
+<file path=customXml/item2.xml><?xml version="1.0" encoding="utf-8"?>
 <p:properties xmlns:p="http://schemas.microsoft.com/office/2006/metadata/properties" xmlns:xsi="http://www.w3.org/2001/XMLSchema-instance" xmlns:pc="http://schemas.microsoft.com/office/infopath/2007/PartnerControls">
   <documentManagement>
     <PublishingExpirationDate xmlns="http://schemas.microsoft.com/sharepoint/v3" xsi:nil="true"/>
     <PublishingStartDate xmlns="http://schemas.microsoft.com/sharepoint/v3" xsi:nil="true"/>
   </documentManagement>
 </p:properties>
-</file>
-
-<file path=customXml/item2.xml><?xml version="1.0" encoding="utf-8"?>
-<?mso-contentType ?>
-<FormTemplates xmlns="http://schemas.microsoft.com/sharepoint/v3/contenttype/forms">
-  <Display>DocumentLibraryForm</Display>
-  <Edit>DocumentLibraryForm</Edit>
-  <New>DocumentLibraryForm</New>
-</FormTemplates>
 </file>
 
 <file path=customXml/item3.xml><?xml version="1.0" encoding="utf-8"?>
@@ -7332,19 +7388,19 @@
 </file>
 
 <file path=customXml/itemProps1.xml><?xml version="1.0" encoding="utf-8"?>
+<ds:datastoreItem xmlns:ds="http://schemas.openxmlformats.org/officeDocument/2006/customXml" ds:itemID="{13FBD2FA-5696-460D-A278-9A302A0F72AE}">
+  <ds:schemaRefs>
+    <ds:schemaRef ds:uri="http://schemas.microsoft.com/sharepoint/v3/contenttype/forms"/>
+  </ds:schemaRefs>
+</ds:datastoreItem>
+</file>
+
+<file path=customXml/itemProps2.xml><?xml version="1.0" encoding="utf-8"?>
 <ds:datastoreItem xmlns:ds="http://schemas.openxmlformats.org/officeDocument/2006/customXml" ds:itemID="{FA8F0064-303C-446D-896E-46EEB9A79DC3}">
   <ds:schemaRefs>
     <ds:schemaRef ds:uri="http://schemas.microsoft.com/office/2006/metadata/properties"/>
     <ds:schemaRef ds:uri="http://schemas.microsoft.com/office/infopath/2007/PartnerControls"/>
     <ds:schemaRef ds:uri="http://schemas.microsoft.com/sharepoint/v3"/>
-  </ds:schemaRefs>
-</ds:datastoreItem>
-</file>
-
-<file path=customXml/itemProps2.xml><?xml version="1.0" encoding="utf-8"?>
-<ds:datastoreItem xmlns:ds="http://schemas.openxmlformats.org/officeDocument/2006/customXml" ds:itemID="{13FBD2FA-5696-460D-A278-9A302A0F72AE}">
-  <ds:schemaRefs>
-    <ds:schemaRef ds:uri="http://schemas.microsoft.com/sharepoint/v3/contenttype/forms"/>
   </ds:schemaRefs>
 </ds:datastoreItem>
 </file>

</xml_diff>

<commit_message>
Update full-stack learning diary.docx
</commit_message>
<xml_diff>
--- a/full-stack learning diary.docx
+++ b/full-stack learning diary.docx
@@ -14,7 +14,6 @@
           <w:lang w:val="en-US"/>
         </w:rPr>
       </w:pPr>
-      <w:proofErr w:type="spellStart"/>
       <w:r>
         <w:rPr>
           <w:rFonts w:ascii="Times New Roman" w:hAnsi="Times New Roman" w:cs="Times New Roman"/>
@@ -23,53 +22,8 @@
           <w:szCs w:val="24"/>
           <w:lang w:val="en-US"/>
         </w:rPr>
-        <w:t>Lappeenrannan</w:t>
-      </w:r>
-      <w:proofErr w:type="spellEnd"/>
-      <w:r>
-        <w:rPr>
-          <w:rFonts w:ascii="Times New Roman" w:hAnsi="Times New Roman" w:cs="Times New Roman"/>
-          <w:b w:val="0"/>
-          <w:sz w:val="24"/>
-          <w:szCs w:val="24"/>
-          <w:lang w:val="en-US"/>
-        </w:rPr>
-        <w:t xml:space="preserve"> </w:t>
-      </w:r>
-      <w:proofErr w:type="spellStart"/>
-      <w:r>
-        <w:rPr>
-          <w:rFonts w:ascii="Times New Roman" w:hAnsi="Times New Roman" w:cs="Times New Roman"/>
-          <w:b w:val="0"/>
-          <w:sz w:val="24"/>
-          <w:szCs w:val="24"/>
-          <w:lang w:val="en-US"/>
-        </w:rPr>
-        <w:t>teknillinen</w:t>
-      </w:r>
-      <w:proofErr w:type="spellEnd"/>
-      <w:r>
-        <w:rPr>
-          <w:rFonts w:ascii="Times New Roman" w:hAnsi="Times New Roman" w:cs="Times New Roman"/>
-          <w:b w:val="0"/>
-          <w:sz w:val="24"/>
-          <w:szCs w:val="24"/>
-          <w:lang w:val="en-US"/>
-        </w:rPr>
-        <w:t xml:space="preserve"> </w:t>
-      </w:r>
-      <w:proofErr w:type="spellStart"/>
-      <w:r>
-        <w:rPr>
-          <w:rFonts w:ascii="Times New Roman" w:hAnsi="Times New Roman" w:cs="Times New Roman"/>
-          <w:b w:val="0"/>
-          <w:sz w:val="24"/>
-          <w:szCs w:val="24"/>
-          <w:lang w:val="en-US"/>
-        </w:rPr>
-        <w:t>yliopisto</w:t>
-      </w:r>
-      <w:proofErr w:type="spellEnd"/>
+        <w:t>Lappeenrannan teknillinen yliopisto</w:t>
+      </w:r>
     </w:p>
     <w:p>
       <w:pPr>
@@ -684,49 +638,7 @@
         <w:rPr>
           <w:lang w:val="en-US"/>
         </w:rPr>
-        <w:t xml:space="preserve"> with Node. The first task was to create a json package file, which can be done using “</w:t>
-      </w:r>
-      <w:proofErr w:type="spellStart"/>
-      <w:r>
-        <w:rPr>
-          <w:lang w:val="en-US"/>
-        </w:rPr>
-        <w:t>npm</w:t>
-      </w:r>
-      <w:proofErr w:type="spellEnd"/>
-      <w:r>
-        <w:rPr>
-          <w:lang w:val="en-US"/>
-        </w:rPr>
-        <w:t xml:space="preserve"> </w:t>
-      </w:r>
-      <w:proofErr w:type="spellStart"/>
-      <w:r>
-        <w:rPr>
-          <w:lang w:val="en-US"/>
-        </w:rPr>
-        <w:t>init</w:t>
-      </w:r>
-      <w:proofErr w:type="spellEnd"/>
-      <w:r>
-        <w:rPr>
-          <w:lang w:val="en-US"/>
-        </w:rPr>
-        <w:t>” terminal command. That json package file lists used to describe the project module versions, name, used dependencies and main file among other information. It can be used to install modules (as the needed dependencies are listed in the json) if they are lost are used on a different machine by typing “</w:t>
-      </w:r>
-      <w:proofErr w:type="spellStart"/>
-      <w:r>
-        <w:rPr>
-          <w:lang w:val="en-US"/>
-        </w:rPr>
-        <w:t>npm</w:t>
-      </w:r>
-      <w:proofErr w:type="spellEnd"/>
-      <w:r>
-        <w:rPr>
-          <w:lang w:val="en-US"/>
-        </w:rPr>
-        <w:t xml:space="preserve"> install”.</w:t>
+        <w:t xml:space="preserve"> with Node. The first task was to create a json package file, which can be done using “npm init” terminal command. That json package file lists used to describe the project module versions, name, used dependencies and main file among other information. It can be used to install modules (as the needed dependencies are listed in the json) if they are lost are used on a different machine by typing “npm install”.</w:t>
       </w:r>
     </w:p>
     <w:p>
@@ -757,49 +669,7 @@
           <w:lang w:val="en-US"/>
         </w:rPr>
         <w:lastRenderedPageBreak/>
-        <w:t xml:space="preserve">I also learned about different dependencies, such as </w:t>
-      </w:r>
-      <w:proofErr w:type="spellStart"/>
-      <w:r>
-        <w:rPr>
-          <w:lang w:val="en-US"/>
-        </w:rPr>
-        <w:t>uuid</w:t>
-      </w:r>
-      <w:proofErr w:type="spellEnd"/>
-      <w:r>
-        <w:rPr>
-          <w:lang w:val="en-US"/>
-        </w:rPr>
-        <w:t xml:space="preserve"> and </w:t>
-      </w:r>
-      <w:proofErr w:type="spellStart"/>
-      <w:r>
-        <w:rPr>
-          <w:lang w:val="en-US"/>
-        </w:rPr>
-        <w:t>nodemon</w:t>
-      </w:r>
-      <w:proofErr w:type="spellEnd"/>
-      <w:r>
-        <w:rPr>
-          <w:lang w:val="en-US"/>
-        </w:rPr>
-        <w:t xml:space="preserve">, which is so called dev dependency. </w:t>
-      </w:r>
-      <w:proofErr w:type="spellStart"/>
-      <w:r>
-        <w:rPr>
-          <w:lang w:val="en-US"/>
-        </w:rPr>
-        <w:t>Nodemon</w:t>
-      </w:r>
-      <w:proofErr w:type="spellEnd"/>
-      <w:r>
-        <w:rPr>
-          <w:lang w:val="en-US"/>
-        </w:rPr>
-        <w:t xml:space="preserve"> is </w:t>
+        <w:t xml:space="preserve">I also learned about different dependencies, such as uuid and nodemon, which is so called dev dependency. Nodemon is </w:t>
       </w:r>
       <w:r>
         <w:rPr>
@@ -819,35 +689,7 @@
         <w:rPr>
           <w:lang w:val="en-US"/>
         </w:rPr>
-        <w:t xml:space="preserve">During the video, the instructor introduced some basic modules, such as path, fs, </w:t>
-      </w:r>
-      <w:proofErr w:type="spellStart"/>
-      <w:r>
-        <w:rPr>
-          <w:lang w:val="en-US"/>
-        </w:rPr>
-        <w:t>os</w:t>
-      </w:r>
-      <w:proofErr w:type="spellEnd"/>
-      <w:r>
-        <w:rPr>
-          <w:lang w:val="en-US"/>
-        </w:rPr>
-        <w:t xml:space="preserve">, </w:t>
-      </w:r>
-      <w:proofErr w:type="spellStart"/>
-      <w:r>
-        <w:rPr>
-          <w:lang w:val="en-US"/>
-        </w:rPr>
-        <w:t>url</w:t>
-      </w:r>
-      <w:proofErr w:type="spellEnd"/>
-      <w:r>
-        <w:rPr>
-          <w:lang w:val="en-US"/>
-        </w:rPr>
-        <w:t xml:space="preserve">, events and logger provided with some coding examples of how to use them. While following through the coding examples, I tried my best to learn any new syntax used. At first the use of gravis (`) and function arrow (=&gt;) felt weird, but I did some googling and found out </w:t>
+        <w:t xml:space="preserve">During the video, the instructor introduced some basic modules, such as path, fs, os, url, events and logger provided with some coding examples of how to use them. While following through the coding examples, I tried my best to learn any new syntax used. At first the use of gravis (`) and function arrow (=&gt;) felt weird, but I did some googling and found out </w:t>
       </w:r>
       <w:r>
         <w:rPr>
@@ -933,69 +775,27 @@
         <w:rPr>
           <w:lang w:val="en-US"/>
         </w:rPr>
-        <w:t xml:space="preserve">I learned how to load different kinds of files to the server, such as html, </w:t>
-      </w:r>
-      <w:proofErr w:type="spellStart"/>
-      <w:r>
-        <w:rPr>
-          <w:lang w:val="en-US"/>
-        </w:rPr>
-        <w:t>css</w:t>
-      </w:r>
-      <w:proofErr w:type="spellEnd"/>
-      <w:r>
-        <w:rPr>
-          <w:lang w:val="en-US"/>
-        </w:rPr>
-        <w:t xml:space="preserve"> or json. However, on my node.js version it did not quite work as expected – the html file contents were on the site as they are in the file. To display the file correctly, I had to use an alternative way to change the “Content-Type” in the header. </w:t>
-      </w:r>
-    </w:p>
-    <w:p>
-      <w:pPr>
-        <w:pStyle w:val="Leipteksti"/>
-        <w:rPr>
-          <w:lang w:val="en-US"/>
-        </w:rPr>
-      </w:pPr>
-      <w:r>
-        <w:rPr>
-          <w:lang w:val="en-US"/>
-        </w:rPr>
-        <w:t xml:space="preserve">I also learned that the “script” part of the </w:t>
-      </w:r>
-      <w:proofErr w:type="spellStart"/>
-      <w:r>
-        <w:rPr>
-          <w:lang w:val="en-US"/>
-        </w:rPr>
-        <w:t>package.json</w:t>
-      </w:r>
-      <w:proofErr w:type="spellEnd"/>
-      <w:r>
-        <w:rPr>
-          <w:lang w:val="en-US"/>
-        </w:rPr>
-        <w:t xml:space="preserve"> file could be altered</w:t>
-      </w:r>
-      <w:r>
-        <w:rPr>
-          <w:lang w:val="en-US"/>
-        </w:rPr>
-        <w:t xml:space="preserve"> for example to run it in “dev” mode using </w:t>
-      </w:r>
-      <w:proofErr w:type="spellStart"/>
-      <w:r>
-        <w:rPr>
-          <w:lang w:val="en-US"/>
-        </w:rPr>
-        <w:t>nodemon</w:t>
-      </w:r>
-      <w:proofErr w:type="spellEnd"/>
-      <w:r>
-        <w:rPr>
-          <w:lang w:val="en-US"/>
-        </w:rPr>
-        <w:t xml:space="preserve"> to keep the server running while doing changes to the source code.</w:t>
+        <w:t xml:space="preserve">I learned how to load different kinds of files to the server, such as html, css or json. However, on my node.js version it did not quite work as expected – the html file contents were on the site as they are in the file. To display the file correctly, I had to use an alternative way to change the “Content-Type” in the header. </w:t>
+      </w:r>
+    </w:p>
+    <w:p>
+      <w:pPr>
+        <w:pStyle w:val="Leipteksti"/>
+        <w:rPr>
+          <w:lang w:val="en-US"/>
+        </w:rPr>
+      </w:pPr>
+      <w:r>
+        <w:rPr>
+          <w:lang w:val="en-US"/>
+        </w:rPr>
+        <w:t>I also learned that the “script” part of the package.json file could be altered</w:t>
+      </w:r>
+      <w:r>
+        <w:rPr>
+          <w:lang w:val="en-US"/>
+        </w:rPr>
+        <w:t xml:space="preserve"> for example to run it in “dev” mode using nodemon to keep the server running while doing changes to the source code.</w:t>
       </w:r>
     </w:p>
     <w:p>
@@ -1021,21 +821,7 @@
         <w:rPr>
           <w:lang w:val="en-US"/>
         </w:rPr>
-        <w:t xml:space="preserve"> as my node.js module files were not in the root of the repository I could not deploy the app as there was some other files such as this diary which caused errors. Finally, after some time googling, I found a way to run apps from subdirectories using custom Heroku </w:t>
-      </w:r>
-      <w:proofErr w:type="spellStart"/>
-      <w:r>
-        <w:rPr>
-          <w:lang w:val="en-US"/>
-        </w:rPr>
-        <w:t>buildpacks</w:t>
-      </w:r>
-      <w:proofErr w:type="spellEnd"/>
-      <w:r>
-        <w:rPr>
-          <w:lang w:val="en-US"/>
-        </w:rPr>
-        <w:t xml:space="preserve">. </w:t>
+        <w:t xml:space="preserve"> as my node.js module files were not in the root of the repository I could not deploy the app as there was some other files such as this diary which caused errors. Finally, after some time googling, I found a way to run apps from subdirectories using custom Heroku buildpacks. </w:t>
       </w:r>
     </w:p>
     <w:p>
@@ -1107,115 +893,35 @@
           <w:lang w:val="en-US"/>
         </w:rPr>
         <w:lastRenderedPageBreak/>
-        <w:t xml:space="preserve">8.7.2021 – </w:t>
-      </w:r>
-      <w:proofErr w:type="spellStart"/>
-      <w:r>
-        <w:rPr>
-          <w:b/>
-          <w:bCs/>
-          <w:lang w:val="en-US"/>
-        </w:rPr>
-        <w:t>MongoDb</w:t>
-      </w:r>
-      <w:proofErr w:type="spellEnd"/>
-    </w:p>
-    <w:p>
-      <w:pPr>
-        <w:pStyle w:val="Leipteksti"/>
-        <w:rPr>
-          <w:lang w:val="en-US"/>
-        </w:rPr>
-      </w:pPr>
-      <w:r>
-        <w:rPr>
-          <w:lang w:val="en-US"/>
-        </w:rPr>
-        <w:t xml:space="preserve">I started the </w:t>
-      </w:r>
-      <w:proofErr w:type="spellStart"/>
-      <w:r>
-        <w:rPr>
-          <w:lang w:val="en-US"/>
-        </w:rPr>
-        <w:t>mongoDb</w:t>
-      </w:r>
-      <w:proofErr w:type="spellEnd"/>
-      <w:r>
-        <w:rPr>
-          <w:lang w:val="en-US"/>
-        </w:rPr>
-        <w:t xml:space="preserve"> module. I learned that </w:t>
-      </w:r>
-      <w:proofErr w:type="spellStart"/>
-      <w:r>
-        <w:rPr>
-          <w:lang w:val="en-US"/>
-        </w:rPr>
-        <w:t>mongoDb</w:t>
-      </w:r>
-      <w:proofErr w:type="spellEnd"/>
-      <w:r>
-        <w:rPr>
-          <w:lang w:val="en-US"/>
-        </w:rPr>
-        <w:t xml:space="preserve"> is a NoSQL database, which means that there is no need to map out any data structures before setting up the database, i.e., they store data differently than relational databases. </w:t>
-      </w:r>
-    </w:p>
-    <w:p>
-      <w:pPr>
-        <w:pStyle w:val="Leipteksti"/>
-        <w:rPr>
-          <w:lang w:val="en-US"/>
-        </w:rPr>
-      </w:pPr>
-      <w:r>
-        <w:rPr>
-          <w:lang w:val="en-US"/>
-        </w:rPr>
-        <w:t xml:space="preserve">In the beginning of the video after installing </w:t>
-      </w:r>
-      <w:proofErr w:type="spellStart"/>
-      <w:r>
-        <w:rPr>
-          <w:lang w:val="en-US"/>
-        </w:rPr>
-        <w:t>mongoDb</w:t>
-      </w:r>
-      <w:proofErr w:type="spellEnd"/>
-      <w:r>
-        <w:rPr>
-          <w:lang w:val="en-US"/>
-        </w:rPr>
-        <w:t xml:space="preserve"> community server I came across some problems related to </w:t>
-      </w:r>
-      <w:proofErr w:type="spellStart"/>
-      <w:r>
-        <w:rPr>
-          <w:lang w:val="en-US"/>
-        </w:rPr>
-        <w:t>mongoDb</w:t>
-      </w:r>
-      <w:proofErr w:type="spellEnd"/>
-      <w:r>
-        <w:rPr>
-          <w:lang w:val="en-US"/>
-        </w:rPr>
-        <w:t xml:space="preserve"> compass, which I could not solve even after reinstallations and googling. However, the </w:t>
-      </w:r>
-      <w:proofErr w:type="spellStart"/>
-      <w:r>
-        <w:rPr>
-          <w:lang w:val="en-US"/>
-        </w:rPr>
-        <w:t>mongoDb</w:t>
-      </w:r>
-      <w:proofErr w:type="spellEnd"/>
-      <w:r>
-        <w:rPr>
-          <w:lang w:val="en-US"/>
-        </w:rPr>
-        <w:t xml:space="preserve"> itself was working as intended, so I continued with the introduction video</w:t>
+        <w:t>8.7.2021 – MongoDb</w:t>
+      </w:r>
+    </w:p>
+    <w:p>
+      <w:pPr>
+        <w:pStyle w:val="Leipteksti"/>
+        <w:rPr>
+          <w:lang w:val="en-US"/>
+        </w:rPr>
+      </w:pPr>
+      <w:r>
+        <w:rPr>
+          <w:lang w:val="en-US"/>
+        </w:rPr>
+        <w:t xml:space="preserve">I started the mongoDb module. I learned that mongoDb is a NoSQL database, which means that there is no need to map out any data structures before setting up the database, i.e., they store data differently than relational databases. </w:t>
+      </w:r>
+    </w:p>
+    <w:p>
+      <w:pPr>
+        <w:pStyle w:val="Leipteksti"/>
+        <w:rPr>
+          <w:lang w:val="en-US"/>
+        </w:rPr>
+      </w:pPr>
+      <w:r>
+        <w:rPr>
+          <w:lang w:val="en-US"/>
+        </w:rPr>
+        <w:t>In the beginning of the video after installing mongoDb community server I came across some problems related to mongoDb compass, which I could not solve even after reinstallations and googling. However, the mongoDb itself was working as intended, so I continued with the introduction video</w:t>
       </w:r>
       <w:r>
         <w:rPr>
@@ -1298,39 +1004,17 @@
         </w:rPr>
         <w:t xml:space="preserve">The error in the upper right corner, I still could create </w:t>
       </w:r>
-      <w:proofErr w:type="spellStart"/>
-      <w:r>
-        <w:rPr>
-          <w:lang w:val="en-US"/>
-        </w:rPr>
-        <w:t>dbs</w:t>
-      </w:r>
-      <w:proofErr w:type="spellEnd"/>
-      <w:r>
-        <w:rPr>
-          <w:lang w:val="en-US"/>
-        </w:rPr>
-        <w:t>,</w:t>
-      </w:r>
-      <w:r>
-        <w:rPr>
-          <w:lang w:val="en-US"/>
-        </w:rPr>
-        <w:t xml:space="preserve"> but they were not displayed in the compass. On the other hand, show </w:t>
-      </w:r>
-      <w:proofErr w:type="spellStart"/>
-      <w:r>
-        <w:rPr>
-          <w:lang w:val="en-US"/>
-        </w:rPr>
-        <w:t>dbs</w:t>
-      </w:r>
-      <w:proofErr w:type="spellEnd"/>
-      <w:r>
-        <w:rPr>
-          <w:lang w:val="en-US"/>
-        </w:rPr>
-        <w:t xml:space="preserve"> command displayed all of them. </w:t>
+      <w:r>
+        <w:rPr>
+          <w:lang w:val="en-US"/>
+        </w:rPr>
+        <w:t>dbs,</w:t>
+      </w:r>
+      <w:r>
+        <w:rPr>
+          <w:lang w:val="en-US"/>
+        </w:rPr>
+        <w:t xml:space="preserve"> but they were not displayed in the compass. On the other hand, show dbs command displayed all of them. </w:t>
       </w:r>
     </w:p>
     <w:p>
@@ -1356,27 +1040,17 @@
           <w:bCs/>
           <w:lang w:val="en-US"/>
         </w:rPr>
-        <w:t xml:space="preserve">9.7.2021 – </w:t>
-      </w:r>
-      <w:proofErr w:type="spellStart"/>
-      <w:r>
+        <w:t>9.7.2021 – MongoDb</w:t>
+      </w:r>
+    </w:p>
+    <w:p>
+      <w:pPr>
+        <w:pStyle w:val="Leipteksti"/>
         <w:rPr>
           <w:b/>
           <w:bCs/>
           <w:lang w:val="en-US"/>
         </w:rPr>
-        <w:t>MongoDb</w:t>
-      </w:r>
-      <w:proofErr w:type="spellEnd"/>
-    </w:p>
-    <w:p>
-      <w:pPr>
-        <w:pStyle w:val="Leipteksti"/>
-        <w:rPr>
-          <w:b/>
-          <w:bCs/>
-          <w:lang w:val="en-US"/>
-        </w:rPr>
       </w:pPr>
       <w:r>
         <w:rPr>
@@ -1394,21 +1068,7 @@
         <w:rPr>
           <w:lang w:val="en-US"/>
         </w:rPr>
-        <w:t xml:space="preserve"> of </w:t>
-      </w:r>
-      <w:proofErr w:type="spellStart"/>
-      <w:r>
-        <w:rPr>
-          <w:lang w:val="en-US"/>
-        </w:rPr>
-        <w:t>mongoDb</w:t>
-      </w:r>
-      <w:proofErr w:type="spellEnd"/>
-      <w:r>
-        <w:rPr>
-          <w:lang w:val="en-US"/>
-        </w:rPr>
-        <w:t>:</w:t>
+        <w:t xml:space="preserve"> of mongoDb:</w:t>
       </w:r>
     </w:p>
     <w:p>
@@ -1616,21 +1276,7 @@
         <w:rPr>
           <w:lang w:val="en-US"/>
         </w:rPr>
-        <w:t>“</w:t>
-      </w:r>
-      <w:proofErr w:type="spellStart"/>
-      <w:r>
-        <w:rPr>
-          <w:lang w:val="en-US"/>
-        </w:rPr>
-        <w:t>db.posts.find</w:t>
-      </w:r>
-      <w:proofErr w:type="spellEnd"/>
-      <w:r>
-        <w:rPr>
-          <w:lang w:val="en-US"/>
-        </w:rPr>
-        <w:t>({tags: “</w:t>
+        <w:t>“db.posts.find({tags: “</w:t>
       </w:r>
       <w:r>
         <w:rPr>
@@ -1672,21 +1318,7 @@
         <w:rPr>
           <w:lang w:val="en-US"/>
         </w:rPr>
-        <w:t>“</w:t>
-      </w:r>
-      <w:proofErr w:type="spellStart"/>
-      <w:r>
-        <w:rPr>
-          <w:lang w:val="en-US"/>
-        </w:rPr>
-        <w:t>db.posts.find</w:t>
-      </w:r>
-      <w:proofErr w:type="spellEnd"/>
-      <w:r>
-        <w:rPr>
-          <w:lang w:val="en-US"/>
-        </w:rPr>
-        <w:t>({</w:t>
+        <w:t>“db.posts.find({</w:t>
       </w:r>
       <w:r>
         <w:rPr>
@@ -1722,21 +1354,7 @@
         <w:rPr>
           <w:lang w:val="en-US"/>
         </w:rPr>
-        <w:t>For finding from embedded documents $</w:t>
-      </w:r>
-      <w:proofErr w:type="spellStart"/>
-      <w:r>
-        <w:rPr>
-          <w:lang w:val="en-US"/>
-        </w:rPr>
-        <w:t>elemMatch</w:t>
-      </w:r>
-      <w:proofErr w:type="spellEnd"/>
-      <w:r>
-        <w:rPr>
-          <w:lang w:val="en-US"/>
-        </w:rPr>
-        <w:t xml:space="preserve"> could be used: </w:t>
+        <w:t xml:space="preserve">For finding from embedded documents $elemMatch could be used: </w:t>
       </w:r>
     </w:p>
     <w:p>
@@ -1747,33 +1365,11 @@
           <w:lang w:val="en-US"/>
         </w:rPr>
       </w:pPr>
-      <w:proofErr w:type="spellStart"/>
-      <w:r>
-        <w:rPr>
-          <w:lang w:val="en-US"/>
-        </w:rPr>
-        <w:t>db.posts.find</w:t>
-      </w:r>
-      <w:proofErr w:type="spellEnd"/>
-      <w:r>
-        <w:rPr>
-          <w:lang w:val="en-US"/>
-        </w:rPr>
-        <w:t>({comments: {$</w:t>
-      </w:r>
-      <w:proofErr w:type="spellStart"/>
-      <w:r>
-        <w:rPr>
-          <w:lang w:val="en-US"/>
-        </w:rPr>
-        <w:t>elemMatch</w:t>
-      </w:r>
-      <w:proofErr w:type="spellEnd"/>
-      <w:r>
-        <w:rPr>
-          <w:lang w:val="en-US"/>
-        </w:rPr>
-        <w:t>: { user: ‘Mary Williams’ }}})</w:t>
+      <w:r>
+        <w:rPr>
+          <w:lang w:val="en-US"/>
+        </w:rPr>
+        <w:t>db.posts.find({comments: {$elemMatch: { user: ‘Mary Williams’ }}})</w:t>
       </w:r>
     </w:p>
     <w:p>
@@ -1809,19 +1405,11 @@
           <w:lang w:val="en-US"/>
         </w:rPr>
       </w:pPr>
-      <w:proofErr w:type="spellStart"/>
-      <w:r>
-        <w:rPr>
-          <w:lang w:val="en-US"/>
-        </w:rPr>
-        <w:t>db.posts.find</w:t>
-      </w:r>
-      <w:proofErr w:type="spellEnd"/>
-      <w:r>
-        <w:rPr>
-          <w:lang w:val="en-US"/>
-        </w:rPr>
-        <w:t xml:space="preserve">({ $text: { $search: “\”Post O\””} }) </w:t>
+      <w:r>
+        <w:rPr>
+          <w:lang w:val="en-US"/>
+        </w:rPr>
+        <w:t xml:space="preserve">db.posts.find({ $text: { $search: “\”Post O\””} }) </w:t>
       </w:r>
     </w:p>
     <w:p>
@@ -1836,35 +1424,7 @@
         <w:rPr>
           <w:lang w:val="en-US"/>
         </w:rPr>
-        <w:t xml:space="preserve">Other query commands were pretty similar to SQL ones (sort, count, </w:t>
-      </w:r>
-      <w:proofErr w:type="spellStart"/>
-      <w:r>
-        <w:rPr>
-          <w:lang w:val="en-US"/>
-        </w:rPr>
-        <w:t>findOne</w:t>
-      </w:r>
-      <w:proofErr w:type="spellEnd"/>
-      <w:r>
-        <w:rPr>
-          <w:lang w:val="en-US"/>
-        </w:rPr>
-        <w:t>) except the “</w:t>
-      </w:r>
-      <w:proofErr w:type="spellStart"/>
-      <w:r>
-        <w:rPr>
-          <w:lang w:val="en-US"/>
-        </w:rPr>
-        <w:t>forEach</w:t>
-      </w:r>
-      <w:proofErr w:type="spellEnd"/>
-      <w:r>
-        <w:rPr>
-          <w:lang w:val="en-US"/>
-        </w:rPr>
-        <w:t xml:space="preserve">()” function, which could be used for example to concatenate the results with strings. </w:t>
+        <w:t xml:space="preserve">Other query commands were pretty similar to SQL ones (sort, count, findOne) except the “forEach()” function, which could be used for example to concatenate the results with strings. </w:t>
       </w:r>
     </w:p>
     <w:p>
@@ -1932,21 +1492,7 @@
         <w:rPr>
           <w:lang w:val="en-US"/>
         </w:rPr>
-        <w:t xml:space="preserve"> I also created a </w:t>
-      </w:r>
-      <w:proofErr w:type="spellStart"/>
-      <w:r>
-        <w:rPr>
-          <w:lang w:val="en-US"/>
-        </w:rPr>
-        <w:t>mongoDb</w:t>
-      </w:r>
-      <w:proofErr w:type="spellEnd"/>
-      <w:r>
-        <w:rPr>
-          <w:lang w:val="en-US"/>
-        </w:rPr>
-        <w:t xml:space="preserve"> atlas </w:t>
+        <w:t xml:space="preserve"> I also created a mongoDb atlas </w:t>
       </w:r>
       <w:r>
         <w:rPr>
@@ -2022,21 +1568,7 @@
         <w:rPr>
           <w:lang w:val="en-US"/>
         </w:rPr>
-        <w:t xml:space="preserve">End of </w:t>
-      </w:r>
-      <w:proofErr w:type="spellStart"/>
-      <w:r>
-        <w:rPr>
-          <w:lang w:val="en-US"/>
-        </w:rPr>
-        <w:t>MongoDb</w:t>
-      </w:r>
-      <w:proofErr w:type="spellEnd"/>
-      <w:r>
-        <w:rPr>
-          <w:lang w:val="en-US"/>
-        </w:rPr>
-        <w:t xml:space="preserve"> Module.</w:t>
+        <w:t>End of MongoDb Module.</w:t>
       </w:r>
     </w:p>
     <w:p>
@@ -2064,157 +1596,35 @@
           <w:bCs/>
           <w:lang w:val="en-US"/>
         </w:rPr>
-        <w:t xml:space="preserve">12.7.2021 – </w:t>
-      </w:r>
-      <w:proofErr w:type="spellStart"/>
-      <w:r>
-        <w:rPr>
-          <w:b/>
-          <w:bCs/>
-          <w:lang w:val="en-US"/>
-        </w:rPr>
-        <w:t>ExpressJS</w:t>
-      </w:r>
-      <w:proofErr w:type="spellEnd"/>
-    </w:p>
-    <w:p>
-      <w:pPr>
-        <w:pStyle w:val="Leipteksti"/>
-        <w:rPr>
-          <w:lang w:val="en-US"/>
-        </w:rPr>
-      </w:pPr>
-      <w:r>
-        <w:rPr>
-          <w:lang w:val="en-US"/>
-        </w:rPr>
-        <w:t xml:space="preserve">In the beginning of the video, I learned that </w:t>
-      </w:r>
-      <w:proofErr w:type="spellStart"/>
-      <w:r>
-        <w:rPr>
-          <w:lang w:val="en-US"/>
-        </w:rPr>
-        <w:t>ExpressJS</w:t>
-      </w:r>
-      <w:proofErr w:type="spellEnd"/>
-      <w:r>
-        <w:rPr>
-          <w:lang w:val="en-US"/>
-        </w:rPr>
-        <w:t xml:space="preserve"> is a back-end web framework for Node. It can be used with various front-end frameworks to create full-stack applications. Also, the video introduced postman, which was later used during the module. For example, Postman can be used for creating http requests and to examine the results.</w:t>
-      </w:r>
-    </w:p>
-    <w:p>
-      <w:pPr>
-        <w:pStyle w:val="Leipteksti"/>
-        <w:rPr>
-          <w:lang w:val="en-US"/>
-        </w:rPr>
-      </w:pPr>
-      <w:r>
-        <w:rPr>
-          <w:lang w:val="en-US"/>
-        </w:rPr>
-        <w:t>The coding part started the same way as in NodeJS module, first the project was initialized using “</w:t>
-      </w:r>
-      <w:proofErr w:type="spellStart"/>
-      <w:r>
-        <w:rPr>
-          <w:lang w:val="en-US"/>
-        </w:rPr>
-        <w:t>npm</w:t>
-      </w:r>
-      <w:proofErr w:type="spellEnd"/>
-      <w:r>
-        <w:rPr>
-          <w:lang w:val="en-US"/>
-        </w:rPr>
-        <w:t xml:space="preserve"> </w:t>
-      </w:r>
-      <w:proofErr w:type="spellStart"/>
-      <w:r>
-        <w:rPr>
-          <w:lang w:val="en-US"/>
-        </w:rPr>
-        <w:t>init</w:t>
-      </w:r>
-      <w:proofErr w:type="spellEnd"/>
-      <w:r>
-        <w:rPr>
-          <w:lang w:val="en-US"/>
-        </w:rPr>
-        <w:t xml:space="preserve">” and later express and </w:t>
-      </w:r>
-      <w:proofErr w:type="spellStart"/>
-      <w:r>
-        <w:rPr>
-          <w:lang w:val="en-US"/>
-        </w:rPr>
-        <w:t>nodemon</w:t>
-      </w:r>
-      <w:proofErr w:type="spellEnd"/>
-      <w:r>
-        <w:rPr>
-          <w:lang w:val="en-US"/>
-        </w:rPr>
-        <w:t xml:space="preserve"> modules were installed using “</w:t>
-      </w:r>
-      <w:proofErr w:type="spellStart"/>
-      <w:r>
-        <w:rPr>
-          <w:lang w:val="en-US"/>
-        </w:rPr>
-        <w:t>npm</w:t>
-      </w:r>
-      <w:proofErr w:type="spellEnd"/>
-      <w:r>
-        <w:rPr>
-          <w:lang w:val="en-US"/>
-        </w:rPr>
-        <w:t xml:space="preserve"> install” command. In the beginning the coding examples were just basically redoing the tasks done in </w:t>
-      </w:r>
-      <w:proofErr w:type="spellStart"/>
-      <w:r>
-        <w:rPr>
-          <w:lang w:val="en-US"/>
-        </w:rPr>
-        <w:t>nodeJS</w:t>
-      </w:r>
-      <w:proofErr w:type="spellEnd"/>
-      <w:r>
-        <w:rPr>
-          <w:lang w:val="en-US"/>
-        </w:rPr>
-        <w:t xml:space="preserve"> module, but with </w:t>
-      </w:r>
-      <w:proofErr w:type="spellStart"/>
-      <w:r>
-        <w:rPr>
-          <w:lang w:val="en-US"/>
-        </w:rPr>
-        <w:t>expressJS</w:t>
-      </w:r>
-      <w:proofErr w:type="spellEnd"/>
-      <w:r>
-        <w:rPr>
-          <w:lang w:val="en-US"/>
-        </w:rPr>
-        <w:t xml:space="preserve"> which made the tasks much easier. For example, with </w:t>
-      </w:r>
-      <w:proofErr w:type="spellStart"/>
-      <w:r>
-        <w:rPr>
-          <w:lang w:val="en-US"/>
-        </w:rPr>
-        <w:t>expressJS</w:t>
-      </w:r>
-      <w:proofErr w:type="spellEnd"/>
-      <w:r>
-        <w:rPr>
-          <w:lang w:val="en-US"/>
-        </w:rPr>
-        <w:t xml:space="preserve"> there is no need to mess with the http header manually (at least not yet), also the </w:t>
+        <w:t>12.7.2021 – ExpressJS</w:t>
+      </w:r>
+    </w:p>
+    <w:p>
+      <w:pPr>
+        <w:pStyle w:val="Leipteksti"/>
+        <w:rPr>
+          <w:lang w:val="en-US"/>
+        </w:rPr>
+      </w:pPr>
+      <w:r>
+        <w:rPr>
+          <w:lang w:val="en-US"/>
+        </w:rPr>
+        <w:t>In the beginning of the video, I learned that ExpressJS is a back-end web framework for Node. It can be used with various front-end frameworks to create full-stack applications. Also, the video introduced postman, which was later used during the module. For example, Postman can be used for creating http requests and to examine the results.</w:t>
+      </w:r>
+    </w:p>
+    <w:p>
+      <w:pPr>
+        <w:pStyle w:val="Leipteksti"/>
+        <w:rPr>
+          <w:lang w:val="en-US"/>
+        </w:rPr>
+      </w:pPr>
+      <w:r>
+        <w:rPr>
+          <w:lang w:val="en-US"/>
+        </w:rPr>
+        <w:t xml:space="preserve">The coding part started the same way as in NodeJS module, first the project was initialized using “npm init” and later express and nodemon modules were installed using “npm install” command. In the beginning the coding examples were just basically redoing the tasks done in nodeJS module, but with expressJS which made the tasks much easier. For example, with expressJS there is no need to mess with the http header manually (at least not yet), also the </w:t>
       </w:r>
       <w:r>
         <w:rPr>
@@ -2256,21 +1666,7 @@
         <w:rPr>
           <w:lang w:val="en-US"/>
         </w:rPr>
-        <w:t xml:space="preserve"> Router can be used to execute different middleware or routes, when a particular condition is met (request type, </w:t>
-      </w:r>
-      <w:proofErr w:type="spellStart"/>
-      <w:r>
-        <w:rPr>
-          <w:lang w:val="en-US"/>
-        </w:rPr>
-        <w:t>url</w:t>
-      </w:r>
-      <w:proofErr w:type="spellEnd"/>
-      <w:r>
-        <w:rPr>
-          <w:lang w:val="en-US"/>
-        </w:rPr>
-        <w:t>, etc.).</w:t>
+        <w:t xml:space="preserve"> Router can be used to execute different middleware or routes, when a particular condition is met (request type, url, etc.).</w:t>
       </w:r>
     </w:p>
     <w:p>
@@ -2296,45 +1692,21 @@
           <w:bCs/>
           <w:lang w:val="en-US"/>
         </w:rPr>
-        <w:t xml:space="preserve">13.7.2021 – </w:t>
-      </w:r>
-      <w:proofErr w:type="spellStart"/>
-      <w:r>
-        <w:rPr>
-          <w:b/>
-          <w:bCs/>
-          <w:lang w:val="en-US"/>
-        </w:rPr>
-        <w:t>ExpressJS</w:t>
-      </w:r>
-      <w:proofErr w:type="spellEnd"/>
-    </w:p>
-    <w:p>
-      <w:pPr>
-        <w:pStyle w:val="Leipteksti"/>
-        <w:rPr>
-          <w:lang w:val="en-US"/>
-        </w:rPr>
-      </w:pPr>
-      <w:r>
-        <w:rPr>
-          <w:lang w:val="en-US"/>
-        </w:rPr>
-        <w:t xml:space="preserve">Today I learned more about </w:t>
-      </w:r>
-      <w:proofErr w:type="spellStart"/>
-      <w:r>
-        <w:rPr>
-          <w:lang w:val="en-US"/>
-        </w:rPr>
-        <w:t>expressJS</w:t>
-      </w:r>
-      <w:proofErr w:type="spellEnd"/>
-      <w:r>
-        <w:rPr>
-          <w:lang w:val="en-US"/>
-        </w:rPr>
-        <w:t xml:space="preserve"> framework. During the introduction video I learned to do different http requests, such as GET, POST and DELETE. Postman application was a handy tool for creating appropriate requests to test the newly written code for handling those requests. I used </w:t>
+        <w:t>13.7.2021 – ExpressJS</w:t>
+      </w:r>
+    </w:p>
+    <w:p>
+      <w:pPr>
+        <w:pStyle w:val="Leipteksti"/>
+        <w:rPr>
+          <w:lang w:val="en-US"/>
+        </w:rPr>
+      </w:pPr>
+      <w:r>
+        <w:rPr>
+          <w:lang w:val="en-US"/>
+        </w:rPr>
+        <w:t xml:space="preserve">Today I learned more about expressJS framework. During the introduction video I learned to do different http requests, such as GET, POST and DELETE. Postman application was a handy tool for creating appropriate requests to test the newly written code for handling those requests. I used </w:t>
       </w:r>
       <w:r>
         <w:rPr>
@@ -2497,21 +1869,7 @@
         <w:rPr>
           <w:lang w:val="en-US"/>
         </w:rPr>
-        <w:t xml:space="preserve">End of </w:t>
-      </w:r>
-      <w:proofErr w:type="spellStart"/>
-      <w:r>
-        <w:rPr>
-          <w:lang w:val="en-US"/>
-        </w:rPr>
-        <w:t>ExpressJS</w:t>
-      </w:r>
-      <w:proofErr w:type="spellEnd"/>
-      <w:r>
-        <w:rPr>
-          <w:lang w:val="en-US"/>
-        </w:rPr>
-        <w:t xml:space="preserve"> Module.</w:t>
+        <w:t>End of ExpressJS Module.</w:t>
       </w:r>
     </w:p>
     <w:p>
@@ -2587,55 +1945,13 @@
           <w:lang w:val="en-US"/>
         </w:rPr>
         <w:lastRenderedPageBreak/>
-        <w:t xml:space="preserve">skeleton, I typed “code . &amp;&amp; ng open --serve”, which opened up vs code and the compiled app in browser. To my understanding the command ng serve is similar to </w:t>
-      </w:r>
-      <w:proofErr w:type="spellStart"/>
-      <w:r>
-        <w:rPr>
-          <w:lang w:val="en-US"/>
-        </w:rPr>
-        <w:t>nodemon</w:t>
-      </w:r>
-      <w:proofErr w:type="spellEnd"/>
-      <w:r>
-        <w:rPr>
-          <w:lang w:val="en-US"/>
-        </w:rPr>
-        <w:t>, so that there is no need to restart the server between changes.</w:t>
-      </w:r>
-      <w:r>
-        <w:rPr>
-          <w:lang w:val="en-US"/>
-        </w:rPr>
-        <w:t xml:space="preserve"> Later I only did some tweaks to the html, </w:t>
-      </w:r>
-      <w:proofErr w:type="spellStart"/>
-      <w:r>
-        <w:rPr>
-          <w:lang w:val="en-US"/>
-        </w:rPr>
-        <w:t>css</w:t>
-      </w:r>
-      <w:proofErr w:type="spellEnd"/>
-      <w:r>
-        <w:rPr>
-          <w:lang w:val="en-US"/>
-        </w:rPr>
-        <w:t xml:space="preserve"> and </w:t>
-      </w:r>
-      <w:proofErr w:type="spellStart"/>
-      <w:r>
-        <w:rPr>
-          <w:lang w:val="en-US"/>
-        </w:rPr>
-        <w:t>ts</w:t>
-      </w:r>
-      <w:proofErr w:type="spellEnd"/>
-      <w:r>
-        <w:rPr>
-          <w:lang w:val="en-US"/>
-        </w:rPr>
-        <w:t xml:space="preserve"> files to change the appearance.</w:t>
+        <w:t>skeleton, I typed “code . &amp;&amp; ng open --serve”, which opened up vs code and the compiled app in browser. To my understanding the command ng serve is similar to nodemon, so that there is no need to restart the server between changes.</w:t>
+      </w:r>
+      <w:r>
+        <w:rPr>
+          <w:lang w:val="en-US"/>
+        </w:rPr>
+        <w:t xml:space="preserve"> Later I only did some tweaks to the html, css and ts files to change the appearance.</w:t>
       </w:r>
     </w:p>
     <w:p>
@@ -2726,49 +2042,7 @@
         <w:rPr>
           <w:lang w:val="en-US"/>
         </w:rPr>
-        <w:t xml:space="preserve"> When generating new components, the CLI automatically declares that newly generated component to the </w:t>
-      </w:r>
-      <w:proofErr w:type="spellStart"/>
-      <w:r>
-        <w:rPr>
-          <w:lang w:val="en-US"/>
-        </w:rPr>
-        <w:t>app.module</w:t>
-      </w:r>
-      <w:proofErr w:type="spellEnd"/>
-      <w:r>
-        <w:rPr>
-          <w:lang w:val="en-US"/>
-        </w:rPr>
-        <w:t xml:space="preserve"> file. I learned to display different components by adding the element selectors to template files (e.g. </w:t>
-      </w:r>
-      <w:proofErr w:type="spellStart"/>
-      <w:r>
-        <w:rPr>
-          <w:lang w:val="en-US"/>
-        </w:rPr>
-        <w:t>app.component</w:t>
-      </w:r>
-      <w:proofErr w:type="spellEnd"/>
-      <w:r>
-        <w:rPr>
-          <w:lang w:val="en-US"/>
-        </w:rPr>
-        <w:t>). There are also some angular built-in pipes, which can be used to format the displayed data (for example. | uppercase). Lastly, I learned to use angular two-way data binding, so that data is linked in a way that if one is modified so is the other. [(</w:t>
-      </w:r>
-      <w:proofErr w:type="spellStart"/>
-      <w:r>
-        <w:rPr>
-          <w:lang w:val="en-US"/>
-        </w:rPr>
-        <w:t>ngModel</w:t>
-      </w:r>
-      <w:proofErr w:type="spellEnd"/>
-      <w:r>
-        <w:rPr>
-          <w:lang w:val="en-US"/>
-        </w:rPr>
-        <w:t>)] is used for two-way data binding.</w:t>
+        <w:t xml:space="preserve"> When generating new components, the CLI automatically declares that newly generated component to the app.module file. I learned to display different components by adding the element selectors to template files (e.g. app.component). There are also some angular built-in pipes, which can be used to format the displayed data (for example. | uppercase). Lastly, I learned to use angular two-way data binding, so that data is linked in a way that if one is modified so is the other. [(ngModel)] is used for two-way data binding.</w:t>
       </w:r>
     </w:p>
     <w:p>
@@ -2817,39 +2091,17 @@
         </w:rPr>
         <w:t xml:space="preserve"> </w:t>
       </w:r>
-      <w:proofErr w:type="spellStart"/>
-      <w:r>
-        <w:rPr>
-          <w:lang w:val="en-US"/>
-        </w:rPr>
-        <w:t>i</w:t>
-      </w:r>
-      <w:proofErr w:type="spellEnd"/>
-      <w:r>
-        <w:rPr>
-          <w:lang w:val="en-US"/>
-        </w:rPr>
-        <w:t xml:space="preserve"> learned to iterate a list of objects</w:t>
-      </w:r>
-      <w:r>
-        <w:rPr>
-          <w:lang w:val="en-US"/>
-        </w:rPr>
-        <w:t xml:space="preserve"> using *</w:t>
-      </w:r>
-      <w:proofErr w:type="spellStart"/>
-      <w:r>
-        <w:rPr>
-          <w:lang w:val="en-US"/>
-        </w:rPr>
-        <w:t>ngFor</w:t>
-      </w:r>
-      <w:proofErr w:type="spellEnd"/>
-      <w:r>
-        <w:rPr>
-          <w:lang w:val="en-US"/>
-        </w:rPr>
-        <w:t xml:space="preserve"> to display list objects on the html page. I also learned to style individual objects using CSS files. After displaying the heroes, it was time to implement click event handlers, which was pretty easy but didn’t quite work as expected</w:t>
+      <w:r>
+        <w:rPr>
+          <w:lang w:val="en-US"/>
+        </w:rPr>
+        <w:t>i learned to iterate a list of objects</w:t>
+      </w:r>
+      <w:r>
+        <w:rPr>
+          <w:lang w:val="en-US"/>
+        </w:rPr>
+        <w:t xml:space="preserve"> using *ngFor to display list objects on the html page. I also learned to style individual objects using CSS files. After displaying the heroes, it was time to implement click event handlers, which was pretty easy but didn’t quite work as expected</w:t>
       </w:r>
       <w:r>
         <w:rPr>
@@ -2861,21 +2113,7 @@
         <w:rPr>
           <w:lang w:val="en-US"/>
         </w:rPr>
-        <w:t>. Turned out that *</w:t>
-      </w:r>
-      <w:proofErr w:type="spellStart"/>
-      <w:r>
-        <w:rPr>
-          <w:lang w:val="en-US"/>
-        </w:rPr>
-        <w:t>ngIf</w:t>
-      </w:r>
-      <w:proofErr w:type="spellEnd"/>
-      <w:r>
-        <w:rPr>
-          <w:lang w:val="en-US"/>
-        </w:rPr>
-        <w:t xml:space="preserve"> can be used for conditional statements in html, and in this </w:t>
+        <w:t xml:space="preserve">. Turned out that *ngIf can be used for conditional statements in html, and in this </w:t>
       </w:r>
       <w:r>
         <w:rPr>
@@ -2999,47 +2237,11 @@
         </w:rPr>
         <w:t xml:space="preserve">. </w:t>
       </w:r>
-      <w:proofErr w:type="spellStart"/>
-      <w:r>
-        <w:rPr>
-          <w:lang w:val="en-US"/>
-        </w:rPr>
-        <w:t>Angular’s</w:t>
-      </w:r>
-      <w:proofErr w:type="spellEnd"/>
-      <w:r>
-        <w:rPr>
-          <w:lang w:val="en-US"/>
-        </w:rPr>
-        <w:t xml:space="preserve"> </w:t>
-      </w:r>
-      <w:proofErr w:type="spellStart"/>
-      <w:r>
-        <w:rPr>
-          <w:lang w:val="en-US"/>
-        </w:rPr>
-        <w:t>HttpClient</w:t>
-      </w:r>
-      <w:proofErr w:type="spellEnd"/>
-      <w:r>
-        <w:rPr>
-          <w:lang w:val="en-US"/>
-        </w:rPr>
-        <w:t xml:space="preserve"> returns </w:t>
-      </w:r>
-      <w:proofErr w:type="spellStart"/>
-      <w:r>
-        <w:rPr>
-          <w:lang w:val="en-US"/>
-        </w:rPr>
-        <w:t>RxJS</w:t>
-      </w:r>
-      <w:proofErr w:type="spellEnd"/>
-      <w:r>
-        <w:rPr>
-          <w:lang w:val="en-US"/>
-        </w:rPr>
-        <w:t xml:space="preserve"> observable data, in which case “of()” function is used.</w:t>
+      <w:r>
+        <w:rPr>
+          <w:lang w:val="en-US"/>
+        </w:rPr>
+        <w:t>Angular’s HttpClient returns RxJS observable data, in which case “of()” function is used.</w:t>
       </w:r>
     </w:p>
     <w:p>
@@ -3143,35 +2345,7 @@
         <w:rPr>
           <w:lang w:val="en-US"/>
         </w:rPr>
-        <w:t xml:space="preserve"> first, I learned to generate new modules using the CLI, with generated imports to </w:t>
-      </w:r>
-      <w:proofErr w:type="spellStart"/>
-      <w:r>
-        <w:rPr>
-          <w:lang w:val="en-US"/>
-        </w:rPr>
-        <w:t>app.module</w:t>
-      </w:r>
-      <w:proofErr w:type="spellEnd"/>
-      <w:r>
-        <w:rPr>
-          <w:lang w:val="en-US"/>
-        </w:rPr>
-        <w:t xml:space="preserve"> file and without generating a new folder in the </w:t>
-      </w:r>
-      <w:proofErr w:type="spellStart"/>
-      <w:r>
-        <w:rPr>
-          <w:lang w:val="en-US"/>
-        </w:rPr>
-        <w:t>src</w:t>
-      </w:r>
-      <w:proofErr w:type="spellEnd"/>
-      <w:r>
-        <w:rPr>
-          <w:lang w:val="en-US"/>
-        </w:rPr>
-        <w:t>/app folder by using flags “--module=app --flat".</w:t>
+        <w:t xml:space="preserve"> first, I learned to generate new modules using the CLI, with generated imports to app.module file and without generating a new folder in the src/app folder by using flags “--module=app --flat".</w:t>
       </w:r>
     </w:p>
     <w:p>
@@ -3193,14 +2367,12 @@
         </w:rPr>
         <w:t>“</w:t>
       </w:r>
-      <w:proofErr w:type="spellStart"/>
       <w:r>
         <w:rPr>
           <w:lang w:val="en-US"/>
         </w:rPr>
         <w:t>routerLink</w:t>
       </w:r>
-      <w:proofErr w:type="spellEnd"/>
       <w:r>
         <w:rPr>
           <w:lang w:val="en-US"/>
@@ -3211,21 +2383,7 @@
         <w:rPr>
           <w:lang w:val="en-US"/>
         </w:rPr>
-        <w:t xml:space="preserve"> anchor elements for navigation between the components. </w:t>
-      </w:r>
-      <w:proofErr w:type="spellStart"/>
-      <w:r>
-        <w:rPr>
-          <w:lang w:val="en-US"/>
-        </w:rPr>
-        <w:t>Angulars</w:t>
-      </w:r>
-      <w:proofErr w:type="spellEnd"/>
-      <w:r>
-        <w:rPr>
-          <w:lang w:val="en-US"/>
-        </w:rPr>
-        <w:t xml:space="preserve">’ </w:t>
+        <w:t xml:space="preserve"> anchor elements for navigation between the components. Angulars’ </w:t>
       </w:r>
       <w:r>
         <w:rPr>
@@ -3233,7 +2391,6 @@
         </w:rPr>
         <w:t>“</w:t>
       </w:r>
-      <w:proofErr w:type="spellStart"/>
       <w:r>
         <w:rPr>
           <w:lang w:val="en-US"/>
@@ -3252,7 +2409,6 @@
         </w:rPr>
         <w:t>atedRoute</w:t>
       </w:r>
-      <w:proofErr w:type="spellEnd"/>
       <w:r>
         <w:rPr>
           <w:lang w:val="en-US"/>
@@ -3336,35 +2492,7 @@
         <w:rPr>
           <w:lang w:val="en-US"/>
         </w:rPr>
-        <w:t>For simulating the HTTP requests “</w:t>
-      </w:r>
-      <w:proofErr w:type="spellStart"/>
-      <w:r>
-        <w:rPr>
-          <w:lang w:val="en-US"/>
-        </w:rPr>
-        <w:t>HttpClientModule</w:t>
-      </w:r>
-      <w:proofErr w:type="spellEnd"/>
-      <w:r>
-        <w:rPr>
-          <w:lang w:val="en-US"/>
-        </w:rPr>
-        <w:t>” was used together with “In-memory Web API”-module, which mimics a server by altering in-memory data store instead of a server and returns http responses to the “</w:t>
-      </w:r>
-      <w:proofErr w:type="spellStart"/>
-      <w:r>
-        <w:rPr>
-          <w:lang w:val="en-US"/>
-        </w:rPr>
-        <w:t>HttpClientModule</w:t>
-      </w:r>
-      <w:proofErr w:type="spellEnd"/>
-      <w:r>
-        <w:rPr>
-          <w:lang w:val="en-US"/>
-        </w:rPr>
-        <w:t xml:space="preserve">”. For that </w:t>
+        <w:t xml:space="preserve">For simulating the HTTP requests “HttpClientModule” was used together with “In-memory Web API”-module, which mimics a server by altering in-memory data store instead of a server and returns http responses to the “HttpClientModule”. For that </w:t>
       </w:r>
       <w:r>
         <w:rPr>
@@ -3402,35 +2530,7 @@
         <w:rPr>
           <w:lang w:val="en-US"/>
         </w:rPr>
-        <w:t xml:space="preserve"> is made. For example, when getting an individual hero (id=1) the following line of code can be used “</w:t>
-      </w:r>
-      <w:proofErr w:type="spellStart"/>
-      <w:r>
-        <w:rPr>
-          <w:lang w:val="en-US"/>
-        </w:rPr>
-        <w:t>this.http.get</w:t>
-      </w:r>
-      <w:proofErr w:type="spellEnd"/>
-      <w:r>
-        <w:rPr>
-          <w:lang w:val="en-US"/>
-        </w:rPr>
-        <w:t>&lt;Hero&gt;(‘</w:t>
-      </w:r>
-      <w:proofErr w:type="spellStart"/>
-      <w:r>
-        <w:rPr>
-          <w:lang w:val="en-US"/>
-        </w:rPr>
-        <w:t>api</w:t>
-      </w:r>
-      <w:proofErr w:type="spellEnd"/>
-      <w:r>
-        <w:rPr>
-          <w:lang w:val="en-US"/>
-        </w:rPr>
-        <w:t>/heroes/1’)” which returns an Observable variable.</w:t>
+        <w:t xml:space="preserve"> is made. For example, when getting an individual hero (id=1) the following line of code can be used “this.http.get&lt;Hero&gt;(‘api/heroes/1’)” which returns an Observable variable.</w:t>
       </w:r>
     </w:p>
     <w:p>
@@ -3492,21 +2592,7 @@
         <w:rPr>
           <w:lang w:val="en-US"/>
         </w:rPr>
-        <w:t xml:space="preserve">After finishing the introduction, I did some minor tweaks to the site appearance by editing the </w:t>
-      </w:r>
-      <w:proofErr w:type="spellStart"/>
-      <w:r>
-        <w:rPr>
-          <w:lang w:val="en-US"/>
-        </w:rPr>
-        <w:t>css</w:t>
-      </w:r>
-      <w:proofErr w:type="spellEnd"/>
-      <w:r>
-        <w:rPr>
-          <w:lang w:val="en-US"/>
-        </w:rPr>
-        <w:t xml:space="preserve"> files. </w:t>
+        <w:t xml:space="preserve">After finishing the introduction, I did some minor tweaks to the site appearance by editing the css files. </w:t>
       </w:r>
       <w:r>
         <w:rPr>
@@ -3565,35 +2651,7 @@
         <w:rPr>
           <w:lang w:val="en-US"/>
         </w:rPr>
-        <w:t>Today I started working towards the course project, which is a MEAN stack app consisting of the previously learned frameworks (</w:t>
-      </w:r>
-      <w:proofErr w:type="spellStart"/>
-      <w:r>
-        <w:rPr>
-          <w:lang w:val="en-US"/>
-        </w:rPr>
-        <w:t>MongoDb</w:t>
-      </w:r>
-      <w:proofErr w:type="spellEnd"/>
-      <w:r>
-        <w:rPr>
-          <w:lang w:val="en-US"/>
-        </w:rPr>
-        <w:t xml:space="preserve">, </w:t>
-      </w:r>
-      <w:proofErr w:type="spellStart"/>
-      <w:r>
-        <w:rPr>
-          <w:lang w:val="en-US"/>
-        </w:rPr>
-        <w:t>ExpressJS</w:t>
-      </w:r>
-      <w:proofErr w:type="spellEnd"/>
-      <w:r>
-        <w:rPr>
-          <w:lang w:val="en-US"/>
-        </w:rPr>
-        <w:t>, Angular, NodeJS). The initial application is going to be built according to the MEAN Stack project video series, but the application will be expanded and refined further.</w:t>
+        <w:t>Today I started working towards the course project, which is a MEAN stack app consisting of the previously learned frameworks (MongoDb, ExpressJS, Angular, NodeJS). The initial application is going to be built according to the MEAN Stack project video series, but the application will be expanded and refined further.</w:t>
       </w:r>
     </w:p>
     <w:p>
@@ -3737,41 +2795,13 @@
                 <w:lang w:val="en-US"/>
               </w:rPr>
             </w:pPr>
-            <w:proofErr w:type="spellStart"/>
             <w:r>
               <w:rPr>
                 <w:sz w:val="22"/>
                 <w:szCs w:val="22"/>
                 <w:lang w:val="en-US"/>
               </w:rPr>
-              <w:t>NodeJs</w:t>
-            </w:r>
-            <w:proofErr w:type="spellEnd"/>
-            <w:r>
-              <w:rPr>
-                <w:sz w:val="22"/>
-                <w:szCs w:val="22"/>
-                <w:lang w:val="en-US"/>
-              </w:rPr>
-              <w:t xml:space="preserve">, </w:t>
-            </w:r>
-            <w:proofErr w:type="spellStart"/>
-            <w:r>
-              <w:rPr>
-                <w:sz w:val="22"/>
-                <w:szCs w:val="22"/>
-                <w:lang w:val="en-US"/>
-              </w:rPr>
-              <w:t>ExpressJs</w:t>
-            </w:r>
-            <w:proofErr w:type="spellEnd"/>
-            <w:r>
-              <w:rPr>
-                <w:sz w:val="22"/>
-                <w:szCs w:val="22"/>
-                <w:lang w:val="en-US"/>
-              </w:rPr>
-              <w:t xml:space="preserve"> (Restful API)</w:t>
+              <w:t>NodeJs, ExpressJs (Restful API)</w:t>
             </w:r>
           </w:p>
         </w:tc>
@@ -3822,23 +2852,13 @@
                 <w:lang w:val="en-US"/>
               </w:rPr>
             </w:pPr>
-            <w:proofErr w:type="spellStart"/>
             <w:r>
               <w:rPr>
                 <w:sz w:val="22"/>
                 <w:szCs w:val="22"/>
                 <w:lang w:val="en-US"/>
               </w:rPr>
-              <w:t>passportJs</w:t>
-            </w:r>
-            <w:proofErr w:type="spellEnd"/>
-            <w:r>
-              <w:rPr>
-                <w:sz w:val="22"/>
-                <w:szCs w:val="22"/>
-                <w:lang w:val="en-US"/>
-              </w:rPr>
-              <w:t>, JWT (Authentication methods)</w:t>
+              <w:t>passportJs, JWT (Authentication methods)</w:t>
             </w:r>
           </w:p>
         </w:tc>
@@ -4096,21 +3116,7 @@
         <w:rPr>
           <w:lang w:val="en-US"/>
         </w:rPr>
-        <w:t xml:space="preserve">During the second video, I mostly set up the environment, initialized the application and its dependencies manually and using </w:t>
-      </w:r>
-      <w:proofErr w:type="spellStart"/>
-      <w:r>
-        <w:rPr>
-          <w:lang w:val="en-US"/>
-        </w:rPr>
-        <w:t>npm</w:t>
-      </w:r>
-      <w:proofErr w:type="spellEnd"/>
-      <w:r>
-        <w:rPr>
-          <w:lang w:val="en-US"/>
-        </w:rPr>
-        <w:t xml:space="preserve"> commands. I first used body-parser module as </w:t>
+        <w:t xml:space="preserve">During the second video, I mostly set up the environment, initialized the application and its dependencies manually and using npm commands. I first used body-parser module as </w:t>
       </w:r>
       <w:r>
         <w:rPr>
@@ -4134,21 +3140,7 @@
         <w:rPr>
           <w:lang w:val="en-US"/>
         </w:rPr>
-        <w:t xml:space="preserve"> module using </w:t>
-      </w:r>
-      <w:proofErr w:type="spellStart"/>
-      <w:r>
-        <w:rPr>
-          <w:lang w:val="en-US"/>
-        </w:rPr>
-        <w:t>npm</w:t>
-      </w:r>
-      <w:proofErr w:type="spellEnd"/>
-      <w:r>
-        <w:rPr>
-          <w:lang w:val="en-US"/>
-        </w:rPr>
-        <w:t>. I also learned to connect mongoose database to the application and to create a config file for that purpose.</w:t>
+        <w:t xml:space="preserve"> module using npm. I also learned to connect mongoose database to the application and to create a config file for that purpose.</w:t>
       </w:r>
     </w:p>
     <w:p>
@@ -4188,55 +3180,13 @@
         <w:rPr>
           <w:lang w:val="en-US"/>
         </w:rPr>
-        <w:t xml:space="preserve">In the part 3 I created a user schema for the database which I had set up yesterday. I also created my first successful database “row”, I was surprised of how easy it is to use </w:t>
-      </w:r>
-      <w:proofErr w:type="spellStart"/>
-      <w:r>
-        <w:rPr>
-          <w:lang w:val="en-US"/>
-        </w:rPr>
-        <w:t>mongoDb</w:t>
-      </w:r>
-      <w:proofErr w:type="spellEnd"/>
-      <w:r>
-        <w:rPr>
-          <w:lang w:val="en-US"/>
-        </w:rPr>
-        <w:t xml:space="preserve"> together with those other frameworks especially compared to SQL for example. I also learned to use </w:t>
-      </w:r>
-      <w:proofErr w:type="spellStart"/>
-      <w:r>
-        <w:rPr>
-          <w:lang w:val="en-US"/>
-        </w:rPr>
-        <w:t>bcrypt</w:t>
-      </w:r>
-      <w:proofErr w:type="spellEnd"/>
-      <w:r>
-        <w:rPr>
-          <w:lang w:val="en-US"/>
-        </w:rPr>
-        <w:t xml:space="preserve"> for hashing passwords with salt. I have previous experiences of using sha256+salt</w:t>
-      </w:r>
-      <w:r>
-        <w:rPr>
-          <w:lang w:val="en-US"/>
-        </w:rPr>
-        <w:t xml:space="preserve"> and compared to that, </w:t>
-      </w:r>
-      <w:proofErr w:type="spellStart"/>
-      <w:r>
-        <w:rPr>
-          <w:lang w:val="en-US"/>
-        </w:rPr>
-        <w:t>bcrypt</w:t>
-      </w:r>
-      <w:proofErr w:type="spellEnd"/>
-      <w:r>
-        <w:rPr>
-          <w:lang w:val="en-US"/>
-        </w:rPr>
-        <w:t xml:space="preserve"> seemed easier to use, though I am not sure about the security aspect.</w:t>
+        <w:t>In the part 3 I created a user schema for the database which I had set up yesterday. I also created my first successful database “row”, I was surprised of how easy it is to use mongoDb together with those other frameworks especially compared to SQL for example. I also learned to use bcrypt for hashing passwords with salt. I have previous experiences of using sha256+salt</w:t>
+      </w:r>
+      <w:r>
+        <w:rPr>
+          <w:lang w:val="en-US"/>
+        </w:rPr>
+        <w:t xml:space="preserve"> and compared to that, bcrypt seemed easier to use, though I am not sure about the security aspect.</w:t>
       </w:r>
       <w:r>
         <w:rPr>
@@ -4256,42 +3206,14 @@
         <w:rPr>
           <w:lang w:val="en-US"/>
         </w:rPr>
-        <w:t xml:space="preserve">Part 4 mostly covered the authentication from which I learned the usage of passport and </w:t>
-      </w:r>
-      <w:proofErr w:type="spellStart"/>
-      <w:r>
-        <w:rPr>
-          <w:lang w:val="en-US"/>
-        </w:rPr>
-        <w:t>JsonWebToken</w:t>
-      </w:r>
-      <w:proofErr w:type="spellEnd"/>
-      <w:r>
-        <w:rPr>
-          <w:lang w:val="en-US"/>
-        </w:rPr>
-        <w:t xml:space="preserve"> modules. There were some errors in some lines of code, which I had to fix. For example, I had to examine the JWT payload used in the passport module used for </w:t>
+        <w:t xml:space="preserve">Part 4 mostly covered the authentication from which I learned the usage of passport and JsonWebToken modules. There were some errors in some lines of code, which I had to fix. For example, I had to examine the JWT payload used in the passport module used for </w:t>
       </w:r>
       <w:r>
         <w:rPr>
           <w:lang w:val="en-US"/>
         </w:rPr>
         <w:lastRenderedPageBreak/>
-        <w:t>authentication, as it was not working. I also noticed some deprecation warnings concerning mongo (</w:t>
-      </w:r>
-      <w:proofErr w:type="spellStart"/>
-      <w:r>
-        <w:rPr>
-          <w:lang w:val="en-US"/>
-        </w:rPr>
-        <w:t>url</w:t>
-      </w:r>
-      <w:proofErr w:type="spellEnd"/>
-      <w:r>
-        <w:rPr>
-          <w:lang w:val="en-US"/>
-        </w:rPr>
-        <w:t xml:space="preserve"> parser and server discover</w:t>
+        <w:t>authentication, as it was not working. I also noticed some deprecation warnings concerning mongo (url parser and server discover</w:t>
       </w:r>
       <w:r>
         <w:rPr>
@@ -4309,21 +3231,7 @@
         <w:rPr>
           <w:lang w:val="en-US"/>
         </w:rPr>
-        <w:t xml:space="preserve">which I got rid of by altering the </w:t>
-      </w:r>
-      <w:proofErr w:type="spellStart"/>
-      <w:r>
-        <w:rPr>
-          <w:lang w:val="en-US"/>
-        </w:rPr>
-        <w:t>mongoose.connect</w:t>
-      </w:r>
-      <w:proofErr w:type="spellEnd"/>
-      <w:r>
-        <w:rPr>
-          <w:lang w:val="en-US"/>
-        </w:rPr>
-        <w:t>() parameters.</w:t>
+        <w:t>which I got rid of by altering the mongoose.connect() parameters.</w:t>
       </w:r>
     </w:p>
     <w:p>
@@ -4414,7 +3322,6 @@
         <w:t xml:space="preserve">I got that fixed by following this </w:t>
       </w:r>
       <w:hyperlink r:id="rId17" w:history="1">
-        <w:proofErr w:type="spellStart"/>
         <w:r>
           <w:rPr>
             <w:rStyle w:val="Hyperlinkki"/>
@@ -4422,7 +3329,6 @@
           </w:rPr>
           <w:t>stackoverflow</w:t>
         </w:r>
-        <w:proofErr w:type="spellEnd"/>
       </w:hyperlink>
       <w:r>
         <w:rPr>
@@ -4456,77 +3362,21 @@
         <w:rPr>
           <w:lang w:val="en-US"/>
         </w:rPr>
-        <w:t xml:space="preserve">During the sixth part I created the layout for registration component, consisting of input fields for different user attributes and a submit button. During that I used </w:t>
-      </w:r>
-      <w:proofErr w:type="spellStart"/>
-      <w:r>
-        <w:rPr>
-          <w:lang w:val="en-US"/>
-        </w:rPr>
-        <w:t>ngModel</w:t>
-      </w:r>
-      <w:proofErr w:type="spellEnd"/>
-      <w:r>
-        <w:rPr>
-          <w:lang w:val="en-US"/>
-        </w:rPr>
-        <w:t xml:space="preserve"> to map out the fields, so that they can be used on the typescript side (</w:t>
-      </w:r>
-      <w:proofErr w:type="spellStart"/>
-      <w:r>
-        <w:rPr>
-          <w:lang w:val="en-US"/>
-        </w:rPr>
-        <w:t>this.email</w:t>
-      </w:r>
-      <w:proofErr w:type="spellEnd"/>
-      <w:r>
-        <w:rPr>
-          <w:lang w:val="en-US"/>
-        </w:rPr>
-        <w:t xml:space="preserve"> for example). In addition to that I created a validation service, which checks that all fields are filled, and that email field is valid. Email is checked with the help of test()-function and regular expressions. In case the required fields are not filled, or email is invalid I learned to use </w:t>
-      </w:r>
-      <w:proofErr w:type="spellStart"/>
-      <w:r>
-        <w:rPr>
-          <w:lang w:val="en-US"/>
-        </w:rPr>
-        <w:t>FlashMessagesModule</w:t>
-      </w:r>
-      <w:proofErr w:type="spellEnd"/>
-      <w:r>
-        <w:rPr>
-          <w:lang w:val="en-US"/>
-        </w:rPr>
-        <w:t xml:space="preserve"> to show popup messages/warnings for example.</w:t>
-      </w:r>
-    </w:p>
-    <w:p>
-      <w:pPr>
-        <w:pStyle w:val="Leipteksti"/>
-        <w:rPr>
-          <w:lang w:val="en-US"/>
-        </w:rPr>
-      </w:pPr>
-      <w:r>
-        <w:rPr>
-          <w:lang w:val="en-US"/>
-        </w:rPr>
-        <w:t xml:space="preserve">I will implement a check for password later so that the password matches the minimum requirements to the </w:t>
-      </w:r>
-      <w:proofErr w:type="spellStart"/>
-      <w:r>
-        <w:rPr>
-          <w:lang w:val="en-US"/>
-        </w:rPr>
-        <w:t>validateService</w:t>
-      </w:r>
-      <w:proofErr w:type="spellEnd"/>
-      <w:r>
-        <w:rPr>
-          <w:lang w:val="en-US"/>
-        </w:rPr>
-        <w:t>.</w:t>
+        <w:t>During the sixth part I created the layout for registration component, consisting of input fields for different user attributes and a submit button. During that I used ngModel to map out the fields, so that they can be used on the typescript side (this.email for example). In addition to that I created a validation service, which checks that all fields are filled, and that email field is valid. Email is checked with the help of test()-function and regular expressions. In case the required fields are not filled, or email is invalid I learned to use FlashMessagesModule to show popup messages/warnings for example.</w:t>
+      </w:r>
+    </w:p>
+    <w:p>
+      <w:pPr>
+        <w:pStyle w:val="Leipteksti"/>
+        <w:rPr>
+          <w:lang w:val="en-US"/>
+        </w:rPr>
+      </w:pPr>
+      <w:r>
+        <w:rPr>
+          <w:lang w:val="en-US"/>
+        </w:rPr>
+        <w:t>I will implement a check for password later so that the password matches the minimum requirements to the validateService.</w:t>
       </w:r>
     </w:p>
     <w:p>
@@ -4641,21 +3491,7 @@
         <w:rPr>
           <w:lang w:val="en-US"/>
         </w:rPr>
-        <w:t xml:space="preserve"> video I learned to create authenticated requests by sending the authorization (</w:t>
-      </w:r>
-      <w:proofErr w:type="spellStart"/>
-      <w:r>
-        <w:rPr>
-          <w:lang w:val="en-US"/>
-        </w:rPr>
-        <w:t>token_id</w:t>
-      </w:r>
-      <w:proofErr w:type="spellEnd"/>
-      <w:r>
-        <w:rPr>
-          <w:lang w:val="en-US"/>
-        </w:rPr>
-        <w:t>) tokens via the header of http requests. Also, I learned to create “authentication guard” which was used to hide/unhide html elements when user is(/not) logged in.</w:t>
+        <w:t xml:space="preserve"> video I learned to create authenticated requests by sending the authorization (token_id) tokens via the header of http requests. Also, I learned to create “authentication guard” which was used to hide/unhide html elements when user is(/not) logged in.</w:t>
       </w:r>
     </w:p>
     <w:p>
@@ -4670,6 +3506,34 @@
           <w:lang w:val="en-US"/>
         </w:rPr>
         <w:t>Lastly, I learned to compile angular apps using command “ng build” so that the front-end could be accessible by just running back-end server.</w:t>
+      </w:r>
+    </w:p>
+    <w:p>
+      <w:pPr>
+        <w:pStyle w:val="Leipteksti"/>
+        <w:rPr>
+          <w:lang w:val="en-US"/>
+        </w:rPr>
+      </w:pPr>
+      <w:r>
+        <w:rPr>
+          <w:lang w:val="en-US"/>
+        </w:rPr>
+        <w:t>The last video about deploying to Heroku didn’t really teach me new things other than the usage of mongoDb atlas cloud and connecting that to the application. I did the Heroku through my github repository and by using custom buildpack to deploy from a subdirectory (./Project).</w:t>
+      </w:r>
+    </w:p>
+    <w:p>
+      <w:pPr>
+        <w:pStyle w:val="Leipteksti"/>
+        <w:rPr>
+          <w:lang w:val="en-US"/>
+        </w:rPr>
+      </w:pPr>
+      <w:r>
+        <w:rPr>
+          <w:lang w:val="en-US"/>
+        </w:rPr>
+        <w:t>Now that the example project video series is completed, and the app is deployed the next step is to develop it a bit further.</w:t>
       </w:r>
     </w:p>
     <w:p>
@@ -7304,21 +6168,21 @@
 </file>
 
 <file path=customXml/item1.xml><?xml version="1.0" encoding="utf-8"?>
+<p:properties xmlns:p="http://schemas.microsoft.com/office/2006/metadata/properties" xmlns:xsi="http://www.w3.org/2001/XMLSchema-instance" xmlns:pc="http://schemas.microsoft.com/office/infopath/2007/PartnerControls">
+  <documentManagement>
+    <PublishingExpirationDate xmlns="http://schemas.microsoft.com/sharepoint/v3" xsi:nil="true"/>
+    <PublishingStartDate xmlns="http://schemas.microsoft.com/sharepoint/v3" xsi:nil="true"/>
+  </documentManagement>
+</p:properties>
+</file>
+
+<file path=customXml/item2.xml><?xml version="1.0" encoding="utf-8"?>
 <?mso-contentType ?>
 <FormTemplates xmlns="http://schemas.microsoft.com/sharepoint/v3/contenttype/forms">
   <Display>DocumentLibraryForm</Display>
   <Edit>DocumentLibraryForm</Edit>
   <New>DocumentLibraryForm</New>
 </FormTemplates>
-</file>
-
-<file path=customXml/item2.xml><?xml version="1.0" encoding="utf-8"?>
-<p:properties xmlns:p="http://schemas.microsoft.com/office/2006/metadata/properties" xmlns:xsi="http://www.w3.org/2001/XMLSchema-instance" xmlns:pc="http://schemas.microsoft.com/office/infopath/2007/PartnerControls">
-  <documentManagement>
-    <PublishingExpirationDate xmlns="http://schemas.microsoft.com/sharepoint/v3" xsi:nil="true"/>
-    <PublishingStartDate xmlns="http://schemas.microsoft.com/sharepoint/v3" xsi:nil="true"/>
-  </documentManagement>
-</p:properties>
 </file>
 
 <file path=customXml/item3.xml><?xml version="1.0" encoding="utf-8"?>
@@ -7388,19 +6252,19 @@
 </file>
 
 <file path=customXml/itemProps1.xml><?xml version="1.0" encoding="utf-8"?>
-<ds:datastoreItem xmlns:ds="http://schemas.openxmlformats.org/officeDocument/2006/customXml" ds:itemID="{13FBD2FA-5696-460D-A278-9A302A0F72AE}">
+<ds:datastoreItem xmlns:ds="http://schemas.openxmlformats.org/officeDocument/2006/customXml" ds:itemID="{FA8F0064-303C-446D-896E-46EEB9A79DC3}">
   <ds:schemaRefs>
-    <ds:schemaRef ds:uri="http://schemas.microsoft.com/sharepoint/v3/contenttype/forms"/>
+    <ds:schemaRef ds:uri="http://schemas.microsoft.com/office/2006/metadata/properties"/>
+    <ds:schemaRef ds:uri="http://schemas.microsoft.com/office/infopath/2007/PartnerControls"/>
+    <ds:schemaRef ds:uri="http://schemas.microsoft.com/sharepoint/v3"/>
   </ds:schemaRefs>
 </ds:datastoreItem>
 </file>
 
 <file path=customXml/itemProps2.xml><?xml version="1.0" encoding="utf-8"?>
-<ds:datastoreItem xmlns:ds="http://schemas.openxmlformats.org/officeDocument/2006/customXml" ds:itemID="{FA8F0064-303C-446D-896E-46EEB9A79DC3}">
+<ds:datastoreItem xmlns:ds="http://schemas.openxmlformats.org/officeDocument/2006/customXml" ds:itemID="{13FBD2FA-5696-460D-A278-9A302A0F72AE}">
   <ds:schemaRefs>
-    <ds:schemaRef ds:uri="http://schemas.microsoft.com/office/2006/metadata/properties"/>
-    <ds:schemaRef ds:uri="http://schemas.microsoft.com/office/infopath/2007/PartnerControls"/>
-    <ds:schemaRef ds:uri="http://schemas.microsoft.com/sharepoint/v3"/>
+    <ds:schemaRef ds:uri="http://schemas.microsoft.com/sharepoint/v3/contenttype/forms"/>
   </ds:schemaRefs>
 </ds:datastoreItem>
 </file>

</xml_diff>

<commit_message>
learning diary and angular build
</commit_message>
<xml_diff>
--- a/full-stack learning diary.docx
+++ b/full-stack learning diary.docx
@@ -14,6 +14,7 @@
           <w:lang w:val="en-US"/>
         </w:rPr>
       </w:pPr>
+      <w:proofErr w:type="spellStart"/>
       <w:r>
         <w:rPr>
           <w:rFonts w:ascii="Times New Roman" w:hAnsi="Times New Roman" w:cs="Times New Roman"/>
@@ -22,8 +23,53 @@
           <w:szCs w:val="24"/>
           <w:lang w:val="en-US"/>
         </w:rPr>
-        <w:t>Lappeenrannan teknillinen yliopisto</w:t>
-      </w:r>
+        <w:t>Lappeenrannan</w:t>
+      </w:r>
+      <w:proofErr w:type="spellEnd"/>
+      <w:r>
+        <w:rPr>
+          <w:rFonts w:ascii="Times New Roman" w:hAnsi="Times New Roman" w:cs="Times New Roman"/>
+          <w:b w:val="0"/>
+          <w:sz w:val="24"/>
+          <w:szCs w:val="24"/>
+          <w:lang w:val="en-US"/>
+        </w:rPr>
+        <w:t xml:space="preserve"> </w:t>
+      </w:r>
+      <w:proofErr w:type="spellStart"/>
+      <w:r>
+        <w:rPr>
+          <w:rFonts w:ascii="Times New Roman" w:hAnsi="Times New Roman" w:cs="Times New Roman"/>
+          <w:b w:val="0"/>
+          <w:sz w:val="24"/>
+          <w:szCs w:val="24"/>
+          <w:lang w:val="en-US"/>
+        </w:rPr>
+        <w:t>teknillinen</w:t>
+      </w:r>
+      <w:proofErr w:type="spellEnd"/>
+      <w:r>
+        <w:rPr>
+          <w:rFonts w:ascii="Times New Roman" w:hAnsi="Times New Roman" w:cs="Times New Roman"/>
+          <w:b w:val="0"/>
+          <w:sz w:val="24"/>
+          <w:szCs w:val="24"/>
+          <w:lang w:val="en-US"/>
+        </w:rPr>
+        <w:t xml:space="preserve"> </w:t>
+      </w:r>
+      <w:proofErr w:type="spellStart"/>
+      <w:r>
+        <w:rPr>
+          <w:rFonts w:ascii="Times New Roman" w:hAnsi="Times New Roman" w:cs="Times New Roman"/>
+          <w:b w:val="0"/>
+          <w:sz w:val="24"/>
+          <w:szCs w:val="24"/>
+          <w:lang w:val="en-US"/>
+        </w:rPr>
+        <w:t>yliopisto</w:t>
+      </w:r>
+      <w:proofErr w:type="spellEnd"/>
     </w:p>
     <w:p>
       <w:pPr>
@@ -638,7 +684,49 @@
         <w:rPr>
           <w:lang w:val="en-US"/>
         </w:rPr>
-        <w:t xml:space="preserve"> with Node. The first task was to create a json package file, which can be done using “npm init” terminal command. That json package file lists used to describe the project module versions, name, used dependencies and main file among other information. It can be used to install modules (as the needed dependencies are listed in the json) if they are lost are used on a different machine by typing “npm install”.</w:t>
+        <w:t xml:space="preserve"> with Node. The first task was to create a json package file, which can be done using “</w:t>
+      </w:r>
+      <w:proofErr w:type="spellStart"/>
+      <w:r>
+        <w:rPr>
+          <w:lang w:val="en-US"/>
+        </w:rPr>
+        <w:t>npm</w:t>
+      </w:r>
+      <w:proofErr w:type="spellEnd"/>
+      <w:r>
+        <w:rPr>
+          <w:lang w:val="en-US"/>
+        </w:rPr>
+        <w:t xml:space="preserve"> </w:t>
+      </w:r>
+      <w:proofErr w:type="spellStart"/>
+      <w:r>
+        <w:rPr>
+          <w:lang w:val="en-US"/>
+        </w:rPr>
+        <w:t>init</w:t>
+      </w:r>
+      <w:proofErr w:type="spellEnd"/>
+      <w:r>
+        <w:rPr>
+          <w:lang w:val="en-US"/>
+        </w:rPr>
+        <w:t>” terminal command. That json package file lists used to describe the project module versions, name, used dependencies and main file among other information. It can be used to install modules (as the needed dependencies are listed in the json) if they are lost are used on a different machine by typing “</w:t>
+      </w:r>
+      <w:proofErr w:type="spellStart"/>
+      <w:r>
+        <w:rPr>
+          <w:lang w:val="en-US"/>
+        </w:rPr>
+        <w:t>npm</w:t>
+      </w:r>
+      <w:proofErr w:type="spellEnd"/>
+      <w:r>
+        <w:rPr>
+          <w:lang w:val="en-US"/>
+        </w:rPr>
+        <w:t xml:space="preserve"> install”.</w:t>
       </w:r>
     </w:p>
     <w:p>
@@ -669,7 +757,49 @@
           <w:lang w:val="en-US"/>
         </w:rPr>
         <w:lastRenderedPageBreak/>
-        <w:t xml:space="preserve">I also learned about different dependencies, such as uuid and nodemon, which is so called dev dependency. Nodemon is </w:t>
+        <w:t xml:space="preserve">I also learned about different dependencies, such as </w:t>
+      </w:r>
+      <w:proofErr w:type="spellStart"/>
+      <w:r>
+        <w:rPr>
+          <w:lang w:val="en-US"/>
+        </w:rPr>
+        <w:t>uuid</w:t>
+      </w:r>
+      <w:proofErr w:type="spellEnd"/>
+      <w:r>
+        <w:rPr>
+          <w:lang w:val="en-US"/>
+        </w:rPr>
+        <w:t xml:space="preserve"> and </w:t>
+      </w:r>
+      <w:proofErr w:type="spellStart"/>
+      <w:r>
+        <w:rPr>
+          <w:lang w:val="en-US"/>
+        </w:rPr>
+        <w:t>nodemon</w:t>
+      </w:r>
+      <w:proofErr w:type="spellEnd"/>
+      <w:r>
+        <w:rPr>
+          <w:lang w:val="en-US"/>
+        </w:rPr>
+        <w:t xml:space="preserve">, which is so called dev dependency. </w:t>
+      </w:r>
+      <w:proofErr w:type="spellStart"/>
+      <w:r>
+        <w:rPr>
+          <w:lang w:val="en-US"/>
+        </w:rPr>
+        <w:t>Nodemon</w:t>
+      </w:r>
+      <w:proofErr w:type="spellEnd"/>
+      <w:r>
+        <w:rPr>
+          <w:lang w:val="en-US"/>
+        </w:rPr>
+        <w:t xml:space="preserve"> is </w:t>
       </w:r>
       <w:r>
         <w:rPr>
@@ -689,7 +819,35 @@
         <w:rPr>
           <w:lang w:val="en-US"/>
         </w:rPr>
-        <w:t xml:space="preserve">During the video, the instructor introduced some basic modules, such as path, fs, os, url, events and logger provided with some coding examples of how to use them. While following through the coding examples, I tried my best to learn any new syntax used. At first the use of gravis (`) and function arrow (=&gt;) felt weird, but I did some googling and found out </w:t>
+        <w:t xml:space="preserve">During the video, the instructor introduced some basic modules, such as path, fs, </w:t>
+      </w:r>
+      <w:proofErr w:type="spellStart"/>
+      <w:r>
+        <w:rPr>
+          <w:lang w:val="en-US"/>
+        </w:rPr>
+        <w:t>os</w:t>
+      </w:r>
+      <w:proofErr w:type="spellEnd"/>
+      <w:r>
+        <w:rPr>
+          <w:lang w:val="en-US"/>
+        </w:rPr>
+        <w:t xml:space="preserve">, </w:t>
+      </w:r>
+      <w:proofErr w:type="spellStart"/>
+      <w:r>
+        <w:rPr>
+          <w:lang w:val="en-US"/>
+        </w:rPr>
+        <w:t>url</w:t>
+      </w:r>
+      <w:proofErr w:type="spellEnd"/>
+      <w:r>
+        <w:rPr>
+          <w:lang w:val="en-US"/>
+        </w:rPr>
+        <w:t xml:space="preserve">, events and logger provided with some coding examples of how to use them. While following through the coding examples, I tried my best to learn any new syntax used. At first the use of gravis (`) and function arrow (=&gt;) felt weird, but I did some googling and found out </w:t>
       </w:r>
       <w:r>
         <w:rPr>
@@ -775,27 +933,69 @@
         <w:rPr>
           <w:lang w:val="en-US"/>
         </w:rPr>
-        <w:t xml:space="preserve">I learned how to load different kinds of files to the server, such as html, css or json. However, on my node.js version it did not quite work as expected – the html file contents were on the site as they are in the file. To display the file correctly, I had to use an alternative way to change the “Content-Type” in the header. </w:t>
-      </w:r>
-    </w:p>
-    <w:p>
-      <w:pPr>
-        <w:pStyle w:val="Leipteksti"/>
-        <w:rPr>
-          <w:lang w:val="en-US"/>
-        </w:rPr>
-      </w:pPr>
-      <w:r>
-        <w:rPr>
-          <w:lang w:val="en-US"/>
-        </w:rPr>
-        <w:t>I also learned that the “script” part of the package.json file could be altered</w:t>
-      </w:r>
-      <w:r>
-        <w:rPr>
-          <w:lang w:val="en-US"/>
-        </w:rPr>
-        <w:t xml:space="preserve"> for example to run it in “dev” mode using nodemon to keep the server running while doing changes to the source code.</w:t>
+        <w:t xml:space="preserve">I learned how to load different kinds of files to the server, such as html, </w:t>
+      </w:r>
+      <w:proofErr w:type="spellStart"/>
+      <w:r>
+        <w:rPr>
+          <w:lang w:val="en-US"/>
+        </w:rPr>
+        <w:t>css</w:t>
+      </w:r>
+      <w:proofErr w:type="spellEnd"/>
+      <w:r>
+        <w:rPr>
+          <w:lang w:val="en-US"/>
+        </w:rPr>
+        <w:t xml:space="preserve"> or json. However, on my node.js version it did not quite work as expected – the html file contents were on the site as they are in the file. To display the file correctly, I had to use an alternative way to change the “Content-Type” in the header. </w:t>
+      </w:r>
+    </w:p>
+    <w:p>
+      <w:pPr>
+        <w:pStyle w:val="Leipteksti"/>
+        <w:rPr>
+          <w:lang w:val="en-US"/>
+        </w:rPr>
+      </w:pPr>
+      <w:r>
+        <w:rPr>
+          <w:lang w:val="en-US"/>
+        </w:rPr>
+        <w:t xml:space="preserve">I also learned that the “script” part of the </w:t>
+      </w:r>
+      <w:proofErr w:type="spellStart"/>
+      <w:r>
+        <w:rPr>
+          <w:lang w:val="en-US"/>
+        </w:rPr>
+        <w:t>package.json</w:t>
+      </w:r>
+      <w:proofErr w:type="spellEnd"/>
+      <w:r>
+        <w:rPr>
+          <w:lang w:val="en-US"/>
+        </w:rPr>
+        <w:t xml:space="preserve"> file could be altered</w:t>
+      </w:r>
+      <w:r>
+        <w:rPr>
+          <w:lang w:val="en-US"/>
+        </w:rPr>
+        <w:t xml:space="preserve"> for example to run it in “dev” mode using </w:t>
+      </w:r>
+      <w:proofErr w:type="spellStart"/>
+      <w:r>
+        <w:rPr>
+          <w:lang w:val="en-US"/>
+        </w:rPr>
+        <w:t>nodemon</w:t>
+      </w:r>
+      <w:proofErr w:type="spellEnd"/>
+      <w:r>
+        <w:rPr>
+          <w:lang w:val="en-US"/>
+        </w:rPr>
+        <w:t xml:space="preserve"> to keep the server running while doing changes to the source code.</w:t>
       </w:r>
     </w:p>
     <w:p>
@@ -821,7 +1021,21 @@
         <w:rPr>
           <w:lang w:val="en-US"/>
         </w:rPr>
-        <w:t xml:space="preserve"> as my node.js module files were not in the root of the repository I could not deploy the app as there was some other files such as this diary which caused errors. Finally, after some time googling, I found a way to run apps from subdirectories using custom Heroku buildpacks. </w:t>
+        <w:t xml:space="preserve"> as my node.js module files were not in the root of the repository I could not deploy the app as there was some other files such as this diary which caused errors. Finally, after some time googling, I found a way to run apps from subdirectories using custom Heroku </w:t>
+      </w:r>
+      <w:proofErr w:type="spellStart"/>
+      <w:r>
+        <w:rPr>
+          <w:lang w:val="en-US"/>
+        </w:rPr>
+        <w:t>buildpacks</w:t>
+      </w:r>
+      <w:proofErr w:type="spellEnd"/>
+      <w:r>
+        <w:rPr>
+          <w:lang w:val="en-US"/>
+        </w:rPr>
+        <w:t xml:space="preserve">. </w:t>
       </w:r>
     </w:p>
     <w:p>
@@ -893,35 +1107,115 @@
           <w:lang w:val="en-US"/>
         </w:rPr>
         <w:lastRenderedPageBreak/>
-        <w:t>8.7.2021 – MongoDb</w:t>
-      </w:r>
-    </w:p>
-    <w:p>
-      <w:pPr>
-        <w:pStyle w:val="Leipteksti"/>
-        <w:rPr>
-          <w:lang w:val="en-US"/>
-        </w:rPr>
-      </w:pPr>
-      <w:r>
-        <w:rPr>
-          <w:lang w:val="en-US"/>
-        </w:rPr>
-        <w:t xml:space="preserve">I started the mongoDb module. I learned that mongoDb is a NoSQL database, which means that there is no need to map out any data structures before setting up the database, i.e., they store data differently than relational databases. </w:t>
-      </w:r>
-    </w:p>
-    <w:p>
-      <w:pPr>
-        <w:pStyle w:val="Leipteksti"/>
-        <w:rPr>
-          <w:lang w:val="en-US"/>
-        </w:rPr>
-      </w:pPr>
-      <w:r>
-        <w:rPr>
-          <w:lang w:val="en-US"/>
-        </w:rPr>
-        <w:t>In the beginning of the video after installing mongoDb community server I came across some problems related to mongoDb compass, which I could not solve even after reinstallations and googling. However, the mongoDb itself was working as intended, so I continued with the introduction video</w:t>
+        <w:t xml:space="preserve">8.7.2021 – </w:t>
+      </w:r>
+      <w:proofErr w:type="spellStart"/>
+      <w:r>
+        <w:rPr>
+          <w:b/>
+          <w:bCs/>
+          <w:lang w:val="en-US"/>
+        </w:rPr>
+        <w:t>MongoDb</w:t>
+      </w:r>
+      <w:proofErr w:type="spellEnd"/>
+    </w:p>
+    <w:p>
+      <w:pPr>
+        <w:pStyle w:val="Leipteksti"/>
+        <w:rPr>
+          <w:lang w:val="en-US"/>
+        </w:rPr>
+      </w:pPr>
+      <w:r>
+        <w:rPr>
+          <w:lang w:val="en-US"/>
+        </w:rPr>
+        <w:t xml:space="preserve">I started the </w:t>
+      </w:r>
+      <w:proofErr w:type="spellStart"/>
+      <w:r>
+        <w:rPr>
+          <w:lang w:val="en-US"/>
+        </w:rPr>
+        <w:t>mongoDb</w:t>
+      </w:r>
+      <w:proofErr w:type="spellEnd"/>
+      <w:r>
+        <w:rPr>
+          <w:lang w:val="en-US"/>
+        </w:rPr>
+        <w:t xml:space="preserve"> module. I learned that </w:t>
+      </w:r>
+      <w:proofErr w:type="spellStart"/>
+      <w:r>
+        <w:rPr>
+          <w:lang w:val="en-US"/>
+        </w:rPr>
+        <w:t>mongoDb</w:t>
+      </w:r>
+      <w:proofErr w:type="spellEnd"/>
+      <w:r>
+        <w:rPr>
+          <w:lang w:val="en-US"/>
+        </w:rPr>
+        <w:t xml:space="preserve"> is a NoSQL database, which means that there is no need to map out any data structures before setting up the database, i.e., they store data differently than relational databases. </w:t>
+      </w:r>
+    </w:p>
+    <w:p>
+      <w:pPr>
+        <w:pStyle w:val="Leipteksti"/>
+        <w:rPr>
+          <w:lang w:val="en-US"/>
+        </w:rPr>
+      </w:pPr>
+      <w:r>
+        <w:rPr>
+          <w:lang w:val="en-US"/>
+        </w:rPr>
+        <w:t xml:space="preserve">In the beginning of the video after installing </w:t>
+      </w:r>
+      <w:proofErr w:type="spellStart"/>
+      <w:r>
+        <w:rPr>
+          <w:lang w:val="en-US"/>
+        </w:rPr>
+        <w:t>mongoDb</w:t>
+      </w:r>
+      <w:proofErr w:type="spellEnd"/>
+      <w:r>
+        <w:rPr>
+          <w:lang w:val="en-US"/>
+        </w:rPr>
+        <w:t xml:space="preserve"> community server I came across some problems related to </w:t>
+      </w:r>
+      <w:proofErr w:type="spellStart"/>
+      <w:r>
+        <w:rPr>
+          <w:lang w:val="en-US"/>
+        </w:rPr>
+        <w:t>mongoDb</w:t>
+      </w:r>
+      <w:proofErr w:type="spellEnd"/>
+      <w:r>
+        <w:rPr>
+          <w:lang w:val="en-US"/>
+        </w:rPr>
+        <w:t xml:space="preserve"> compass, which I could not solve even after reinstallations and googling. However, the </w:t>
+      </w:r>
+      <w:proofErr w:type="spellStart"/>
+      <w:r>
+        <w:rPr>
+          <w:lang w:val="en-US"/>
+        </w:rPr>
+        <w:t>mongoDb</w:t>
+      </w:r>
+      <w:proofErr w:type="spellEnd"/>
+      <w:r>
+        <w:rPr>
+          <w:lang w:val="en-US"/>
+        </w:rPr>
+        <w:t xml:space="preserve"> itself was working as intended, so I continued with the introduction video</w:t>
       </w:r>
       <w:r>
         <w:rPr>
@@ -1004,17 +1298,39 @@
         </w:rPr>
         <w:t xml:space="preserve">The error in the upper right corner, I still could create </w:t>
       </w:r>
-      <w:r>
-        <w:rPr>
-          <w:lang w:val="en-US"/>
-        </w:rPr>
-        <w:t>dbs,</w:t>
-      </w:r>
-      <w:r>
-        <w:rPr>
-          <w:lang w:val="en-US"/>
-        </w:rPr>
-        <w:t xml:space="preserve"> but they were not displayed in the compass. On the other hand, show dbs command displayed all of them. </w:t>
+      <w:proofErr w:type="spellStart"/>
+      <w:r>
+        <w:rPr>
+          <w:lang w:val="en-US"/>
+        </w:rPr>
+        <w:t>dbs</w:t>
+      </w:r>
+      <w:proofErr w:type="spellEnd"/>
+      <w:r>
+        <w:rPr>
+          <w:lang w:val="en-US"/>
+        </w:rPr>
+        <w:t>,</w:t>
+      </w:r>
+      <w:r>
+        <w:rPr>
+          <w:lang w:val="en-US"/>
+        </w:rPr>
+        <w:t xml:space="preserve"> but they were not displayed in the compass. On the other hand, show </w:t>
+      </w:r>
+      <w:proofErr w:type="spellStart"/>
+      <w:r>
+        <w:rPr>
+          <w:lang w:val="en-US"/>
+        </w:rPr>
+        <w:t>dbs</w:t>
+      </w:r>
+      <w:proofErr w:type="spellEnd"/>
+      <w:r>
+        <w:rPr>
+          <w:lang w:val="en-US"/>
+        </w:rPr>
+        <w:t xml:space="preserve"> command displayed all of them. </w:t>
       </w:r>
     </w:p>
     <w:p>
@@ -1040,93 +1356,59 @@
           <w:bCs/>
           <w:lang w:val="en-US"/>
         </w:rPr>
-        <w:t>9.7.2021 – MongoDb</w:t>
-      </w:r>
-    </w:p>
-    <w:p>
-      <w:pPr>
-        <w:pStyle w:val="Leipteksti"/>
+        <w:t xml:space="preserve">9.7.2021 – </w:t>
+      </w:r>
+      <w:proofErr w:type="spellStart"/>
+      <w:r>
         <w:rPr>
           <w:b/>
           <w:bCs/>
           <w:lang w:val="en-US"/>
         </w:rPr>
-      </w:pPr>
-      <w:r>
-        <w:rPr>
-          <w:lang w:val="en-US"/>
-        </w:rPr>
-        <w:t xml:space="preserve">The main thing I learned during the end of this module was the basic </w:t>
-      </w:r>
-      <w:r>
-        <w:rPr>
-          <w:lang w:val="en-US"/>
-        </w:rPr>
-        <w:t>usage</w:t>
-      </w:r>
-      <w:r>
-        <w:rPr>
-          <w:lang w:val="en-US"/>
-        </w:rPr>
-        <w:t xml:space="preserve"> of mongoDb:</w:t>
-      </w:r>
-    </w:p>
-    <w:p>
-      <w:pPr>
-        <w:pStyle w:val="Leipteksti"/>
-        <w:rPr>
-          <w:lang w:val="en-US"/>
-        </w:rPr>
-      </w:pPr>
-      <w:r>
+        <w:t>MongoDb</w:t>
+      </w:r>
+      <w:proofErr w:type="spellEnd"/>
+    </w:p>
+    <w:p>
+      <w:pPr>
+        <w:pStyle w:val="Leipteksti"/>
         <w:rPr>
           <w:b/>
           <w:bCs/>
           <w:lang w:val="en-US"/>
         </w:rPr>
-        <w:t>Insertions:</w:t>
-      </w:r>
-      <w:r>
-        <w:rPr>
-          <w:lang w:val="en-US"/>
-        </w:rPr>
-        <w:t xml:space="preserve"> I learned that one could insert datatypes such as arrays</w:t>
-      </w:r>
-      <w:r>
-        <w:rPr>
-          <w:lang w:val="en-US"/>
-        </w:rPr>
-        <w:t xml:space="preserve">, </w:t>
-      </w:r>
-      <w:r>
-        <w:rPr>
-          <w:lang w:val="en-US"/>
-        </w:rPr>
-        <w:t xml:space="preserve">embedded </w:t>
-      </w:r>
-      <w:r>
-        <w:rPr>
-          <w:lang w:val="en-US"/>
-        </w:rPr>
-        <w:t>objects,</w:t>
-      </w:r>
-      <w:r>
-        <w:rPr>
-          <w:lang w:val="en-US"/>
-        </w:rPr>
-        <w:t xml:space="preserve"> or even embedded document</w:t>
-      </w:r>
-      <w:r>
-        <w:rPr>
-          <w:lang w:val="en-US"/>
-        </w:rPr>
-        <w:t>s</w:t>
-      </w:r>
-      <w:r>
-        <w:rPr>
-          <w:lang w:val="en-US"/>
-        </w:rPr>
-        <w:t>. Also, there can be rows that do not have all the same attributes.</w:t>
+      </w:pPr>
+      <w:r>
+        <w:rPr>
+          <w:lang w:val="en-US"/>
+        </w:rPr>
+        <w:t xml:space="preserve">The main thing I learned during the end of this module was the basic </w:t>
+      </w:r>
+      <w:r>
+        <w:rPr>
+          <w:lang w:val="en-US"/>
+        </w:rPr>
+        <w:t>usage</w:t>
+      </w:r>
+      <w:r>
+        <w:rPr>
+          <w:lang w:val="en-US"/>
+        </w:rPr>
+        <w:t xml:space="preserve"> of </w:t>
+      </w:r>
+      <w:proofErr w:type="spellStart"/>
+      <w:r>
+        <w:rPr>
+          <w:lang w:val="en-US"/>
+        </w:rPr>
+        <w:t>mongoDb</w:t>
+      </w:r>
+      <w:proofErr w:type="spellEnd"/>
+      <w:r>
+        <w:rPr>
+          <w:lang w:val="en-US"/>
+        </w:rPr>
+        <w:t>:</w:t>
       </w:r>
     </w:p>
     <w:p>
@@ -1142,6 +1424,64 @@
           <w:bCs/>
           <w:lang w:val="en-US"/>
         </w:rPr>
+        <w:t>Insertions:</w:t>
+      </w:r>
+      <w:r>
+        <w:rPr>
+          <w:lang w:val="en-US"/>
+        </w:rPr>
+        <w:t xml:space="preserve"> I learned that one could insert datatypes such as arrays</w:t>
+      </w:r>
+      <w:r>
+        <w:rPr>
+          <w:lang w:val="en-US"/>
+        </w:rPr>
+        <w:t xml:space="preserve">, </w:t>
+      </w:r>
+      <w:r>
+        <w:rPr>
+          <w:lang w:val="en-US"/>
+        </w:rPr>
+        <w:t xml:space="preserve">embedded </w:t>
+      </w:r>
+      <w:r>
+        <w:rPr>
+          <w:lang w:val="en-US"/>
+        </w:rPr>
+        <w:t>objects,</w:t>
+      </w:r>
+      <w:r>
+        <w:rPr>
+          <w:lang w:val="en-US"/>
+        </w:rPr>
+        <w:t xml:space="preserve"> or even embedded document</w:t>
+      </w:r>
+      <w:r>
+        <w:rPr>
+          <w:lang w:val="en-US"/>
+        </w:rPr>
+        <w:t>s</w:t>
+      </w:r>
+      <w:r>
+        <w:rPr>
+          <w:lang w:val="en-US"/>
+        </w:rPr>
+        <w:t>. Also, there can be rows that do not have all the same attributes.</w:t>
+      </w:r>
+    </w:p>
+    <w:p>
+      <w:pPr>
+        <w:pStyle w:val="Leipteksti"/>
+        <w:rPr>
+          <w:lang w:val="en-US"/>
+        </w:rPr>
+      </w:pPr>
+      <w:r>
+        <w:rPr>
+          <w:b/>
+          <w:bCs/>
+          <w:lang w:val="en-US"/>
+        </w:rPr>
         <w:t>Queries:</w:t>
       </w:r>
       <w:r>
@@ -1154,7 +1494,21 @@
         <w:rPr>
           <w:lang w:val="en-US"/>
         </w:rPr>
-        <w:t>I found out that the queries work similar to SQL. However, the video did not cover how to use “find” command to find rows with arrays or embedded objects.</w:t>
+        <w:t xml:space="preserve">I found out that the queries work </w:t>
+      </w:r>
+      <w:proofErr w:type="gramStart"/>
+      <w:r>
+        <w:rPr>
+          <w:lang w:val="en-US"/>
+        </w:rPr>
+        <w:t>similar to</w:t>
+      </w:r>
+      <w:proofErr w:type="gramEnd"/>
+      <w:r>
+        <w:rPr>
+          <w:lang w:val="en-US"/>
+        </w:rPr>
+        <w:t xml:space="preserve"> SQL. However, the video did not cover how to use “find” command to find rows with arrays or embedded objects.</w:t>
       </w:r>
     </w:p>
     <w:p>
@@ -1276,7 +1630,21 @@
         <w:rPr>
           <w:lang w:val="en-US"/>
         </w:rPr>
-        <w:t>“db.posts.find({tags: “</w:t>
+        <w:t>“</w:t>
+      </w:r>
+      <w:proofErr w:type="spellStart"/>
+      <w:r>
+        <w:rPr>
+          <w:lang w:val="en-US"/>
+        </w:rPr>
+        <w:t>db.posts.find</w:t>
+      </w:r>
+      <w:proofErr w:type="spellEnd"/>
+      <w:r>
+        <w:rPr>
+          <w:lang w:val="en-US"/>
+        </w:rPr>
+        <w:t>({tags: “</w:t>
       </w:r>
       <w:r>
         <w:rPr>
@@ -1318,7 +1686,21 @@
         <w:rPr>
           <w:lang w:val="en-US"/>
         </w:rPr>
-        <w:t>“db.posts.find({</w:t>
+        <w:t>“</w:t>
+      </w:r>
+      <w:proofErr w:type="spellStart"/>
+      <w:r>
+        <w:rPr>
+          <w:lang w:val="en-US"/>
+        </w:rPr>
+        <w:t>db.posts.find</w:t>
+      </w:r>
+      <w:proofErr w:type="spellEnd"/>
+      <w:r>
+        <w:rPr>
+          <w:lang w:val="en-US"/>
+        </w:rPr>
+        <w:t>({</w:t>
       </w:r>
       <w:r>
         <w:rPr>
@@ -1354,7 +1736,21 @@
         <w:rPr>
           <w:lang w:val="en-US"/>
         </w:rPr>
-        <w:t xml:space="preserve">For finding from embedded documents $elemMatch could be used: </w:t>
+        <w:t>For finding from embedded documents $</w:t>
+      </w:r>
+      <w:proofErr w:type="spellStart"/>
+      <w:r>
+        <w:rPr>
+          <w:lang w:val="en-US"/>
+        </w:rPr>
+        <w:t>elemMatch</w:t>
+      </w:r>
+      <w:proofErr w:type="spellEnd"/>
+      <w:r>
+        <w:rPr>
+          <w:lang w:val="en-US"/>
+        </w:rPr>
+        <w:t xml:space="preserve"> could be used: </w:t>
       </w:r>
     </w:p>
     <w:p>
@@ -1365,11 +1761,33 @@
           <w:lang w:val="en-US"/>
         </w:rPr>
       </w:pPr>
-      <w:r>
-        <w:rPr>
-          <w:lang w:val="en-US"/>
-        </w:rPr>
-        <w:t>db.posts.find({comments: {$elemMatch: { user: ‘Mary Williams’ }}})</w:t>
+      <w:proofErr w:type="spellStart"/>
+      <w:r>
+        <w:rPr>
+          <w:lang w:val="en-US"/>
+        </w:rPr>
+        <w:t>db.posts.find</w:t>
+      </w:r>
+      <w:proofErr w:type="spellEnd"/>
+      <w:r>
+        <w:rPr>
+          <w:lang w:val="en-US"/>
+        </w:rPr>
+        <w:t>({comments: {$</w:t>
+      </w:r>
+      <w:proofErr w:type="spellStart"/>
+      <w:r>
+        <w:rPr>
+          <w:lang w:val="en-US"/>
+        </w:rPr>
+        <w:t>elemMatch</w:t>
+      </w:r>
+      <w:proofErr w:type="spellEnd"/>
+      <w:r>
+        <w:rPr>
+          <w:lang w:val="en-US"/>
+        </w:rPr>
+        <w:t>: { user: ‘Mary Williams’ }}})</w:t>
       </w:r>
     </w:p>
     <w:p>
@@ -1405,11 +1823,19 @@
           <w:lang w:val="en-US"/>
         </w:rPr>
       </w:pPr>
-      <w:r>
-        <w:rPr>
-          <w:lang w:val="en-US"/>
-        </w:rPr>
-        <w:t xml:space="preserve">db.posts.find({ $text: { $search: “\”Post O\””} }) </w:t>
+      <w:proofErr w:type="spellStart"/>
+      <w:r>
+        <w:rPr>
+          <w:lang w:val="en-US"/>
+        </w:rPr>
+        <w:t>db.posts.find</w:t>
+      </w:r>
+      <w:proofErr w:type="spellEnd"/>
+      <w:r>
+        <w:rPr>
+          <w:lang w:val="en-US"/>
+        </w:rPr>
+        <w:t xml:space="preserve">({ $text: { $search: “\”Post O\””} }) </w:t>
       </w:r>
     </w:p>
     <w:p>
@@ -1424,7 +1850,49 @@
         <w:rPr>
           <w:lang w:val="en-US"/>
         </w:rPr>
-        <w:t xml:space="preserve">Other query commands were pretty similar to SQL ones (sort, count, findOne) except the “forEach()” function, which could be used for example to concatenate the results with strings. </w:t>
+        <w:t xml:space="preserve">Other query commands were pretty </w:t>
+      </w:r>
+      <w:proofErr w:type="gramStart"/>
+      <w:r>
+        <w:rPr>
+          <w:lang w:val="en-US"/>
+        </w:rPr>
+        <w:t>similar to</w:t>
+      </w:r>
+      <w:proofErr w:type="gramEnd"/>
+      <w:r>
+        <w:rPr>
+          <w:lang w:val="en-US"/>
+        </w:rPr>
+        <w:t xml:space="preserve"> SQL ones (sort, count, </w:t>
+      </w:r>
+      <w:proofErr w:type="spellStart"/>
+      <w:r>
+        <w:rPr>
+          <w:lang w:val="en-US"/>
+        </w:rPr>
+        <w:t>findOne</w:t>
+      </w:r>
+      <w:proofErr w:type="spellEnd"/>
+      <w:r>
+        <w:rPr>
+          <w:lang w:val="en-US"/>
+        </w:rPr>
+        <w:t>) except the “</w:t>
+      </w:r>
+      <w:proofErr w:type="spellStart"/>
+      <w:r>
+        <w:rPr>
+          <w:lang w:val="en-US"/>
+        </w:rPr>
+        <w:t>forEach</w:t>
+      </w:r>
+      <w:proofErr w:type="spellEnd"/>
+      <w:r>
+        <w:rPr>
+          <w:lang w:val="en-US"/>
+        </w:rPr>
+        <w:t xml:space="preserve">()” function, which could be used for example to concatenate the results with strings. </w:t>
       </w:r>
     </w:p>
     <w:p>
@@ -1492,7 +1960,21 @@
         <w:rPr>
           <w:lang w:val="en-US"/>
         </w:rPr>
-        <w:t xml:space="preserve"> I also created a mongoDb atlas </w:t>
+        <w:t xml:space="preserve"> I also created a </w:t>
+      </w:r>
+      <w:proofErr w:type="spellStart"/>
+      <w:r>
+        <w:rPr>
+          <w:lang w:val="en-US"/>
+        </w:rPr>
+        <w:t>mongoDb</w:t>
+      </w:r>
+      <w:proofErr w:type="spellEnd"/>
+      <w:r>
+        <w:rPr>
+          <w:lang w:val="en-US"/>
+        </w:rPr>
+        <w:t xml:space="preserve"> atlas </w:t>
       </w:r>
       <w:r>
         <w:rPr>
@@ -1568,7 +2050,21 @@
         <w:rPr>
           <w:lang w:val="en-US"/>
         </w:rPr>
-        <w:t>End of MongoDb Module.</w:t>
+        <w:t xml:space="preserve">End of </w:t>
+      </w:r>
+      <w:proofErr w:type="spellStart"/>
+      <w:r>
+        <w:rPr>
+          <w:lang w:val="en-US"/>
+        </w:rPr>
+        <w:t>MongoDb</w:t>
+      </w:r>
+      <w:proofErr w:type="spellEnd"/>
+      <w:r>
+        <w:rPr>
+          <w:lang w:val="en-US"/>
+        </w:rPr>
+        <w:t xml:space="preserve"> Module.</w:t>
       </w:r>
     </w:p>
     <w:p>
@@ -1596,35 +2092,157 @@
           <w:bCs/>
           <w:lang w:val="en-US"/>
         </w:rPr>
-        <w:t>12.7.2021 – ExpressJS</w:t>
-      </w:r>
-    </w:p>
-    <w:p>
-      <w:pPr>
-        <w:pStyle w:val="Leipteksti"/>
-        <w:rPr>
-          <w:lang w:val="en-US"/>
-        </w:rPr>
-      </w:pPr>
-      <w:r>
-        <w:rPr>
-          <w:lang w:val="en-US"/>
-        </w:rPr>
-        <w:t>In the beginning of the video, I learned that ExpressJS is a back-end web framework for Node. It can be used with various front-end frameworks to create full-stack applications. Also, the video introduced postman, which was later used during the module. For example, Postman can be used for creating http requests and to examine the results.</w:t>
-      </w:r>
-    </w:p>
-    <w:p>
-      <w:pPr>
-        <w:pStyle w:val="Leipteksti"/>
-        <w:rPr>
-          <w:lang w:val="en-US"/>
-        </w:rPr>
-      </w:pPr>
-      <w:r>
-        <w:rPr>
-          <w:lang w:val="en-US"/>
-        </w:rPr>
-        <w:t xml:space="preserve">The coding part started the same way as in NodeJS module, first the project was initialized using “npm init” and later express and nodemon modules were installed using “npm install” command. In the beginning the coding examples were just basically redoing the tasks done in nodeJS module, but with expressJS which made the tasks much easier. For example, with expressJS there is no need to mess with the http header manually (at least not yet), also the </w:t>
+        <w:t xml:space="preserve">12.7.2021 – </w:t>
+      </w:r>
+      <w:proofErr w:type="spellStart"/>
+      <w:r>
+        <w:rPr>
+          <w:b/>
+          <w:bCs/>
+          <w:lang w:val="en-US"/>
+        </w:rPr>
+        <w:t>ExpressJS</w:t>
+      </w:r>
+      <w:proofErr w:type="spellEnd"/>
+    </w:p>
+    <w:p>
+      <w:pPr>
+        <w:pStyle w:val="Leipteksti"/>
+        <w:rPr>
+          <w:lang w:val="en-US"/>
+        </w:rPr>
+      </w:pPr>
+      <w:r>
+        <w:rPr>
+          <w:lang w:val="en-US"/>
+        </w:rPr>
+        <w:t xml:space="preserve">In the beginning of the video, I learned that </w:t>
+      </w:r>
+      <w:proofErr w:type="spellStart"/>
+      <w:r>
+        <w:rPr>
+          <w:lang w:val="en-US"/>
+        </w:rPr>
+        <w:t>ExpressJS</w:t>
+      </w:r>
+      <w:proofErr w:type="spellEnd"/>
+      <w:r>
+        <w:rPr>
+          <w:lang w:val="en-US"/>
+        </w:rPr>
+        <w:t xml:space="preserve"> is a back-end web framework for Node. It can be used with various front-end frameworks to create full-stack applications. Also, the video introduced postman, which was later used during the module. For example, Postman can be used for creating http requests and to examine the results.</w:t>
+      </w:r>
+    </w:p>
+    <w:p>
+      <w:pPr>
+        <w:pStyle w:val="Leipteksti"/>
+        <w:rPr>
+          <w:lang w:val="en-US"/>
+        </w:rPr>
+      </w:pPr>
+      <w:r>
+        <w:rPr>
+          <w:lang w:val="en-US"/>
+        </w:rPr>
+        <w:t>The coding part started the same way as in NodeJS module, first the project was initialized using “</w:t>
+      </w:r>
+      <w:proofErr w:type="spellStart"/>
+      <w:r>
+        <w:rPr>
+          <w:lang w:val="en-US"/>
+        </w:rPr>
+        <w:t>npm</w:t>
+      </w:r>
+      <w:proofErr w:type="spellEnd"/>
+      <w:r>
+        <w:rPr>
+          <w:lang w:val="en-US"/>
+        </w:rPr>
+        <w:t xml:space="preserve"> </w:t>
+      </w:r>
+      <w:proofErr w:type="spellStart"/>
+      <w:r>
+        <w:rPr>
+          <w:lang w:val="en-US"/>
+        </w:rPr>
+        <w:t>init</w:t>
+      </w:r>
+      <w:proofErr w:type="spellEnd"/>
+      <w:r>
+        <w:rPr>
+          <w:lang w:val="en-US"/>
+        </w:rPr>
+        <w:t xml:space="preserve">” and later express and </w:t>
+      </w:r>
+      <w:proofErr w:type="spellStart"/>
+      <w:r>
+        <w:rPr>
+          <w:lang w:val="en-US"/>
+        </w:rPr>
+        <w:t>nodemon</w:t>
+      </w:r>
+      <w:proofErr w:type="spellEnd"/>
+      <w:r>
+        <w:rPr>
+          <w:lang w:val="en-US"/>
+        </w:rPr>
+        <w:t xml:space="preserve"> modules were installed using “</w:t>
+      </w:r>
+      <w:proofErr w:type="spellStart"/>
+      <w:r>
+        <w:rPr>
+          <w:lang w:val="en-US"/>
+        </w:rPr>
+        <w:t>npm</w:t>
+      </w:r>
+      <w:proofErr w:type="spellEnd"/>
+      <w:r>
+        <w:rPr>
+          <w:lang w:val="en-US"/>
+        </w:rPr>
+        <w:t xml:space="preserve"> install” command. In the beginning the coding examples were just basically redoing the tasks done in </w:t>
+      </w:r>
+      <w:proofErr w:type="spellStart"/>
+      <w:r>
+        <w:rPr>
+          <w:lang w:val="en-US"/>
+        </w:rPr>
+        <w:t>nodeJS</w:t>
+      </w:r>
+      <w:proofErr w:type="spellEnd"/>
+      <w:r>
+        <w:rPr>
+          <w:lang w:val="en-US"/>
+        </w:rPr>
+        <w:t xml:space="preserve"> module, but with </w:t>
+      </w:r>
+      <w:proofErr w:type="spellStart"/>
+      <w:r>
+        <w:rPr>
+          <w:lang w:val="en-US"/>
+        </w:rPr>
+        <w:t>expressJS</w:t>
+      </w:r>
+      <w:proofErr w:type="spellEnd"/>
+      <w:r>
+        <w:rPr>
+          <w:lang w:val="en-US"/>
+        </w:rPr>
+        <w:t xml:space="preserve"> which made the tasks much easier. For example, with </w:t>
+      </w:r>
+      <w:proofErr w:type="spellStart"/>
+      <w:r>
+        <w:rPr>
+          <w:lang w:val="en-US"/>
+        </w:rPr>
+        <w:t>expressJS</w:t>
+      </w:r>
+      <w:proofErr w:type="spellEnd"/>
+      <w:r>
+        <w:rPr>
+          <w:lang w:val="en-US"/>
+        </w:rPr>
+        <w:t xml:space="preserve"> there is no need to mess with the http header manually (at least not yet), also the </w:t>
       </w:r>
       <w:r>
         <w:rPr>
@@ -1666,7 +2284,21 @@
         <w:rPr>
           <w:lang w:val="en-US"/>
         </w:rPr>
-        <w:t xml:space="preserve"> Router can be used to execute different middleware or routes, when a particular condition is met (request type, url, etc.).</w:t>
+        <w:t xml:space="preserve"> Router can be used to execute different middleware or routes, when a particular condition is met (request type, </w:t>
+      </w:r>
+      <w:proofErr w:type="spellStart"/>
+      <w:r>
+        <w:rPr>
+          <w:lang w:val="en-US"/>
+        </w:rPr>
+        <w:t>url</w:t>
+      </w:r>
+      <w:proofErr w:type="spellEnd"/>
+      <w:r>
+        <w:rPr>
+          <w:lang w:val="en-US"/>
+        </w:rPr>
+        <w:t>, etc.).</w:t>
       </w:r>
     </w:p>
     <w:p>
@@ -1692,21 +2324,45 @@
           <w:bCs/>
           <w:lang w:val="en-US"/>
         </w:rPr>
-        <w:t>13.7.2021 – ExpressJS</w:t>
-      </w:r>
-    </w:p>
-    <w:p>
-      <w:pPr>
-        <w:pStyle w:val="Leipteksti"/>
-        <w:rPr>
-          <w:lang w:val="en-US"/>
-        </w:rPr>
-      </w:pPr>
-      <w:r>
-        <w:rPr>
-          <w:lang w:val="en-US"/>
-        </w:rPr>
-        <w:t xml:space="preserve">Today I learned more about expressJS framework. During the introduction video I learned to do different http requests, such as GET, POST and DELETE. Postman application was a handy tool for creating appropriate requests to test the newly written code for handling those requests. I used </w:t>
+        <w:t xml:space="preserve">13.7.2021 – </w:t>
+      </w:r>
+      <w:proofErr w:type="spellStart"/>
+      <w:r>
+        <w:rPr>
+          <w:b/>
+          <w:bCs/>
+          <w:lang w:val="en-US"/>
+        </w:rPr>
+        <w:t>ExpressJS</w:t>
+      </w:r>
+      <w:proofErr w:type="spellEnd"/>
+    </w:p>
+    <w:p>
+      <w:pPr>
+        <w:pStyle w:val="Leipteksti"/>
+        <w:rPr>
+          <w:lang w:val="en-US"/>
+        </w:rPr>
+      </w:pPr>
+      <w:r>
+        <w:rPr>
+          <w:lang w:val="en-US"/>
+        </w:rPr>
+        <w:t xml:space="preserve">Today I learned more about </w:t>
+      </w:r>
+      <w:proofErr w:type="spellStart"/>
+      <w:r>
+        <w:rPr>
+          <w:lang w:val="en-US"/>
+        </w:rPr>
+        <w:t>expressJS</w:t>
+      </w:r>
+      <w:proofErr w:type="spellEnd"/>
+      <w:r>
+        <w:rPr>
+          <w:lang w:val="en-US"/>
+        </w:rPr>
+        <w:t xml:space="preserve"> framework. During the introduction video I learned to do different http requests, such as GET, POST and DELETE. Postman application was a handy tool for creating appropriate requests to test the newly written code for handling those requests. I used </w:t>
       </w:r>
       <w:r>
         <w:rPr>
@@ -1854,7 +2510,21 @@
         <w:rPr>
           <w:lang w:val="en-US"/>
         </w:rPr>
-        <w:t xml:space="preserve"> I followed through the video and tried to learn some more. At least now I know how to iterate using &lt;ul&gt;, &lt;li&gt; and #each tags and do some basic html.</w:t>
+        <w:t xml:space="preserve"> I followed through the video and tried to learn some more. At least now I know how to iterate using &lt;ul&gt;, &lt;li&gt; and #each </w:t>
+      </w:r>
+      <w:proofErr w:type="gramStart"/>
+      <w:r>
+        <w:rPr>
+          <w:lang w:val="en-US"/>
+        </w:rPr>
+        <w:t>tags</w:t>
+      </w:r>
+      <w:proofErr w:type="gramEnd"/>
+      <w:r>
+        <w:rPr>
+          <w:lang w:val="en-US"/>
+        </w:rPr>
+        <w:t xml:space="preserve"> and do some basic html.</w:t>
       </w:r>
     </w:p>
     <w:p>
@@ -1869,7 +2539,21 @@
         <w:rPr>
           <w:lang w:val="en-US"/>
         </w:rPr>
-        <w:t>End of ExpressJS Module.</w:t>
+        <w:t xml:space="preserve">End of </w:t>
+      </w:r>
+      <w:proofErr w:type="spellStart"/>
+      <w:r>
+        <w:rPr>
+          <w:lang w:val="en-US"/>
+        </w:rPr>
+        <w:t>ExpressJS</w:t>
+      </w:r>
+      <w:proofErr w:type="spellEnd"/>
+      <w:r>
+        <w:rPr>
+          <w:lang w:val="en-US"/>
+        </w:rPr>
+        <w:t xml:space="preserve"> Module.</w:t>
       </w:r>
     </w:p>
     <w:p>
@@ -1922,11 +2606,19 @@
           <w:lang w:val="en-US"/>
         </w:rPr>
       </w:pPr>
-      <w:r>
-        <w:rPr>
-          <w:lang w:val="en-US"/>
-        </w:rPr>
-        <w:t>Next I started the angular.io tour of heroes tutorial</w:t>
+      <w:proofErr w:type="gramStart"/>
+      <w:r>
+        <w:rPr>
+          <w:lang w:val="en-US"/>
+        </w:rPr>
+        <w:t>Next</w:t>
+      </w:r>
+      <w:proofErr w:type="gramEnd"/>
+      <w:r>
+        <w:rPr>
+          <w:lang w:val="en-US"/>
+        </w:rPr>
+        <w:t xml:space="preserve"> I started the angular.io tour of heroes tutorial</w:t>
       </w:r>
       <w:r>
         <w:rPr>
@@ -1938,20 +2630,90 @@
         <w:rPr>
           <w:lang w:val="en-US"/>
         </w:rPr>
-        <w:t xml:space="preserve"> After creating a tour of heroes application </w:t>
+        <w:t xml:space="preserve"> After creating a tour of </w:t>
+      </w:r>
+      <w:proofErr w:type="gramStart"/>
+      <w:r>
+        <w:rPr>
+          <w:lang w:val="en-US"/>
+        </w:rPr>
+        <w:t>heroes</w:t>
+      </w:r>
+      <w:proofErr w:type="gramEnd"/>
+      <w:r>
+        <w:rPr>
+          <w:lang w:val="en-US"/>
+        </w:rPr>
+        <w:t xml:space="preserve"> application </w:t>
       </w:r>
       <w:r>
         <w:rPr>
           <w:lang w:val="en-US"/>
         </w:rPr>
         <w:lastRenderedPageBreak/>
-        <w:t>skeleton, I typed “code . &amp;&amp; ng open --serve”, which opened up vs code and the compiled app in browser. To my understanding the command ng serve is similar to nodemon, so that there is no need to restart the server between changes.</w:t>
-      </w:r>
-      <w:r>
-        <w:rPr>
-          <w:lang w:val="en-US"/>
-        </w:rPr>
-        <w:t xml:space="preserve"> Later I only did some tweaks to the html, css and ts files to change the appearance.</w:t>
+        <w:t xml:space="preserve">skeleton, I typed “code . &amp;&amp; ng open --serve”, which opened up vs code and the compiled app in browser. To my understanding the command ng serve is </w:t>
+      </w:r>
+      <w:proofErr w:type="gramStart"/>
+      <w:r>
+        <w:rPr>
+          <w:lang w:val="en-US"/>
+        </w:rPr>
+        <w:t>similar to</w:t>
+      </w:r>
+      <w:proofErr w:type="gramEnd"/>
+      <w:r>
+        <w:rPr>
+          <w:lang w:val="en-US"/>
+        </w:rPr>
+        <w:t xml:space="preserve"> </w:t>
+      </w:r>
+      <w:proofErr w:type="spellStart"/>
+      <w:r>
+        <w:rPr>
+          <w:lang w:val="en-US"/>
+        </w:rPr>
+        <w:t>nodemon</w:t>
+      </w:r>
+      <w:proofErr w:type="spellEnd"/>
+      <w:r>
+        <w:rPr>
+          <w:lang w:val="en-US"/>
+        </w:rPr>
+        <w:t>, so that there is no need to restart the server between changes.</w:t>
+      </w:r>
+      <w:r>
+        <w:rPr>
+          <w:lang w:val="en-US"/>
+        </w:rPr>
+        <w:t xml:space="preserve"> Later I only did some tweaks to the html, </w:t>
+      </w:r>
+      <w:proofErr w:type="spellStart"/>
+      <w:r>
+        <w:rPr>
+          <w:lang w:val="en-US"/>
+        </w:rPr>
+        <w:t>css</w:t>
+      </w:r>
+      <w:proofErr w:type="spellEnd"/>
+      <w:r>
+        <w:rPr>
+          <w:lang w:val="en-US"/>
+        </w:rPr>
+        <w:t xml:space="preserve"> and </w:t>
+      </w:r>
+      <w:proofErr w:type="spellStart"/>
+      <w:r>
+        <w:rPr>
+          <w:lang w:val="en-US"/>
+        </w:rPr>
+        <w:t>ts</w:t>
+      </w:r>
+      <w:proofErr w:type="spellEnd"/>
+      <w:r>
+        <w:rPr>
+          <w:lang w:val="en-US"/>
+        </w:rPr>
+        <w:t xml:space="preserve"> files to change the appearance.</w:t>
       </w:r>
     </w:p>
     <w:p>
@@ -1991,7 +2753,21 @@
         <w:rPr>
           <w:lang w:val="en-US"/>
         </w:rPr>
-        <w:t xml:space="preserve">Today I finished parts 1-4 of the tour of heroes tutorial. </w:t>
+        <w:t xml:space="preserve">Today I finished parts 1-4 of the tour of </w:t>
+      </w:r>
+      <w:proofErr w:type="gramStart"/>
+      <w:r>
+        <w:rPr>
+          <w:lang w:val="en-US"/>
+        </w:rPr>
+        <w:t>heroes</w:t>
+      </w:r>
+      <w:proofErr w:type="gramEnd"/>
+      <w:r>
+        <w:rPr>
+          <w:lang w:val="en-US"/>
+        </w:rPr>
+        <w:t xml:space="preserve"> tutorial. </w:t>
       </w:r>
     </w:p>
     <w:p>
@@ -2042,7 +2818,63 @@
         <w:rPr>
           <w:lang w:val="en-US"/>
         </w:rPr>
-        <w:t xml:space="preserve"> When generating new components, the CLI automatically declares that newly generated component to the app.module file. I learned to display different components by adding the element selectors to template files (e.g. app.component). There are also some angular built-in pipes, which can be used to format the displayed data (for example. | uppercase). Lastly, I learned to use angular two-way data binding, so that data is linked in a way that if one is modified so is the other. [(ngModel)] is used for two-way data binding.</w:t>
+        <w:t xml:space="preserve"> When generating new components, the CLI automatically declares that newly generated component to the </w:t>
+      </w:r>
+      <w:proofErr w:type="spellStart"/>
+      <w:r>
+        <w:rPr>
+          <w:lang w:val="en-US"/>
+        </w:rPr>
+        <w:t>app.module</w:t>
+      </w:r>
+      <w:proofErr w:type="spellEnd"/>
+      <w:r>
+        <w:rPr>
+          <w:lang w:val="en-US"/>
+        </w:rPr>
+        <w:t xml:space="preserve"> file. I learned to display different components by adding the element selectors to template files (</w:t>
+      </w:r>
+      <w:proofErr w:type="gramStart"/>
+      <w:r>
+        <w:rPr>
+          <w:lang w:val="en-US"/>
+        </w:rPr>
+        <w:t>e.g.</w:t>
+      </w:r>
+      <w:proofErr w:type="gramEnd"/>
+      <w:r>
+        <w:rPr>
+          <w:lang w:val="en-US"/>
+        </w:rPr>
+        <w:t xml:space="preserve"> </w:t>
+      </w:r>
+      <w:proofErr w:type="spellStart"/>
+      <w:r>
+        <w:rPr>
+          <w:lang w:val="en-US"/>
+        </w:rPr>
+        <w:t>app.component</w:t>
+      </w:r>
+      <w:proofErr w:type="spellEnd"/>
+      <w:r>
+        <w:rPr>
+          <w:lang w:val="en-US"/>
+        </w:rPr>
+        <w:t>). There are also some angular built-in pipes, which can be used to format the displayed data (for example. | uppercase). Lastly, I learned to use angular two-way data binding, so that data is linked in a way that if one is modified so is the other. [(</w:t>
+      </w:r>
+      <w:proofErr w:type="spellStart"/>
+      <w:r>
+        <w:rPr>
+          <w:lang w:val="en-US"/>
+        </w:rPr>
+        <w:t>ngModel</w:t>
+      </w:r>
+      <w:proofErr w:type="spellEnd"/>
+      <w:r>
+        <w:rPr>
+          <w:lang w:val="en-US"/>
+        </w:rPr>
+        <w:t>)] is used for two-way data binding.</w:t>
       </w:r>
     </w:p>
     <w:p>
@@ -2091,17 +2923,53 @@
         </w:rPr>
         <w:t xml:space="preserve"> </w:t>
       </w:r>
-      <w:r>
-        <w:rPr>
-          <w:lang w:val="en-US"/>
-        </w:rPr>
-        <w:t>i learned to iterate a list of objects</w:t>
-      </w:r>
-      <w:r>
-        <w:rPr>
-          <w:lang w:val="en-US"/>
-        </w:rPr>
-        <w:t xml:space="preserve"> using *ngFor to display list objects on the html page. I also learned to style individual objects using CSS files. After displaying the heroes, it was time to implement click event handlers, which was pretty easy but didn’t quite work as expected</w:t>
+      <w:proofErr w:type="spellStart"/>
+      <w:r>
+        <w:rPr>
+          <w:lang w:val="en-US"/>
+        </w:rPr>
+        <w:t>i</w:t>
+      </w:r>
+      <w:proofErr w:type="spellEnd"/>
+      <w:r>
+        <w:rPr>
+          <w:lang w:val="en-US"/>
+        </w:rPr>
+        <w:t xml:space="preserve"> learned to iterate a list of objects</w:t>
+      </w:r>
+      <w:r>
+        <w:rPr>
+          <w:lang w:val="en-US"/>
+        </w:rPr>
+        <w:t xml:space="preserve"> using *</w:t>
+      </w:r>
+      <w:proofErr w:type="spellStart"/>
+      <w:r>
+        <w:rPr>
+          <w:lang w:val="en-US"/>
+        </w:rPr>
+        <w:t>ngFor</w:t>
+      </w:r>
+      <w:proofErr w:type="spellEnd"/>
+      <w:r>
+        <w:rPr>
+          <w:lang w:val="en-US"/>
+        </w:rPr>
+        <w:t xml:space="preserve"> to display list objects on the html page. I also learned to style individual objects using CSS files. After displaying the heroes, it was time to implement click event handlers, which was </w:t>
+      </w:r>
+      <w:proofErr w:type="gramStart"/>
+      <w:r>
+        <w:rPr>
+          <w:lang w:val="en-US"/>
+        </w:rPr>
+        <w:t>pretty easy</w:t>
+      </w:r>
+      <w:proofErr w:type="gramEnd"/>
+      <w:r>
+        <w:rPr>
+          <w:lang w:val="en-US"/>
+        </w:rPr>
+        <w:t xml:space="preserve"> but didn’t quite work as expected</w:t>
       </w:r>
       <w:r>
         <w:rPr>
@@ -2113,7 +2981,21 @@
         <w:rPr>
           <w:lang w:val="en-US"/>
         </w:rPr>
-        <w:t xml:space="preserve">. Turned out that *ngIf can be used for conditional statements in html, and in this </w:t>
+        <w:t>. Turned out that *</w:t>
+      </w:r>
+      <w:proofErr w:type="spellStart"/>
+      <w:r>
+        <w:rPr>
+          <w:lang w:val="en-US"/>
+        </w:rPr>
+        <w:t>ngIf</w:t>
+      </w:r>
+      <w:proofErr w:type="spellEnd"/>
+      <w:r>
+        <w:rPr>
+          <w:lang w:val="en-US"/>
+        </w:rPr>
+        <w:t xml:space="preserve"> can be used for conditional statements in html, and in this </w:t>
       </w:r>
       <w:r>
         <w:rPr>
@@ -2237,11 +3119,47 @@
         </w:rPr>
         <w:t xml:space="preserve">. </w:t>
       </w:r>
-      <w:r>
-        <w:rPr>
-          <w:lang w:val="en-US"/>
-        </w:rPr>
-        <w:t>Angular’s HttpClient returns RxJS observable data, in which case “of()” function is used.</w:t>
+      <w:proofErr w:type="spellStart"/>
+      <w:r>
+        <w:rPr>
+          <w:lang w:val="en-US"/>
+        </w:rPr>
+        <w:t>Angular’s</w:t>
+      </w:r>
+      <w:proofErr w:type="spellEnd"/>
+      <w:r>
+        <w:rPr>
+          <w:lang w:val="en-US"/>
+        </w:rPr>
+        <w:t xml:space="preserve"> </w:t>
+      </w:r>
+      <w:proofErr w:type="spellStart"/>
+      <w:r>
+        <w:rPr>
+          <w:lang w:val="en-US"/>
+        </w:rPr>
+        <w:t>HttpClient</w:t>
+      </w:r>
+      <w:proofErr w:type="spellEnd"/>
+      <w:r>
+        <w:rPr>
+          <w:lang w:val="en-US"/>
+        </w:rPr>
+        <w:t xml:space="preserve"> returns </w:t>
+      </w:r>
+      <w:proofErr w:type="spellStart"/>
+      <w:r>
+        <w:rPr>
+          <w:lang w:val="en-US"/>
+        </w:rPr>
+        <w:t>RxJS</w:t>
+      </w:r>
+      <w:proofErr w:type="spellEnd"/>
+      <w:r>
+        <w:rPr>
+          <w:lang w:val="en-US"/>
+        </w:rPr>
+        <w:t xml:space="preserve"> observable data, in which case “of()” function is used.</w:t>
       </w:r>
     </w:p>
     <w:p>
@@ -2345,7 +3263,35 @@
         <w:rPr>
           <w:lang w:val="en-US"/>
         </w:rPr>
-        <w:t xml:space="preserve"> first, I learned to generate new modules using the CLI, with generated imports to app.module file and without generating a new folder in the src/app folder by using flags “--module=app --flat".</w:t>
+        <w:t xml:space="preserve"> first, I learned to generate new modules using the CLI, with generated imports to </w:t>
+      </w:r>
+      <w:proofErr w:type="spellStart"/>
+      <w:r>
+        <w:rPr>
+          <w:lang w:val="en-US"/>
+        </w:rPr>
+        <w:t>app.module</w:t>
+      </w:r>
+      <w:proofErr w:type="spellEnd"/>
+      <w:r>
+        <w:rPr>
+          <w:lang w:val="en-US"/>
+        </w:rPr>
+        <w:t xml:space="preserve"> file and without generating a new folder in the </w:t>
+      </w:r>
+      <w:proofErr w:type="spellStart"/>
+      <w:r>
+        <w:rPr>
+          <w:lang w:val="en-US"/>
+        </w:rPr>
+        <w:t>src</w:t>
+      </w:r>
+      <w:proofErr w:type="spellEnd"/>
+      <w:r>
+        <w:rPr>
+          <w:lang w:val="en-US"/>
+        </w:rPr>
+        <w:t>/app folder by using flags “--module=app --flat".</w:t>
       </w:r>
     </w:p>
     <w:p>
@@ -2367,12 +3313,14 @@
         </w:rPr>
         <w:t>“</w:t>
       </w:r>
+      <w:proofErr w:type="spellStart"/>
       <w:r>
         <w:rPr>
           <w:lang w:val="en-US"/>
         </w:rPr>
         <w:t>routerLink</w:t>
       </w:r>
+      <w:proofErr w:type="spellEnd"/>
       <w:r>
         <w:rPr>
           <w:lang w:val="en-US"/>
@@ -2383,7 +3331,21 @@
         <w:rPr>
           <w:lang w:val="en-US"/>
         </w:rPr>
-        <w:t xml:space="preserve"> anchor elements for navigation between the components. Angulars’ </w:t>
+        <w:t xml:space="preserve"> anchor elements for navigation between the components. </w:t>
+      </w:r>
+      <w:proofErr w:type="spellStart"/>
+      <w:r>
+        <w:rPr>
+          <w:lang w:val="en-US"/>
+        </w:rPr>
+        <w:t>Angulars</w:t>
+      </w:r>
+      <w:proofErr w:type="spellEnd"/>
+      <w:r>
+        <w:rPr>
+          <w:lang w:val="en-US"/>
+        </w:rPr>
+        <w:t xml:space="preserve">’ </w:t>
       </w:r>
       <w:r>
         <w:rPr>
@@ -2391,6 +3353,7 @@
         </w:rPr>
         <w:t>“</w:t>
       </w:r>
+      <w:proofErr w:type="spellStart"/>
       <w:r>
         <w:rPr>
           <w:lang w:val="en-US"/>
@@ -2409,6 +3372,7 @@
         </w:rPr>
         <w:t>atedRoute</w:t>
       </w:r>
+      <w:proofErr w:type="spellEnd"/>
       <w:r>
         <w:rPr>
           <w:lang w:val="en-US"/>
@@ -2492,7 +3456,35 @@
         <w:rPr>
           <w:lang w:val="en-US"/>
         </w:rPr>
-        <w:t xml:space="preserve">For simulating the HTTP requests “HttpClientModule” was used together with “In-memory Web API”-module, which mimics a server by altering in-memory data store instead of a server and returns http responses to the “HttpClientModule”. For that </w:t>
+        <w:t>For simulating the HTTP requests “</w:t>
+      </w:r>
+      <w:proofErr w:type="spellStart"/>
+      <w:r>
+        <w:rPr>
+          <w:lang w:val="en-US"/>
+        </w:rPr>
+        <w:t>HttpClientModule</w:t>
+      </w:r>
+      <w:proofErr w:type="spellEnd"/>
+      <w:r>
+        <w:rPr>
+          <w:lang w:val="en-US"/>
+        </w:rPr>
+        <w:t>” was used together with “In-memory Web API”-module, which mimics a server by altering in-memory data store instead of a server and returns http responses to the “</w:t>
+      </w:r>
+      <w:proofErr w:type="spellStart"/>
+      <w:r>
+        <w:rPr>
+          <w:lang w:val="en-US"/>
+        </w:rPr>
+        <w:t>HttpClientModule</w:t>
+      </w:r>
+      <w:proofErr w:type="spellEnd"/>
+      <w:r>
+        <w:rPr>
+          <w:lang w:val="en-US"/>
+        </w:rPr>
+        <w:t xml:space="preserve">”. For that </w:t>
       </w:r>
       <w:r>
         <w:rPr>
@@ -2530,49 +3522,125 @@
         <w:rPr>
           <w:lang w:val="en-US"/>
         </w:rPr>
-        <w:t xml:space="preserve"> is made. For example, when getting an individual hero (id=1) the following line of code can be used “this.http.get&lt;Hero&gt;(‘api/heroes/1’)” which returns an Observable variable.</w:t>
-      </w:r>
-    </w:p>
-    <w:p>
-      <w:pPr>
-        <w:pStyle w:val="Leipteksti"/>
-        <w:rPr>
-          <w:lang w:val="en-US"/>
-        </w:rPr>
-      </w:pPr>
-      <w:r>
-        <w:rPr>
-          <w:lang w:val="en-US"/>
-        </w:rPr>
-        <w:t>For updating, creating and deleting heroes, I needed to alter the html files of the responsible components by creating buttons, input fields etc. The requests itself were done similar to the GET request, but the request type was changed and also delete, post, put requests needed a second parameter – the http options in which the header content type was set to application/json.</w:t>
-      </w:r>
-    </w:p>
-    <w:p>
-      <w:pPr>
-        <w:pStyle w:val="Leipteksti"/>
-        <w:rPr>
-          <w:lang w:val="en-US"/>
-        </w:rPr>
-      </w:pPr>
-      <w:r>
-        <w:rPr>
-          <w:lang w:val="en-US"/>
-        </w:rPr>
-        <w:t>Lastly I learned to implement a search function, which did “live” searching so that when a term is typed the data is searched at certain intervals.</w:t>
-      </w:r>
-    </w:p>
-    <w:p>
-      <w:pPr>
-        <w:pStyle w:val="Leipteksti"/>
-        <w:rPr>
-          <w:lang w:val="en-US"/>
-        </w:rPr>
-      </w:pPr>
-      <w:r>
-        <w:rPr>
-          <w:lang w:val="en-US"/>
-        </w:rPr>
-        <w:t xml:space="preserve">For all of the above mentioned there was also </w:t>
+        <w:t xml:space="preserve"> is made. For example, when getting an individual hero (id=1) the following line of code can be used “</w:t>
+      </w:r>
+      <w:proofErr w:type="spellStart"/>
+      <w:r>
+        <w:rPr>
+          <w:lang w:val="en-US"/>
+        </w:rPr>
+        <w:t>this.http.get</w:t>
+      </w:r>
+      <w:proofErr w:type="spellEnd"/>
+      <w:r>
+        <w:rPr>
+          <w:lang w:val="en-US"/>
+        </w:rPr>
+        <w:t>&lt;Hero&gt;(‘</w:t>
+      </w:r>
+      <w:proofErr w:type="spellStart"/>
+      <w:r>
+        <w:rPr>
+          <w:lang w:val="en-US"/>
+        </w:rPr>
+        <w:t>api</w:t>
+      </w:r>
+      <w:proofErr w:type="spellEnd"/>
+      <w:r>
+        <w:rPr>
+          <w:lang w:val="en-US"/>
+        </w:rPr>
+        <w:t>/heroes/1’)” which returns an Observable variable.</w:t>
+      </w:r>
+    </w:p>
+    <w:p>
+      <w:pPr>
+        <w:pStyle w:val="Leipteksti"/>
+        <w:rPr>
+          <w:lang w:val="en-US"/>
+        </w:rPr>
+      </w:pPr>
+      <w:r>
+        <w:rPr>
+          <w:lang w:val="en-US"/>
+        </w:rPr>
+        <w:t xml:space="preserve">For updating, </w:t>
+      </w:r>
+      <w:proofErr w:type="gramStart"/>
+      <w:r>
+        <w:rPr>
+          <w:lang w:val="en-US"/>
+        </w:rPr>
+        <w:t>creating</w:t>
+      </w:r>
+      <w:proofErr w:type="gramEnd"/>
+      <w:r>
+        <w:rPr>
+          <w:lang w:val="en-US"/>
+        </w:rPr>
+        <w:t xml:space="preserve"> and deleting heroes, I needed to alter the html files of the responsible components by creating buttons, input fields etc. The requests itself were done </w:t>
+      </w:r>
+      <w:proofErr w:type="gramStart"/>
+      <w:r>
+        <w:rPr>
+          <w:lang w:val="en-US"/>
+        </w:rPr>
+        <w:t>similar to</w:t>
+      </w:r>
+      <w:proofErr w:type="gramEnd"/>
+      <w:r>
+        <w:rPr>
+          <w:lang w:val="en-US"/>
+        </w:rPr>
+        <w:t xml:space="preserve"> the GET request, but the request type was changed and also delete, post, put requests needed a second parameter – the http options in which the header content type was set to application/json.</w:t>
+      </w:r>
+    </w:p>
+    <w:p>
+      <w:pPr>
+        <w:pStyle w:val="Leipteksti"/>
+        <w:rPr>
+          <w:lang w:val="en-US"/>
+        </w:rPr>
+      </w:pPr>
+      <w:r>
+        <w:rPr>
+          <w:lang w:val="en-US"/>
+        </w:rPr>
+        <w:t>Lastly,</w:t>
+      </w:r>
+      <w:r>
+        <w:rPr>
+          <w:lang w:val="en-US"/>
+        </w:rPr>
+        <w:t xml:space="preserve"> I learned to implement a search function, which did “live” searching so that when a term is typed the data is searched at certain intervals.</w:t>
+      </w:r>
+    </w:p>
+    <w:p>
+      <w:pPr>
+        <w:pStyle w:val="Leipteksti"/>
+        <w:rPr>
+          <w:lang w:val="en-US"/>
+        </w:rPr>
+      </w:pPr>
+      <w:r>
+        <w:rPr>
+          <w:lang w:val="en-US"/>
+        </w:rPr>
+        <w:t xml:space="preserve">For </w:t>
+      </w:r>
+      <w:proofErr w:type="gramStart"/>
+      <w:r>
+        <w:rPr>
+          <w:lang w:val="en-US"/>
+        </w:rPr>
+        <w:t>all of</w:t>
+      </w:r>
+      <w:proofErr w:type="gramEnd"/>
+      <w:r>
+        <w:rPr>
+          <w:lang w:val="en-US"/>
+        </w:rPr>
+        <w:t xml:space="preserve"> the above mentioned there was also </w:t>
       </w:r>
       <w:r>
         <w:rPr>
@@ -2592,7 +3660,21 @@
         <w:rPr>
           <w:lang w:val="en-US"/>
         </w:rPr>
-        <w:t xml:space="preserve">After finishing the introduction, I did some minor tweaks to the site appearance by editing the css files. </w:t>
+        <w:t xml:space="preserve">After finishing the introduction, I did some minor tweaks to the site appearance by editing the </w:t>
+      </w:r>
+      <w:proofErr w:type="spellStart"/>
+      <w:r>
+        <w:rPr>
+          <w:lang w:val="en-US"/>
+        </w:rPr>
+        <w:t>css</w:t>
+      </w:r>
+      <w:proofErr w:type="spellEnd"/>
+      <w:r>
+        <w:rPr>
+          <w:lang w:val="en-US"/>
+        </w:rPr>
+        <w:t xml:space="preserve"> files. </w:t>
       </w:r>
       <w:r>
         <w:rPr>
@@ -2651,7 +3733,35 @@
         <w:rPr>
           <w:lang w:val="en-US"/>
         </w:rPr>
-        <w:t>Today I started working towards the course project, which is a MEAN stack app consisting of the previously learned frameworks (MongoDb, ExpressJS, Angular, NodeJS). The initial application is going to be built according to the MEAN Stack project video series, but the application will be expanded and refined further.</w:t>
+        <w:t>Today I started working towards the course project, which is a MEAN stack app consisting of the previously learned frameworks (</w:t>
+      </w:r>
+      <w:proofErr w:type="spellStart"/>
+      <w:r>
+        <w:rPr>
+          <w:lang w:val="en-US"/>
+        </w:rPr>
+        <w:t>MongoDb</w:t>
+      </w:r>
+      <w:proofErr w:type="spellEnd"/>
+      <w:r>
+        <w:rPr>
+          <w:lang w:val="en-US"/>
+        </w:rPr>
+        <w:t xml:space="preserve">, </w:t>
+      </w:r>
+      <w:proofErr w:type="spellStart"/>
+      <w:r>
+        <w:rPr>
+          <w:lang w:val="en-US"/>
+        </w:rPr>
+        <w:t>ExpressJS</w:t>
+      </w:r>
+      <w:proofErr w:type="spellEnd"/>
+      <w:r>
+        <w:rPr>
+          <w:lang w:val="en-US"/>
+        </w:rPr>
+        <w:t>, Angular, NodeJS). The initial application is going to be built according to the MEAN Stack project video series, but the application will be expanded and refined further.</w:t>
       </w:r>
     </w:p>
     <w:p>
@@ -2795,13 +3905,41 @@
                 <w:lang w:val="en-US"/>
               </w:rPr>
             </w:pPr>
+            <w:proofErr w:type="spellStart"/>
             <w:r>
               <w:rPr>
                 <w:sz w:val="22"/>
                 <w:szCs w:val="22"/>
                 <w:lang w:val="en-US"/>
               </w:rPr>
-              <w:t>NodeJs, ExpressJs (Restful API)</w:t>
+              <w:t>NodeJs</w:t>
+            </w:r>
+            <w:proofErr w:type="spellEnd"/>
+            <w:r>
+              <w:rPr>
+                <w:sz w:val="22"/>
+                <w:szCs w:val="22"/>
+                <w:lang w:val="en-US"/>
+              </w:rPr>
+              <w:t xml:space="preserve">, </w:t>
+            </w:r>
+            <w:proofErr w:type="spellStart"/>
+            <w:r>
+              <w:rPr>
+                <w:sz w:val="22"/>
+                <w:szCs w:val="22"/>
+                <w:lang w:val="en-US"/>
+              </w:rPr>
+              <w:t>ExpressJs</w:t>
+            </w:r>
+            <w:proofErr w:type="spellEnd"/>
+            <w:r>
+              <w:rPr>
+                <w:sz w:val="22"/>
+                <w:szCs w:val="22"/>
+                <w:lang w:val="en-US"/>
+              </w:rPr>
+              <w:t xml:space="preserve"> (Restful API)</w:t>
             </w:r>
           </w:p>
         </w:tc>
@@ -2852,13 +3990,23 @@
                 <w:lang w:val="en-US"/>
               </w:rPr>
             </w:pPr>
+            <w:proofErr w:type="spellStart"/>
             <w:r>
               <w:rPr>
                 <w:sz w:val="22"/>
                 <w:szCs w:val="22"/>
                 <w:lang w:val="en-US"/>
               </w:rPr>
-              <w:t>passportJs, JWT (Authentication methods)</w:t>
+              <w:t>passportJs</w:t>
+            </w:r>
+            <w:proofErr w:type="spellEnd"/>
+            <w:r>
+              <w:rPr>
+                <w:sz w:val="22"/>
+                <w:szCs w:val="22"/>
+                <w:lang w:val="en-US"/>
+              </w:rPr>
+              <w:t>, JWT (Authentication methods)</w:t>
             </w:r>
           </w:p>
         </w:tc>
@@ -3116,7 +4264,21 @@
         <w:rPr>
           <w:lang w:val="en-US"/>
         </w:rPr>
-        <w:t xml:space="preserve">During the second video, I mostly set up the environment, initialized the application and its dependencies manually and using npm commands. I first used body-parser module as </w:t>
+        <w:t xml:space="preserve">During the second video, I mostly set up the environment, initialized the application and its dependencies manually and using </w:t>
+      </w:r>
+      <w:proofErr w:type="spellStart"/>
+      <w:r>
+        <w:rPr>
+          <w:lang w:val="en-US"/>
+        </w:rPr>
+        <w:t>npm</w:t>
+      </w:r>
+      <w:proofErr w:type="spellEnd"/>
+      <w:r>
+        <w:rPr>
+          <w:lang w:val="en-US"/>
+        </w:rPr>
+        <w:t xml:space="preserve"> commands. I first used body-parser module as </w:t>
       </w:r>
       <w:r>
         <w:rPr>
@@ -3140,7 +4302,21 @@
         <w:rPr>
           <w:lang w:val="en-US"/>
         </w:rPr>
-        <w:t xml:space="preserve"> module using npm. I also learned to connect mongoose database to the application and to create a config file for that purpose.</w:t>
+        <w:t xml:space="preserve"> module using </w:t>
+      </w:r>
+      <w:proofErr w:type="spellStart"/>
+      <w:r>
+        <w:rPr>
+          <w:lang w:val="en-US"/>
+        </w:rPr>
+        <w:t>npm</w:t>
+      </w:r>
+      <w:proofErr w:type="spellEnd"/>
+      <w:r>
+        <w:rPr>
+          <w:lang w:val="en-US"/>
+        </w:rPr>
+        <w:t>. I also learned to connect mongoose database to the application and to create a config file for that purpose.</w:t>
       </w:r>
     </w:p>
     <w:p>
@@ -3180,13 +4356,55 @@
         <w:rPr>
           <w:lang w:val="en-US"/>
         </w:rPr>
-        <w:t>In the part 3 I created a user schema for the database which I had set up yesterday. I also created my first successful database “row”, I was surprised of how easy it is to use mongoDb together with those other frameworks especially compared to SQL for example. I also learned to use bcrypt for hashing passwords with salt. I have previous experiences of using sha256+salt</w:t>
-      </w:r>
-      <w:r>
-        <w:rPr>
-          <w:lang w:val="en-US"/>
-        </w:rPr>
-        <w:t xml:space="preserve"> and compared to that, bcrypt seemed easier to use, though I am not sure about the security aspect.</w:t>
+        <w:t xml:space="preserve">In the part 3 I created a user schema for the database which I had set up yesterday. I also created my first successful database “row”, I was surprised of how easy it is to use </w:t>
+      </w:r>
+      <w:proofErr w:type="spellStart"/>
+      <w:r>
+        <w:rPr>
+          <w:lang w:val="en-US"/>
+        </w:rPr>
+        <w:t>mongoDb</w:t>
+      </w:r>
+      <w:proofErr w:type="spellEnd"/>
+      <w:r>
+        <w:rPr>
+          <w:lang w:val="en-US"/>
+        </w:rPr>
+        <w:t xml:space="preserve"> together with those other frameworks especially compared to SQL for example. I also learned to use </w:t>
+      </w:r>
+      <w:proofErr w:type="spellStart"/>
+      <w:r>
+        <w:rPr>
+          <w:lang w:val="en-US"/>
+        </w:rPr>
+        <w:t>bcrypt</w:t>
+      </w:r>
+      <w:proofErr w:type="spellEnd"/>
+      <w:r>
+        <w:rPr>
+          <w:lang w:val="en-US"/>
+        </w:rPr>
+        <w:t xml:space="preserve"> for hashing passwords with salt. I have previous experiences of using sha256+salt</w:t>
+      </w:r>
+      <w:r>
+        <w:rPr>
+          <w:lang w:val="en-US"/>
+        </w:rPr>
+        <w:t xml:space="preserve"> and compared to that, </w:t>
+      </w:r>
+      <w:proofErr w:type="spellStart"/>
+      <w:r>
+        <w:rPr>
+          <w:lang w:val="en-US"/>
+        </w:rPr>
+        <w:t>bcrypt</w:t>
+      </w:r>
+      <w:proofErr w:type="spellEnd"/>
+      <w:r>
+        <w:rPr>
+          <w:lang w:val="en-US"/>
+        </w:rPr>
+        <w:t xml:space="preserve"> seemed easier to use, though I am not sure about the security aspect.</w:t>
       </w:r>
       <w:r>
         <w:rPr>
@@ -3206,14 +4424,42 @@
         <w:rPr>
           <w:lang w:val="en-US"/>
         </w:rPr>
-        <w:t xml:space="preserve">Part 4 mostly covered the authentication from which I learned the usage of passport and JsonWebToken modules. There were some errors in some lines of code, which I had to fix. For example, I had to examine the JWT payload used in the passport module used for </w:t>
+        <w:t xml:space="preserve">Part 4 mostly covered the authentication from which I learned the usage of passport and </w:t>
+      </w:r>
+      <w:proofErr w:type="spellStart"/>
+      <w:r>
+        <w:rPr>
+          <w:lang w:val="en-US"/>
+        </w:rPr>
+        <w:t>JsonWebToken</w:t>
+      </w:r>
+      <w:proofErr w:type="spellEnd"/>
+      <w:r>
+        <w:rPr>
+          <w:lang w:val="en-US"/>
+        </w:rPr>
+        <w:t xml:space="preserve"> modules. There were some errors in some lines of code, which I had to fix. For example, I had to examine the JWT payload used in the passport module used for </w:t>
       </w:r>
       <w:r>
         <w:rPr>
           <w:lang w:val="en-US"/>
         </w:rPr>
         <w:lastRenderedPageBreak/>
-        <w:t>authentication, as it was not working. I also noticed some deprecation warnings concerning mongo (url parser and server discover</w:t>
+        <w:t>authentication, as it was not working. I also noticed some deprecation warnings concerning mongo (</w:t>
+      </w:r>
+      <w:proofErr w:type="spellStart"/>
+      <w:r>
+        <w:rPr>
+          <w:lang w:val="en-US"/>
+        </w:rPr>
+        <w:t>url</w:t>
+      </w:r>
+      <w:proofErr w:type="spellEnd"/>
+      <w:r>
+        <w:rPr>
+          <w:lang w:val="en-US"/>
+        </w:rPr>
+        <w:t xml:space="preserve"> parser and server discover</w:t>
       </w:r>
       <w:r>
         <w:rPr>
@@ -3231,7 +4477,21 @@
         <w:rPr>
           <w:lang w:val="en-US"/>
         </w:rPr>
-        <w:t>which I got rid of by altering the mongoose.connect() parameters.</w:t>
+        <w:t xml:space="preserve">which I got rid of by altering the </w:t>
+      </w:r>
+      <w:proofErr w:type="spellStart"/>
+      <w:r>
+        <w:rPr>
+          <w:lang w:val="en-US"/>
+        </w:rPr>
+        <w:t>mongoose.connect</w:t>
+      </w:r>
+      <w:proofErr w:type="spellEnd"/>
+      <w:r>
+        <w:rPr>
+          <w:lang w:val="en-US"/>
+        </w:rPr>
+        <w:t>() parameters.</w:t>
       </w:r>
     </w:p>
     <w:p>
@@ -3322,6 +4582,7 @@
         <w:t xml:space="preserve">I got that fixed by following this </w:t>
       </w:r>
       <w:hyperlink r:id="rId17" w:history="1">
+        <w:proofErr w:type="spellStart"/>
         <w:r>
           <w:rPr>
             <w:rStyle w:val="Hyperlinkki"/>
@@ -3329,6 +4590,7 @@
           </w:rPr>
           <w:t>stackoverflow</w:t>
         </w:r>
+        <w:proofErr w:type="spellEnd"/>
       </w:hyperlink>
       <w:r>
         <w:rPr>
@@ -3362,21 +4624,77 @@
         <w:rPr>
           <w:lang w:val="en-US"/>
         </w:rPr>
-        <w:t>During the sixth part I created the layout for registration component, consisting of input fields for different user attributes and a submit button. During that I used ngModel to map out the fields, so that they can be used on the typescript side (this.email for example). In addition to that I created a validation service, which checks that all fields are filled, and that email field is valid. Email is checked with the help of test()-function and regular expressions. In case the required fields are not filled, or email is invalid I learned to use FlashMessagesModule to show popup messages/warnings for example.</w:t>
-      </w:r>
-    </w:p>
-    <w:p>
-      <w:pPr>
-        <w:pStyle w:val="Leipteksti"/>
-        <w:rPr>
-          <w:lang w:val="en-US"/>
-        </w:rPr>
-      </w:pPr>
-      <w:r>
-        <w:rPr>
-          <w:lang w:val="en-US"/>
-        </w:rPr>
-        <w:t>I will implement a check for password later so that the password matches the minimum requirements to the validateService.</w:t>
+        <w:t xml:space="preserve">During the sixth part I created the layout for registration component, consisting of input fields for different user attributes and a submit button. During that I used </w:t>
+      </w:r>
+      <w:proofErr w:type="spellStart"/>
+      <w:r>
+        <w:rPr>
+          <w:lang w:val="en-US"/>
+        </w:rPr>
+        <w:t>ngModel</w:t>
+      </w:r>
+      <w:proofErr w:type="spellEnd"/>
+      <w:r>
+        <w:rPr>
+          <w:lang w:val="en-US"/>
+        </w:rPr>
+        <w:t xml:space="preserve"> to map out the fields, so that they can be used on the typescript side (</w:t>
+      </w:r>
+      <w:proofErr w:type="spellStart"/>
+      <w:r>
+        <w:rPr>
+          <w:lang w:val="en-US"/>
+        </w:rPr>
+        <w:t>this.email</w:t>
+      </w:r>
+      <w:proofErr w:type="spellEnd"/>
+      <w:r>
+        <w:rPr>
+          <w:lang w:val="en-US"/>
+        </w:rPr>
+        <w:t xml:space="preserve"> for example). In addition to that I created a validation service, which checks that all fields are filled, and that email field is valid. Email is checked with the help of test()-function and regular expressions. In case the required fields are not filled, or email is invalid I learned to use </w:t>
+      </w:r>
+      <w:proofErr w:type="spellStart"/>
+      <w:r>
+        <w:rPr>
+          <w:lang w:val="en-US"/>
+        </w:rPr>
+        <w:t>FlashMessagesModule</w:t>
+      </w:r>
+      <w:proofErr w:type="spellEnd"/>
+      <w:r>
+        <w:rPr>
+          <w:lang w:val="en-US"/>
+        </w:rPr>
+        <w:t xml:space="preserve"> to show popup messages/warnings for example.</w:t>
+      </w:r>
+    </w:p>
+    <w:p>
+      <w:pPr>
+        <w:pStyle w:val="Leipteksti"/>
+        <w:rPr>
+          <w:lang w:val="en-US"/>
+        </w:rPr>
+      </w:pPr>
+      <w:r>
+        <w:rPr>
+          <w:lang w:val="en-US"/>
+        </w:rPr>
+        <w:t xml:space="preserve">I will implement a check for password later so that the password matches the minimum requirements to the </w:t>
+      </w:r>
+      <w:proofErr w:type="spellStart"/>
+      <w:r>
+        <w:rPr>
+          <w:lang w:val="en-US"/>
+        </w:rPr>
+        <w:t>validateService</w:t>
+      </w:r>
+      <w:proofErr w:type="spellEnd"/>
+      <w:r>
+        <w:rPr>
+          <w:lang w:val="en-US"/>
+        </w:rPr>
+        <w:t>.</w:t>
       </w:r>
     </w:p>
     <w:p>
@@ -3491,7 +4809,21 @@
         <w:rPr>
           <w:lang w:val="en-US"/>
         </w:rPr>
-        <w:t xml:space="preserve"> video I learned to create authenticated requests by sending the authorization (token_id) tokens via the header of http requests. Also, I learned to create “authentication guard” which was used to hide/unhide html elements when user is(/not) logged in.</w:t>
+        <w:t xml:space="preserve"> video I learned to create authenticated requests by sending the authorization (</w:t>
+      </w:r>
+      <w:proofErr w:type="spellStart"/>
+      <w:r>
+        <w:rPr>
+          <w:lang w:val="en-US"/>
+        </w:rPr>
+        <w:t>token_id</w:t>
+      </w:r>
+      <w:proofErr w:type="spellEnd"/>
+      <w:r>
+        <w:rPr>
+          <w:lang w:val="en-US"/>
+        </w:rPr>
+        <w:t>) tokens via the header of http requests. Also, I learned to create “authentication guard” which was used to hide/unhide html elements when user is(/not) logged in.</w:t>
       </w:r>
     </w:p>
     <w:p>
@@ -3519,7 +4851,49 @@
         <w:rPr>
           <w:lang w:val="en-US"/>
         </w:rPr>
-        <w:t>The last video about deploying to Heroku didn’t really teach me new things other than the usage of mongoDb atlas cloud and connecting that to the application. I did the Heroku through my github repository and by using custom buildpack to deploy from a subdirectory (./Project).</w:t>
+        <w:t xml:space="preserve">The last video about deploying to Heroku didn’t really teach me new things other than the usage of </w:t>
+      </w:r>
+      <w:proofErr w:type="spellStart"/>
+      <w:r>
+        <w:rPr>
+          <w:lang w:val="en-US"/>
+        </w:rPr>
+        <w:t>mongoDb</w:t>
+      </w:r>
+      <w:proofErr w:type="spellEnd"/>
+      <w:r>
+        <w:rPr>
+          <w:lang w:val="en-US"/>
+        </w:rPr>
+        <w:t xml:space="preserve"> atlas cloud and connecting that to the application. I did the Heroku through my </w:t>
+      </w:r>
+      <w:proofErr w:type="spellStart"/>
+      <w:r>
+        <w:rPr>
+          <w:lang w:val="en-US"/>
+        </w:rPr>
+        <w:t>github</w:t>
+      </w:r>
+      <w:proofErr w:type="spellEnd"/>
+      <w:r>
+        <w:rPr>
+          <w:lang w:val="en-US"/>
+        </w:rPr>
+        <w:t xml:space="preserve"> repository and by using custom </w:t>
+      </w:r>
+      <w:proofErr w:type="spellStart"/>
+      <w:r>
+        <w:rPr>
+          <w:lang w:val="en-US"/>
+        </w:rPr>
+        <w:t>buildpack</w:t>
+      </w:r>
+      <w:proofErr w:type="spellEnd"/>
+      <w:r>
+        <w:rPr>
+          <w:lang w:val="en-US"/>
+        </w:rPr>
+        <w:t xml:space="preserve"> to deploy from a subdirectory (./Project).</w:t>
       </w:r>
     </w:p>
     <w:p>
@@ -3534,6 +4908,234 @@
           <w:lang w:val="en-US"/>
         </w:rPr>
         <w:t>Now that the example project video series is completed, and the app is deployed the next step is to develop it a bit further.</w:t>
+      </w:r>
+    </w:p>
+    <w:p>
+      <w:pPr>
+        <w:pStyle w:val="Leipteksti"/>
+        <w:rPr>
+          <w:lang w:val="en-US"/>
+        </w:rPr>
+      </w:pPr>
+    </w:p>
+    <w:p>
+      <w:pPr>
+        <w:pStyle w:val="Leipteksti"/>
+        <w:rPr>
+          <w:b/>
+          <w:bCs/>
+          <w:lang w:val="en-US"/>
+        </w:rPr>
+      </w:pPr>
+      <w:r>
+        <w:rPr>
+          <w:b/>
+          <w:bCs/>
+          <w:lang w:val="en-US"/>
+        </w:rPr>
+        <w:t>2</w:t>
+      </w:r>
+      <w:r>
+        <w:rPr>
+          <w:b/>
+          <w:bCs/>
+          <w:lang w:val="en-US"/>
+        </w:rPr>
+        <w:t>9</w:t>
+      </w:r>
+      <w:r>
+        <w:rPr>
+          <w:b/>
+          <w:bCs/>
+          <w:lang w:val="en-US"/>
+        </w:rPr>
+        <w:t>.7.</w:t>
+      </w:r>
+      <w:r>
+        <w:rPr>
+          <w:b/>
+          <w:bCs/>
+          <w:lang w:val="en-US"/>
+        </w:rPr>
+        <w:t xml:space="preserve"> – 31.7.</w:t>
+      </w:r>
+      <w:r>
+        <w:rPr>
+          <w:b/>
+          <w:bCs/>
+          <w:lang w:val="en-US"/>
+        </w:rPr>
+        <w:t>2021 – Developing the project further</w:t>
+      </w:r>
+    </w:p>
+    <w:p>
+      <w:pPr>
+        <w:pStyle w:val="Leipteksti"/>
+        <w:rPr>
+          <w:lang w:val="en-US"/>
+        </w:rPr>
+      </w:pPr>
+      <w:r>
+        <w:rPr>
+          <w:lang w:val="en-US"/>
+        </w:rPr>
+        <w:t xml:space="preserve">I decided to develop the application into a personal </w:t>
+      </w:r>
+      <w:proofErr w:type="gramStart"/>
+      <w:r>
+        <w:rPr>
+          <w:lang w:val="en-US"/>
+        </w:rPr>
+        <w:t>notes</w:t>
+      </w:r>
+      <w:proofErr w:type="gramEnd"/>
+      <w:r>
+        <w:rPr>
+          <w:lang w:val="en-US"/>
+        </w:rPr>
+        <w:t xml:space="preserve"> app, which can be used to create and delete notes which are stored in </w:t>
+      </w:r>
+      <w:proofErr w:type="spellStart"/>
+      <w:r>
+        <w:rPr>
+          <w:lang w:val="en-US"/>
+        </w:rPr>
+        <w:t>MongoDb</w:t>
+      </w:r>
+      <w:proofErr w:type="spellEnd"/>
+    </w:p>
+    <w:p>
+      <w:pPr>
+        <w:pStyle w:val="Leipteksti"/>
+        <w:rPr>
+          <w:b/>
+          <w:bCs/>
+          <w:lang w:val="en-US"/>
+        </w:rPr>
+      </w:pPr>
+    </w:p>
+    <w:p>
+      <w:pPr>
+        <w:pStyle w:val="Leipteksti"/>
+        <w:rPr>
+          <w:lang w:val="en-US"/>
+        </w:rPr>
+      </w:pPr>
+      <w:r>
+        <w:rPr>
+          <w:lang w:val="en-US"/>
+        </w:rPr>
+        <w:t xml:space="preserve">During that </w:t>
+      </w:r>
+      <w:proofErr w:type="gramStart"/>
+      <w:r>
+        <w:rPr>
+          <w:lang w:val="en-US"/>
+        </w:rPr>
+        <w:t>time</w:t>
+      </w:r>
+      <w:proofErr w:type="gramEnd"/>
+      <w:r>
+        <w:rPr>
+          <w:lang w:val="en-US"/>
+        </w:rPr>
+        <w:t xml:space="preserve"> I made the following additions to the example project:</w:t>
+      </w:r>
+    </w:p>
+    <w:p>
+      <w:pPr>
+        <w:pStyle w:val="Leipteksti"/>
+        <w:numPr>
+          <w:ilvl w:val="0"/>
+          <w:numId w:val="10"/>
+        </w:numPr>
+        <w:rPr>
+          <w:lang w:val="en-US"/>
+        </w:rPr>
+      </w:pPr>
+      <w:r>
+        <w:rPr>
+          <w:lang w:val="en-US"/>
+        </w:rPr>
+        <w:t>Minimum requirements for password (registration). Min. 8 letters, uppercase, lowercase, number and special characters are required.</w:t>
+      </w:r>
+    </w:p>
+    <w:p>
+      <w:pPr>
+        <w:pStyle w:val="Leipteksti"/>
+        <w:numPr>
+          <w:ilvl w:val="0"/>
+          <w:numId w:val="10"/>
+        </w:numPr>
+        <w:rPr>
+          <w:lang w:val="en-US"/>
+        </w:rPr>
+      </w:pPr>
+      <w:r>
+        <w:rPr>
+          <w:lang w:val="en-US"/>
+        </w:rPr>
+        <w:t>Toggle between hidden/visible password field (registration)</w:t>
+      </w:r>
+    </w:p>
+    <w:p>
+      <w:pPr>
+        <w:pStyle w:val="Leipteksti"/>
+        <w:numPr>
+          <w:ilvl w:val="0"/>
+          <w:numId w:val="10"/>
+        </w:numPr>
+        <w:rPr>
+          <w:lang w:val="en-US"/>
+        </w:rPr>
+      </w:pPr>
+      <w:r>
+        <w:rPr>
+          <w:lang w:val="en-US"/>
+        </w:rPr>
+        <w:t>User schema and indexing so that username, email must be unique to prevent duplicates</w:t>
+      </w:r>
+    </w:p>
+    <w:p>
+      <w:pPr>
+        <w:pStyle w:val="Leipteksti"/>
+        <w:numPr>
+          <w:ilvl w:val="0"/>
+          <w:numId w:val="10"/>
+        </w:numPr>
+        <w:rPr>
+          <w:lang w:val="en-US"/>
+        </w:rPr>
+      </w:pPr>
+      <w:r>
+        <w:rPr>
+          <w:lang w:val="en-US"/>
+        </w:rPr>
+        <w:t>Ability to create and remove personal notes in dashboard component – required additions to both front and back-end</w:t>
+      </w:r>
+    </w:p>
+    <w:p>
+      <w:pPr>
+        <w:pStyle w:val="Leipteksti"/>
+        <w:numPr>
+          <w:ilvl w:val="0"/>
+          <w:numId w:val="10"/>
+        </w:numPr>
+        <w:rPr>
+          <w:lang w:val="en-US"/>
+        </w:rPr>
+      </w:pPr>
+      <w:r>
+        <w:rPr>
+          <w:lang w:val="en-US"/>
+        </w:rPr>
+        <w:t>Bootstrap “theme” change</w:t>
+      </w:r>
+      <w:r>
+        <w:rPr>
+          <w:lang w:val="en-US"/>
+        </w:rPr>
+        <w:t xml:space="preserve"> and some other user interface changes</w:t>
       </w:r>
     </w:p>
     <w:p>
@@ -3681,6 +5283,119 @@
 <file path=word/numbering.xml><?xml version="1.0" encoding="utf-8"?>
 <w:numbering xmlns:wpc="http://schemas.microsoft.com/office/word/2010/wordprocessingCanvas" xmlns:cx="http://schemas.microsoft.com/office/drawing/2014/chartex" xmlns:cx1="http://schemas.microsoft.com/office/drawing/2015/9/8/chartex" xmlns:cx2="http://schemas.microsoft.com/office/drawing/2015/10/21/chartex" xmlns:cx3="http://schemas.microsoft.com/office/drawing/2016/5/9/chartex" xmlns:cx4="http://schemas.microsoft.com/office/drawing/2016/5/10/chartex" xmlns:cx5="http://schemas.microsoft.com/office/drawing/2016/5/11/chartex" xmlns:cx6="http://schemas.microsoft.com/office/drawing/2016/5/12/chartex" xmlns:cx7="http://schemas.microsoft.com/office/drawing/2016/5/13/chartex" xmlns:cx8="http://schemas.microsoft.com/office/drawing/2016/5/14/chartex" xmlns:mc="http://schemas.openxmlformats.org/markup-compatibility/2006" xmlns:aink="http://schemas.microsoft.com/office/drawing/2016/ink" xmlns:am3d="http://schemas.microsoft.com/office/drawing/2017/model3d" xmlns:o="urn:schemas-microsoft-com:office:office" xmlns:r="http://schemas.openxmlformats.org/officeDocument/2006/relationships" xmlns:m="http://schemas.openxmlformats.org/officeDocument/2006/math" xmlns:v="urn:schemas-microsoft-com:vml" xmlns:wp14="http://schemas.microsoft.com/office/word/2010/wordprocessingDrawing" xmlns:wp="http://schemas.openxmlformats.org/drawingml/2006/wordprocessingDrawing" xmlns:w10="urn:schemas-microsoft-com:office:word" xmlns:w="http://schemas.openxmlformats.org/wordprocessingml/2006/main" xmlns:w14="http://schemas.microsoft.com/office/word/2010/wordml" xmlns:w15="http://schemas.microsoft.com/office/word/2012/wordml" xmlns:w16cex="http://schemas.microsoft.com/office/word/2018/wordml/cex" xmlns:w16cid="http://schemas.microsoft.com/office/word/2016/wordml/cid" xmlns:w16="http://schemas.microsoft.com/office/word/2018/wordml" xmlns:w16sdtdh="http://schemas.microsoft.com/office/word/2020/wordml/sdtdatahash" xmlns:w16se="http://schemas.microsoft.com/office/word/2015/wordml/symex" xmlns:wpg="http://schemas.microsoft.com/office/word/2010/wordprocessingGroup" xmlns:wpi="http://schemas.microsoft.com/office/word/2010/wordprocessingInk" xmlns:wne="http://schemas.microsoft.com/office/word/2006/wordml" xmlns:wps="http://schemas.microsoft.com/office/word/2010/wordprocessingShape" mc:Ignorable="w14 w15 w16se w16cid w16 w16cex w16sdtdh wp14">
   <w:abstractNum w:abstractNumId="0" w15:restartNumberingAfterBreak="0">
+    <w:nsid w:val="01E71F6B"/>
+    <w:multiLevelType w:val="hybridMultilevel"/>
+    <w:tmpl w:val="3CF85A5A"/>
+    <w:lvl w:ilvl="0" w:tplc="E5E4DF4E">
+      <w:start w:val="29"/>
+      <w:numFmt w:val="bullet"/>
+      <w:lvlText w:val="-"/>
+      <w:lvlJc w:val="left"/>
+      <w:pPr>
+        <w:ind w:left="720" w:hanging="360"/>
+      </w:pPr>
+      <w:rPr>
+        <w:rFonts w:ascii="Times New Roman" w:eastAsia="Times New Roman" w:hAnsi="Times New Roman" w:cs="Times New Roman" w:hint="default"/>
+      </w:rPr>
+    </w:lvl>
+    <w:lvl w:ilvl="1" w:tplc="040B0003" w:tentative="1">
+      <w:start w:val="1"/>
+      <w:numFmt w:val="bullet"/>
+      <w:lvlText w:val="o"/>
+      <w:lvlJc w:val="left"/>
+      <w:pPr>
+        <w:ind w:left="1440" w:hanging="360"/>
+      </w:pPr>
+      <w:rPr>
+        <w:rFonts w:ascii="Courier New" w:hAnsi="Courier New" w:cs="Courier New" w:hint="default"/>
+      </w:rPr>
+    </w:lvl>
+    <w:lvl w:ilvl="2" w:tplc="040B0005" w:tentative="1">
+      <w:start w:val="1"/>
+      <w:numFmt w:val="bullet"/>
+      <w:lvlText w:val=""/>
+      <w:lvlJc w:val="left"/>
+      <w:pPr>
+        <w:ind w:left="2160" w:hanging="360"/>
+      </w:pPr>
+      <w:rPr>
+        <w:rFonts w:ascii="Wingdings" w:hAnsi="Wingdings" w:hint="default"/>
+      </w:rPr>
+    </w:lvl>
+    <w:lvl w:ilvl="3" w:tplc="040B0001" w:tentative="1">
+      <w:start w:val="1"/>
+      <w:numFmt w:val="bullet"/>
+      <w:lvlText w:val=""/>
+      <w:lvlJc w:val="left"/>
+      <w:pPr>
+        <w:ind w:left="2880" w:hanging="360"/>
+      </w:pPr>
+      <w:rPr>
+        <w:rFonts w:ascii="Symbol" w:hAnsi="Symbol" w:hint="default"/>
+      </w:rPr>
+    </w:lvl>
+    <w:lvl w:ilvl="4" w:tplc="040B0003" w:tentative="1">
+      <w:start w:val="1"/>
+      <w:numFmt w:val="bullet"/>
+      <w:lvlText w:val="o"/>
+      <w:lvlJc w:val="left"/>
+      <w:pPr>
+        <w:ind w:left="3600" w:hanging="360"/>
+      </w:pPr>
+      <w:rPr>
+        <w:rFonts w:ascii="Courier New" w:hAnsi="Courier New" w:cs="Courier New" w:hint="default"/>
+      </w:rPr>
+    </w:lvl>
+    <w:lvl w:ilvl="5" w:tplc="040B0005" w:tentative="1">
+      <w:start w:val="1"/>
+      <w:numFmt w:val="bullet"/>
+      <w:lvlText w:val=""/>
+      <w:lvlJc w:val="left"/>
+      <w:pPr>
+        <w:ind w:left="4320" w:hanging="360"/>
+      </w:pPr>
+      <w:rPr>
+        <w:rFonts w:ascii="Wingdings" w:hAnsi="Wingdings" w:hint="default"/>
+      </w:rPr>
+    </w:lvl>
+    <w:lvl w:ilvl="6" w:tplc="040B0001" w:tentative="1">
+      <w:start w:val="1"/>
+      <w:numFmt w:val="bullet"/>
+      <w:lvlText w:val=""/>
+      <w:lvlJc w:val="left"/>
+      <w:pPr>
+        <w:ind w:left="5040" w:hanging="360"/>
+      </w:pPr>
+      <w:rPr>
+        <w:rFonts w:ascii="Symbol" w:hAnsi="Symbol" w:hint="default"/>
+      </w:rPr>
+    </w:lvl>
+    <w:lvl w:ilvl="7" w:tplc="040B0003" w:tentative="1">
+      <w:start w:val="1"/>
+      <w:numFmt w:val="bullet"/>
+      <w:lvlText w:val="o"/>
+      <w:lvlJc w:val="left"/>
+      <w:pPr>
+        <w:ind w:left="5760" w:hanging="360"/>
+      </w:pPr>
+      <w:rPr>
+        <w:rFonts w:ascii="Courier New" w:hAnsi="Courier New" w:cs="Courier New" w:hint="default"/>
+      </w:rPr>
+    </w:lvl>
+    <w:lvl w:ilvl="8" w:tplc="040B0005" w:tentative="1">
+      <w:start w:val="1"/>
+      <w:numFmt w:val="bullet"/>
+      <w:lvlText w:val=""/>
+      <w:lvlJc w:val="left"/>
+      <w:pPr>
+        <w:ind w:left="6480" w:hanging="360"/>
+      </w:pPr>
+      <w:rPr>
+        <w:rFonts w:ascii="Wingdings" w:hAnsi="Wingdings" w:hint="default"/>
+      </w:rPr>
+    </w:lvl>
+  </w:abstractNum>
+  <w:abstractNum w:abstractNumId="1" w15:restartNumberingAfterBreak="0">
     <w:nsid w:val="3B530E8E"/>
     <w:multiLevelType w:val="hybridMultilevel"/>
     <w:tmpl w:val="0C86E060"/>
@@ -3796,7 +5511,7 @@
       </w:pPr>
     </w:lvl>
   </w:abstractNum>
-  <w:abstractNum w:abstractNumId="1" w15:restartNumberingAfterBreak="0">
+  <w:abstractNum w:abstractNumId="2" w15:restartNumberingAfterBreak="0">
     <w:nsid w:val="3D2A2F30"/>
     <w:multiLevelType w:val="hybridMultilevel"/>
     <w:tmpl w:val="6720BA68"/>
@@ -3912,7 +5627,7 @@
       </w:pPr>
     </w:lvl>
   </w:abstractNum>
-  <w:abstractNum w:abstractNumId="2" w15:restartNumberingAfterBreak="0">
+  <w:abstractNum w:abstractNumId="3" w15:restartNumberingAfterBreak="0">
     <w:nsid w:val="455049AF"/>
     <w:multiLevelType w:val="multilevel"/>
     <w:tmpl w:val="034853E2"/>
@@ -4025,7 +5740,7 @@
       </w:pPr>
     </w:lvl>
   </w:abstractNum>
-  <w:abstractNum w:abstractNumId="3" w15:restartNumberingAfterBreak="0">
+  <w:abstractNum w:abstractNumId="4" w15:restartNumberingAfterBreak="0">
     <w:nsid w:val="52432869"/>
     <w:multiLevelType w:val="hybridMultilevel"/>
     <w:tmpl w:val="EEFE4606"/>
@@ -4138,7 +5853,7 @@
       </w:rPr>
     </w:lvl>
   </w:abstractNum>
-  <w:abstractNum w:abstractNumId="4" w15:restartNumberingAfterBreak="0">
+  <w:abstractNum w:abstractNumId="5" w15:restartNumberingAfterBreak="0">
     <w:nsid w:val="5E9F3BDB"/>
     <w:multiLevelType w:val="hybridMultilevel"/>
     <w:tmpl w:val="2524393A"/>
@@ -4254,7 +5969,7 @@
       </w:pPr>
     </w:lvl>
   </w:abstractNum>
-  <w:abstractNum w:abstractNumId="5" w15:restartNumberingAfterBreak="0">
+  <w:abstractNum w:abstractNumId="6" w15:restartNumberingAfterBreak="0">
     <w:nsid w:val="7411730C"/>
     <w:multiLevelType w:val="hybridMultilevel"/>
     <w:tmpl w:val="220EE75A"/>
@@ -4370,7 +6085,7 @@
       </w:pPr>
     </w:lvl>
   </w:abstractNum>
-  <w:abstractNum w:abstractNumId="6" w15:restartNumberingAfterBreak="0">
+  <w:abstractNum w:abstractNumId="7" w15:restartNumberingAfterBreak="0">
     <w:nsid w:val="75702816"/>
     <w:multiLevelType w:val="hybridMultilevel"/>
     <w:tmpl w:val="43CEABBE"/>
@@ -4486,7 +6201,7 @@
       </w:pPr>
     </w:lvl>
   </w:abstractNum>
-  <w:abstractNum w:abstractNumId="7" w15:restartNumberingAfterBreak="0">
+  <w:abstractNum w:abstractNumId="8" w15:restartNumberingAfterBreak="0">
     <w:nsid w:val="7B275709"/>
     <w:multiLevelType w:val="hybridMultilevel"/>
     <w:tmpl w:val="49C43494"/>
@@ -4602,7 +6317,7 @@
       </w:pPr>
     </w:lvl>
   </w:abstractNum>
-  <w:abstractNum w:abstractNumId="8" w15:restartNumberingAfterBreak="0">
+  <w:abstractNum w:abstractNumId="9" w15:restartNumberingAfterBreak="0">
     <w:nsid w:val="7C981A45"/>
     <w:multiLevelType w:val="multilevel"/>
     <w:tmpl w:val="034853E2"/>
@@ -4725,31 +6440,34 @@
     </w:lvl>
   </w:abstractNum>
   <w:num w:numId="1">
+    <w:abstractNumId w:val="7"/>
+  </w:num>
+  <w:num w:numId="2">
+    <w:abstractNumId w:val="2"/>
+  </w:num>
+  <w:num w:numId="3">
+    <w:abstractNumId w:val="9"/>
+  </w:num>
+  <w:num w:numId="4">
+    <w:abstractNumId w:val="1"/>
+  </w:num>
+  <w:num w:numId="5">
     <w:abstractNumId w:val="6"/>
   </w:num>
-  <w:num w:numId="2">
-    <w:abstractNumId w:val="1"/>
-  </w:num>
-  <w:num w:numId="3">
+  <w:num w:numId="6">
     <w:abstractNumId w:val="8"/>
   </w:num>
-  <w:num w:numId="4">
-    <w:abstractNumId w:val="0"/>
-  </w:num>
-  <w:num w:numId="5">
+  <w:num w:numId="7">
     <w:abstractNumId w:val="5"/>
   </w:num>
-  <w:num w:numId="6">
-    <w:abstractNumId w:val="7"/>
+  <w:num w:numId="8">
+    <w:abstractNumId w:val="3"/>
   </w:num>
-  <w:num w:numId="7">
+  <w:num w:numId="9">
     <w:abstractNumId w:val="4"/>
   </w:num>
-  <w:num w:numId="8">
-    <w:abstractNumId w:val="2"/>
-  </w:num>
-  <w:num w:numId="9">
-    <w:abstractNumId w:val="3"/>
+  <w:num w:numId="10">
+    <w:abstractNumId w:val="0"/>
   </w:num>
 </w:numbering>
 </file>

</xml_diff>